<commit_message>
fix: api ops, jsonpath handling in expressions.
</commit_message>
<xml_diff>
--- a/sample-data/repositories/source/templates/integrationtests/contracts/contract_v09_hu.docx
+++ b/sample-data/repositories/source/templates/integrationtests/contracts/contract_v09_hu.docx
@@ -1,10 +1,10 @@
 
 <file path=word/document.xml><?xml version="1.0" encoding="utf-8"?>
-<w:document xmlns:wpc="http://schemas.microsoft.com/office/word/2010/wordprocessingCanvas" xmlns:cx="http://schemas.microsoft.com/office/drawing/2014/chartex" xmlns:cx1="http://schemas.microsoft.com/office/drawing/2015/9/8/chartex" xmlns:mc="http://schemas.openxmlformats.org/markup-compatibility/2006" xmlns:o="urn:schemas-microsoft-com:office:office" xmlns:r="http://schemas.openxmlformats.org/officeDocument/2006/relationships" xmlns:m="http://schemas.openxmlformats.org/officeDocument/2006/math" xmlns:v="urn:schemas-microsoft-com:vml" xmlns:wp14="http://schemas.microsoft.com/office/word/2010/wordprocessingDrawing" xmlns:wp="http://schemas.openxmlformats.org/drawingml/2006/wordprocessingDrawing" xmlns:w10="urn:schemas-microsoft-com:office:word" xmlns:w="http://schemas.openxmlformats.org/wordprocessingml/2006/main" xmlns:w14="http://schemas.microsoft.com/office/word/2010/wordml" xmlns:w15="http://schemas.microsoft.com/office/word/2012/wordml" xmlns:w16se="http://schemas.microsoft.com/office/word/2015/wordml/symex" xmlns:wpg="http://schemas.microsoft.com/office/word/2010/wordprocessingGroup" xmlns:wpi="http://schemas.microsoft.com/office/word/2010/wordprocessingInk" xmlns:wne="http://schemas.microsoft.com/office/word/2006/wordml" xmlns:wps="http://schemas.microsoft.com/office/word/2010/wordprocessingShape" mc:Ignorable="w14 w15 w16se wp14">
+<w:document xmlns:wpc="http://schemas.microsoft.com/office/word/2010/wordprocessingCanvas" xmlns:cx="http://schemas.microsoft.com/office/drawing/2014/chartex" xmlns:cx1="http://schemas.microsoft.com/office/drawing/2015/9/8/chartex" xmlns:cx2="http://schemas.microsoft.com/office/drawing/2015/10/21/chartex" xmlns:cx3="http://schemas.microsoft.com/office/drawing/2016/5/9/chartex" xmlns:cx4="http://schemas.microsoft.com/office/drawing/2016/5/10/chartex" xmlns:cx5="http://schemas.microsoft.com/office/drawing/2016/5/11/chartex" xmlns:cx6="http://schemas.microsoft.com/office/drawing/2016/5/12/chartex" xmlns:cx7="http://schemas.microsoft.com/office/drawing/2016/5/13/chartex" xmlns:cx8="http://schemas.microsoft.com/office/drawing/2016/5/14/chartex" xmlns:mc="http://schemas.openxmlformats.org/markup-compatibility/2006" xmlns:aink="http://schemas.microsoft.com/office/drawing/2016/ink" xmlns:am3d="http://schemas.microsoft.com/office/drawing/2017/model3d" xmlns:o="urn:schemas-microsoft-com:office:office" xmlns:r="http://schemas.openxmlformats.org/officeDocument/2006/relationships" xmlns:m="http://schemas.openxmlformats.org/officeDocument/2006/math" xmlns:v="urn:schemas-microsoft-com:vml" xmlns:wp14="http://schemas.microsoft.com/office/word/2010/wordprocessingDrawing" xmlns:wp="http://schemas.openxmlformats.org/drawingml/2006/wordprocessingDrawing" xmlns:w10="urn:schemas-microsoft-com:office:word" xmlns:w="http://schemas.openxmlformats.org/wordprocessingml/2006/main" xmlns:w14="http://schemas.microsoft.com/office/word/2010/wordml" xmlns:w15="http://schemas.microsoft.com/office/word/2012/wordml" xmlns:w16cex="http://schemas.microsoft.com/office/word/2018/wordml/cex" xmlns:w16cid="http://schemas.microsoft.com/office/word/2016/wordml/cid" xmlns:w16="http://schemas.microsoft.com/office/word/2018/wordml" xmlns:w16sdtdh="http://schemas.microsoft.com/office/word/2020/wordml/sdtdatahash" xmlns:w16se="http://schemas.microsoft.com/office/word/2015/wordml/symex" xmlns:wpg="http://schemas.microsoft.com/office/word/2010/wordprocessingGroup" xmlns:wpi="http://schemas.microsoft.com/office/word/2010/wordprocessingInk" xmlns:wne="http://schemas.microsoft.com/office/word/2006/wordml" xmlns:wps="http://schemas.microsoft.com/office/word/2010/wordprocessingShape" mc:Ignorable="w14 w15 w16se w16cid w16 w16cex w16sdtdh wp14">
   <w:body>
     <w:tbl>
       <w:tblPr>
-        <w:tblStyle w:val="Rcsostblzat"/>
+        <w:tblStyle w:val="TableGrid"/>
         <w:tblW w:w="0" w:type="auto"/>
         <w:jc w:val="center"/>
         <w:tblBorders>
@@ -33,13 +33,16 @@
           </w:tcPr>
           <w:p>
             <w:pPr>
-              <w:pStyle w:val="lfej"/>
+              <w:pStyle w:val="Header"/>
               <w:rPr>
                 <w:rFonts w:hint="eastAsia"/>
                 <w:sz w:val="20"/>
               </w:rPr>
             </w:pPr>
             <w:r>
+              <w:rPr>
+                <w:noProof/>
+              </w:rPr>
               <w:object w:dxaOrig="4764" w:dyaOrig="4620" w14:anchorId="0313E267">
                 <v:shapetype id="_x0000_t75" coordsize="21600,21600" o:spt="75" o:preferrelative="t" path="m@4@5l@4@11@9@11@9@5xe" filled="f" stroked="f">
                   <v:stroke joinstyle="miter"/>
@@ -60,10 +63,10 @@
                   <v:path o:extrusionok="f" gradientshapeok="t" o:connecttype="rect"/>
                   <o:lock v:ext="edit" aspectratio="t"/>
                 </v:shapetype>
-                <v:shape id="_x0000_i1025" type="#_x0000_t75" style="width:44.4pt;height:42.6pt" o:ole="">
+                <v:shape id="_x0000_i1025" type="#_x0000_t75" alt="" style="width:44.2pt;height:42.4pt;mso-width-percent:0;mso-height-percent:0;mso-width-percent:0;mso-height-percent:0" o:ole="">
                   <v:imagedata r:id="rId7" o:title=""/>
                 </v:shape>
-                <o:OLEObject Type="Embed" ProgID="PBrush" ShapeID="_x0000_i1025" DrawAspect="Content" ObjectID="_1675014026" r:id="rId8"/>
+                <o:OLEObject Type="Embed" ProgID="PBrush" ShapeID="_x0000_i1025" DrawAspect="Content" ObjectID="_1697959934" r:id="rId8"/>
               </w:object>
             </w:r>
           </w:p>
@@ -74,7 +77,7 @@
           </w:tcPr>
           <w:p>
             <w:pPr>
-              <w:pStyle w:val="lfej"/>
+              <w:pStyle w:val="Header"/>
               <w:spacing w:after="120"/>
               <w:rPr>
                 <w:rFonts w:ascii="Arial" w:hAnsi="Arial" w:cs="Arial"/>
@@ -90,12 +93,83 @@
                 <w:color w:val="BFBFBF" w:themeColor="background1" w:themeShade="BF"/>
                 <w:sz w:val="16"/>
               </w:rPr>
-              <w:t>${ctx['doc'].dmsUrl}</w:t>
+              <w:t>${</w:t>
+            </w:r>
+            <w:proofErr w:type="spellStart"/>
+            <w:r>
+              <w:rPr>
+                <w:rFonts w:ascii="Arial" w:hAnsi="Arial" w:cs="Arial"/>
+                <w:i/>
+                <w:color w:val="BFBFBF" w:themeColor="background1" w:themeShade="BF"/>
+                <w:sz w:val="16"/>
+              </w:rPr>
+              <w:t>ctx</w:t>
+            </w:r>
+            <w:proofErr w:type="spellEnd"/>
+            <w:r>
+              <w:rPr>
+                <w:rFonts w:ascii="Arial" w:hAnsi="Arial" w:cs="Arial"/>
+                <w:i/>
+                <w:color w:val="BFBFBF" w:themeColor="background1" w:themeShade="BF"/>
+                <w:sz w:val="16"/>
+              </w:rPr>
+              <w:t>['</w:t>
+            </w:r>
+            <w:proofErr w:type="spellStart"/>
+            <w:r>
+              <w:rPr>
+                <w:rFonts w:ascii="Arial" w:hAnsi="Arial" w:cs="Arial"/>
+                <w:i/>
+                <w:color w:val="BFBFBF" w:themeColor="background1" w:themeShade="BF"/>
+                <w:sz w:val="16"/>
+              </w:rPr>
+              <w:t>doc</w:t>
+            </w:r>
+            <w:proofErr w:type="spellEnd"/>
+            <w:r>
+              <w:rPr>
+                <w:rFonts w:ascii="Arial" w:hAnsi="Arial" w:cs="Arial"/>
+                <w:i/>
+                <w:color w:val="BFBFBF" w:themeColor="background1" w:themeShade="BF"/>
+                <w:sz w:val="16"/>
+              </w:rPr>
+              <w:t>'</w:t>
+            </w:r>
+            <w:proofErr w:type="gramStart"/>
+            <w:r>
+              <w:rPr>
+                <w:rFonts w:ascii="Arial" w:hAnsi="Arial" w:cs="Arial"/>
+                <w:i/>
+                <w:color w:val="BFBFBF" w:themeColor="background1" w:themeShade="BF"/>
+                <w:sz w:val="16"/>
+              </w:rPr>
+              <w:t>].</w:t>
+            </w:r>
+            <w:proofErr w:type="spellStart"/>
+            <w:r>
+              <w:rPr>
+                <w:rFonts w:ascii="Arial" w:hAnsi="Arial" w:cs="Arial"/>
+                <w:i/>
+                <w:color w:val="BFBFBF" w:themeColor="background1" w:themeShade="BF"/>
+                <w:sz w:val="16"/>
+              </w:rPr>
+              <w:t>dmsUrl</w:t>
+            </w:r>
+            <w:proofErr w:type="spellEnd"/>
+            <w:proofErr w:type="gramEnd"/>
+            <w:r>
+              <w:rPr>
+                <w:rFonts w:ascii="Arial" w:hAnsi="Arial" w:cs="Arial"/>
+                <w:i/>
+                <w:color w:val="BFBFBF" w:themeColor="background1" w:themeShade="BF"/>
+                <w:sz w:val="16"/>
+              </w:rPr>
+              <w:t>}</w:t>
             </w:r>
           </w:p>
           <w:p>
             <w:pPr>
-              <w:pStyle w:val="lfej"/>
+              <w:pStyle w:val="Header"/>
               <w:rPr>
                 <w:rFonts w:hint="eastAsia"/>
                 <w:sz w:val="20"/>
@@ -107,17 +181,33 @@
               </w:rPr>
               <w:t>${</w:t>
             </w:r>
-            <w:r>
-              <w:rPr>
-                <w:sz w:val="20"/>
-              </w:rPr>
-              <w:t>jsonpath(</w:t>
-            </w:r>
-            <w:r>
-              <w:rPr>
-                <w:sz w:val="20"/>
-              </w:rPr>
-              <w:t>ctx[</w:t>
+            <w:proofErr w:type="spellStart"/>
+            <w:r>
+              <w:rPr>
+                <w:sz w:val="20"/>
+              </w:rPr>
+              <w:t>jsonpath</w:t>
+            </w:r>
+            <w:proofErr w:type="spellEnd"/>
+            <w:r>
+              <w:rPr>
+                <w:sz w:val="20"/>
+              </w:rPr>
+              <w:t>(</w:t>
+            </w:r>
+            <w:proofErr w:type="spellStart"/>
+            <w:r>
+              <w:rPr>
+                <w:sz w:val="20"/>
+              </w:rPr>
+              <w:t>ctx</w:t>
+            </w:r>
+            <w:proofErr w:type="spellEnd"/>
+            <w:r>
+              <w:rPr>
+                <w:sz w:val="20"/>
+              </w:rPr>
+              <w:t>[</w:t>
             </w:r>
             <w:r>
               <w:rPr>
@@ -126,12 +216,14 @@
               </w:rPr>
               <w:t>'</w:t>
             </w:r>
+            <w:proofErr w:type="spellStart"/>
             <w:r>
               <w:rPr>
                 <w:sz w:val="20"/>
               </w:rPr>
               <w:t>org</w:t>
             </w:r>
+            <w:proofErr w:type="spellEnd"/>
             <w:r>
               <w:rPr>
                 <w:rFonts w:hint="eastAsia"/>
@@ -143,8 +235,16 @@
               <w:rPr>
                 <w:sz w:val="20"/>
               </w:rPr>
-              <w:t>].name</w:t>
-            </w:r>
+              <w:t>].</w:t>
+            </w:r>
+            <w:proofErr w:type="spellStart"/>
+            <w:r>
+              <w:rPr>
+                <w:sz w:val="20"/>
+              </w:rPr>
+              <w:t>name</w:t>
+            </w:r>
+            <w:proofErr w:type="spellEnd"/>
             <w:r>
               <w:rPr>
                 <w:sz w:val="20"/>
@@ -160,39 +260,63 @@
           </w:p>
           <w:p>
             <w:pPr>
-              <w:pStyle w:val="lfej"/>
+              <w:pStyle w:val="Header"/>
               <w:rPr>
                 <w:rFonts w:hint="eastAsia"/>
+                <w:lang w:val="en-US"/>
               </w:rPr>
             </w:pPr>
             <w:r>
               <w:rPr>
                 <w:sz w:val="20"/>
+                <w:lang w:val="en-US"/>
               </w:rPr>
               <w:t>${</w:t>
             </w:r>
-            <w:r>
-              <w:rPr>
-                <w:sz w:val="20"/>
-              </w:rPr>
-              <w:t>jsonpath(</w:t>
-            </w:r>
-            <w:r>
-              <w:rPr>
-                <w:sz w:val="20"/>
-              </w:rPr>
-              <w:t>ctx[</w:t>
+            <w:proofErr w:type="spellStart"/>
+            <w:r>
+              <w:rPr>
+                <w:sz w:val="20"/>
+                <w:lang w:val="en-US"/>
+              </w:rPr>
+              <w:t>jsonpath</w:t>
+            </w:r>
+            <w:proofErr w:type="spellEnd"/>
+            <w:r>
+              <w:rPr>
+                <w:sz w:val="20"/>
+                <w:lang w:val="en-US"/>
+              </w:rPr>
+              <w:t>(</w:t>
+            </w:r>
+            <w:proofErr w:type="spellStart"/>
+            <w:r>
+              <w:rPr>
+                <w:sz w:val="20"/>
+                <w:lang w:val="en-US"/>
+              </w:rPr>
+              <w:t>ctx</w:t>
+            </w:r>
+            <w:proofErr w:type="spellEnd"/>
+            <w:r>
+              <w:rPr>
+                <w:sz w:val="20"/>
+                <w:lang w:val="en-US"/>
+              </w:rPr>
+              <w:t>[</w:t>
             </w:r>
             <w:r>
               <w:rPr>
                 <w:rFonts w:hint="eastAsia"/>
                 <w:sz w:val="20"/>
+                <w:lang w:val="en-US"/>
               </w:rPr>
               <w:t>'</w:t>
             </w:r>
             <w:r>
               <w:rPr>
                 <w:sz w:val="20"/>
+                <w:lang w:val="en-US"/>
               </w:rPr>
               <w:t>org</w:t>
             </w:r>
@@ -200,24 +324,46 @@
               <w:rPr>
                 <w:rFonts w:hint="eastAsia"/>
                 <w:sz w:val="20"/>
+                <w:lang w:val="en-US"/>
               </w:rPr>
               <w:t>'</w:t>
             </w:r>
-            <w:r>
-              <w:rPr>
-                <w:sz w:val="20"/>
-              </w:rPr>
-              <w:t>].address.fullAddress</w:t>
-            </w:r>
-            <w:r>
-              <w:rPr>
-                <w:sz w:val="20"/>
+            <w:proofErr w:type="gramStart"/>
+            <w:r>
+              <w:rPr>
+                <w:sz w:val="20"/>
+                <w:lang w:val="en-US"/>
+              </w:rPr>
+              <w:t>].</w:t>
+            </w:r>
+            <w:proofErr w:type="spellStart"/>
+            <w:r>
+              <w:rPr>
+                <w:sz w:val="20"/>
+                <w:lang w:val="en-US"/>
+              </w:rPr>
+              <w:t>address</w:t>
+            </w:r>
+            <w:proofErr w:type="gramEnd"/>
+            <w:r>
+              <w:rPr>
+                <w:sz w:val="20"/>
+                <w:lang w:val="en-US"/>
+              </w:rPr>
+              <w:t>.fullAddress</w:t>
+            </w:r>
+            <w:proofErr w:type="spellEnd"/>
+            <w:r>
+              <w:rPr>
+                <w:sz w:val="20"/>
+                <w:lang w:val="en-US"/>
               </w:rPr>
               <w:t>)</w:t>
             </w:r>
             <w:r>
               <w:rPr>
                 <w:sz w:val="20"/>
+                <w:lang w:val="en-US"/>
               </w:rPr>
               <w:t>}</w:t>
             </w:r>
@@ -240,28 +386,70 @@
               <w:rPr>
                 <w:sz w:val="10"/>
                 <w:szCs w:val="16"/>
-              </w:rPr>
-              <w:t>${createQRCode(</w:t>
-            </w:r>
+                <w:lang w:val="en-US"/>
+              </w:rPr>
+              <w:t>${</w:t>
+            </w:r>
+            <w:proofErr w:type="spellStart"/>
             <w:r>
               <w:rPr>
                 <w:sz w:val="10"/>
                 <w:szCs w:val="16"/>
-              </w:rPr>
-              <w:t>jsonpath(</w:t>
-            </w:r>
+                <w:lang w:val="en-US"/>
+              </w:rPr>
+              <w:t>createQRCode</w:t>
+            </w:r>
+            <w:proofErr w:type="spellEnd"/>
             <w:r>
               <w:rPr>
                 <w:sz w:val="10"/>
                 <w:szCs w:val="16"/>
-              </w:rPr>
-              <w:t>ctx[</w:t>
+                <w:lang w:val="en-US"/>
+              </w:rPr>
+              <w:t>(</w:t>
+            </w:r>
+            <w:proofErr w:type="spellStart"/>
+            <w:r>
+              <w:rPr>
+                <w:sz w:val="10"/>
+                <w:szCs w:val="16"/>
+                <w:lang w:val="en-US"/>
+              </w:rPr>
+              <w:t>jsonpath</w:t>
+            </w:r>
+            <w:proofErr w:type="spellEnd"/>
+            <w:r>
+              <w:rPr>
+                <w:sz w:val="10"/>
+                <w:szCs w:val="16"/>
+                <w:lang w:val="en-US"/>
+              </w:rPr>
+              <w:t>(</w:t>
+            </w:r>
+            <w:proofErr w:type="spellStart"/>
+            <w:r>
+              <w:rPr>
+                <w:sz w:val="10"/>
+                <w:szCs w:val="16"/>
+                <w:lang w:val="en-US"/>
+              </w:rPr>
+              <w:t>ctx</w:t>
+            </w:r>
+            <w:proofErr w:type="spellEnd"/>
+            <w:r>
+              <w:rPr>
+                <w:sz w:val="10"/>
+                <w:szCs w:val="16"/>
+                <w:lang w:val="en-US"/>
+              </w:rPr>
+              <w:t>[</w:t>
             </w:r>
             <w:r>
               <w:rPr>
                 <w:rFonts w:hint="eastAsia"/>
                 <w:sz w:val="10"/>
                 <w:szCs w:val="16"/>
+                <w:lang w:val="en-US"/>
               </w:rPr>
               <w:t>'</w:t>
             </w:r>
@@ -269,6 +457,7 @@
               <w:rPr>
                 <w:sz w:val="10"/>
                 <w:szCs w:val="16"/>
+                <w:lang w:val="en-US"/>
               </w:rPr>
               <w:t>doc</w:t>
             </w:r>
@@ -277,27 +466,43 @@
                 <w:rFonts w:hint="eastAsia"/>
                 <w:sz w:val="10"/>
                 <w:szCs w:val="16"/>
+                <w:lang w:val="en-US"/>
               </w:rPr>
               <w:t>'</w:t>
             </w:r>
+            <w:proofErr w:type="gramStart"/>
             <w:r>
               <w:rPr>
                 <w:sz w:val="10"/>
                 <w:szCs w:val="16"/>
-              </w:rPr>
-              <w:t>].dmsUrl</w:t>
-            </w:r>
+                <w:lang w:val="en-US"/>
+              </w:rPr>
+              <w:t>].</w:t>
+            </w:r>
+            <w:proofErr w:type="spellStart"/>
             <w:r>
               <w:rPr>
                 <w:sz w:val="10"/>
                 <w:szCs w:val="16"/>
-              </w:rPr>
-              <w:t>)</w:t>
-            </w:r>
+                <w:lang w:val="en-US"/>
+              </w:rPr>
+              <w:t>dmsUrl</w:t>
+            </w:r>
+            <w:proofErr w:type="spellEnd"/>
+            <w:proofErr w:type="gramEnd"/>
             <w:r>
               <w:rPr>
                 <w:sz w:val="10"/>
                 <w:szCs w:val="16"/>
+                <w:lang w:val="en-US"/>
+              </w:rPr>
+              <w:t>)</w:t>
+            </w:r>
+            <w:r>
+              <w:rPr>
+                <w:sz w:val="10"/>
+                <w:szCs w:val="16"/>
+                <w:lang w:val="en-US"/>
               </w:rPr>
               <w:t>, 32)}</w:t>
             </w:r>
@@ -324,13 +529,23 @@
           <w:lang w:val="hu-HU"/>
         </w:rPr>
       </w:pPr>
+      <w:proofErr w:type="spellStart"/>
       <w:r>
         <w:rPr>
           <w:rFonts w:asciiTheme="minorHAnsi" w:hAnsiTheme="minorHAnsi" w:cstheme="minorHAnsi"/>
           <w:b/>
           <w:lang w:val="hu-HU"/>
         </w:rPr>
-        <w:t xml:space="preserve">Template-utils </w:t>
+        <w:t>Template-utils</w:t>
+      </w:r>
+      <w:proofErr w:type="spellEnd"/>
+      <w:r>
+        <w:rPr>
+          <w:rFonts w:asciiTheme="minorHAnsi" w:hAnsiTheme="minorHAnsi" w:cstheme="minorHAnsi"/>
+          <w:b/>
+          <w:lang w:val="hu-HU"/>
+        </w:rPr>
+        <w:t xml:space="preserve"> </w:t>
       </w:r>
       <w:r>
         <w:rPr>
@@ -402,7 +617,27 @@
           <w:szCs w:val="20"/>
           <w:lang w:val="hu-HU"/>
         </w:rPr>
-        <w:t>egy egyszerű sablon az engine képességeinek bemutatására</w:t>
+        <w:t xml:space="preserve">egy egyszerű sablon az </w:t>
+      </w:r>
+      <w:proofErr w:type="spellStart"/>
+      <w:r>
+        <w:rPr>
+          <w:rFonts w:ascii="Arial" w:hAnsi="Arial" w:cs="Arial"/>
+          <w:sz w:val="20"/>
+          <w:szCs w:val="20"/>
+          <w:lang w:val="hu-HU"/>
+        </w:rPr>
+        <w:t>engine</w:t>
+      </w:r>
+      <w:proofErr w:type="spellEnd"/>
+      <w:r>
+        <w:rPr>
+          <w:rFonts w:ascii="Arial" w:hAnsi="Arial" w:cs="Arial"/>
+          <w:sz w:val="20"/>
+          <w:szCs w:val="20"/>
+          <w:lang w:val="hu-HU"/>
+        </w:rPr>
+        <w:t xml:space="preserve"> képességeinek bemutatására</w:t>
       </w:r>
       <w:r>
         <w:rPr>
@@ -431,7 +666,47 @@
           <w:szCs w:val="20"/>
           <w:lang w:val="hu-HU"/>
         </w:rPr>
-        <w:t>A paraméterezési lehetőségeket a felhasznált külső lib-ek dokumentációja tartalmazza</w:t>
+        <w:t xml:space="preserve">A </w:t>
+      </w:r>
+      <w:proofErr w:type="spellStart"/>
+      <w:r>
+        <w:rPr>
+          <w:rFonts w:ascii="Arial" w:hAnsi="Arial" w:cs="Arial"/>
+          <w:sz w:val="20"/>
+          <w:szCs w:val="20"/>
+          <w:lang w:val="hu-HU"/>
+        </w:rPr>
+        <w:t>paraméterezési</w:t>
+      </w:r>
+      <w:proofErr w:type="spellEnd"/>
+      <w:r>
+        <w:rPr>
+          <w:rFonts w:ascii="Arial" w:hAnsi="Arial" w:cs="Arial"/>
+          <w:sz w:val="20"/>
+          <w:szCs w:val="20"/>
+          <w:lang w:val="hu-HU"/>
+        </w:rPr>
+        <w:t xml:space="preserve"> lehetőségeket a felhasznált külső </w:t>
+      </w:r>
+      <w:proofErr w:type="spellStart"/>
+      <w:r>
+        <w:rPr>
+          <w:rFonts w:ascii="Arial" w:hAnsi="Arial" w:cs="Arial"/>
+          <w:sz w:val="20"/>
+          <w:szCs w:val="20"/>
+          <w:lang w:val="hu-HU"/>
+        </w:rPr>
+        <w:t>lib-ek</w:t>
+      </w:r>
+      <w:proofErr w:type="spellEnd"/>
+      <w:r>
+        <w:rPr>
+          <w:rFonts w:ascii="Arial" w:hAnsi="Arial" w:cs="Arial"/>
+          <w:sz w:val="20"/>
+          <w:szCs w:val="20"/>
+          <w:lang w:val="hu-HU"/>
+        </w:rPr>
+        <w:t xml:space="preserve"> dokumentációja tartalmazza</w:t>
       </w:r>
       <w:r>
         <w:rPr>
@@ -583,7 +858,7 @@
       <w:commentRangeEnd w:id="0"/>
       <w:r>
         <w:rPr>
-          <w:rStyle w:val="Jegyzethivatkozs"/>
+          <w:rStyle w:val="CommentReference"/>
           <w:lang w:val="hu-HU"/>
         </w:rPr>
         <w:commentReference w:id="0"/>
@@ -638,7 +913,7 @@
       <w:commentRangeEnd w:id="1"/>
       <w:r>
         <w:rPr>
-          <w:rStyle w:val="Jegyzethivatkozs"/>
+          <w:rStyle w:val="CommentReference"/>
           <w:lang w:val="hu-HU"/>
         </w:rPr>
         <w:commentReference w:id="1"/>
@@ -727,7 +1002,7 @@
       <w:commentRangeEnd w:id="2"/>
       <w:r>
         <w:rPr>
-          <w:rStyle w:val="Jegyzethivatkozs"/>
+          <w:rStyle w:val="CommentReference"/>
           <w:lang w:val="hu-HU"/>
         </w:rPr>
         <w:commentReference w:id="2"/>
@@ -790,7 +1065,7 @@
       <w:commentRangeEnd w:id="3"/>
       <w:r>
         <w:rPr>
-          <w:rStyle w:val="Jegyzethivatkozs"/>
+          <w:rStyle w:val="CommentReference"/>
           <w:lang w:val="hu-HU"/>
         </w:rPr>
         <w:commentReference w:id="3"/>
@@ -815,7 +1090,7 @@
       <w:commentRangeEnd w:id="4"/>
       <w:r>
         <w:rPr>
-          <w:rStyle w:val="Jegyzethivatkozs"/>
+          <w:rStyle w:val="CommentReference"/>
           <w:lang w:val="hu-HU"/>
         </w:rPr>
         <w:commentReference w:id="4"/>
@@ -850,7 +1125,7 @@
     </w:p>
     <w:tbl>
       <w:tblPr>
-        <w:tblStyle w:val="Rcsostblzat"/>
+        <w:tblStyle w:val="TableGrid"/>
         <w:tblW w:w="0" w:type="auto"/>
         <w:tblLook w:val="04A0" w:firstRow="1" w:lastRow="0" w:firstColumn="1" w:lastColumn="0" w:noHBand="0" w:noVBand="1"/>
       </w:tblPr>
@@ -979,12 +1254,32 @@
                 <w:szCs w:val="20"/>
                 <w:lang w:val="hu-HU"/>
               </w:rPr>
-              <w:t>${name}</w:t>
+              <w:t>${</w:t>
+            </w:r>
+            <w:proofErr w:type="spellStart"/>
+            <w:r>
+              <w:rPr>
+                <w:rFonts w:ascii="Arial" w:hAnsi="Arial" w:cs="Arial"/>
+                <w:sz w:val="20"/>
+                <w:szCs w:val="20"/>
+                <w:lang w:val="hu-HU"/>
+              </w:rPr>
+              <w:t>name</w:t>
+            </w:r>
+            <w:proofErr w:type="spellEnd"/>
+            <w:r>
+              <w:rPr>
+                <w:rFonts w:ascii="Arial" w:hAnsi="Arial" w:cs="Arial"/>
+                <w:sz w:val="20"/>
+                <w:szCs w:val="20"/>
+                <w:lang w:val="hu-HU"/>
+              </w:rPr>
+              <w:t>}</w:t>
             </w:r>
             <w:commentRangeEnd w:id="5"/>
             <w:r>
               <w:rPr>
-                <w:rStyle w:val="Jegyzethivatkozs"/>
+                <w:rStyle w:val="CommentReference"/>
                 <w:rFonts w:ascii="Arial" w:hAnsi="Arial" w:cs="Arial"/>
                 <w:sz w:val="20"/>
                 <w:szCs w:val="20"/>
@@ -1018,6 +1313,7 @@
               </w:rPr>
               <w:t>${</w:t>
             </w:r>
+            <w:proofErr w:type="spellStart"/>
             <w:r>
               <w:rPr>
                 <w:rFonts w:ascii="Arial" w:hAnsi="Arial" w:cs="Arial"/>
@@ -1025,8 +1321,9 @@
                 <w:szCs w:val="20"/>
                 <w:lang w:val="hu-HU"/>
               </w:rPr>
-              <w:t>fmtDate(birth</w:t>
-            </w:r>
+              <w:t>fmtDate</w:t>
+            </w:r>
+            <w:proofErr w:type="spellEnd"/>
             <w:r>
               <w:rPr>
                 <w:rFonts w:ascii="Arial" w:hAnsi="Arial" w:cs="Arial"/>
@@ -1034,8 +1331,9 @@
                 <w:szCs w:val="20"/>
                 <w:lang w:val="hu-HU"/>
               </w:rPr>
-              <w:t>D</w:t>
-            </w:r>
+              <w:t>(</w:t>
+            </w:r>
+            <w:proofErr w:type="spellStart"/>
             <w:r>
               <w:rPr>
                 <w:rFonts w:ascii="Arial" w:hAnsi="Arial" w:cs="Arial"/>
@@ -1043,7 +1341,35 @@
                 <w:szCs w:val="20"/>
                 <w:lang w:val="hu-HU"/>
               </w:rPr>
-              <w:t>ate)</w:t>
+              <w:t>birth</w:t>
+            </w:r>
+            <w:r>
+              <w:rPr>
+                <w:rFonts w:ascii="Arial" w:hAnsi="Arial" w:cs="Arial"/>
+                <w:sz w:val="20"/>
+                <w:szCs w:val="20"/>
+                <w:lang w:val="hu-HU"/>
+              </w:rPr>
+              <w:t>D</w:t>
+            </w:r>
+            <w:r>
+              <w:rPr>
+                <w:rFonts w:ascii="Arial" w:hAnsi="Arial" w:cs="Arial"/>
+                <w:sz w:val="20"/>
+                <w:szCs w:val="20"/>
+                <w:lang w:val="hu-HU"/>
+              </w:rPr>
+              <w:t>ate</w:t>
+            </w:r>
+            <w:proofErr w:type="spellEnd"/>
+            <w:r>
+              <w:rPr>
+                <w:rFonts w:ascii="Arial" w:hAnsi="Arial" w:cs="Arial"/>
+                <w:sz w:val="20"/>
+                <w:szCs w:val="20"/>
+                <w:lang w:val="hu-HU"/>
+              </w:rPr>
+              <w:t>)</w:t>
             </w:r>
             <w:r>
               <w:rPr>
@@ -1078,7 +1404,27 @@
                 <w:szCs w:val="20"/>
                 <w:lang w:val="hu-HU"/>
               </w:rPr>
-              <w:t>${phoneNumber}</w:t>
+              <w:t>${</w:t>
+            </w:r>
+            <w:proofErr w:type="spellStart"/>
+            <w:r>
+              <w:rPr>
+                <w:rFonts w:ascii="Arial" w:hAnsi="Arial" w:cs="Arial"/>
+                <w:sz w:val="20"/>
+                <w:szCs w:val="20"/>
+                <w:lang w:val="hu-HU"/>
+              </w:rPr>
+              <w:t>phoneNumber</w:t>
+            </w:r>
+            <w:proofErr w:type="spellEnd"/>
+            <w:r>
+              <w:rPr>
+                <w:rFonts w:ascii="Arial" w:hAnsi="Arial" w:cs="Arial"/>
+                <w:sz w:val="20"/>
+                <w:szCs w:val="20"/>
+                <w:lang w:val="hu-HU"/>
+              </w:rPr>
+              <w:t>}</w:t>
             </w:r>
           </w:p>
         </w:tc>
@@ -1135,25 +1481,154 @@
           <w:szCs w:val="20"/>
           <w:lang w:val="hu-HU"/>
         </w:rPr>
-        <w:t>${fmtDate(</w:t>
-      </w:r>
-      <w:r>
-        <w:rPr>
-          <w:rFonts w:ascii="Arial" w:hAnsi="Arial" w:cs="Arial"/>
-          <w:sz w:val="20"/>
-          <w:szCs w:val="20"/>
-          <w:lang w:val="hu-HU"/>
-        </w:rPr>
-        <w:t>jsonpath(</w:t>
-      </w:r>
-      <w:r>
-        <w:rPr>
-          <w:rFonts w:ascii="Arial" w:hAnsi="Arial" w:cs="Arial"/>
-          <w:sz w:val="20"/>
-          <w:szCs w:val="20"/>
-          <w:lang w:val="hu-HU"/>
-        </w:rPr>
-        <w:t>ctx['contract'].signDate</w:t>
+        <w:t>${</w:t>
+      </w:r>
+      <w:proofErr w:type="spellStart"/>
+      <w:r>
+        <w:rPr>
+          <w:rFonts w:ascii="Arial" w:hAnsi="Arial" w:cs="Arial"/>
+          <w:sz w:val="20"/>
+          <w:szCs w:val="20"/>
+          <w:lang w:val="hu-HU"/>
+        </w:rPr>
+        <w:t>fmtDate</w:t>
+      </w:r>
+      <w:proofErr w:type="spellEnd"/>
+      <w:r>
+        <w:rPr>
+          <w:rFonts w:ascii="Arial" w:hAnsi="Arial" w:cs="Arial"/>
+          <w:sz w:val="20"/>
+          <w:szCs w:val="20"/>
+          <w:lang w:val="hu-HU"/>
+        </w:rPr>
+        <w:t>(</w:t>
+      </w:r>
+      <w:proofErr w:type="spellStart"/>
+      <w:r>
+        <w:rPr>
+          <w:rFonts w:ascii="Arial" w:hAnsi="Arial" w:cs="Arial"/>
+          <w:sz w:val="20"/>
+          <w:szCs w:val="20"/>
+          <w:lang w:val="hu-HU"/>
+        </w:rPr>
+        <w:t>jsonpath</w:t>
+      </w:r>
+      <w:proofErr w:type="spellEnd"/>
+      <w:r>
+        <w:rPr>
+          <w:rFonts w:ascii="Arial" w:hAnsi="Arial" w:cs="Arial"/>
+          <w:sz w:val="20"/>
+          <w:szCs w:val="20"/>
+          <w:lang w:val="hu-HU"/>
+        </w:rPr>
+        <w:t>(</w:t>
+      </w:r>
+      <w:r>
+        <w:rPr>
+          <w:rFonts w:ascii="Arial" w:hAnsi="Arial" w:cs="Arial"/>
+          <w:sz w:val="20"/>
+          <w:szCs w:val="20"/>
+          <w:lang w:val="hu-HU"/>
+        </w:rPr>
+        <w:t>'</w:t>
+      </w:r>
+      <w:proofErr w:type="spellStart"/>
+      <w:r>
+        <w:rPr>
+          <w:rFonts w:ascii="Arial" w:hAnsi="Arial" w:cs="Arial"/>
+          <w:sz w:val="20"/>
+          <w:szCs w:val="20"/>
+          <w:lang w:val="hu-HU"/>
+        </w:rPr>
+        <w:t>ctx</w:t>
+      </w:r>
+      <w:proofErr w:type="spellEnd"/>
+      <w:r>
+        <w:rPr>
+          <w:rFonts w:ascii="Arial" w:hAnsi="Arial" w:cs="Arial"/>
+          <w:sz w:val="20"/>
+          <w:szCs w:val="20"/>
+          <w:lang w:val="hu-HU"/>
+        </w:rPr>
+        <w:t>[</w:t>
+      </w:r>
+      <w:r>
+        <w:rPr>
+          <w:rFonts w:ascii="Arial" w:hAnsi="Arial" w:cs="Arial"/>
+          <w:sz w:val="20"/>
+          <w:szCs w:val="20"/>
+          <w:lang w:val="hu-HU"/>
+        </w:rPr>
+        <w:t>'</w:t>
+      </w:r>
+      <w:r>
+        <w:rPr>
+          <w:rFonts w:ascii="Arial" w:hAnsi="Arial" w:cs="Arial"/>
+          <w:sz w:val="20"/>
+          <w:szCs w:val="20"/>
+          <w:lang w:val="hu-HU"/>
+        </w:rPr>
+        <w:t>'</w:t>
+      </w:r>
+      <w:proofErr w:type="spellStart"/>
+      <w:r>
+        <w:rPr>
+          <w:rFonts w:ascii="Arial" w:hAnsi="Arial" w:cs="Arial"/>
+          <w:sz w:val="20"/>
+          <w:szCs w:val="20"/>
+          <w:lang w:val="hu-HU"/>
+        </w:rPr>
+        <w:t>contract</w:t>
+      </w:r>
+      <w:proofErr w:type="spellEnd"/>
+      <w:r>
+        <w:rPr>
+          <w:rFonts w:ascii="Arial" w:hAnsi="Arial" w:cs="Arial"/>
+          <w:sz w:val="20"/>
+          <w:szCs w:val="20"/>
+          <w:lang w:val="hu-HU"/>
+        </w:rPr>
+        <w:t>'</w:t>
+      </w:r>
+      <w:r>
+        <w:rPr>
+          <w:rFonts w:ascii="Arial" w:hAnsi="Arial" w:cs="Arial"/>
+          <w:sz w:val="20"/>
+          <w:szCs w:val="20"/>
+          <w:lang w:val="hu-HU"/>
+        </w:rPr>
+        <w:t>'</w:t>
+      </w:r>
+      <w:proofErr w:type="gramStart"/>
+      <w:r>
+        <w:rPr>
+          <w:rFonts w:ascii="Arial" w:hAnsi="Arial" w:cs="Arial"/>
+          <w:sz w:val="20"/>
+          <w:szCs w:val="20"/>
+          <w:lang w:val="hu-HU"/>
+        </w:rPr>
+        <w:t>].</w:t>
+      </w:r>
+      <w:proofErr w:type="spellStart"/>
+      <w:r>
+        <w:rPr>
+          <w:rFonts w:ascii="Arial" w:hAnsi="Arial" w:cs="Arial"/>
+          <w:sz w:val="20"/>
+          <w:szCs w:val="20"/>
+          <w:lang w:val="hu-HU"/>
+        </w:rPr>
+        <w:t>signDate</w:t>
+      </w:r>
+      <w:proofErr w:type="spellEnd"/>
+      <w:proofErr w:type="gramEnd"/>
+      <w:r>
+        <w:rPr>
+          <w:rFonts w:ascii="Arial" w:hAnsi="Arial" w:cs="Arial"/>
+          <w:sz w:val="20"/>
+          <w:szCs w:val="20"/>
+          <w:lang w:val="hu-HU"/>
+        </w:rPr>
+        <w:t>'</w:t>
       </w:r>
       <w:r>
         <w:rPr>
@@ -1171,18 +1646,7 @@
           <w:szCs w:val="20"/>
           <w:lang w:val="hu-HU"/>
         </w:rPr>
-        <w:t>)</w:t>
-      </w:r>
-      <w:bookmarkStart w:id="6" w:name="_GoBack"/>
-      <w:bookmarkEnd w:id="6"/>
-      <w:r>
-        <w:rPr>
-          <w:rFonts w:ascii="Arial" w:hAnsi="Arial" w:cs="Arial"/>
-          <w:sz w:val="20"/>
-          <w:szCs w:val="20"/>
-          <w:lang w:val="hu-HU"/>
-        </w:rPr>
-        <w:t>}</w:t>
+        <w:t>)}</w:t>
       </w:r>
     </w:p>
     <w:sectPr>
@@ -1197,46 +1661,91 @@
 </file>
 
 <file path=word/comments.xml><?xml version="1.0" encoding="utf-8"?>
-<w:comments xmlns:wpc="http://schemas.microsoft.com/office/word/2010/wordprocessingCanvas" xmlns:cx="http://schemas.microsoft.com/office/drawing/2014/chartex" xmlns:cx1="http://schemas.microsoft.com/office/drawing/2015/9/8/chartex" xmlns:mc="http://schemas.openxmlformats.org/markup-compatibility/2006" xmlns:o="urn:schemas-microsoft-com:office:office" xmlns:r="http://schemas.openxmlformats.org/officeDocument/2006/relationships" xmlns:m="http://schemas.openxmlformats.org/officeDocument/2006/math" xmlns:v="urn:schemas-microsoft-com:vml" xmlns:wp14="http://schemas.microsoft.com/office/word/2010/wordprocessingDrawing" xmlns:wp="http://schemas.openxmlformats.org/drawingml/2006/wordprocessingDrawing" xmlns:w10="urn:schemas-microsoft-com:office:word" xmlns:w="http://schemas.openxmlformats.org/wordprocessingml/2006/main" xmlns:w14="http://schemas.microsoft.com/office/word/2010/wordml" xmlns:w15="http://schemas.microsoft.com/office/word/2012/wordml" xmlns:w16se="http://schemas.microsoft.com/office/word/2015/wordml/symex" xmlns:wpg="http://schemas.microsoft.com/office/word/2010/wordprocessingGroup" xmlns:wpi="http://schemas.microsoft.com/office/word/2010/wordprocessingInk" xmlns:wne="http://schemas.microsoft.com/office/word/2006/wordml" xmlns:wps="http://schemas.microsoft.com/office/word/2010/wordprocessingShape" mc:Ignorable="w14 w15 w16se wp14">
-  <w:comment w:id="0" w:author="Szerző" w:initials="S">
+<w:comments xmlns:wpc="http://schemas.microsoft.com/office/word/2010/wordprocessingCanvas" xmlns:cx="http://schemas.microsoft.com/office/drawing/2014/chartex" xmlns:cx1="http://schemas.microsoft.com/office/drawing/2015/9/8/chartex" xmlns:cx2="http://schemas.microsoft.com/office/drawing/2015/10/21/chartex" xmlns:cx3="http://schemas.microsoft.com/office/drawing/2016/5/9/chartex" xmlns:cx4="http://schemas.microsoft.com/office/drawing/2016/5/10/chartex" xmlns:cx5="http://schemas.microsoft.com/office/drawing/2016/5/11/chartex" xmlns:cx6="http://schemas.microsoft.com/office/drawing/2016/5/12/chartex" xmlns:cx7="http://schemas.microsoft.com/office/drawing/2016/5/13/chartex" xmlns:cx8="http://schemas.microsoft.com/office/drawing/2016/5/14/chartex" xmlns:mc="http://schemas.openxmlformats.org/markup-compatibility/2006" xmlns:aink="http://schemas.microsoft.com/office/drawing/2016/ink" xmlns:am3d="http://schemas.microsoft.com/office/drawing/2017/model3d" xmlns:o="urn:schemas-microsoft-com:office:office" xmlns:r="http://schemas.openxmlformats.org/officeDocument/2006/relationships" xmlns:m="http://schemas.openxmlformats.org/officeDocument/2006/math" xmlns:v="urn:schemas-microsoft-com:vml" xmlns:wp14="http://schemas.microsoft.com/office/word/2010/wordprocessingDrawing" xmlns:wp="http://schemas.openxmlformats.org/drawingml/2006/wordprocessingDrawing" xmlns:w10="urn:schemas-microsoft-com:office:word" xmlns:w="http://schemas.openxmlformats.org/wordprocessingml/2006/main" xmlns:w14="http://schemas.microsoft.com/office/word/2010/wordml" xmlns:w15="http://schemas.microsoft.com/office/word/2012/wordml" xmlns:w16cex="http://schemas.microsoft.com/office/word/2018/wordml/cex" xmlns:w16cid="http://schemas.microsoft.com/office/word/2016/wordml/cid" xmlns:w16="http://schemas.microsoft.com/office/word/2018/wordml" xmlns:w16sdtdh="http://schemas.microsoft.com/office/word/2020/wordml/sdtdatahash" xmlns:w16se="http://schemas.microsoft.com/office/word/2015/wordml/symex" xmlns:wpg="http://schemas.microsoft.com/office/word/2010/wordprocessingGroup" xmlns:wpi="http://schemas.microsoft.com/office/word/2010/wordprocessingInk" xmlns:wne="http://schemas.microsoft.com/office/word/2006/wordml" xmlns:wps="http://schemas.microsoft.com/office/word/2010/wordprocessingShape" mc:Ignorable="w14 w15 w16se w16cid w16 w16cex w16sdtdh wp14">
+  <w:comment w:id="0" w:author="Author" w:initials="A">
     <w:p>
       <w:pPr>
-        <w:pStyle w:val="Jegyzetszveg"/>
+        <w:pStyle w:val="CommentText"/>
         <w:rPr>
           <w:rFonts w:hint="eastAsia"/>
+          <w:lang w:val="en-US"/>
         </w:rPr>
       </w:pPr>
       <w:r>
         <w:rPr>
-          <w:rStyle w:val="Jegyzethivatkozs"/>
+          <w:rStyle w:val="CommentReference"/>
           <w:rFonts w:hint="eastAsia"/>
         </w:rPr>
         <w:annotationRef/>
       </w:r>
-      <w:r>
-        <w:t>replaceWordWith(</w:t>
-      </w:r>
-      <w:r>
-        <w:rPr>
-          <w:rFonts w:ascii="Arial" w:hAnsi="Arial" w:cs="Arial"/>
-          <w:lang w:val="hu-HU"/>
-        </w:rPr>
-        <w:t>jsonpath(</w:t>
-      </w:r>
-      <w:r>
-        <w:rPr>
-          <w:rFonts w:ascii="Arial" w:hAnsi="Arial" w:cs="Arial"/>
-          <w:lang w:val="en-US"/>
-        </w:rPr>
-        <w:t>ctx[</w:t>
-      </w:r>
-      <w:r>
-        <w:rPr>
-          <w:rFonts w:ascii="Arial" w:hAnsi="Arial" w:cs="Arial" w:hint="eastAsia"/>
-          <w:lang w:val="en-US"/>
-        </w:rPr>
-        <w:t>'</w:t>
-      </w:r>
+      <w:proofErr w:type="spellStart"/>
+      <w:r>
+        <w:rPr>
+          <w:lang w:val="en-US"/>
+        </w:rPr>
+        <w:t>replaceWordWith</w:t>
+      </w:r>
+      <w:proofErr w:type="spellEnd"/>
+      <w:r>
+        <w:rPr>
+          <w:lang w:val="en-US"/>
+        </w:rPr>
+        <w:t>(</w:t>
+      </w:r>
+      <w:proofErr w:type="spellStart"/>
+      <w:r>
+        <w:rPr>
+          <w:rFonts w:ascii="Arial" w:hAnsi="Arial" w:cs="Arial"/>
+          <w:lang w:val="hu-HU"/>
+        </w:rPr>
+        <w:t>jsonpath</w:t>
+      </w:r>
+      <w:proofErr w:type="spellEnd"/>
+      <w:r>
+        <w:rPr>
+          <w:rFonts w:ascii="Arial" w:hAnsi="Arial" w:cs="Arial"/>
+          <w:lang w:val="hu-HU"/>
+        </w:rPr>
+        <w:t>(</w:t>
+      </w:r>
+      <w:r>
+        <w:rPr>
+          <w:rFonts w:ascii="Arial" w:hAnsi="Arial" w:cs="Arial" w:hint="eastAsia"/>
+          <w:lang w:val="en-US"/>
+        </w:rPr>
+        <w:t>'</w:t>
+      </w:r>
+      <w:proofErr w:type="spellStart"/>
+      <w:r>
+        <w:rPr>
+          <w:rFonts w:ascii="Arial" w:hAnsi="Arial" w:cs="Arial"/>
+          <w:lang w:val="en-US"/>
+        </w:rPr>
+        <w:t>ctx</w:t>
+      </w:r>
+      <w:proofErr w:type="spellEnd"/>
+      <w:r>
+        <w:rPr>
+          <w:rFonts w:ascii="Arial" w:hAnsi="Arial" w:cs="Arial"/>
+          <w:lang w:val="en-US"/>
+        </w:rPr>
+        <w:t>[</w:t>
+      </w:r>
+      <w:r>
+        <w:rPr>
+          <w:rFonts w:ascii="Arial" w:hAnsi="Arial" w:cs="Arial" w:hint="eastAsia"/>
+          <w:lang w:val="en-US"/>
+        </w:rPr>
+        <w:t>'</w:t>
+      </w:r>
+      <w:r>
+        <w:rPr>
+          <w:rFonts w:ascii="Arial" w:hAnsi="Arial" w:cs="Arial" w:hint="eastAsia"/>
+          <w:lang w:val="en-US"/>
+        </w:rPr>
+        <w:t>'</w:t>
+      </w:r>
+      <w:proofErr w:type="spellStart"/>
       <w:r>
         <w:rPr>
           <w:rFonts w:ascii="Arial" w:hAnsi="Arial" w:cs="Arial"/>
@@ -1244,13 +1753,22 @@
         </w:rPr>
         <w:t>contract</w:t>
       </w:r>
-      <w:r>
-        <w:rPr>
-          <w:rFonts w:ascii="Arial" w:hAnsi="Arial" w:cs="Arial" w:hint="eastAsia"/>
-          <w:lang w:val="en-US"/>
-        </w:rPr>
-        <w:t>'</w:t>
-      </w:r>
+      <w:proofErr w:type="spellEnd"/>
+      <w:r>
+        <w:rPr>
+          <w:rFonts w:ascii="Arial" w:hAnsi="Arial" w:cs="Arial" w:hint="eastAsia"/>
+          <w:lang w:val="en-US"/>
+        </w:rPr>
+        <w:t>'</w:t>
+      </w:r>
+      <w:r>
+        <w:rPr>
+          <w:rFonts w:ascii="Arial" w:hAnsi="Arial" w:cs="Arial" w:hint="eastAsia"/>
+          <w:lang w:val="en-US"/>
+        </w:rPr>
+        <w:t>'</w:t>
+      </w:r>
+      <w:proofErr w:type="gramStart"/>
       <w:r>
         <w:rPr>
           <w:rFonts w:ascii="Arial" w:hAnsi="Arial" w:cs="Arial"/>
@@ -1272,57 +1790,129 @@
         </w:rPr>
         <w:t>contractor.name</w:t>
       </w:r>
-      <w:r>
+      <w:proofErr w:type="gramEnd"/>
+      <w:r>
+        <w:rPr>
+          <w:rFonts w:ascii="Arial" w:hAnsi="Arial" w:cs="Arial" w:hint="eastAsia"/>
+          <w:lang w:val="en-US"/>
+        </w:rPr>
+        <w:t>'</w:t>
+      </w:r>
+      <w:r>
+        <w:rPr>
+          <w:rFonts w:ascii="Arial" w:hAnsi="Arial" w:cs="Arial"/>
+          <w:lang w:val="en-US"/>
+        </w:rPr>
+        <w:t>)</w:t>
+      </w:r>
+      <w:r>
+        <w:rPr>
+          <w:lang w:val="en-US"/>
+        </w:rPr>
         <w:t>)</w:t>
       </w:r>
     </w:p>
   </w:comment>
-  <w:comment w:id="1" w:author="Szerző" w:initials="S">
+  <w:comment w:id="1" w:author="Author" w:initials="A">
     <w:p>
       <w:pPr>
-        <w:pStyle w:val="Jegyzetszveg"/>
+        <w:pStyle w:val="CommentText"/>
         <w:rPr>
           <w:rFonts w:hint="eastAsia"/>
+          <w:lang w:val="en-US"/>
         </w:rPr>
       </w:pPr>
       <w:r>
         <w:rPr>
-          <w:rStyle w:val="Jegyzethivatkozs"/>
+          <w:rStyle w:val="CommentReference"/>
           <w:rFonts w:hint="eastAsia"/>
         </w:rPr>
         <w:annotationRef/>
       </w:r>
-      <w:r>
-        <w:t>replaceWordWith(</w:t>
-      </w:r>
-      <w:r>
-        <w:rPr>
-          <w:rFonts w:ascii="Arial" w:hAnsi="Arial" w:cs="Arial"/>
-          <w:lang w:val="en-US"/>
-        </w:rPr>
-        <w:t>fmtDate(</w:t>
-      </w:r>
-      <w:r>
-        <w:rPr>
-          <w:rFonts w:ascii="Arial" w:hAnsi="Arial" w:cs="Arial"/>
-          <w:lang w:val="hu-HU"/>
-        </w:rPr>
-        <w:t>jsonpath(</w:t>
-      </w:r>
-      <w:r>
-        <w:rPr>
-          <w:rFonts w:ascii="Arial" w:hAnsi="Arial" w:cs="Arial"/>
-          <w:lang w:val="en-US"/>
-        </w:rPr>
-        <w:t>ctx[</w:t>
-      </w:r>
-      <w:r>
-        <w:rPr>
-          <w:rFonts w:ascii="Arial" w:hAnsi="Arial" w:cs="Arial" w:hint="eastAsia"/>
-          <w:lang w:val="en-US"/>
-        </w:rPr>
-        <w:t>'</w:t>
-      </w:r>
+      <w:proofErr w:type="spellStart"/>
+      <w:r>
+        <w:rPr>
+          <w:lang w:val="en-US"/>
+        </w:rPr>
+        <w:t>replaceWordWith</w:t>
+      </w:r>
+      <w:proofErr w:type="spellEnd"/>
+      <w:r>
+        <w:rPr>
+          <w:lang w:val="en-US"/>
+        </w:rPr>
+        <w:t>(</w:t>
+      </w:r>
+      <w:proofErr w:type="spellStart"/>
+      <w:r>
+        <w:rPr>
+          <w:rFonts w:ascii="Arial" w:hAnsi="Arial" w:cs="Arial"/>
+          <w:lang w:val="en-US"/>
+        </w:rPr>
+        <w:t>fmtDate</w:t>
+      </w:r>
+      <w:proofErr w:type="spellEnd"/>
+      <w:r>
+        <w:rPr>
+          <w:rFonts w:ascii="Arial" w:hAnsi="Arial" w:cs="Arial"/>
+          <w:lang w:val="en-US"/>
+        </w:rPr>
+        <w:t>(</w:t>
+      </w:r>
+      <w:proofErr w:type="spellStart"/>
+      <w:r>
+        <w:rPr>
+          <w:rFonts w:ascii="Arial" w:hAnsi="Arial" w:cs="Arial"/>
+          <w:lang w:val="hu-HU"/>
+        </w:rPr>
+        <w:t>jsonpath</w:t>
+      </w:r>
+      <w:proofErr w:type="spellEnd"/>
+      <w:r>
+        <w:rPr>
+          <w:rFonts w:ascii="Arial" w:hAnsi="Arial" w:cs="Arial"/>
+          <w:lang w:val="hu-HU"/>
+        </w:rPr>
+        <w:t>(</w:t>
+      </w:r>
+      <w:r>
+        <w:rPr>
+          <w:rFonts w:ascii="Arial" w:hAnsi="Arial" w:cs="Arial" w:hint="eastAsia"/>
+          <w:lang w:val="en-US"/>
+        </w:rPr>
+        <w:t>'</w:t>
+      </w:r>
+      <w:proofErr w:type="spellStart"/>
+      <w:r>
+        <w:rPr>
+          <w:rFonts w:ascii="Arial" w:hAnsi="Arial" w:cs="Arial"/>
+          <w:lang w:val="en-US"/>
+        </w:rPr>
+        <w:t>ctx</w:t>
+      </w:r>
+      <w:proofErr w:type="spellEnd"/>
+      <w:r>
+        <w:rPr>
+          <w:rFonts w:ascii="Arial" w:hAnsi="Arial" w:cs="Arial"/>
+          <w:lang w:val="en-US"/>
+        </w:rPr>
+        <w:t>[</w:t>
+      </w:r>
+      <w:r>
+        <w:rPr>
+          <w:rFonts w:ascii="Arial" w:hAnsi="Arial" w:cs="Arial" w:hint="eastAsia"/>
+          <w:lang w:val="en-US"/>
+        </w:rPr>
+        <w:t>'</w:t>
+      </w:r>
+      <w:r>
+        <w:rPr>
+          <w:rFonts w:ascii="Arial" w:hAnsi="Arial" w:cs="Arial" w:hint="eastAsia"/>
+          <w:lang w:val="en-US"/>
+        </w:rPr>
+        <w:t>'</w:t>
+      </w:r>
+      <w:proofErr w:type="spellStart"/>
       <w:r>
         <w:rPr>
           <w:rFonts w:ascii="Arial" w:hAnsi="Arial" w:cs="Arial"/>
@@ -1330,6 +1920,14 @@
         </w:rPr>
         <w:t>contract</w:t>
       </w:r>
+      <w:proofErr w:type="spellEnd"/>
+      <w:r>
+        <w:rPr>
+          <w:rFonts w:ascii="Arial" w:hAnsi="Arial" w:cs="Arial" w:hint="eastAsia"/>
+          <w:lang w:val="en-US"/>
+        </w:rPr>
+        <w:t>'</w:t>
+      </w:r>
       <w:r>
         <w:rPr>
           <w:rFonts w:ascii="Arial" w:hAnsi="Arial" w:cs="Arial" w:hint="eastAsia"/>
@@ -1351,57 +1949,128 @@
         </w:rPr>
         <w:t>.</w:t>
       </w:r>
-      <w:r>
-        <w:rPr>
-          <w:rFonts w:ascii="Arial" w:hAnsi="Arial" w:cs="Arial"/>
-          <w:lang w:val="en-US"/>
-        </w:rPr>
-        <w:t>contractor.birthDate)</w:t>
-      </w:r>
-      <w:r>
+      <w:proofErr w:type="spellStart"/>
+      <w:r>
+        <w:rPr>
+          <w:rFonts w:ascii="Arial" w:hAnsi="Arial" w:cs="Arial"/>
+          <w:lang w:val="en-US"/>
+        </w:rPr>
+        <w:t>contractor.birthDate</w:t>
+      </w:r>
+      <w:proofErr w:type="spellEnd"/>
+      <w:r>
+        <w:rPr>
+          <w:rFonts w:ascii="Arial" w:hAnsi="Arial" w:cs="Arial" w:hint="eastAsia"/>
+          <w:lang w:val="en-US"/>
+        </w:rPr>
+        <w:t>'</w:t>
+      </w:r>
+      <w:r>
+        <w:rPr>
+          <w:rFonts w:ascii="Arial" w:hAnsi="Arial" w:cs="Arial"/>
+          <w:lang w:val="en-US"/>
+        </w:rPr>
+        <w:t>)</w:t>
+      </w:r>
+      <w:r>
+        <w:rPr>
+          <w:rFonts w:ascii="Arial" w:hAnsi="Arial" w:cs="Arial"/>
+          <w:lang w:val="en-US"/>
+        </w:rPr>
+        <w:t>)</w:t>
+      </w:r>
+      <w:r>
+        <w:rPr>
+          <w:lang w:val="en-US"/>
+        </w:rPr>
         <w:t>)</w:t>
       </w:r>
     </w:p>
   </w:comment>
-  <w:comment w:id="2" w:author="Szerző" w:initials="S">
+  <w:comment w:id="2" w:author="Author" w:initials="A">
     <w:p>
       <w:pPr>
-        <w:pStyle w:val="Jegyzetszveg"/>
+        <w:pStyle w:val="CommentText"/>
         <w:rPr>
           <w:rFonts w:hint="eastAsia"/>
+          <w:lang w:val="en-US"/>
         </w:rPr>
       </w:pPr>
       <w:r>
         <w:rPr>
-          <w:rStyle w:val="Jegyzethivatkozs"/>
+          <w:rStyle w:val="CommentReference"/>
           <w:rFonts w:hint="eastAsia"/>
         </w:rPr>
         <w:annotationRef/>
       </w:r>
-      <w:r>
-        <w:t>replaceWordWith(</w:t>
-      </w:r>
-      <w:r>
-        <w:rPr>
-          <w:rFonts w:ascii="Arial" w:hAnsi="Arial" w:cs="Arial"/>
-          <w:lang w:val="hu-HU"/>
-        </w:rPr>
-        <w:t>jsonpath(</w:t>
-      </w:r>
-      <w:r>
-        <w:rPr>
-          <w:rFonts w:ascii="Arial" w:hAnsi="Arial" w:cs="Arial"/>
-          <w:lang w:val="en-US"/>
-        </w:rPr>
-        <w:t>ctx[</w:t>
-      </w:r>
-      <w:r>
-        <w:rPr>
-          <w:rFonts w:ascii="Arial" w:hAnsi="Arial" w:cs="Arial" w:hint="eastAsia"/>
-          <w:lang w:val="en-US"/>
-        </w:rPr>
-        <w:t>'</w:t>
-      </w:r>
+      <w:proofErr w:type="spellStart"/>
+      <w:r>
+        <w:rPr>
+          <w:lang w:val="en-US"/>
+        </w:rPr>
+        <w:t>replaceWordWith</w:t>
+      </w:r>
+      <w:proofErr w:type="spellEnd"/>
+      <w:r>
+        <w:rPr>
+          <w:lang w:val="en-US"/>
+        </w:rPr>
+        <w:t>(</w:t>
+      </w:r>
+      <w:proofErr w:type="spellStart"/>
+      <w:r>
+        <w:rPr>
+          <w:rFonts w:ascii="Arial" w:hAnsi="Arial" w:cs="Arial"/>
+          <w:lang w:val="hu-HU"/>
+        </w:rPr>
+        <w:t>jsonpath</w:t>
+      </w:r>
+      <w:proofErr w:type="spellEnd"/>
+      <w:r>
+        <w:rPr>
+          <w:rFonts w:ascii="Arial" w:hAnsi="Arial" w:cs="Arial"/>
+          <w:lang w:val="hu-HU"/>
+        </w:rPr>
+        <w:t>(</w:t>
+      </w:r>
+      <w:r>
+        <w:rPr>
+          <w:rFonts w:ascii="Arial" w:hAnsi="Arial" w:cs="Arial" w:hint="eastAsia"/>
+          <w:lang w:val="en-US"/>
+        </w:rPr>
+        <w:t>'</w:t>
+      </w:r>
+      <w:proofErr w:type="spellStart"/>
+      <w:r>
+        <w:rPr>
+          <w:rFonts w:ascii="Arial" w:hAnsi="Arial" w:cs="Arial"/>
+          <w:lang w:val="en-US"/>
+        </w:rPr>
+        <w:t>ctx</w:t>
+      </w:r>
+      <w:proofErr w:type="spellEnd"/>
+      <w:r>
+        <w:rPr>
+          <w:rFonts w:ascii="Arial" w:hAnsi="Arial" w:cs="Arial"/>
+          <w:lang w:val="en-US"/>
+        </w:rPr>
+        <w:t>[</w:t>
+      </w:r>
+      <w:r>
+        <w:rPr>
+          <w:rFonts w:ascii="Arial" w:hAnsi="Arial" w:cs="Arial" w:hint="eastAsia"/>
+          <w:lang w:val="en-US"/>
+        </w:rPr>
+        <w:t>'</w:t>
+      </w:r>
+      <w:r>
+        <w:rPr>
+          <w:rFonts w:ascii="Arial" w:hAnsi="Arial" w:cs="Arial" w:hint="eastAsia"/>
+          <w:lang w:val="en-US"/>
+        </w:rPr>
+        <w:t>'</w:t>
+      </w:r>
+      <w:proofErr w:type="spellStart"/>
       <w:r>
         <w:rPr>
           <w:rFonts w:ascii="Arial" w:hAnsi="Arial" w:cs="Arial"/>
@@ -1409,13 +2078,22 @@
         </w:rPr>
         <w:t>contract</w:t>
       </w:r>
-      <w:r>
-        <w:rPr>
-          <w:rFonts w:ascii="Arial" w:hAnsi="Arial" w:cs="Arial" w:hint="eastAsia"/>
-          <w:lang w:val="en-US"/>
-        </w:rPr>
-        <w:t>'</w:t>
-      </w:r>
+      <w:proofErr w:type="spellEnd"/>
+      <w:r>
+        <w:rPr>
+          <w:rFonts w:ascii="Arial" w:hAnsi="Arial" w:cs="Arial" w:hint="eastAsia"/>
+          <w:lang w:val="en-US"/>
+        </w:rPr>
+        <w:t>'</w:t>
+      </w:r>
+      <w:r>
+        <w:rPr>
+          <w:rFonts w:ascii="Arial" w:hAnsi="Arial" w:cs="Arial" w:hint="eastAsia"/>
+          <w:lang w:val="en-US"/>
+        </w:rPr>
+        <w:t>'</w:t>
+      </w:r>
+      <w:proofErr w:type="gramStart"/>
       <w:r>
         <w:rPr>
           <w:rFonts w:ascii="Arial" w:hAnsi="Arial" w:cs="Arial"/>
@@ -1430,6 +2108,7 @@
         </w:rPr>
         <w:t>.</w:t>
       </w:r>
+      <w:proofErr w:type="spellStart"/>
       <w:r>
         <w:rPr>
           <w:rFonts w:ascii="Arial" w:hAnsi="Arial" w:cs="Arial"/>
@@ -1437,6 +2116,15 @@
         </w:rPr>
         <w:t>contractType.contractTypeName</w:t>
       </w:r>
+      <w:proofErr w:type="spellEnd"/>
+      <w:proofErr w:type="gramEnd"/>
+      <w:r>
+        <w:rPr>
+          <w:rFonts w:ascii="Arial" w:hAnsi="Arial" w:cs="Arial" w:hint="eastAsia"/>
+          <w:lang w:val="en-US"/>
+        </w:rPr>
+        <w:t>'</w:t>
+      </w:r>
       <w:r>
         <w:rPr>
           <w:rFonts w:ascii="Arial" w:hAnsi="Arial" w:cs="Arial"/>
@@ -1445,49 +2133,97 @@
         <w:t>)</w:t>
       </w:r>
       <w:r>
+        <w:rPr>
+          <w:lang w:val="en-US"/>
+        </w:rPr>
         <w:t>)</w:t>
       </w:r>
     </w:p>
   </w:comment>
-  <w:comment w:id="3" w:author="Szerző" w:initials="S">
+  <w:comment w:id="3" w:author="Author" w:initials="A">
     <w:p>
       <w:pPr>
-        <w:pStyle w:val="Jegyzetszveg"/>
+        <w:pStyle w:val="CommentText"/>
         <w:rPr>
           <w:rFonts w:hint="eastAsia"/>
+          <w:lang w:val="en-US"/>
         </w:rPr>
       </w:pPr>
       <w:r>
         <w:rPr>
-          <w:rStyle w:val="Jegyzethivatkozs"/>
+          <w:rStyle w:val="CommentReference"/>
           <w:rFonts w:hint="eastAsia"/>
         </w:rPr>
         <w:annotationRef/>
       </w:r>
-      <w:r>
-        <w:t>replaceWordWith(</w:t>
-      </w:r>
-      <w:r>
-        <w:rPr>
-          <w:rFonts w:ascii="Arial" w:hAnsi="Arial" w:cs="Arial"/>
-          <w:lang w:val="hu-HU"/>
-        </w:rPr>
-        <w:t>jsonpath(</w:t>
-      </w:r>
-      <w:r>
-        <w:rPr>
-          <w:rFonts w:ascii="Arial" w:hAnsi="Arial" w:cs="Arial"/>
-          <w:lang w:val="en-US"/>
-        </w:rPr>
-        <w:t>ctx[</w:t>
-      </w:r>
-      <w:r>
-        <w:rPr>
-          <w:rFonts w:ascii="Arial" w:hAnsi="Arial" w:cs="Arial" w:hint="eastAsia"/>
-          <w:lang w:val="en-US"/>
-        </w:rPr>
-        <w:t>'</w:t>
-      </w:r>
+      <w:proofErr w:type="spellStart"/>
+      <w:r>
+        <w:rPr>
+          <w:lang w:val="en-US"/>
+        </w:rPr>
+        <w:t>replaceWordWith</w:t>
+      </w:r>
+      <w:proofErr w:type="spellEnd"/>
+      <w:r>
+        <w:rPr>
+          <w:lang w:val="en-US"/>
+        </w:rPr>
+        <w:t>(</w:t>
+      </w:r>
+      <w:proofErr w:type="spellStart"/>
+      <w:r>
+        <w:rPr>
+          <w:rFonts w:ascii="Arial" w:hAnsi="Arial" w:cs="Arial"/>
+          <w:lang w:val="hu-HU"/>
+        </w:rPr>
+        <w:t>jsonpath</w:t>
+      </w:r>
+      <w:proofErr w:type="spellEnd"/>
+      <w:r>
+        <w:rPr>
+          <w:rFonts w:ascii="Arial" w:hAnsi="Arial" w:cs="Arial"/>
+          <w:lang w:val="hu-HU"/>
+        </w:rPr>
+        <w:t>(</w:t>
+      </w:r>
+      <w:r>
+        <w:rPr>
+          <w:rFonts w:ascii="Arial" w:hAnsi="Arial" w:cs="Arial" w:hint="eastAsia"/>
+          <w:lang w:val="en-US"/>
+        </w:rPr>
+        <w:t>'</w:t>
+      </w:r>
+      <w:proofErr w:type="spellStart"/>
+      <w:r>
+        <w:rPr>
+          <w:rFonts w:ascii="Arial" w:hAnsi="Arial" w:cs="Arial"/>
+          <w:lang w:val="en-US"/>
+        </w:rPr>
+        <w:t>ctx</w:t>
+      </w:r>
+      <w:proofErr w:type="spellEnd"/>
+      <w:r>
+        <w:rPr>
+          <w:rFonts w:ascii="Arial" w:hAnsi="Arial" w:cs="Arial"/>
+          <w:lang w:val="en-US"/>
+        </w:rPr>
+        <w:t>[</w:t>
+      </w:r>
+      <w:r>
+        <w:rPr>
+          <w:rFonts w:ascii="Arial" w:hAnsi="Arial" w:cs="Arial" w:hint="eastAsia"/>
+          <w:lang w:val="en-US"/>
+        </w:rPr>
+        <w:t>'</w:t>
+      </w:r>
+      <w:r>
+        <w:rPr>
+          <w:rFonts w:ascii="Arial" w:hAnsi="Arial" w:cs="Arial" w:hint="eastAsia"/>
+          <w:lang w:val="en-US"/>
+        </w:rPr>
+        <w:t>'</w:t>
+      </w:r>
+      <w:proofErr w:type="spellStart"/>
       <w:r>
         <w:rPr>
           <w:rFonts w:ascii="Arial" w:hAnsi="Arial" w:cs="Arial"/>
@@ -1495,13 +2231,22 @@
         </w:rPr>
         <w:t>contract</w:t>
       </w:r>
-      <w:r>
-        <w:rPr>
-          <w:rFonts w:ascii="Arial" w:hAnsi="Arial" w:cs="Arial" w:hint="eastAsia"/>
-          <w:lang w:val="en-US"/>
-        </w:rPr>
-        <w:t>'</w:t>
-      </w:r>
+      <w:proofErr w:type="spellEnd"/>
+      <w:r>
+        <w:rPr>
+          <w:rFonts w:ascii="Arial" w:hAnsi="Arial" w:cs="Arial" w:hint="eastAsia"/>
+          <w:lang w:val="en-US"/>
+        </w:rPr>
+        <w:t>'</w:t>
+      </w:r>
+      <w:r>
+        <w:rPr>
+          <w:rFonts w:ascii="Arial" w:hAnsi="Arial" w:cs="Arial" w:hint="eastAsia"/>
+          <w:lang w:val="en-US"/>
+        </w:rPr>
+        <w:t>'</w:t>
+      </w:r>
+      <w:proofErr w:type="gramStart"/>
       <w:r>
         <w:rPr>
           <w:rFonts w:ascii="Arial" w:hAnsi="Arial" w:cs="Arial"/>
@@ -1516,6 +2261,7 @@
         </w:rPr>
         <w:t>.</w:t>
       </w:r>
+      <w:proofErr w:type="spellStart"/>
       <w:r>
         <w:rPr>
           <w:rFonts w:ascii="Arial" w:hAnsi="Arial" w:cs="Arial"/>
@@ -1523,6 +2269,15 @@
         </w:rPr>
         <w:t>contractType.fee</w:t>
       </w:r>
+      <w:proofErr w:type="spellEnd"/>
+      <w:proofErr w:type="gramEnd"/>
+      <w:r>
+        <w:rPr>
+          <w:rFonts w:ascii="Arial" w:hAnsi="Arial" w:cs="Arial" w:hint="eastAsia"/>
+          <w:lang w:val="en-US"/>
+        </w:rPr>
+        <w:t>'</w:t>
+      </w:r>
       <w:r>
         <w:rPr>
           <w:rFonts w:ascii="Arial" w:hAnsi="Arial" w:cs="Arial"/>
@@ -1531,49 +2286,97 @@
         <w:t>)</w:t>
       </w:r>
       <w:r>
+        <w:rPr>
+          <w:lang w:val="en-US"/>
+        </w:rPr>
         <w:t>)</w:t>
       </w:r>
     </w:p>
   </w:comment>
-  <w:comment w:id="4" w:author="Szerző" w:initials="S">
+  <w:comment w:id="4" w:author="Author" w:initials="A">
     <w:p>
       <w:pPr>
-        <w:pStyle w:val="Jegyzetszveg"/>
+        <w:pStyle w:val="CommentText"/>
         <w:rPr>
           <w:rFonts w:hint="eastAsia"/>
+          <w:lang w:val="en-US"/>
         </w:rPr>
       </w:pPr>
       <w:r>
         <w:rPr>
-          <w:rStyle w:val="Jegyzethivatkozs"/>
+          <w:rStyle w:val="CommentReference"/>
           <w:rFonts w:hint="eastAsia"/>
         </w:rPr>
         <w:annotationRef/>
       </w:r>
-      <w:r>
-        <w:t>replaceWordWith(</w:t>
-      </w:r>
-      <w:r>
-        <w:rPr>
-          <w:rFonts w:ascii="Arial" w:hAnsi="Arial" w:cs="Arial"/>
-          <w:lang w:val="hu-HU"/>
-        </w:rPr>
-        <w:t>jsonpath(</w:t>
-      </w:r>
-      <w:r>
-        <w:rPr>
-          <w:rFonts w:ascii="Arial" w:hAnsi="Arial" w:cs="Arial"/>
-          <w:lang w:val="en-US"/>
-        </w:rPr>
-        <w:t>ctx[</w:t>
-      </w:r>
-      <w:r>
-        <w:rPr>
-          <w:rFonts w:ascii="Arial" w:hAnsi="Arial" w:cs="Arial" w:hint="eastAsia"/>
-          <w:lang w:val="en-US"/>
-        </w:rPr>
-        <w:t>'</w:t>
-      </w:r>
+      <w:proofErr w:type="spellStart"/>
+      <w:r>
+        <w:rPr>
+          <w:lang w:val="en-US"/>
+        </w:rPr>
+        <w:t>replaceWordWith</w:t>
+      </w:r>
+      <w:proofErr w:type="spellEnd"/>
+      <w:r>
+        <w:rPr>
+          <w:lang w:val="en-US"/>
+        </w:rPr>
+        <w:t>(</w:t>
+      </w:r>
+      <w:proofErr w:type="spellStart"/>
+      <w:r>
+        <w:rPr>
+          <w:rFonts w:ascii="Arial" w:hAnsi="Arial" w:cs="Arial"/>
+          <w:lang w:val="hu-HU"/>
+        </w:rPr>
+        <w:t>jsonpath</w:t>
+      </w:r>
+      <w:proofErr w:type="spellEnd"/>
+      <w:r>
+        <w:rPr>
+          <w:rFonts w:ascii="Arial" w:hAnsi="Arial" w:cs="Arial"/>
+          <w:lang w:val="hu-HU"/>
+        </w:rPr>
+        <w:t>(</w:t>
+      </w:r>
+      <w:r>
+        <w:rPr>
+          <w:rFonts w:ascii="Arial" w:hAnsi="Arial" w:cs="Arial" w:hint="eastAsia"/>
+          <w:lang w:val="en-US"/>
+        </w:rPr>
+        <w:t>'</w:t>
+      </w:r>
+      <w:proofErr w:type="spellStart"/>
+      <w:r>
+        <w:rPr>
+          <w:rFonts w:ascii="Arial" w:hAnsi="Arial" w:cs="Arial"/>
+          <w:lang w:val="en-US"/>
+        </w:rPr>
+        <w:t>ctx</w:t>
+      </w:r>
+      <w:proofErr w:type="spellEnd"/>
+      <w:r>
+        <w:rPr>
+          <w:rFonts w:ascii="Arial" w:hAnsi="Arial" w:cs="Arial"/>
+          <w:lang w:val="en-US"/>
+        </w:rPr>
+        <w:t>[</w:t>
+      </w:r>
+      <w:r>
+        <w:rPr>
+          <w:rFonts w:ascii="Arial" w:hAnsi="Arial" w:cs="Arial" w:hint="eastAsia"/>
+          <w:lang w:val="en-US"/>
+        </w:rPr>
+        <w:t>'</w:t>
+      </w:r>
+      <w:r>
+        <w:rPr>
+          <w:rFonts w:ascii="Arial" w:hAnsi="Arial" w:cs="Arial" w:hint="eastAsia"/>
+          <w:lang w:val="en-US"/>
+        </w:rPr>
+        <w:t>'</w:t>
+      </w:r>
+      <w:proofErr w:type="spellStart"/>
       <w:r>
         <w:rPr>
           <w:rFonts w:ascii="Arial" w:hAnsi="Arial" w:cs="Arial"/>
@@ -1581,13 +2384,22 @@
         </w:rPr>
         <w:t>contract</w:t>
       </w:r>
-      <w:r>
-        <w:rPr>
-          <w:rFonts w:ascii="Arial" w:hAnsi="Arial" w:cs="Arial" w:hint="eastAsia"/>
-          <w:lang w:val="en-US"/>
-        </w:rPr>
-        <w:t>'</w:t>
-      </w:r>
+      <w:proofErr w:type="spellEnd"/>
+      <w:r>
+        <w:rPr>
+          <w:rFonts w:ascii="Arial" w:hAnsi="Arial" w:cs="Arial" w:hint="eastAsia"/>
+          <w:lang w:val="en-US"/>
+        </w:rPr>
+        <w:t>'</w:t>
+      </w:r>
+      <w:r>
+        <w:rPr>
+          <w:rFonts w:ascii="Arial" w:hAnsi="Arial" w:cs="Arial" w:hint="eastAsia"/>
+          <w:lang w:val="en-US"/>
+        </w:rPr>
+        <w:t>'</w:t>
+      </w:r>
+      <w:proofErr w:type="gramStart"/>
       <w:r>
         <w:rPr>
           <w:rFonts w:ascii="Arial" w:hAnsi="Arial" w:cs="Arial"/>
@@ -1595,6 +2407,7 @@
         </w:rPr>
         <w:t>].</w:t>
       </w:r>
+      <w:proofErr w:type="spellStart"/>
       <w:r>
         <w:rPr>
           <w:rFonts w:ascii="Arial" w:hAnsi="Arial" w:cs="Arial"/>
@@ -1602,6 +2415,15 @@
         </w:rPr>
         <w:t>contractType.paymentFrequency</w:t>
       </w:r>
+      <w:proofErr w:type="spellEnd"/>
+      <w:proofErr w:type="gramEnd"/>
+      <w:r>
+        <w:rPr>
+          <w:rFonts w:ascii="Arial" w:hAnsi="Arial" w:cs="Arial" w:hint="eastAsia"/>
+          <w:lang w:val="en-US"/>
+        </w:rPr>
+        <w:t>'</w:t>
+      </w:r>
       <w:r>
         <w:rPr>
           <w:rFonts w:ascii="Arial" w:hAnsi="Arial" w:cs="Arial"/>
@@ -1610,35 +2432,67 @@
         <w:t>)</w:t>
       </w:r>
       <w:r>
+        <w:rPr>
+          <w:lang w:val="en-US"/>
+        </w:rPr>
         <w:t>)</w:t>
       </w:r>
     </w:p>
   </w:comment>
-  <w:comment w:id="5" w:author="Szerző" w:initials="S">
+  <w:comment w:id="5" w:author="Author" w:initials="A">
     <w:p>
       <w:pPr>
-        <w:pStyle w:val="Jegyzetszveg"/>
+        <w:pStyle w:val="CommentText"/>
         <w:rPr>
           <w:rFonts w:hint="eastAsia"/>
+          <w:lang w:val="en-US"/>
         </w:rPr>
       </w:pPr>
       <w:r>
         <w:rPr>
-          <w:rStyle w:val="Jegyzethivatkozs"/>
+          <w:rStyle w:val="CommentReference"/>
           <w:rFonts w:hint="eastAsia"/>
         </w:rPr>
         <w:annotationRef/>
       </w:r>
-      <w:r>
-        <w:t>repeatTableRow(</w:t>
-      </w:r>
-      <w:r>
-        <w:rPr>
-          <w:rFonts w:ascii="Arial" w:hAnsi="Arial" w:cs="Arial"/>
-          <w:lang w:val="hu-HU"/>
-        </w:rPr>
-        <w:t>jsonpath(</w:t>
-      </w:r>
+      <w:proofErr w:type="spellStart"/>
+      <w:r>
+        <w:rPr>
+          <w:lang w:val="en-US"/>
+        </w:rPr>
+        <w:t>repeatTableRow</w:t>
+      </w:r>
+      <w:proofErr w:type="spellEnd"/>
+      <w:r>
+        <w:rPr>
+          <w:lang w:val="en-US"/>
+        </w:rPr>
+        <w:t>(</w:t>
+      </w:r>
+      <w:proofErr w:type="spellStart"/>
+      <w:r>
+        <w:rPr>
+          <w:rFonts w:ascii="Arial" w:hAnsi="Arial" w:cs="Arial"/>
+          <w:lang w:val="hu-HU"/>
+        </w:rPr>
+        <w:t>jsonpath</w:t>
+      </w:r>
+      <w:proofErr w:type="spellEnd"/>
+      <w:r>
+        <w:rPr>
+          <w:rFonts w:ascii="Arial" w:hAnsi="Arial" w:cs="Arial"/>
+          <w:lang w:val="hu-HU"/>
+        </w:rPr>
+        <w:t>(</w:t>
+      </w:r>
+      <w:r>
+        <w:rPr>
+          <w:rFonts w:ascii="Arial" w:hAnsi="Arial" w:cs="Arial" w:hint="eastAsia"/>
+          <w:lang w:val="en-US"/>
+        </w:rPr>
+        <w:t>'</w:t>
+      </w:r>
+      <w:proofErr w:type="spellStart"/>
       <w:r>
         <w:rPr>
           <w:rFonts w:ascii="Arial" w:hAnsi="Arial" w:cs="Arial"/>
@@ -1646,6 +2500,7 @@
         </w:rPr>
         <w:t>ctx</w:t>
       </w:r>
+      <w:proofErr w:type="spellEnd"/>
       <w:r>
         <w:rPr>
           <w:rFonts w:ascii="Arial" w:hAnsi="Arial" w:cs="Arial"/>
@@ -1662,18 +2517,35 @@
       </w:r>
       <w:r>
         <w:rPr>
+          <w:rFonts w:ascii="Arial" w:hAnsi="Arial" w:cs="Arial" w:hint="eastAsia"/>
+          <w:lang w:val="en-US"/>
+        </w:rPr>
+        <w:t>'</w:t>
+      </w:r>
+      <w:proofErr w:type="spellStart"/>
+      <w:r>
+        <w:rPr>
           <w:rFonts w:ascii="Arial" w:hAnsi="Arial" w:cs="Arial"/>
           <w:lang w:val="hu-HU"/>
         </w:rPr>
         <w:t>contract</w:t>
       </w:r>
-      <w:r>
-        <w:rPr>
-          <w:rFonts w:ascii="Arial" w:hAnsi="Arial" w:cs="Arial" w:hint="eastAsia"/>
-          <w:lang w:val="en-US"/>
-        </w:rPr>
-        <w:t>'</w:t>
-      </w:r>
+      <w:proofErr w:type="spellEnd"/>
+      <w:r>
+        <w:rPr>
+          <w:rFonts w:ascii="Arial" w:hAnsi="Arial" w:cs="Arial" w:hint="eastAsia"/>
+          <w:lang w:val="en-US"/>
+        </w:rPr>
+        <w:t>'</w:t>
+      </w:r>
+      <w:r>
+        <w:rPr>
+          <w:rFonts w:ascii="Arial" w:hAnsi="Arial" w:cs="Arial" w:hint="eastAsia"/>
+          <w:lang w:val="en-US"/>
+        </w:rPr>
+        <w:t>'</w:t>
+      </w:r>
+      <w:proofErr w:type="gramStart"/>
       <w:r>
         <w:rPr>
           <w:rFonts w:ascii="Arial" w:hAnsi="Arial" w:cs="Arial"/>
@@ -1689,9 +2561,29 @@
         <w:t>.</w:t>
       </w:r>
       <w:r>
-        <w:t>beneficiaries)</w:t>
-      </w:r>
-      <w:r>
+        <w:rPr>
+          <w:lang w:val="en-US"/>
+        </w:rPr>
+        <w:t>beneficiaries</w:t>
+      </w:r>
+      <w:proofErr w:type="gramEnd"/>
+      <w:r>
+        <w:rPr>
+          <w:rFonts w:ascii="Arial" w:hAnsi="Arial" w:cs="Arial" w:hint="eastAsia"/>
+          <w:lang w:val="en-US"/>
+        </w:rPr>
+        <w:t>'</w:t>
+      </w:r>
+      <w:r>
+        <w:rPr>
+          <w:lang w:val="en-US"/>
+        </w:rPr>
+        <w:t>)</w:t>
+      </w:r>
+      <w:r>
+        <w:rPr>
+          <w:lang w:val="en-US"/>
+        </w:rPr>
         <w:t>)</w:t>
       </w:r>
     </w:p>
@@ -1700,7 +2592,7 @@
 </file>
 
 <file path=word/commentsExtended.xml><?xml version="1.0" encoding="utf-8"?>
-<w15:commentsEx xmlns:wpc="http://schemas.microsoft.com/office/word/2010/wordprocessingCanvas" xmlns:cx="http://schemas.microsoft.com/office/drawing/2014/chartex" xmlns:cx1="http://schemas.microsoft.com/office/drawing/2015/9/8/chartex" xmlns:mc="http://schemas.openxmlformats.org/markup-compatibility/2006" xmlns:o="urn:schemas-microsoft-com:office:office" xmlns:r="http://schemas.openxmlformats.org/officeDocument/2006/relationships" xmlns:m="http://schemas.openxmlformats.org/officeDocument/2006/math" xmlns:v="urn:schemas-microsoft-com:vml" xmlns:wp14="http://schemas.microsoft.com/office/word/2010/wordprocessingDrawing" xmlns:wp="http://schemas.openxmlformats.org/drawingml/2006/wordprocessingDrawing" xmlns:w10="urn:schemas-microsoft-com:office:word" xmlns:w="http://schemas.openxmlformats.org/wordprocessingml/2006/main" xmlns:w14="http://schemas.microsoft.com/office/word/2010/wordml" xmlns:w15="http://schemas.microsoft.com/office/word/2012/wordml" xmlns:w16se="http://schemas.microsoft.com/office/word/2015/wordml/symex" xmlns:wpg="http://schemas.microsoft.com/office/word/2010/wordprocessingGroup" xmlns:wpi="http://schemas.microsoft.com/office/word/2010/wordprocessingInk" xmlns:wne="http://schemas.microsoft.com/office/word/2006/wordml" xmlns:wps="http://schemas.microsoft.com/office/word/2010/wordprocessingShape" mc:Ignorable="w14 w15 w16se wp14">
+<w15:commentsEx xmlns:wpc="http://schemas.microsoft.com/office/word/2010/wordprocessingCanvas" xmlns:cx="http://schemas.microsoft.com/office/drawing/2014/chartex" xmlns:cx1="http://schemas.microsoft.com/office/drawing/2015/9/8/chartex" xmlns:cx2="http://schemas.microsoft.com/office/drawing/2015/10/21/chartex" xmlns:cx3="http://schemas.microsoft.com/office/drawing/2016/5/9/chartex" xmlns:cx4="http://schemas.microsoft.com/office/drawing/2016/5/10/chartex" xmlns:cx5="http://schemas.microsoft.com/office/drawing/2016/5/11/chartex" xmlns:cx6="http://schemas.microsoft.com/office/drawing/2016/5/12/chartex" xmlns:cx7="http://schemas.microsoft.com/office/drawing/2016/5/13/chartex" xmlns:cx8="http://schemas.microsoft.com/office/drawing/2016/5/14/chartex" xmlns:mc="http://schemas.openxmlformats.org/markup-compatibility/2006" xmlns:aink="http://schemas.microsoft.com/office/drawing/2016/ink" xmlns:am3d="http://schemas.microsoft.com/office/drawing/2017/model3d" xmlns:o="urn:schemas-microsoft-com:office:office" xmlns:r="http://schemas.openxmlformats.org/officeDocument/2006/relationships" xmlns:m="http://schemas.openxmlformats.org/officeDocument/2006/math" xmlns:v="urn:schemas-microsoft-com:vml" xmlns:wp14="http://schemas.microsoft.com/office/word/2010/wordprocessingDrawing" xmlns:wp="http://schemas.openxmlformats.org/drawingml/2006/wordprocessingDrawing" xmlns:w10="urn:schemas-microsoft-com:office:word" xmlns:w="http://schemas.openxmlformats.org/wordprocessingml/2006/main" xmlns:w14="http://schemas.microsoft.com/office/word/2010/wordml" xmlns:w15="http://schemas.microsoft.com/office/word/2012/wordml" xmlns:w16cex="http://schemas.microsoft.com/office/word/2018/wordml/cex" xmlns:w16cid="http://schemas.microsoft.com/office/word/2016/wordml/cid" xmlns:w16="http://schemas.microsoft.com/office/word/2018/wordml" xmlns:w16sdtdh="http://schemas.microsoft.com/office/word/2020/wordml/sdtdatahash" xmlns:w16se="http://schemas.microsoft.com/office/word/2015/wordml/symex" xmlns:wpg="http://schemas.microsoft.com/office/word/2010/wordprocessingGroup" xmlns:wpi="http://schemas.microsoft.com/office/word/2010/wordprocessingInk" xmlns:wne="http://schemas.microsoft.com/office/word/2006/wordml" xmlns:wps="http://schemas.microsoft.com/office/word/2010/wordprocessingShape" mc:Ignorable="w14 w15 w16se w16cid w16 w16cex w16sdtdh wp14">
   <w15:commentEx w15:paraId="7E58B641" w15:done="0"/>
   <w15:commentEx w15:paraId="20109014" w15:done="0"/>
   <w15:commentEx w15:paraId="4CF5267E" w15:done="0"/>
@@ -1710,8 +2602,19 @@
 </w15:commentsEx>
 </file>
 
+<file path=word/commentsIds.xml><?xml version="1.0" encoding="utf-8"?>
+<w16cid:commentsIds xmlns:wpc="http://schemas.microsoft.com/office/word/2010/wordprocessingCanvas" xmlns:cx="http://schemas.microsoft.com/office/drawing/2014/chartex" xmlns:cx1="http://schemas.microsoft.com/office/drawing/2015/9/8/chartex" xmlns:cx2="http://schemas.microsoft.com/office/drawing/2015/10/21/chartex" xmlns:cx3="http://schemas.microsoft.com/office/drawing/2016/5/9/chartex" xmlns:cx4="http://schemas.microsoft.com/office/drawing/2016/5/10/chartex" xmlns:cx5="http://schemas.microsoft.com/office/drawing/2016/5/11/chartex" xmlns:cx6="http://schemas.microsoft.com/office/drawing/2016/5/12/chartex" xmlns:cx7="http://schemas.microsoft.com/office/drawing/2016/5/13/chartex" xmlns:cx8="http://schemas.microsoft.com/office/drawing/2016/5/14/chartex" xmlns:mc="http://schemas.openxmlformats.org/markup-compatibility/2006" xmlns:aink="http://schemas.microsoft.com/office/drawing/2016/ink" xmlns:am3d="http://schemas.microsoft.com/office/drawing/2017/model3d" xmlns:o="urn:schemas-microsoft-com:office:office" xmlns:r="http://schemas.openxmlformats.org/officeDocument/2006/relationships" xmlns:m="http://schemas.openxmlformats.org/officeDocument/2006/math" xmlns:v="urn:schemas-microsoft-com:vml" xmlns:wp14="http://schemas.microsoft.com/office/word/2010/wordprocessingDrawing" xmlns:wp="http://schemas.openxmlformats.org/drawingml/2006/wordprocessingDrawing" xmlns:w10="urn:schemas-microsoft-com:office:word" xmlns:w="http://schemas.openxmlformats.org/wordprocessingml/2006/main" xmlns:w14="http://schemas.microsoft.com/office/word/2010/wordml" xmlns:w15="http://schemas.microsoft.com/office/word/2012/wordml" xmlns:w16cex="http://schemas.microsoft.com/office/word/2018/wordml/cex" xmlns:w16cid="http://schemas.microsoft.com/office/word/2016/wordml/cid" xmlns:w16="http://schemas.microsoft.com/office/word/2018/wordml" xmlns:w16sdtdh="http://schemas.microsoft.com/office/word/2020/wordml/sdtdatahash" xmlns:w16se="http://schemas.microsoft.com/office/word/2015/wordml/symex" xmlns:wpg="http://schemas.microsoft.com/office/word/2010/wordprocessingGroup" xmlns:wpi="http://schemas.microsoft.com/office/word/2010/wordprocessingInk" xmlns:wne="http://schemas.microsoft.com/office/word/2006/wordml" xmlns:wps="http://schemas.microsoft.com/office/word/2010/wordprocessingShape" mc:Ignorable="w14 w15 w16se w16cid w16 w16cex w16sdtdh wp14">
+  <w16cid:commentId w16cid:paraId="7E58B641" w16cid:durableId="2534C324"/>
+  <w16cid:commentId w16cid:paraId="20109014" w16cid:durableId="2534C325"/>
+  <w16cid:commentId w16cid:paraId="4CF5267E" w16cid:durableId="2534C326"/>
+  <w16cid:commentId w16cid:paraId="5E131B36" w16cid:durableId="2534C327"/>
+  <w16cid:commentId w16cid:paraId="0E770809" w16cid:durableId="2534C328"/>
+  <w16cid:commentId w16cid:paraId="76DC22B2" w16cid:durableId="2534C329"/>
+</w16cid:commentsIds>
+</file>
+
 <file path=word/endnotes.xml><?xml version="1.0" encoding="utf-8"?>
-<w:endnotes xmlns:wpc="http://schemas.microsoft.com/office/word/2010/wordprocessingCanvas" xmlns:cx="http://schemas.microsoft.com/office/drawing/2014/chartex" xmlns:cx1="http://schemas.microsoft.com/office/drawing/2015/9/8/chartex" xmlns:mc="http://schemas.openxmlformats.org/markup-compatibility/2006" xmlns:o="urn:schemas-microsoft-com:office:office" xmlns:r="http://schemas.openxmlformats.org/officeDocument/2006/relationships" xmlns:m="http://schemas.openxmlformats.org/officeDocument/2006/math" xmlns:v="urn:schemas-microsoft-com:vml" xmlns:wp14="http://schemas.microsoft.com/office/word/2010/wordprocessingDrawing" xmlns:wp="http://schemas.openxmlformats.org/drawingml/2006/wordprocessingDrawing" xmlns:w10="urn:schemas-microsoft-com:office:word" xmlns:w="http://schemas.openxmlformats.org/wordprocessingml/2006/main" xmlns:w14="http://schemas.microsoft.com/office/word/2010/wordml" xmlns:w15="http://schemas.microsoft.com/office/word/2012/wordml" xmlns:w16se="http://schemas.microsoft.com/office/word/2015/wordml/symex" xmlns:wpg="http://schemas.microsoft.com/office/word/2010/wordprocessingGroup" xmlns:wpi="http://schemas.microsoft.com/office/word/2010/wordprocessingInk" xmlns:wne="http://schemas.microsoft.com/office/word/2006/wordml" xmlns:wps="http://schemas.microsoft.com/office/word/2010/wordprocessingShape" mc:Ignorable="w14 w15 w16se wp14">
+<w:endnotes xmlns:wpc="http://schemas.microsoft.com/office/word/2010/wordprocessingCanvas" xmlns:cx="http://schemas.microsoft.com/office/drawing/2014/chartex" xmlns:cx1="http://schemas.microsoft.com/office/drawing/2015/9/8/chartex" xmlns:cx2="http://schemas.microsoft.com/office/drawing/2015/10/21/chartex" xmlns:cx3="http://schemas.microsoft.com/office/drawing/2016/5/9/chartex" xmlns:cx4="http://schemas.microsoft.com/office/drawing/2016/5/10/chartex" xmlns:cx5="http://schemas.microsoft.com/office/drawing/2016/5/11/chartex" xmlns:cx6="http://schemas.microsoft.com/office/drawing/2016/5/12/chartex" xmlns:cx7="http://schemas.microsoft.com/office/drawing/2016/5/13/chartex" xmlns:cx8="http://schemas.microsoft.com/office/drawing/2016/5/14/chartex" xmlns:mc="http://schemas.openxmlformats.org/markup-compatibility/2006" xmlns:aink="http://schemas.microsoft.com/office/drawing/2016/ink" xmlns:am3d="http://schemas.microsoft.com/office/drawing/2017/model3d" xmlns:o="urn:schemas-microsoft-com:office:office" xmlns:r="http://schemas.openxmlformats.org/officeDocument/2006/relationships" xmlns:m="http://schemas.openxmlformats.org/officeDocument/2006/math" xmlns:v="urn:schemas-microsoft-com:vml" xmlns:wp14="http://schemas.microsoft.com/office/word/2010/wordprocessingDrawing" xmlns:wp="http://schemas.openxmlformats.org/drawingml/2006/wordprocessingDrawing" xmlns:w10="urn:schemas-microsoft-com:office:word" xmlns:w="http://schemas.openxmlformats.org/wordprocessingml/2006/main" xmlns:w14="http://schemas.microsoft.com/office/word/2010/wordml" xmlns:w15="http://schemas.microsoft.com/office/word/2012/wordml" xmlns:w16cex="http://schemas.microsoft.com/office/word/2018/wordml/cex" xmlns:w16cid="http://schemas.microsoft.com/office/word/2016/wordml/cid" xmlns:w16="http://schemas.microsoft.com/office/word/2018/wordml" xmlns:w16sdtdh="http://schemas.microsoft.com/office/word/2020/wordml/sdtdatahash" xmlns:w16se="http://schemas.microsoft.com/office/word/2015/wordml/symex" xmlns:wpg="http://schemas.microsoft.com/office/word/2010/wordprocessingGroup" xmlns:wpi="http://schemas.microsoft.com/office/word/2010/wordprocessingInk" xmlns:wne="http://schemas.microsoft.com/office/word/2006/wordml" xmlns:wps="http://schemas.microsoft.com/office/word/2010/wordprocessingShape" mc:Ignorable="w14 w15 w16se w16cid w16 w16cex w16sdtdh wp14">
   <w:endnote w:type="separator" w:id="-1">
     <w:p>
       <w:pPr>
@@ -1740,7 +2643,7 @@
 </file>
 
 <file path=word/footnotes.xml><?xml version="1.0" encoding="utf-8"?>
-<w:footnotes xmlns:wpc="http://schemas.microsoft.com/office/word/2010/wordprocessingCanvas" xmlns:cx="http://schemas.microsoft.com/office/drawing/2014/chartex" xmlns:cx1="http://schemas.microsoft.com/office/drawing/2015/9/8/chartex" xmlns:mc="http://schemas.openxmlformats.org/markup-compatibility/2006" xmlns:o="urn:schemas-microsoft-com:office:office" xmlns:r="http://schemas.openxmlformats.org/officeDocument/2006/relationships" xmlns:m="http://schemas.openxmlformats.org/officeDocument/2006/math" xmlns:v="urn:schemas-microsoft-com:vml" xmlns:wp14="http://schemas.microsoft.com/office/word/2010/wordprocessingDrawing" xmlns:wp="http://schemas.openxmlformats.org/drawingml/2006/wordprocessingDrawing" xmlns:w10="urn:schemas-microsoft-com:office:word" xmlns:w="http://schemas.openxmlformats.org/wordprocessingml/2006/main" xmlns:w14="http://schemas.microsoft.com/office/word/2010/wordml" xmlns:w15="http://schemas.microsoft.com/office/word/2012/wordml" xmlns:w16se="http://schemas.microsoft.com/office/word/2015/wordml/symex" xmlns:wpg="http://schemas.microsoft.com/office/word/2010/wordprocessingGroup" xmlns:wpi="http://schemas.microsoft.com/office/word/2010/wordprocessingInk" xmlns:wne="http://schemas.microsoft.com/office/word/2006/wordml" xmlns:wps="http://schemas.microsoft.com/office/word/2010/wordprocessingShape" mc:Ignorable="w14 w15 w16se wp14">
+<w:footnotes xmlns:wpc="http://schemas.microsoft.com/office/word/2010/wordprocessingCanvas" xmlns:cx="http://schemas.microsoft.com/office/drawing/2014/chartex" xmlns:cx1="http://schemas.microsoft.com/office/drawing/2015/9/8/chartex" xmlns:cx2="http://schemas.microsoft.com/office/drawing/2015/10/21/chartex" xmlns:cx3="http://schemas.microsoft.com/office/drawing/2016/5/9/chartex" xmlns:cx4="http://schemas.microsoft.com/office/drawing/2016/5/10/chartex" xmlns:cx5="http://schemas.microsoft.com/office/drawing/2016/5/11/chartex" xmlns:cx6="http://schemas.microsoft.com/office/drawing/2016/5/12/chartex" xmlns:cx7="http://schemas.microsoft.com/office/drawing/2016/5/13/chartex" xmlns:cx8="http://schemas.microsoft.com/office/drawing/2016/5/14/chartex" xmlns:mc="http://schemas.openxmlformats.org/markup-compatibility/2006" xmlns:aink="http://schemas.microsoft.com/office/drawing/2016/ink" xmlns:am3d="http://schemas.microsoft.com/office/drawing/2017/model3d" xmlns:o="urn:schemas-microsoft-com:office:office" xmlns:r="http://schemas.openxmlformats.org/officeDocument/2006/relationships" xmlns:m="http://schemas.openxmlformats.org/officeDocument/2006/math" xmlns:v="urn:schemas-microsoft-com:vml" xmlns:wp14="http://schemas.microsoft.com/office/word/2010/wordprocessingDrawing" xmlns:wp="http://schemas.openxmlformats.org/drawingml/2006/wordprocessingDrawing" xmlns:w10="urn:schemas-microsoft-com:office:word" xmlns:w="http://schemas.openxmlformats.org/wordprocessingml/2006/main" xmlns:w14="http://schemas.microsoft.com/office/word/2010/wordml" xmlns:w15="http://schemas.microsoft.com/office/word/2012/wordml" xmlns:w16cex="http://schemas.microsoft.com/office/word/2018/wordml/cex" xmlns:w16cid="http://schemas.microsoft.com/office/word/2016/wordml/cid" xmlns:w16="http://schemas.microsoft.com/office/word/2018/wordml" xmlns:w16sdtdh="http://schemas.microsoft.com/office/word/2020/wordml/sdtdatahash" xmlns:w16se="http://schemas.microsoft.com/office/word/2015/wordml/symex" xmlns:wpg="http://schemas.microsoft.com/office/word/2010/wordprocessingGroup" xmlns:wpi="http://schemas.microsoft.com/office/word/2010/wordprocessingInk" xmlns:wne="http://schemas.microsoft.com/office/word/2006/wordml" xmlns:wps="http://schemas.microsoft.com/office/word/2010/wordprocessingShape" mc:Ignorable="w14 w15 w16se w16cid w16 w16cex w16sdtdh wp14">
   <w:footnote w:type="separator" w:id="-1">
     <w:p>
       <w:pPr>
@@ -1769,7 +2672,7 @@
 </file>
 
 <file path=word/styles.xml><?xml version="1.0" encoding="utf-8"?>
-<w:styles xmlns:mc="http://schemas.openxmlformats.org/markup-compatibility/2006" xmlns:r="http://schemas.openxmlformats.org/officeDocument/2006/relationships" xmlns:w="http://schemas.openxmlformats.org/wordprocessingml/2006/main" xmlns:w14="http://schemas.microsoft.com/office/word/2010/wordml" xmlns:w15="http://schemas.microsoft.com/office/word/2012/wordml" xmlns:w16se="http://schemas.microsoft.com/office/word/2015/wordml/symex" mc:Ignorable="w14 w15 w16se">
+<w:styles xmlns:mc="http://schemas.openxmlformats.org/markup-compatibility/2006" xmlns:r="http://schemas.openxmlformats.org/officeDocument/2006/relationships" xmlns:w="http://schemas.openxmlformats.org/wordprocessingml/2006/main" xmlns:w14="http://schemas.microsoft.com/office/word/2010/wordml" xmlns:w15="http://schemas.microsoft.com/office/word/2012/wordml" xmlns:w16cex="http://schemas.microsoft.com/office/word/2018/wordml/cex" xmlns:w16cid="http://schemas.microsoft.com/office/word/2016/wordml/cid" xmlns:w16="http://schemas.microsoft.com/office/word/2018/wordml" xmlns:w16sdtdh="http://schemas.microsoft.com/office/word/2020/wordml/sdtdatahash" xmlns:w16se="http://schemas.microsoft.com/office/word/2015/wordml/symex" mc:Ignorable="w14 w15 w16se w16cid w16 w16cex w16sdtdh">
   <w:docDefaults>
     <w:rPrDefault>
       <w:rPr>
@@ -1781,7 +2684,7 @@
     </w:rPrDefault>
     <w:pPrDefault/>
   </w:docDefaults>
-  <w:latentStyles w:defLockedState="0" w:defUIPriority="99" w:defSemiHidden="0" w:defUnhideWhenUsed="0" w:defQFormat="0" w:count="371">
+  <w:latentStyles w:defLockedState="0" w:defUIPriority="99" w:defSemiHidden="0" w:defUnhideWhenUsed="0" w:defQFormat="0" w:count="376">
     <w:lsdException w:name="Normal" w:uiPriority="0" w:qFormat="1"/>
     <w:lsdException w:name="heading 1" w:uiPriority="9" w:qFormat="1"/>
     <w:lsdException w:name="heading 2" w:semiHidden="1" w:uiPriority="9" w:unhideWhenUsed="1" w:qFormat="1"/>
@@ -1887,7 +2790,6 @@
     <w:lsdException w:name="HTML Sample" w:semiHidden="1" w:unhideWhenUsed="1"/>
     <w:lsdException w:name="HTML Typewriter" w:semiHidden="1" w:unhideWhenUsed="1"/>
     <w:lsdException w:name="HTML Variable" w:semiHidden="1" w:unhideWhenUsed="1"/>
-    <w:lsdException w:name="Normal Table" w:semiHidden="1" w:unhideWhenUsed="1"/>
     <w:lsdException w:name="annotation subject" w:semiHidden="1" w:unhideWhenUsed="1"/>
     <w:lsdException w:name="No List" w:semiHidden="1" w:unhideWhenUsed="1"/>
     <w:lsdException w:name="Outline List 1" w:semiHidden="1" w:unhideWhenUsed="1"/>
@@ -1930,11 +2832,8 @@
     <w:lsdException w:name="Table Contemporary" w:semiHidden="1" w:unhideWhenUsed="1"/>
     <w:lsdException w:name="Table Elegant" w:semiHidden="1" w:unhideWhenUsed="1"/>
     <w:lsdException w:name="Table Professional" w:semiHidden="1" w:unhideWhenUsed="1"/>
-    <w:lsdException w:name="Table Subtle 1" w:semiHidden="1" w:unhideWhenUsed="1"/>
     <w:lsdException w:name="Table Subtle 2" w:semiHidden="1" w:unhideWhenUsed="1"/>
     <w:lsdException w:name="Table Web 1" w:semiHidden="1" w:unhideWhenUsed="1"/>
-    <w:lsdException w:name="Table Web 2" w:semiHidden="1" w:unhideWhenUsed="1"/>
-    <w:lsdException w:name="Table Web 3" w:semiHidden="1" w:unhideWhenUsed="1"/>
     <w:lsdException w:name="Balloon Text" w:semiHidden="1" w:unhideWhenUsed="1"/>
     <w:lsdException w:name="Table Grid" w:uiPriority="39"/>
     <w:lsdException w:name="Table Theme" w:semiHidden="1" w:unhideWhenUsed="1"/>
@@ -2153,8 +3052,13 @@
     <w:lsdException w:name="List Table 5 Dark Accent 6" w:uiPriority="50"/>
     <w:lsdException w:name="List Table 6 Colorful Accent 6" w:uiPriority="51"/>
     <w:lsdException w:name="List Table 7 Colorful Accent 6" w:uiPriority="52"/>
+    <w:lsdException w:name="Mention" w:semiHidden="1" w:unhideWhenUsed="1"/>
+    <w:lsdException w:name="Smart Hyperlink" w:semiHidden="1" w:unhideWhenUsed="1"/>
+    <w:lsdException w:name="Hashtag" w:semiHidden="1" w:unhideWhenUsed="1"/>
+    <w:lsdException w:name="Unresolved Mention" w:semiHidden="1" w:unhideWhenUsed="1"/>
+    <w:lsdException w:name="Smart Link" w:semiHidden="1" w:unhideWhenUsed="1"/>
   </w:latentStyles>
-  <w:style w:type="paragraph" w:default="1" w:styleId="Norml">
+  <w:style w:type="paragraph" w:default="1" w:styleId="Normal">
     <w:name w:val="Normal"/>
     <w:pPr>
       <w:widowControl w:val="0"/>
@@ -2164,13 +3068,13 @@
       <w:color w:val="00000A"/>
     </w:rPr>
   </w:style>
-  <w:style w:type="character" w:default="1" w:styleId="Bekezdsalapbettpusa">
+  <w:style w:type="character" w:default="1" w:styleId="DefaultParagraphFont">
     <w:name w:val="Default Paragraph Font"/>
     <w:uiPriority w:val="1"/>
     <w:semiHidden/>
     <w:unhideWhenUsed/>
   </w:style>
-  <w:style w:type="table" w:default="1" w:styleId="Normltblzat">
+  <w:style w:type="table" w:default="1" w:styleId="TableNormal">
     <w:name w:val="Normal Table"/>
     <w:uiPriority w:val="99"/>
     <w:semiHidden/>
@@ -2185,7 +3089,7 @@
       </w:tblCellMar>
     </w:tblPr>
   </w:style>
-  <w:style w:type="numbering" w:default="1" w:styleId="Nemlista">
+  <w:style w:type="numbering" w:default="1" w:styleId="NoList">
     <w:name w:val="No List"/>
     <w:uiPriority w:val="99"/>
     <w:semiHidden/>
@@ -2239,7 +3143,7 @@
   </w:style>
   <w:style w:type="paragraph" w:customStyle="1" w:styleId="berschrift">
     <w:name w:val="Überschrift"/>
-    <w:basedOn w:val="Norml"/>
+    <w:basedOn w:val="Normal"/>
     <w:next w:val="Textkrper"/>
     <w:pPr>
       <w:keepNext/>
@@ -2253,7 +3157,7 @@
   </w:style>
   <w:style w:type="paragraph" w:customStyle="1" w:styleId="Textkrper">
     <w:name w:val="Textkörper"/>
-    <w:basedOn w:val="Norml"/>
+    <w:basedOn w:val="Normal"/>
     <w:pPr>
       <w:spacing w:after="140" w:line="288" w:lineRule="auto"/>
     </w:pPr>
@@ -2264,7 +3168,7 @@
   </w:style>
   <w:style w:type="paragraph" w:customStyle="1" w:styleId="Beschriftung">
     <w:name w:val="Beschriftung"/>
-    <w:basedOn w:val="Norml"/>
+    <w:basedOn w:val="Normal"/>
     <w:pPr>
       <w:suppressLineNumbers/>
       <w:spacing w:before="120" w:after="120"/>
@@ -2276,14 +3180,14 @@
   </w:style>
   <w:style w:type="paragraph" w:customStyle="1" w:styleId="Verzeichnis">
     <w:name w:val="Verzeichnis"/>
-    <w:basedOn w:val="Norml"/>
+    <w:basedOn w:val="Normal"/>
     <w:pPr>
       <w:suppressLineNumbers/>
     </w:pPr>
   </w:style>
   <w:style w:type="paragraph" w:customStyle="1" w:styleId="Zitat">
     <w:name w:val="Zitat"/>
-    <w:basedOn w:val="Norml"/>
+    <w:basedOn w:val="Normal"/>
     <w:pPr>
       <w:spacing w:after="283"/>
       <w:ind w:left="567" w:right="567"/>
@@ -2316,12 +3220,12 @@
   </w:style>
   <w:style w:type="paragraph" w:customStyle="1" w:styleId="TabellenInhalt">
     <w:name w:val="Tabellen Inhalt"/>
-    <w:basedOn w:val="Norml"/>
+    <w:basedOn w:val="Normal"/>
   </w:style>
-  <w:style w:type="paragraph" w:styleId="Jegyzetszveg">
+  <w:style w:type="paragraph" w:styleId="CommentText">
     <w:name w:val="annotation text"/>
-    <w:basedOn w:val="Norml"/>
-    <w:link w:val="JegyzetszvegChar"/>
+    <w:basedOn w:val="Normal"/>
+    <w:link w:val="CommentTextChar"/>
     <w:uiPriority w:val="99"/>
     <w:semiHidden/>
     <w:unhideWhenUsed/>
@@ -2330,10 +3234,10 @@
       <w:szCs w:val="18"/>
     </w:rPr>
   </w:style>
-  <w:style w:type="character" w:customStyle="1" w:styleId="JegyzetszvegChar">
-    <w:name w:val="Jegyzetszöveg Char"/>
-    <w:basedOn w:val="Bekezdsalapbettpusa"/>
-    <w:link w:val="Jegyzetszveg"/>
+  <w:style w:type="character" w:customStyle="1" w:styleId="CommentTextChar">
+    <w:name w:val="Comment Text Char"/>
+    <w:basedOn w:val="DefaultParagraphFont"/>
+    <w:link w:val="CommentText"/>
     <w:uiPriority w:val="99"/>
     <w:semiHidden/>
     <w:rPr>
@@ -2342,9 +3246,9 @@
       <w:szCs w:val="18"/>
     </w:rPr>
   </w:style>
-  <w:style w:type="character" w:styleId="Jegyzethivatkozs">
+  <w:style w:type="character" w:styleId="CommentReference">
     <w:name w:val="annotation reference"/>
-    <w:basedOn w:val="Bekezdsalapbettpusa"/>
+    <w:basedOn w:val="DefaultParagraphFont"/>
     <w:uiPriority w:val="99"/>
     <w:semiHidden/>
     <w:unhideWhenUsed/>
@@ -2353,10 +3257,10 @@
       <w:szCs w:val="16"/>
     </w:rPr>
   </w:style>
-  <w:style w:type="paragraph" w:styleId="Buborkszveg">
+  <w:style w:type="paragraph" w:styleId="BalloonText">
     <w:name w:val="Balloon Text"/>
-    <w:basedOn w:val="Norml"/>
-    <w:link w:val="BuborkszvegChar"/>
+    <w:basedOn w:val="Normal"/>
+    <w:link w:val="BalloonTextChar"/>
     <w:uiPriority w:val="99"/>
     <w:semiHidden/>
     <w:unhideWhenUsed/>
@@ -2367,10 +3271,10 @@
       <w:szCs w:val="16"/>
     </w:rPr>
   </w:style>
-  <w:style w:type="character" w:customStyle="1" w:styleId="BuborkszvegChar">
-    <w:name w:val="Buborékszöveg Char"/>
-    <w:basedOn w:val="Bekezdsalapbettpusa"/>
-    <w:link w:val="Buborkszveg"/>
+  <w:style w:type="character" w:customStyle="1" w:styleId="BalloonTextChar">
+    <w:name w:val="Balloon Text Char"/>
+    <w:basedOn w:val="DefaultParagraphFont"/>
+    <w:link w:val="BalloonText"/>
     <w:uiPriority w:val="99"/>
     <w:semiHidden/>
     <w:rsid w:val="009E4019"/>
@@ -2381,11 +3285,11 @@
       <w:szCs w:val="16"/>
     </w:rPr>
   </w:style>
-  <w:style w:type="paragraph" w:styleId="Megjegyzstrgya">
+  <w:style w:type="paragraph" w:styleId="CommentSubject">
     <w:name w:val="annotation subject"/>
-    <w:basedOn w:val="Jegyzetszveg"/>
-    <w:next w:val="Jegyzetszveg"/>
-    <w:link w:val="MegjegyzstrgyaChar"/>
+    <w:basedOn w:val="CommentText"/>
+    <w:next w:val="CommentText"/>
+    <w:link w:val="CommentSubjectChar"/>
     <w:uiPriority w:val="99"/>
     <w:semiHidden/>
     <w:unhideWhenUsed/>
@@ -2395,10 +3299,10 @@
       <w:bCs/>
     </w:rPr>
   </w:style>
-  <w:style w:type="character" w:customStyle="1" w:styleId="MegjegyzstrgyaChar">
-    <w:name w:val="Megjegyzés tárgya Char"/>
-    <w:basedOn w:val="JegyzetszvegChar"/>
-    <w:link w:val="Megjegyzstrgya"/>
+  <w:style w:type="character" w:customStyle="1" w:styleId="CommentSubjectChar">
+    <w:name w:val="Comment Subject Char"/>
+    <w:basedOn w:val="CommentTextChar"/>
+    <w:link w:val="CommentSubject"/>
     <w:uiPriority w:val="99"/>
     <w:semiHidden/>
     <w:rsid w:val="009E4019"/>
@@ -2410,9 +3314,9 @@
       <w:szCs w:val="18"/>
     </w:rPr>
   </w:style>
-  <w:style w:type="character" w:styleId="Hiperhivatkozs">
+  <w:style w:type="character" w:styleId="Hyperlink">
     <w:name w:val="Hyperlink"/>
-    <w:basedOn w:val="Bekezdsalapbettpusa"/>
+    <w:basedOn w:val="DefaultParagraphFont"/>
     <w:uiPriority w:val="99"/>
     <w:semiHidden/>
     <w:unhideWhenUsed/>
@@ -2422,9 +3326,9 @@
       <w:u w:val="single"/>
     </w:rPr>
   </w:style>
-  <w:style w:type="table" w:styleId="Rcsostblzat">
+  <w:style w:type="table" w:styleId="TableGrid">
     <w:name w:val="Table Grid"/>
-    <w:basedOn w:val="Normltblzat"/>
+    <w:basedOn w:val="TableNormal"/>
     <w:uiPriority w:val="39"/>
     <w:rsid w:val="00380F92"/>
     <w:tblPr>
@@ -2438,7 +3342,7 @@
       </w:tblBorders>
     </w:tblPr>
   </w:style>
-  <w:style w:type="paragraph" w:styleId="Nincstrkz">
+  <w:style w:type="paragraph" w:styleId="NoSpacing">
     <w:name w:val="No Spacing"/>
     <w:uiPriority w:val="1"/>
     <w:qFormat/>
@@ -2452,10 +3356,10 @@
       <w:szCs w:val="21"/>
     </w:rPr>
   </w:style>
-  <w:style w:type="paragraph" w:styleId="lfej">
+  <w:style w:type="paragraph" w:styleId="Header">
     <w:name w:val="header"/>
-    <w:basedOn w:val="Norml"/>
-    <w:link w:val="lfejChar"/>
+    <w:basedOn w:val="Normal"/>
+    <w:link w:val="HeaderChar"/>
     <w:uiPriority w:val="99"/>
     <w:unhideWhenUsed/>
     <w:rsid w:val="00D453C4"/>
@@ -2469,10 +3373,10 @@
       <w:szCs w:val="21"/>
     </w:rPr>
   </w:style>
-  <w:style w:type="character" w:customStyle="1" w:styleId="lfejChar">
-    <w:name w:val="Élőfej Char"/>
-    <w:basedOn w:val="Bekezdsalapbettpusa"/>
-    <w:link w:val="lfej"/>
+  <w:style w:type="character" w:customStyle="1" w:styleId="HeaderChar">
+    <w:name w:val="Header Char"/>
+    <w:basedOn w:val="DefaultParagraphFont"/>
+    <w:link w:val="Header"/>
     <w:uiPriority w:val="99"/>
     <w:rsid w:val="00D453C4"/>
     <w:rPr>
@@ -2480,10 +3384,10 @@
       <w:szCs w:val="21"/>
     </w:rPr>
   </w:style>
-  <w:style w:type="paragraph" w:styleId="llb">
+  <w:style w:type="paragraph" w:styleId="Footer">
     <w:name w:val="footer"/>
-    <w:basedOn w:val="Norml"/>
-    <w:link w:val="llbChar"/>
+    <w:basedOn w:val="Normal"/>
+    <w:link w:val="FooterChar"/>
     <w:uiPriority w:val="99"/>
     <w:unhideWhenUsed/>
     <w:rsid w:val="00D453C4"/>
@@ -2497,10 +3401,10 @@
       <w:szCs w:val="21"/>
     </w:rPr>
   </w:style>
-  <w:style w:type="character" w:customStyle="1" w:styleId="llbChar">
-    <w:name w:val="Élőláb Char"/>
-    <w:basedOn w:val="Bekezdsalapbettpusa"/>
-    <w:link w:val="llb"/>
+  <w:style w:type="character" w:customStyle="1" w:styleId="FooterChar">
+    <w:name w:val="Footer Char"/>
+    <w:basedOn w:val="DefaultParagraphFont"/>
+    <w:link w:val="Footer"/>
     <w:uiPriority w:val="99"/>
     <w:rsid w:val="00D453C4"/>
     <w:rPr>

</xml_diff>

<commit_message>
feat: API jsonpath eval.
</commit_message>
<xml_diff>
--- a/sample-data/repositories/source/templates/integrationtests/contracts/contract_v09_hu.docx
+++ b/sample-data/repositories/source/templates/integrationtests/contracts/contract_v09_hu.docx
@@ -1,10 +1,10 @@
 
 <file path=word/document.xml><?xml version="1.0" encoding="utf-8"?>
-<w:document xmlns:wpc="http://schemas.microsoft.com/office/word/2010/wordprocessingCanvas" xmlns:cx="http://schemas.microsoft.com/office/drawing/2014/chartex" xmlns:cx1="http://schemas.microsoft.com/office/drawing/2015/9/8/chartex" xmlns:cx2="http://schemas.microsoft.com/office/drawing/2015/10/21/chartex" xmlns:cx3="http://schemas.microsoft.com/office/drawing/2016/5/9/chartex" xmlns:cx4="http://schemas.microsoft.com/office/drawing/2016/5/10/chartex" xmlns:cx5="http://schemas.microsoft.com/office/drawing/2016/5/11/chartex" xmlns:cx6="http://schemas.microsoft.com/office/drawing/2016/5/12/chartex" xmlns:cx7="http://schemas.microsoft.com/office/drawing/2016/5/13/chartex" xmlns:cx8="http://schemas.microsoft.com/office/drawing/2016/5/14/chartex" xmlns:mc="http://schemas.openxmlformats.org/markup-compatibility/2006" xmlns:aink="http://schemas.microsoft.com/office/drawing/2016/ink" xmlns:am3d="http://schemas.microsoft.com/office/drawing/2017/model3d" xmlns:o="urn:schemas-microsoft-com:office:office" xmlns:r="http://schemas.openxmlformats.org/officeDocument/2006/relationships" xmlns:m="http://schemas.openxmlformats.org/officeDocument/2006/math" xmlns:v="urn:schemas-microsoft-com:vml" xmlns:wp14="http://schemas.microsoft.com/office/word/2010/wordprocessingDrawing" xmlns:wp="http://schemas.openxmlformats.org/drawingml/2006/wordprocessingDrawing" xmlns:w10="urn:schemas-microsoft-com:office:word" xmlns:w="http://schemas.openxmlformats.org/wordprocessingml/2006/main" xmlns:w14="http://schemas.microsoft.com/office/word/2010/wordml" xmlns:w15="http://schemas.microsoft.com/office/word/2012/wordml" xmlns:w16cex="http://schemas.microsoft.com/office/word/2018/wordml/cex" xmlns:w16cid="http://schemas.microsoft.com/office/word/2016/wordml/cid" xmlns:w16="http://schemas.microsoft.com/office/word/2018/wordml" xmlns:w16sdtdh="http://schemas.microsoft.com/office/word/2020/wordml/sdtdatahash" xmlns:w16se="http://schemas.microsoft.com/office/word/2015/wordml/symex" xmlns:wpg="http://schemas.microsoft.com/office/word/2010/wordprocessingGroup" xmlns:wpi="http://schemas.microsoft.com/office/word/2010/wordprocessingInk" xmlns:wne="http://schemas.microsoft.com/office/word/2006/wordml" xmlns:wps="http://schemas.microsoft.com/office/word/2010/wordprocessingShape" mc:Ignorable="w14 w15 w16se w16cid w16 w16cex w16sdtdh wp14">
+<w:document xmlns:wpc="http://schemas.microsoft.com/office/word/2010/wordprocessingCanvas" xmlns:mc="http://schemas.openxmlformats.org/markup-compatibility/2006" xmlns:o="urn:schemas-microsoft-com:office:office" xmlns:r="http://schemas.openxmlformats.org/officeDocument/2006/relationships" xmlns:m="http://schemas.openxmlformats.org/officeDocument/2006/math" xmlns:v="urn:schemas-microsoft-com:vml" xmlns:wp14="http://schemas.microsoft.com/office/word/2010/wordprocessingDrawing" xmlns:wp="http://schemas.openxmlformats.org/drawingml/2006/wordprocessingDrawing" xmlns:w10="urn:schemas-microsoft-com:office:word" xmlns:w="http://schemas.openxmlformats.org/wordprocessingml/2006/main" xmlns:w14="http://schemas.microsoft.com/office/word/2010/wordml" xmlns:wpg="http://schemas.microsoft.com/office/word/2010/wordprocessingGroup" xmlns:wpi="http://schemas.microsoft.com/office/word/2010/wordprocessingInk" xmlns:wne="http://schemas.microsoft.com/office/word/2006/wordml" xmlns:wps="http://schemas.microsoft.com/office/word/2010/wordprocessingShape" mc:Ignorable="w14 wp14">
   <w:body>
     <w:tbl>
       <w:tblPr>
-        <w:tblStyle w:val="TableGrid"/>
+        <w:tblStyle w:val="Rcsostblzat"/>
         <w:tblW w:w="0" w:type="auto"/>
         <w:jc w:val="center"/>
         <w:tblBorders>
@@ -33,7 +33,7 @@
           </w:tcPr>
           <w:p>
             <w:pPr>
-              <w:pStyle w:val="Header"/>
+              <w:pStyle w:val="lfej"/>
               <w:rPr>
                 <w:rFonts w:hint="eastAsia"/>
                 <w:sz w:val="20"/>
@@ -63,10 +63,10 @@
                   <v:path o:extrusionok="f" gradientshapeok="t" o:connecttype="rect"/>
                   <o:lock v:ext="edit" aspectratio="t"/>
                 </v:shapetype>
-                <v:shape id="_x0000_i1025" type="#_x0000_t75" alt="" style="width:44.2pt;height:42.4pt;mso-width-percent:0;mso-height-percent:0;mso-width-percent:0;mso-height-percent:0" o:ole="">
-                  <v:imagedata r:id="rId7" o:title=""/>
+                <v:shape id="_x0000_i1025" type="#_x0000_t75" alt="" style="width:44.1pt;height:42.45pt;mso-width-percent:0;mso-height-percent:0;mso-width-percent:0;mso-height-percent:0" o:ole="">
+                  <v:imagedata r:id="rId8" o:title=""/>
                 </v:shape>
-                <o:OLEObject Type="Embed" ProgID="PBrush" ShapeID="_x0000_i1025" DrawAspect="Content" ObjectID="_1697959934" r:id="rId8"/>
+                <o:OLEObject Type="Embed" ProgID="PBrush" ShapeID="_x0000_i1025" DrawAspect="Content" ObjectID="_1698429955" r:id="rId9"/>
               </w:object>
             </w:r>
           </w:p>
@@ -77,7 +77,7 @@
           </w:tcPr>
           <w:p>
             <w:pPr>
-              <w:pStyle w:val="Header"/>
+              <w:pStyle w:val="lfej"/>
               <w:spacing w:after="120"/>
               <w:rPr>
                 <w:rFonts w:ascii="Arial" w:hAnsi="Arial" w:cs="Arial"/>
@@ -103,7 +103,7 @@
                 <w:color w:val="BFBFBF" w:themeColor="background1" w:themeShade="BF"/>
                 <w:sz w:val="16"/>
               </w:rPr>
-              <w:t>ctx</w:t>
+              <w:t>jsonpath</w:t>
             </w:r>
             <w:proofErr w:type="spellEnd"/>
             <w:r>
@@ -113,9 +113,8 @@
                 <w:color w:val="BFBFBF" w:themeColor="background1" w:themeShade="BF"/>
                 <w:sz w:val="16"/>
               </w:rPr>
-              <w:t>['</w:t>
-            </w:r>
-            <w:proofErr w:type="spellStart"/>
+              <w:t>(</w:t>
+            </w:r>
             <w:r>
               <w:rPr>
                 <w:rFonts w:ascii="Arial" w:hAnsi="Arial" w:cs="Arial"/>
@@ -123,9 +122,9 @@
                 <w:color w:val="BFBFBF" w:themeColor="background1" w:themeShade="BF"/>
                 <w:sz w:val="16"/>
               </w:rPr>
-              <w:t>doc</w:t>
-            </w:r>
-            <w:proofErr w:type="spellEnd"/>
+              <w:t>$.</w:t>
+            </w:r>
+            <w:proofErr w:type="spellStart"/>
             <w:r>
               <w:rPr>
                 <w:rFonts w:ascii="Arial" w:hAnsi="Arial" w:cs="Arial"/>
@@ -133,9 +132,9 @@
                 <w:color w:val="BFBFBF" w:themeColor="background1" w:themeShade="BF"/>
                 <w:sz w:val="16"/>
               </w:rPr>
-              <w:t>'</w:t>
-            </w:r>
-            <w:proofErr w:type="gramStart"/>
+              <w:t>ctx</w:t>
+            </w:r>
+            <w:proofErr w:type="spellEnd"/>
             <w:r>
               <w:rPr>
                 <w:rFonts w:ascii="Arial" w:hAnsi="Arial" w:cs="Arial"/>
@@ -143,7 +142,7 @@
                 <w:color w:val="BFBFBF" w:themeColor="background1" w:themeShade="BF"/>
                 <w:sz w:val="16"/>
               </w:rPr>
-              <w:t>].</w:t>
+              <w:t>['</w:t>
             </w:r>
             <w:proofErr w:type="spellStart"/>
             <w:r>
@@ -153,10 +152,9 @@
                 <w:color w:val="BFBFBF" w:themeColor="background1" w:themeShade="BF"/>
                 <w:sz w:val="16"/>
               </w:rPr>
-              <w:t>dmsUrl</w:t>
+              <w:t>doc</w:t>
             </w:r>
             <w:proofErr w:type="spellEnd"/>
-            <w:proofErr w:type="gramEnd"/>
             <w:r>
               <w:rPr>
                 <w:rFonts w:ascii="Arial" w:hAnsi="Arial" w:cs="Arial"/>
@@ -164,12 +162,50 @@
                 <w:color w:val="BFBFBF" w:themeColor="background1" w:themeShade="BF"/>
                 <w:sz w:val="16"/>
               </w:rPr>
+              <w:t>'</w:t>
+            </w:r>
+            <w:r>
+              <w:rPr>
+                <w:rFonts w:ascii="Arial" w:hAnsi="Arial" w:cs="Arial"/>
+                <w:i/>
+                <w:color w:val="BFBFBF" w:themeColor="background1" w:themeShade="BF"/>
+                <w:sz w:val="16"/>
+              </w:rPr>
+              <w:t>].</w:t>
+            </w:r>
+            <w:proofErr w:type="spellStart"/>
+            <w:r>
+              <w:rPr>
+                <w:rFonts w:ascii="Arial" w:hAnsi="Arial" w:cs="Arial"/>
+                <w:i/>
+                <w:color w:val="BFBFBF" w:themeColor="background1" w:themeShade="BF"/>
+                <w:sz w:val="16"/>
+              </w:rPr>
+              <w:t>dmsUrl</w:t>
+            </w:r>
+            <w:proofErr w:type="spellEnd"/>
+            <w:r>
+              <w:rPr>
+                <w:rFonts w:ascii="Arial" w:hAnsi="Arial" w:cs="Arial"/>
+                <w:i/>
+                <w:color w:val="BFBFBF" w:themeColor="background1" w:themeShade="BF"/>
+                <w:sz w:val="16"/>
+              </w:rPr>
+              <w:t>)</w:t>
+            </w:r>
+            <w:r>
+              <w:rPr>
+                <w:rFonts w:ascii="Arial" w:hAnsi="Arial" w:cs="Arial"/>
+                <w:i/>
+                <w:color w:val="BFBFBF" w:themeColor="background1" w:themeShade="BF"/>
+                <w:sz w:val="16"/>
+              </w:rPr>
               <w:t>}</w:t>
             </w:r>
           </w:p>
           <w:p>
             <w:pPr>
-              <w:pStyle w:val="Header"/>
+              <w:pStyle w:val="lfej"/>
               <w:rPr>
                 <w:rFonts w:hint="eastAsia"/>
                 <w:sz w:val="20"/>
@@ -194,6 +230,12 @@
                 <w:sz w:val="20"/>
               </w:rPr>
               <w:t>(</w:t>
+            </w:r>
+            <w:r>
+              <w:rPr>
+                <w:sz w:val="20"/>
+              </w:rPr>
+              <w:t>$.</w:t>
             </w:r>
             <w:proofErr w:type="spellStart"/>
             <w:r>
@@ -260,7 +302,7 @@
           </w:p>
           <w:p>
             <w:pPr>
-              <w:pStyle w:val="Header"/>
+              <w:pStyle w:val="lfej"/>
               <w:rPr>
                 <w:rFonts w:hint="eastAsia"/>
                 <w:lang w:val="en-US"/>
@@ -289,6 +331,13 @@
               </w:rPr>
               <w:t>(</w:t>
             </w:r>
+            <w:r>
+              <w:rPr>
+                <w:sz w:val="20"/>
+                <w:lang w:val="en-US"/>
+              </w:rPr>
+              <w:t>$.</w:t>
+            </w:r>
             <w:proofErr w:type="spellStart"/>
             <w:r>
               <w:rPr>
@@ -328,7 +377,6 @@
               </w:rPr>
               <w:t>'</w:t>
             </w:r>
-            <w:proofErr w:type="gramStart"/>
             <w:r>
               <w:rPr>
                 <w:sz w:val="20"/>
@@ -342,15 +390,21 @@
                 <w:sz w:val="20"/>
                 <w:lang w:val="en-US"/>
               </w:rPr>
-              <w:t>address</w:t>
-            </w:r>
-            <w:proofErr w:type="gramEnd"/>
+              <w:t>address.</w:t>
+            </w:r>
             <w:r>
               <w:rPr>
                 <w:sz w:val="20"/>
                 <w:lang w:val="en-US"/>
               </w:rPr>
-              <w:t>.fullAddress</w:t>
+              <w:t>a</w:t>
+            </w:r>
+            <w:r>
+              <w:rPr>
+                <w:sz w:val="20"/>
+                <w:lang w:val="en-US"/>
+              </w:rPr>
+              <w:t>ddress</w:t>
             </w:r>
             <w:proofErr w:type="spellEnd"/>
             <w:r>
@@ -426,6 +480,14 @@
               </w:rPr>
               <w:t>(</w:t>
             </w:r>
+            <w:r>
+              <w:rPr>
+                <w:sz w:val="10"/>
+                <w:szCs w:val="16"/>
+                <w:lang w:val="en-US"/>
+              </w:rPr>
+              <w:t>$.</w:t>
+            </w:r>
             <w:proofErr w:type="spellStart"/>
             <w:r>
               <w:rPr>
@@ -470,7 +532,6 @@
               </w:rPr>
               <w:t>'</w:t>
             </w:r>
-            <w:proofErr w:type="gramStart"/>
             <w:r>
               <w:rPr>
                 <w:sz w:val="10"/>
@@ -489,7 +550,6 @@
               <w:t>dmsUrl</w:t>
             </w:r>
             <w:proofErr w:type="spellEnd"/>
-            <w:proofErr w:type="gramEnd"/>
             <w:r>
               <w:rPr>
                 <w:sz w:val="10"/>
@@ -666,7 +726,7 @@
           <w:szCs w:val="20"/>
           <w:lang w:val="hu-HU"/>
         </w:rPr>
-        <w:t xml:space="preserve">A </w:t>
+        <w:t xml:space="preserve">A paraméterezési lehetőségeket a felhasznált külső </w:t>
       </w:r>
       <w:proofErr w:type="spellStart"/>
       <w:r>
@@ -676,7 +736,7 @@
           <w:szCs w:val="20"/>
           <w:lang w:val="hu-HU"/>
         </w:rPr>
-        <w:t>paraméterezési</w:t>
+        <w:t>lib-ek</w:t>
       </w:r>
       <w:proofErr w:type="spellEnd"/>
       <w:r>
@@ -686,9 +746,8 @@
           <w:szCs w:val="20"/>
           <w:lang w:val="hu-HU"/>
         </w:rPr>
-        <w:t xml:space="preserve"> lehetőségeket a felhasznált külső </w:t>
-      </w:r>
-      <w:proofErr w:type="spellStart"/>
+        <w:t xml:space="preserve"> dokumentációja tartalmazza</w:t>
+      </w:r>
       <w:r>
         <w:rPr>
           <w:rFonts w:ascii="Arial" w:hAnsi="Arial" w:cs="Arial"/>
@@ -696,9 +755,8 @@
           <w:szCs w:val="20"/>
           <w:lang w:val="hu-HU"/>
         </w:rPr>
-        <w:t>lib-ek</w:t>
-      </w:r>
-      <w:proofErr w:type="spellEnd"/>
+        <w:t xml:space="preserve"> (</w:t>
+      </w:r>
       <w:r>
         <w:rPr>
           <w:rFonts w:ascii="Arial" w:hAnsi="Arial" w:cs="Arial"/>
@@ -706,7 +764,7 @@
           <w:szCs w:val="20"/>
           <w:lang w:val="hu-HU"/>
         </w:rPr>
-        <w:t xml:space="preserve"> dokumentációja tartalmazza</w:t>
+        <w:t>részletek ld.</w:t>
       </w:r>
       <w:r>
         <w:rPr>
@@ -715,27 +773,9 @@
           <w:szCs w:val="20"/>
           <w:lang w:val="hu-HU"/>
         </w:rPr>
-        <w:t xml:space="preserve"> (</w:t>
-      </w:r>
-      <w:r>
-        <w:rPr>
-          <w:rFonts w:ascii="Arial" w:hAnsi="Arial" w:cs="Arial"/>
-          <w:sz w:val="20"/>
-          <w:szCs w:val="20"/>
-          <w:lang w:val="hu-HU"/>
-        </w:rPr>
-        <w:t>részletek ld.</w:t>
-      </w:r>
-      <w:r>
-        <w:rPr>
-          <w:rFonts w:ascii="Arial" w:hAnsi="Arial" w:cs="Arial"/>
-          <w:sz w:val="20"/>
-          <w:szCs w:val="20"/>
-          <w:lang w:val="hu-HU"/>
-        </w:rPr>
         <w:t xml:space="preserve">: </w:t>
       </w:r>
-      <w:hyperlink r:id="rId9" w:history="1">
+      <w:hyperlink r:id="rId10" w:history="1">
         <w:r>
           <w:rPr>
             <w:rFonts w:ascii="Arial" w:hAnsi="Arial" w:cs="Arial"/>
@@ -858,7 +898,7 @@
       <w:commentRangeEnd w:id="0"/>
       <w:r>
         <w:rPr>
-          <w:rStyle w:val="CommentReference"/>
+          <w:rStyle w:val="Jegyzethivatkozs"/>
           <w:lang w:val="hu-HU"/>
         </w:rPr>
         <w:commentReference w:id="0"/>
@@ -913,7 +953,7 @@
       <w:commentRangeEnd w:id="1"/>
       <w:r>
         <w:rPr>
-          <w:rStyle w:val="CommentReference"/>
+          <w:rStyle w:val="Jegyzethivatkozs"/>
           <w:lang w:val="hu-HU"/>
         </w:rPr>
         <w:commentReference w:id="1"/>
@@ -1002,7 +1042,7 @@
       <w:commentRangeEnd w:id="2"/>
       <w:r>
         <w:rPr>
-          <w:rStyle w:val="CommentReference"/>
+          <w:rStyle w:val="Jegyzethivatkozs"/>
           <w:lang w:val="hu-HU"/>
         </w:rPr>
         <w:commentReference w:id="2"/>
@@ -1065,7 +1105,7 @@
       <w:commentRangeEnd w:id="3"/>
       <w:r>
         <w:rPr>
-          <w:rStyle w:val="CommentReference"/>
+          <w:rStyle w:val="Jegyzethivatkozs"/>
           <w:lang w:val="hu-HU"/>
         </w:rPr>
         <w:commentReference w:id="3"/>
@@ -1090,7 +1130,7 @@
       <w:commentRangeEnd w:id="4"/>
       <w:r>
         <w:rPr>
-          <w:rStyle w:val="CommentReference"/>
+          <w:rStyle w:val="Jegyzethivatkozs"/>
           <w:lang w:val="hu-HU"/>
         </w:rPr>
         <w:commentReference w:id="4"/>
@@ -1125,14 +1165,14 @@
     </w:p>
     <w:tbl>
       <w:tblPr>
-        <w:tblStyle w:val="TableGrid"/>
+        <w:tblStyle w:val="Rcsostblzat"/>
         <w:tblW w:w="0" w:type="auto"/>
         <w:tblLook w:val="04A0" w:firstRow="1" w:lastRow="0" w:firstColumn="1" w:lastColumn="0" w:noHBand="0" w:noVBand="1"/>
       </w:tblPr>
       <w:tblGrid>
-        <w:gridCol w:w="3259"/>
-        <w:gridCol w:w="3259"/>
-        <w:gridCol w:w="3260"/>
+        <w:gridCol w:w="3151"/>
+        <w:gridCol w:w="3474"/>
+        <w:gridCol w:w="3229"/>
       </w:tblGrid>
       <w:tr>
         <w:tc>
@@ -1257,6 +1297,46 @@
               <w:t>${</w:t>
             </w:r>
             <w:proofErr w:type="spellStart"/>
+            <w:proofErr w:type="gramStart"/>
+            <w:r>
+              <w:rPr>
+                <w:rFonts w:ascii="Arial" w:hAnsi="Arial" w:cs="Arial"/>
+                <w:sz w:val="20"/>
+                <w:szCs w:val="20"/>
+                <w:lang w:val="hu-HU"/>
+              </w:rPr>
+              <w:t>jsonpath</w:t>
+            </w:r>
+            <w:proofErr w:type="spellEnd"/>
+            <w:r>
+              <w:rPr>
+                <w:rFonts w:ascii="Arial" w:hAnsi="Arial" w:cs="Arial"/>
+                <w:sz w:val="20"/>
+                <w:szCs w:val="20"/>
+                <w:lang w:val="hu-HU"/>
+              </w:rPr>
+              <w:t>(</w:t>
+            </w:r>
+            <w:proofErr w:type="spellStart"/>
+            <w:proofErr w:type="gramEnd"/>
+            <w:r>
+              <w:rPr>
+                <w:rFonts w:ascii="Arial" w:hAnsi="Arial" w:cs="Arial"/>
+                <w:sz w:val="20"/>
+                <w:szCs w:val="20"/>
+                <w:lang w:val="hu-HU"/>
+              </w:rPr>
+              <w:t>$.</w:t>
+            </w:r>
+            <w:r>
+              <w:rPr>
+                <w:rFonts w:ascii="Arial" w:hAnsi="Arial" w:cs="Arial"/>
+                <w:sz w:val="20"/>
+                <w:szCs w:val="20"/>
+                <w:lang w:val="hu-HU"/>
+              </w:rPr>
+              <w:t>ctx.</w:t>
+            </w:r>
             <w:r>
               <w:rPr>
                 <w:rFonts w:ascii="Arial" w:hAnsi="Arial" w:cs="Arial"/>
@@ -1274,12 +1354,21 @@
                 <w:szCs w:val="20"/>
                 <w:lang w:val="hu-HU"/>
               </w:rPr>
+              <w:t>)</w:t>
+            </w:r>
+            <w:r>
+              <w:rPr>
+                <w:rFonts w:ascii="Arial" w:hAnsi="Arial" w:cs="Arial"/>
+                <w:sz w:val="20"/>
+                <w:szCs w:val="20"/>
+                <w:lang w:val="hu-HU"/>
+              </w:rPr>
               <w:t>}</w:t>
             </w:r>
             <w:commentRangeEnd w:id="5"/>
             <w:r>
               <w:rPr>
-                <w:rStyle w:val="CommentReference"/>
+                <w:rStyle w:val="Jegyzethivatkozs"/>
                 <w:rFonts w:ascii="Arial" w:hAnsi="Arial" w:cs="Arial"/>
                 <w:sz w:val="20"/>
                 <w:szCs w:val="20"/>
@@ -1314,6 +1403,7 @@
               <w:t>${</w:t>
             </w:r>
             <w:proofErr w:type="spellStart"/>
+            <w:proofErr w:type="gramStart"/>
             <w:r>
               <w:rPr>
                 <w:rFonts w:ascii="Arial" w:hAnsi="Arial" w:cs="Arial"/>
@@ -1334,6 +1424,45 @@
               <w:t>(</w:t>
             </w:r>
             <w:proofErr w:type="spellStart"/>
+            <w:proofErr w:type="gramEnd"/>
+            <w:r>
+              <w:rPr>
+                <w:rFonts w:ascii="Arial" w:hAnsi="Arial" w:cs="Arial"/>
+                <w:sz w:val="20"/>
+                <w:szCs w:val="20"/>
+                <w:lang w:val="hu-HU"/>
+              </w:rPr>
+              <w:t>jsonpath</w:t>
+            </w:r>
+            <w:proofErr w:type="spellEnd"/>
+            <w:r>
+              <w:rPr>
+                <w:rFonts w:ascii="Arial" w:hAnsi="Arial" w:cs="Arial"/>
+                <w:sz w:val="20"/>
+                <w:szCs w:val="20"/>
+                <w:lang w:val="hu-HU"/>
+              </w:rPr>
+              <w:t>(</w:t>
+            </w:r>
+            <w:proofErr w:type="spellStart"/>
+            <w:r>
+              <w:rPr>
+                <w:rFonts w:ascii="Arial" w:hAnsi="Arial" w:cs="Arial"/>
+                <w:sz w:val="20"/>
+                <w:szCs w:val="20"/>
+                <w:lang w:val="hu-HU"/>
+              </w:rPr>
+              <w:t>$.</w:t>
+            </w:r>
+            <w:r>
+              <w:rPr>
+                <w:rFonts w:ascii="Arial" w:hAnsi="Arial" w:cs="Arial"/>
+                <w:sz w:val="20"/>
+                <w:szCs w:val="20"/>
+                <w:lang w:val="hu-HU"/>
+              </w:rPr>
+              <w:t>ctx.</w:t>
+            </w:r>
             <w:r>
               <w:rPr>
                 <w:rFonts w:ascii="Arial" w:hAnsi="Arial" w:cs="Arial"/>
@@ -1362,6 +1491,15 @@
               <w:t>ate</w:t>
             </w:r>
             <w:proofErr w:type="spellEnd"/>
+            <w:r>
+              <w:rPr>
+                <w:rFonts w:ascii="Arial" w:hAnsi="Arial" w:cs="Arial"/>
+                <w:sz w:val="20"/>
+                <w:szCs w:val="20"/>
+                <w:lang w:val="hu-HU"/>
+              </w:rPr>
+              <w:t>)</w:t>
+            </w:r>
             <w:r>
               <w:rPr>
                 <w:rFonts w:ascii="Arial" w:hAnsi="Arial" w:cs="Arial"/>
@@ -1414,9 +1552,58 @@
                 <w:szCs w:val="20"/>
                 <w:lang w:val="hu-HU"/>
               </w:rPr>
+              <w:t>jsonpath</w:t>
+            </w:r>
+            <w:proofErr w:type="spellEnd"/>
+            <w:r>
+              <w:rPr>
+                <w:rFonts w:ascii="Arial" w:hAnsi="Arial" w:cs="Arial"/>
+                <w:sz w:val="20"/>
+                <w:szCs w:val="20"/>
+                <w:lang w:val="hu-HU"/>
+              </w:rPr>
+              <w:t>(</w:t>
+            </w:r>
+            <w:proofErr w:type="spellStart"/>
+            <w:r>
+              <w:rPr>
+                <w:rFonts w:ascii="Arial" w:hAnsi="Arial" w:cs="Arial"/>
+                <w:sz w:val="20"/>
+                <w:szCs w:val="20"/>
+                <w:lang w:val="hu-HU"/>
+              </w:rPr>
+              <w:t>$.</w:t>
+            </w:r>
+            <w:r>
+              <w:rPr>
+                <w:rFonts w:ascii="Arial" w:hAnsi="Arial" w:cs="Arial"/>
+                <w:sz w:val="20"/>
+                <w:szCs w:val="20"/>
+                <w:lang w:val="hu-HU"/>
+              </w:rPr>
+              <w:t>ctx.</w:t>
+            </w:r>
+            <w:bookmarkStart w:id="6" w:name="_GoBack"/>
+            <w:bookmarkEnd w:id="6"/>
+            <w:r>
+              <w:rPr>
+                <w:rFonts w:ascii="Arial" w:hAnsi="Arial" w:cs="Arial"/>
+                <w:sz w:val="20"/>
+                <w:szCs w:val="20"/>
+                <w:lang w:val="hu-HU"/>
+              </w:rPr>
               <w:t>phoneNumber</w:t>
             </w:r>
             <w:proofErr w:type="spellEnd"/>
+            <w:r>
+              <w:rPr>
+                <w:rFonts w:ascii="Arial" w:hAnsi="Arial" w:cs="Arial"/>
+                <w:sz w:val="20"/>
+                <w:szCs w:val="20"/>
+                <w:lang w:val="hu-HU"/>
+              </w:rPr>
+              <w:t>)</w:t>
+            </w:r>
             <w:r>
               <w:rPr>
                 <w:rFonts w:ascii="Arial" w:hAnsi="Arial" w:cs="Arial"/>
@@ -1484,6 +1671,7 @@
         <w:t>${</w:t>
       </w:r>
       <w:proofErr w:type="spellStart"/>
+      <w:proofErr w:type="gramStart"/>
       <w:r>
         <w:rPr>
           <w:rFonts w:ascii="Arial" w:hAnsi="Arial" w:cs="Arial"/>
@@ -1504,6 +1692,7 @@
         <w:t>(</w:t>
       </w:r>
       <w:proofErr w:type="spellStart"/>
+      <w:proofErr w:type="gramEnd"/>
       <w:r>
         <w:rPr>
           <w:rFonts w:ascii="Arial" w:hAnsi="Arial" w:cs="Arial"/>
@@ -1523,6 +1712,7 @@
         </w:rPr>
         <w:t>(</w:t>
       </w:r>
+      <w:proofErr w:type="spellStart"/>
       <w:r>
         <w:rPr>
           <w:rFonts w:ascii="Arial" w:hAnsi="Arial" w:cs="Arial"/>
@@ -1530,8 +1720,56 @@
           <w:szCs w:val="20"/>
           <w:lang w:val="hu-HU"/>
         </w:rPr>
+        <w:t>$.</w:t>
+      </w:r>
+      <w:r>
+        <w:rPr>
+          <w:rFonts w:ascii="Arial" w:hAnsi="Arial" w:cs="Arial"/>
+          <w:sz w:val="20"/>
+          <w:szCs w:val="20"/>
+          <w:lang w:val="hu-HU"/>
+        </w:rPr>
+        <w:t>ctx</w:t>
+      </w:r>
+      <w:proofErr w:type="spellEnd"/>
+      <w:r>
+        <w:rPr>
+          <w:rFonts w:ascii="Arial" w:hAnsi="Arial" w:cs="Arial"/>
+          <w:sz w:val="20"/>
+          <w:szCs w:val="20"/>
+          <w:lang w:val="hu-HU"/>
+        </w:rPr>
+        <w:t>['</w:t>
+      </w:r>
+      <w:proofErr w:type="spellStart"/>
+      <w:r>
+        <w:rPr>
+          <w:rFonts w:ascii="Arial" w:hAnsi="Arial" w:cs="Arial"/>
+          <w:sz w:val="20"/>
+          <w:szCs w:val="20"/>
+          <w:lang w:val="hu-HU"/>
+        </w:rPr>
+        <w:t>contract</w:t>
+      </w:r>
+      <w:proofErr w:type="spellEnd"/>
+      <w:r>
+        <w:rPr>
+          <w:rFonts w:ascii="Arial" w:hAnsi="Arial" w:cs="Arial"/>
+          <w:sz w:val="20"/>
+          <w:szCs w:val="20"/>
+          <w:lang w:val="hu-HU"/>
+        </w:rPr>
         <w:t>'</w:t>
       </w:r>
+      <w:r>
+        <w:rPr>
+          <w:rFonts w:ascii="Arial" w:hAnsi="Arial" w:cs="Arial"/>
+          <w:sz w:val="20"/>
+          <w:szCs w:val="20"/>
+          <w:lang w:val="hu-HU"/>
+        </w:rPr>
+        <w:t>].</w:t>
+      </w:r>
       <w:proofErr w:type="spellStart"/>
       <w:r>
         <w:rPr>
@@ -1540,96 +1778,9 @@
           <w:szCs w:val="20"/>
           <w:lang w:val="hu-HU"/>
         </w:rPr>
-        <w:t>ctx</w:t>
+        <w:t>signDate</w:t>
       </w:r>
       <w:proofErr w:type="spellEnd"/>
-      <w:r>
-        <w:rPr>
-          <w:rFonts w:ascii="Arial" w:hAnsi="Arial" w:cs="Arial"/>
-          <w:sz w:val="20"/>
-          <w:szCs w:val="20"/>
-          <w:lang w:val="hu-HU"/>
-        </w:rPr>
-        <w:t>[</w:t>
-      </w:r>
-      <w:r>
-        <w:rPr>
-          <w:rFonts w:ascii="Arial" w:hAnsi="Arial" w:cs="Arial"/>
-          <w:sz w:val="20"/>
-          <w:szCs w:val="20"/>
-          <w:lang w:val="hu-HU"/>
-        </w:rPr>
-        <w:t>'</w:t>
-      </w:r>
-      <w:r>
-        <w:rPr>
-          <w:rFonts w:ascii="Arial" w:hAnsi="Arial" w:cs="Arial"/>
-          <w:sz w:val="20"/>
-          <w:szCs w:val="20"/>
-          <w:lang w:val="hu-HU"/>
-        </w:rPr>
-        <w:t>'</w:t>
-      </w:r>
-      <w:proofErr w:type="spellStart"/>
-      <w:r>
-        <w:rPr>
-          <w:rFonts w:ascii="Arial" w:hAnsi="Arial" w:cs="Arial"/>
-          <w:sz w:val="20"/>
-          <w:szCs w:val="20"/>
-          <w:lang w:val="hu-HU"/>
-        </w:rPr>
-        <w:t>contract</w:t>
-      </w:r>
-      <w:proofErr w:type="spellEnd"/>
-      <w:r>
-        <w:rPr>
-          <w:rFonts w:ascii="Arial" w:hAnsi="Arial" w:cs="Arial"/>
-          <w:sz w:val="20"/>
-          <w:szCs w:val="20"/>
-          <w:lang w:val="hu-HU"/>
-        </w:rPr>
-        <w:t>'</w:t>
-      </w:r>
-      <w:r>
-        <w:rPr>
-          <w:rFonts w:ascii="Arial" w:hAnsi="Arial" w:cs="Arial"/>
-          <w:sz w:val="20"/>
-          <w:szCs w:val="20"/>
-          <w:lang w:val="hu-HU"/>
-        </w:rPr>
-        <w:t>'</w:t>
-      </w:r>
-      <w:proofErr w:type="gramStart"/>
-      <w:r>
-        <w:rPr>
-          <w:rFonts w:ascii="Arial" w:hAnsi="Arial" w:cs="Arial"/>
-          <w:sz w:val="20"/>
-          <w:szCs w:val="20"/>
-          <w:lang w:val="hu-HU"/>
-        </w:rPr>
-        <w:t>].</w:t>
-      </w:r>
-      <w:proofErr w:type="spellStart"/>
-      <w:r>
-        <w:rPr>
-          <w:rFonts w:ascii="Arial" w:hAnsi="Arial" w:cs="Arial"/>
-          <w:sz w:val="20"/>
-          <w:szCs w:val="20"/>
-          <w:lang w:val="hu-HU"/>
-        </w:rPr>
-        <w:t>signDate</w:t>
-      </w:r>
-      <w:proofErr w:type="spellEnd"/>
-      <w:proofErr w:type="gramEnd"/>
-      <w:r>
-        <w:rPr>
-          <w:rFonts w:ascii="Arial" w:hAnsi="Arial" w:cs="Arial"/>
-          <w:sz w:val="20"/>
-          <w:szCs w:val="20"/>
-          <w:lang w:val="hu-HU"/>
-        </w:rPr>
-        <w:t>'</w:t>
-      </w:r>
       <w:r>
         <w:rPr>
           <w:rFonts w:ascii="Arial" w:hAnsi="Arial" w:cs="Arial"/>
@@ -1661,11 +1812,11 @@
 </file>
 
 <file path=word/comments.xml><?xml version="1.0" encoding="utf-8"?>
-<w:comments xmlns:wpc="http://schemas.microsoft.com/office/word/2010/wordprocessingCanvas" xmlns:cx="http://schemas.microsoft.com/office/drawing/2014/chartex" xmlns:cx1="http://schemas.microsoft.com/office/drawing/2015/9/8/chartex" xmlns:cx2="http://schemas.microsoft.com/office/drawing/2015/10/21/chartex" xmlns:cx3="http://schemas.microsoft.com/office/drawing/2016/5/9/chartex" xmlns:cx4="http://schemas.microsoft.com/office/drawing/2016/5/10/chartex" xmlns:cx5="http://schemas.microsoft.com/office/drawing/2016/5/11/chartex" xmlns:cx6="http://schemas.microsoft.com/office/drawing/2016/5/12/chartex" xmlns:cx7="http://schemas.microsoft.com/office/drawing/2016/5/13/chartex" xmlns:cx8="http://schemas.microsoft.com/office/drawing/2016/5/14/chartex" xmlns:mc="http://schemas.openxmlformats.org/markup-compatibility/2006" xmlns:aink="http://schemas.microsoft.com/office/drawing/2016/ink" xmlns:am3d="http://schemas.microsoft.com/office/drawing/2017/model3d" xmlns:o="urn:schemas-microsoft-com:office:office" xmlns:r="http://schemas.openxmlformats.org/officeDocument/2006/relationships" xmlns:m="http://schemas.openxmlformats.org/officeDocument/2006/math" xmlns:v="urn:schemas-microsoft-com:vml" xmlns:wp14="http://schemas.microsoft.com/office/word/2010/wordprocessingDrawing" xmlns:wp="http://schemas.openxmlformats.org/drawingml/2006/wordprocessingDrawing" xmlns:w10="urn:schemas-microsoft-com:office:word" xmlns:w="http://schemas.openxmlformats.org/wordprocessingml/2006/main" xmlns:w14="http://schemas.microsoft.com/office/word/2010/wordml" xmlns:w15="http://schemas.microsoft.com/office/word/2012/wordml" xmlns:w16cex="http://schemas.microsoft.com/office/word/2018/wordml/cex" xmlns:w16cid="http://schemas.microsoft.com/office/word/2016/wordml/cid" xmlns:w16="http://schemas.microsoft.com/office/word/2018/wordml" xmlns:w16sdtdh="http://schemas.microsoft.com/office/word/2020/wordml/sdtdatahash" xmlns:w16se="http://schemas.microsoft.com/office/word/2015/wordml/symex" xmlns:wpg="http://schemas.microsoft.com/office/word/2010/wordprocessingGroup" xmlns:wpi="http://schemas.microsoft.com/office/word/2010/wordprocessingInk" xmlns:wne="http://schemas.microsoft.com/office/word/2006/wordml" xmlns:wps="http://schemas.microsoft.com/office/word/2010/wordprocessingShape" mc:Ignorable="w14 w15 w16se w16cid w16 w16cex w16sdtdh wp14">
-  <w:comment w:id="0" w:author="Author" w:initials="A">
+<w:comments xmlns:wpc="http://schemas.microsoft.com/office/word/2010/wordprocessingCanvas" xmlns:mc="http://schemas.openxmlformats.org/markup-compatibility/2006" xmlns:o="urn:schemas-microsoft-com:office:office" xmlns:r="http://schemas.openxmlformats.org/officeDocument/2006/relationships" xmlns:m="http://schemas.openxmlformats.org/officeDocument/2006/math" xmlns:v="urn:schemas-microsoft-com:vml" xmlns:wp14="http://schemas.microsoft.com/office/word/2010/wordprocessingDrawing" xmlns:wp="http://schemas.openxmlformats.org/drawingml/2006/wordprocessingDrawing" xmlns:w10="urn:schemas-microsoft-com:office:word" xmlns:w="http://schemas.openxmlformats.org/wordprocessingml/2006/main" xmlns:w14="http://schemas.microsoft.com/office/word/2010/wordml" xmlns:wpg="http://schemas.microsoft.com/office/word/2010/wordprocessingGroup" xmlns:wpi="http://schemas.microsoft.com/office/word/2010/wordprocessingInk" xmlns:wne="http://schemas.microsoft.com/office/word/2006/wordml" xmlns:wps="http://schemas.microsoft.com/office/word/2010/wordprocessingShape" mc:Ignorable="w14 wp14">
+  <w:comment w:id="0" w:author="Szerző" w:initials="S">
     <w:p>
       <w:pPr>
-        <w:pStyle w:val="CommentText"/>
+        <w:pStyle w:val="Jegyzetszveg"/>
         <w:rPr>
           <w:rFonts w:hint="eastAsia"/>
           <w:lang w:val="en-US"/>
@@ -1673,12 +1824,13 @@
       </w:pPr>
       <w:r>
         <w:rPr>
-          <w:rStyle w:val="CommentReference"/>
+          <w:rStyle w:val="Jegyzethivatkozs"/>
           <w:rFonts w:hint="eastAsia"/>
         </w:rPr>
         <w:annotationRef/>
       </w:r>
       <w:proofErr w:type="spellStart"/>
+      <w:proofErr w:type="gramStart"/>
       <w:r>
         <w:rPr>
           <w:lang w:val="en-US"/>
@@ -1693,6 +1845,7 @@
         <w:t>(</w:t>
       </w:r>
       <w:proofErr w:type="spellStart"/>
+      <w:proofErr w:type="gramEnd"/>
       <w:r>
         <w:rPr>
           <w:rFonts w:ascii="Arial" w:hAnsi="Arial" w:cs="Arial"/>
@@ -1710,6 +1863,29 @@
       </w:r>
       <w:r>
         <w:rPr>
+          <w:rFonts w:ascii="Arial" w:hAnsi="Arial" w:cs="Arial"/>
+          <w:lang w:val="en-US"/>
+        </w:rPr>
+        <w:t>$.</w:t>
+      </w:r>
+      <w:proofErr w:type="spellStart"/>
+      <w:r>
+        <w:rPr>
+          <w:rFonts w:ascii="Arial" w:hAnsi="Arial" w:cs="Arial"/>
+          <w:lang w:val="en-US"/>
+        </w:rPr>
+        <w:t>ctx</w:t>
+      </w:r>
+      <w:proofErr w:type="spellEnd"/>
+      <w:r>
+        <w:rPr>
+          <w:rFonts w:ascii="Arial" w:hAnsi="Arial" w:cs="Arial"/>
+          <w:lang w:val="en-US"/>
+        </w:rPr>
+        <w:t>[</w:t>
+      </w:r>
+      <w:r>
+        <w:rPr>
           <w:rFonts w:ascii="Arial" w:hAnsi="Arial" w:cs="Arial" w:hint="eastAsia"/>
           <w:lang w:val="en-US"/>
         </w:rPr>
@@ -1719,20 +1895,13 @@
       <w:r>
         <w:rPr>
           <w:rFonts w:ascii="Arial" w:hAnsi="Arial" w:cs="Arial"/>
-          <w:lang w:val="en-US"/>
-        </w:rPr>
-        <w:t>ctx</w:t>
+          <w:lang w:val="hu-HU"/>
+        </w:rPr>
+        <w:t>contract</w:t>
       </w:r>
       <w:proofErr w:type="spellEnd"/>
       <w:r>
         <w:rPr>
-          <w:rFonts w:ascii="Arial" w:hAnsi="Arial" w:cs="Arial"/>
-          <w:lang w:val="en-US"/>
-        </w:rPr>
-        <w:t>[</w:t>
-      </w:r>
-      <w:r>
-        <w:rPr>
           <w:rFonts w:ascii="Arial" w:hAnsi="Arial" w:cs="Arial" w:hint="eastAsia"/>
           <w:lang w:val="en-US"/>
         </w:rPr>
@@ -1740,45 +1909,14 @@
       </w:r>
       <w:r>
         <w:rPr>
+          <w:rFonts w:ascii="Arial" w:hAnsi="Arial" w:cs="Arial"/>
+          <w:lang w:val="en-US"/>
+        </w:rPr>
+        <w:t>]</w:t>
+      </w:r>
+      <w:r>
+        <w:rPr>
           <w:rFonts w:ascii="Arial" w:hAnsi="Arial" w:cs="Arial" w:hint="eastAsia"/>
-          <w:lang w:val="en-US"/>
-        </w:rPr>
-        <w:t>'</w:t>
-      </w:r>
-      <w:proofErr w:type="spellStart"/>
-      <w:r>
-        <w:rPr>
-          <w:rFonts w:ascii="Arial" w:hAnsi="Arial" w:cs="Arial"/>
-          <w:lang w:val="hu-HU"/>
-        </w:rPr>
-        <w:t>contract</w:t>
-      </w:r>
-      <w:proofErr w:type="spellEnd"/>
-      <w:r>
-        <w:rPr>
-          <w:rFonts w:ascii="Arial" w:hAnsi="Arial" w:cs="Arial" w:hint="eastAsia"/>
-          <w:lang w:val="en-US"/>
-        </w:rPr>
-        <w:t>'</w:t>
-      </w:r>
-      <w:r>
-        <w:rPr>
-          <w:rFonts w:ascii="Arial" w:hAnsi="Arial" w:cs="Arial" w:hint="eastAsia"/>
-          <w:lang w:val="en-US"/>
-        </w:rPr>
-        <w:t>'</w:t>
-      </w:r>
-      <w:proofErr w:type="gramStart"/>
-      <w:r>
-        <w:rPr>
-          <w:rFonts w:ascii="Arial" w:hAnsi="Arial" w:cs="Arial"/>
-          <w:lang w:val="en-US"/>
-        </w:rPr>
-        <w:t>]</w:t>
-      </w:r>
-      <w:r>
-        <w:rPr>
-          <w:rFonts w:ascii="Arial" w:hAnsi="Arial" w:cs="Arial" w:hint="eastAsia"/>
           <w:lang w:val="hu-HU"/>
         </w:rPr>
         <w:t>.</w:t>
@@ -1789,14 +1927,6 @@
           <w:lang w:val="en-US"/>
         </w:rPr>
         <w:t>contractor.name</w:t>
-      </w:r>
-      <w:proofErr w:type="gramEnd"/>
-      <w:r>
-        <w:rPr>
-          <w:rFonts w:ascii="Arial" w:hAnsi="Arial" w:cs="Arial" w:hint="eastAsia"/>
-          <w:lang w:val="en-US"/>
-        </w:rPr>
-        <w:t>'</w:t>
       </w:r>
       <w:r>
         <w:rPr>
@@ -1813,10 +1943,10 @@
       </w:r>
     </w:p>
   </w:comment>
-  <w:comment w:id="1" w:author="Author" w:initials="A">
+  <w:comment w:id="1" w:author="Szerző" w:initials="S">
     <w:p>
       <w:pPr>
-        <w:pStyle w:val="CommentText"/>
+        <w:pStyle w:val="Jegyzetszveg"/>
         <w:rPr>
           <w:rFonts w:hint="eastAsia"/>
           <w:lang w:val="en-US"/>
@@ -1824,12 +1954,13 @@
       </w:pPr>
       <w:r>
         <w:rPr>
-          <w:rStyle w:val="CommentReference"/>
+          <w:rStyle w:val="Jegyzethivatkozs"/>
           <w:rFonts w:hint="eastAsia"/>
         </w:rPr>
         <w:annotationRef/>
       </w:r>
       <w:proofErr w:type="spellStart"/>
+      <w:proofErr w:type="gramStart"/>
       <w:r>
         <w:rPr>
           <w:lang w:val="en-US"/>
@@ -1844,6 +1975,7 @@
         <w:t>(</w:t>
       </w:r>
       <w:proofErr w:type="spellStart"/>
+      <w:proofErr w:type="gramEnd"/>
       <w:r>
         <w:rPr>
           <w:rFonts w:ascii="Arial" w:hAnsi="Arial" w:cs="Arial"/>
@@ -1877,6 +2009,29 @@
       </w:r>
       <w:r>
         <w:rPr>
+          <w:rFonts w:ascii="Arial" w:hAnsi="Arial" w:cs="Arial"/>
+          <w:lang w:val="hu-HU"/>
+        </w:rPr>
+        <w:t>$.</w:t>
+      </w:r>
+      <w:proofErr w:type="spellStart"/>
+      <w:r>
+        <w:rPr>
+          <w:rFonts w:ascii="Arial" w:hAnsi="Arial" w:cs="Arial"/>
+          <w:lang w:val="en-US"/>
+        </w:rPr>
+        <w:t>ctx</w:t>
+      </w:r>
+      <w:proofErr w:type="spellEnd"/>
+      <w:r>
+        <w:rPr>
+          <w:rFonts w:ascii="Arial" w:hAnsi="Arial" w:cs="Arial"/>
+          <w:lang w:val="en-US"/>
+        </w:rPr>
+        <w:t>[</w:t>
+      </w:r>
+      <w:r>
+        <w:rPr>
           <w:rFonts w:ascii="Arial" w:hAnsi="Arial" w:cs="Arial" w:hint="eastAsia"/>
           <w:lang w:val="en-US"/>
         </w:rPr>
@@ -1886,20 +2041,13 @@
       <w:r>
         <w:rPr>
           <w:rFonts w:ascii="Arial" w:hAnsi="Arial" w:cs="Arial"/>
-          <w:lang w:val="en-US"/>
-        </w:rPr>
-        <w:t>ctx</w:t>
+          <w:lang w:val="hu-HU"/>
+        </w:rPr>
+        <w:t>contract</w:t>
       </w:r>
       <w:proofErr w:type="spellEnd"/>
       <w:r>
         <w:rPr>
-          <w:rFonts w:ascii="Arial" w:hAnsi="Arial" w:cs="Arial"/>
-          <w:lang w:val="en-US"/>
-        </w:rPr>
-        <w:t>[</w:t>
-      </w:r>
-      <w:r>
-        <w:rPr>
           <w:rFonts w:ascii="Arial" w:hAnsi="Arial" w:cs="Arial" w:hint="eastAsia"/>
           <w:lang w:val="en-US"/>
         </w:rPr>
@@ -1907,64 +2055,27 @@
       </w:r>
       <w:r>
         <w:rPr>
+          <w:rFonts w:ascii="Arial" w:hAnsi="Arial" w:cs="Arial"/>
+          <w:lang w:val="en-US"/>
+        </w:rPr>
+        <w:t>]</w:t>
+      </w:r>
+      <w:r>
+        <w:rPr>
           <w:rFonts w:ascii="Arial" w:hAnsi="Arial" w:cs="Arial" w:hint="eastAsia"/>
-          <w:lang w:val="en-US"/>
-        </w:rPr>
-        <w:t>'</w:t>
+          <w:lang w:val="hu-HU"/>
+        </w:rPr>
+        <w:t>.</w:t>
       </w:r>
       <w:proofErr w:type="spellStart"/>
       <w:r>
         <w:rPr>
           <w:rFonts w:ascii="Arial" w:hAnsi="Arial" w:cs="Arial"/>
-          <w:lang w:val="hu-HU"/>
-        </w:rPr>
-        <w:t>contract</w:t>
+          <w:lang w:val="en-US"/>
+        </w:rPr>
+        <w:t>contractor.birthDate</w:t>
       </w:r>
       <w:proofErr w:type="spellEnd"/>
-      <w:r>
-        <w:rPr>
-          <w:rFonts w:ascii="Arial" w:hAnsi="Arial" w:cs="Arial" w:hint="eastAsia"/>
-          <w:lang w:val="en-US"/>
-        </w:rPr>
-        <w:t>'</w:t>
-      </w:r>
-      <w:r>
-        <w:rPr>
-          <w:rFonts w:ascii="Arial" w:hAnsi="Arial" w:cs="Arial" w:hint="eastAsia"/>
-          <w:lang w:val="en-US"/>
-        </w:rPr>
-        <w:t>'</w:t>
-      </w:r>
-      <w:r>
-        <w:rPr>
-          <w:rFonts w:ascii="Arial" w:hAnsi="Arial" w:cs="Arial"/>
-          <w:lang w:val="en-US"/>
-        </w:rPr>
-        <w:t>]</w:t>
-      </w:r>
-      <w:r>
-        <w:rPr>
-          <w:rFonts w:ascii="Arial" w:hAnsi="Arial" w:cs="Arial" w:hint="eastAsia"/>
-          <w:lang w:val="hu-HU"/>
-        </w:rPr>
-        <w:t>.</w:t>
-      </w:r>
-      <w:proofErr w:type="spellStart"/>
-      <w:r>
-        <w:rPr>
-          <w:rFonts w:ascii="Arial" w:hAnsi="Arial" w:cs="Arial"/>
-          <w:lang w:val="en-US"/>
-        </w:rPr>
-        <w:t>contractor.birthDate</w:t>
-      </w:r>
-      <w:proofErr w:type="spellEnd"/>
-      <w:r>
-        <w:rPr>
-          <w:rFonts w:ascii="Arial" w:hAnsi="Arial" w:cs="Arial" w:hint="eastAsia"/>
-          <w:lang w:val="en-US"/>
-        </w:rPr>
-        <w:t>'</w:t>
-      </w:r>
       <w:r>
         <w:rPr>
           <w:rFonts w:ascii="Arial" w:hAnsi="Arial" w:cs="Arial"/>
@@ -1987,10 +2098,10 @@
       </w:r>
     </w:p>
   </w:comment>
-  <w:comment w:id="2" w:author="Author" w:initials="A">
+  <w:comment w:id="2" w:author="Szerző" w:initials="S">
     <w:p>
       <w:pPr>
-        <w:pStyle w:val="CommentText"/>
+        <w:pStyle w:val="Jegyzetszveg"/>
         <w:rPr>
           <w:rFonts w:hint="eastAsia"/>
           <w:lang w:val="en-US"/>
@@ -1998,12 +2109,13 @@
       </w:pPr>
       <w:r>
         <w:rPr>
-          <w:rStyle w:val="CommentReference"/>
+          <w:rStyle w:val="Jegyzethivatkozs"/>
           <w:rFonts w:hint="eastAsia"/>
         </w:rPr>
         <w:annotationRef/>
       </w:r>
       <w:proofErr w:type="spellStart"/>
+      <w:proofErr w:type="gramStart"/>
       <w:r>
         <w:rPr>
           <w:lang w:val="en-US"/>
@@ -2018,6 +2130,7 @@
         <w:t>(</w:t>
       </w:r>
       <w:proofErr w:type="spellStart"/>
+      <w:proofErr w:type="gramEnd"/>
       <w:r>
         <w:rPr>
           <w:rFonts w:ascii="Arial" w:hAnsi="Arial" w:cs="Arial"/>
@@ -2035,6 +2148,29 @@
       </w:r>
       <w:r>
         <w:rPr>
+          <w:rFonts w:ascii="Arial" w:hAnsi="Arial" w:cs="Arial"/>
+          <w:lang w:val="hu-HU"/>
+        </w:rPr>
+        <w:t>$.</w:t>
+      </w:r>
+      <w:proofErr w:type="spellStart"/>
+      <w:r>
+        <w:rPr>
+          <w:rFonts w:ascii="Arial" w:hAnsi="Arial" w:cs="Arial"/>
+          <w:lang w:val="en-US"/>
+        </w:rPr>
+        <w:t>ctx</w:t>
+      </w:r>
+      <w:proofErr w:type="spellEnd"/>
+      <w:r>
+        <w:rPr>
+          <w:rFonts w:ascii="Arial" w:hAnsi="Arial" w:cs="Arial"/>
+          <w:lang w:val="en-US"/>
+        </w:rPr>
+        <w:t>[</w:t>
+      </w:r>
+      <w:r>
+        <w:rPr>
           <w:rFonts w:ascii="Arial" w:hAnsi="Arial" w:cs="Arial" w:hint="eastAsia"/>
           <w:lang w:val="en-US"/>
         </w:rPr>
@@ -2044,20 +2180,13 @@
       <w:r>
         <w:rPr>
           <w:rFonts w:ascii="Arial" w:hAnsi="Arial" w:cs="Arial"/>
-          <w:lang w:val="en-US"/>
-        </w:rPr>
-        <w:t>ctx</w:t>
+          <w:lang w:val="hu-HU"/>
+        </w:rPr>
+        <w:t>contract</w:t>
       </w:r>
       <w:proofErr w:type="spellEnd"/>
       <w:r>
         <w:rPr>
-          <w:rFonts w:ascii="Arial" w:hAnsi="Arial" w:cs="Arial"/>
-          <w:lang w:val="en-US"/>
-        </w:rPr>
-        <w:t>[</w:t>
-      </w:r>
-      <w:r>
-        <w:rPr>
           <w:rFonts w:ascii="Arial" w:hAnsi="Arial" w:cs="Arial" w:hint="eastAsia"/>
           <w:lang w:val="en-US"/>
         </w:rPr>
@@ -2065,66 +2194,27 @@
       </w:r>
       <w:r>
         <w:rPr>
+          <w:rFonts w:ascii="Arial" w:hAnsi="Arial" w:cs="Arial"/>
+          <w:lang w:val="en-US"/>
+        </w:rPr>
+        <w:t>]</w:t>
+      </w:r>
+      <w:r>
+        <w:rPr>
           <w:rFonts w:ascii="Arial" w:hAnsi="Arial" w:cs="Arial" w:hint="eastAsia"/>
-          <w:lang w:val="en-US"/>
-        </w:rPr>
-        <w:t>'</w:t>
+          <w:lang w:val="hu-HU"/>
+        </w:rPr>
+        <w:t>.</w:t>
       </w:r>
       <w:proofErr w:type="spellStart"/>
       <w:r>
         <w:rPr>
           <w:rFonts w:ascii="Arial" w:hAnsi="Arial" w:cs="Arial"/>
-          <w:lang w:val="hu-HU"/>
-        </w:rPr>
-        <w:t>contract</w:t>
+          <w:lang w:val="en-US"/>
+        </w:rPr>
+        <w:t>contractType.contractTypeName</w:t>
       </w:r>
       <w:proofErr w:type="spellEnd"/>
-      <w:r>
-        <w:rPr>
-          <w:rFonts w:ascii="Arial" w:hAnsi="Arial" w:cs="Arial" w:hint="eastAsia"/>
-          <w:lang w:val="en-US"/>
-        </w:rPr>
-        <w:t>'</w:t>
-      </w:r>
-      <w:r>
-        <w:rPr>
-          <w:rFonts w:ascii="Arial" w:hAnsi="Arial" w:cs="Arial" w:hint="eastAsia"/>
-          <w:lang w:val="en-US"/>
-        </w:rPr>
-        <w:t>'</w:t>
-      </w:r>
-      <w:proofErr w:type="gramStart"/>
-      <w:r>
-        <w:rPr>
-          <w:rFonts w:ascii="Arial" w:hAnsi="Arial" w:cs="Arial"/>
-          <w:lang w:val="en-US"/>
-        </w:rPr>
-        <w:t>]</w:t>
-      </w:r>
-      <w:r>
-        <w:rPr>
-          <w:rFonts w:ascii="Arial" w:hAnsi="Arial" w:cs="Arial" w:hint="eastAsia"/>
-          <w:lang w:val="hu-HU"/>
-        </w:rPr>
-        <w:t>.</w:t>
-      </w:r>
-      <w:proofErr w:type="spellStart"/>
-      <w:r>
-        <w:rPr>
-          <w:rFonts w:ascii="Arial" w:hAnsi="Arial" w:cs="Arial"/>
-          <w:lang w:val="en-US"/>
-        </w:rPr>
-        <w:t>contractType.contractTypeName</w:t>
-      </w:r>
-      <w:proofErr w:type="spellEnd"/>
-      <w:proofErr w:type="gramEnd"/>
-      <w:r>
-        <w:rPr>
-          <w:rFonts w:ascii="Arial" w:hAnsi="Arial" w:cs="Arial" w:hint="eastAsia"/>
-          <w:lang w:val="en-US"/>
-        </w:rPr>
-        <w:t>'</w:t>
-      </w:r>
       <w:r>
         <w:rPr>
           <w:rFonts w:ascii="Arial" w:hAnsi="Arial" w:cs="Arial"/>
@@ -2140,10 +2230,10 @@
       </w:r>
     </w:p>
   </w:comment>
-  <w:comment w:id="3" w:author="Author" w:initials="A">
+  <w:comment w:id="3" w:author="Szerző" w:initials="S">
     <w:p>
       <w:pPr>
-        <w:pStyle w:val="CommentText"/>
+        <w:pStyle w:val="Jegyzetszveg"/>
         <w:rPr>
           <w:rFonts w:hint="eastAsia"/>
           <w:lang w:val="en-US"/>
@@ -2151,12 +2241,13 @@
       </w:pPr>
       <w:r>
         <w:rPr>
-          <w:rStyle w:val="CommentReference"/>
+          <w:rStyle w:val="Jegyzethivatkozs"/>
           <w:rFonts w:hint="eastAsia"/>
         </w:rPr>
         <w:annotationRef/>
       </w:r>
       <w:proofErr w:type="spellStart"/>
+      <w:proofErr w:type="gramStart"/>
       <w:r>
         <w:rPr>
           <w:lang w:val="en-US"/>
@@ -2171,6 +2262,7 @@
         <w:t>(</w:t>
       </w:r>
       <w:proofErr w:type="spellStart"/>
+      <w:proofErr w:type="gramEnd"/>
       <w:r>
         <w:rPr>
           <w:rFonts w:ascii="Arial" w:hAnsi="Arial" w:cs="Arial"/>
@@ -2188,6 +2280,29 @@
       </w:r>
       <w:r>
         <w:rPr>
+          <w:rFonts w:ascii="Arial" w:hAnsi="Arial" w:cs="Arial"/>
+          <w:lang w:val="en-US"/>
+        </w:rPr>
+        <w:t>$.</w:t>
+      </w:r>
+      <w:proofErr w:type="spellStart"/>
+      <w:r>
+        <w:rPr>
+          <w:rFonts w:ascii="Arial" w:hAnsi="Arial" w:cs="Arial"/>
+          <w:lang w:val="en-US"/>
+        </w:rPr>
+        <w:t>ctx</w:t>
+      </w:r>
+      <w:proofErr w:type="spellEnd"/>
+      <w:r>
+        <w:rPr>
+          <w:rFonts w:ascii="Arial" w:hAnsi="Arial" w:cs="Arial"/>
+          <w:lang w:val="en-US"/>
+        </w:rPr>
+        <w:t>[</w:t>
+      </w:r>
+      <w:r>
+        <w:rPr>
           <w:rFonts w:ascii="Arial" w:hAnsi="Arial" w:cs="Arial" w:hint="eastAsia"/>
           <w:lang w:val="en-US"/>
         </w:rPr>
@@ -2197,20 +2312,13 @@
       <w:r>
         <w:rPr>
           <w:rFonts w:ascii="Arial" w:hAnsi="Arial" w:cs="Arial"/>
-          <w:lang w:val="en-US"/>
-        </w:rPr>
-        <w:t>ctx</w:t>
+          <w:lang w:val="hu-HU"/>
+        </w:rPr>
+        <w:t>contract</w:t>
       </w:r>
       <w:proofErr w:type="spellEnd"/>
       <w:r>
         <w:rPr>
-          <w:rFonts w:ascii="Arial" w:hAnsi="Arial" w:cs="Arial"/>
-          <w:lang w:val="en-US"/>
-        </w:rPr>
-        <w:t>[</w:t>
-      </w:r>
-      <w:r>
-        <w:rPr>
           <w:rFonts w:ascii="Arial" w:hAnsi="Arial" w:cs="Arial" w:hint="eastAsia"/>
           <w:lang w:val="en-US"/>
         </w:rPr>
@@ -2218,66 +2326,27 @@
       </w:r>
       <w:r>
         <w:rPr>
+          <w:rFonts w:ascii="Arial" w:hAnsi="Arial" w:cs="Arial"/>
+          <w:lang w:val="en-US"/>
+        </w:rPr>
+        <w:t>]</w:t>
+      </w:r>
+      <w:r>
+        <w:rPr>
           <w:rFonts w:ascii="Arial" w:hAnsi="Arial" w:cs="Arial" w:hint="eastAsia"/>
-          <w:lang w:val="en-US"/>
-        </w:rPr>
-        <w:t>'</w:t>
+          <w:lang w:val="hu-HU"/>
+        </w:rPr>
+        <w:t>.</w:t>
       </w:r>
       <w:proofErr w:type="spellStart"/>
       <w:r>
         <w:rPr>
           <w:rFonts w:ascii="Arial" w:hAnsi="Arial" w:cs="Arial"/>
-          <w:lang w:val="hu-HU"/>
-        </w:rPr>
-        <w:t>contract</w:t>
+          <w:lang w:val="en-US"/>
+        </w:rPr>
+        <w:t>contractType.fee</w:t>
       </w:r>
       <w:proofErr w:type="spellEnd"/>
-      <w:r>
-        <w:rPr>
-          <w:rFonts w:ascii="Arial" w:hAnsi="Arial" w:cs="Arial" w:hint="eastAsia"/>
-          <w:lang w:val="en-US"/>
-        </w:rPr>
-        <w:t>'</w:t>
-      </w:r>
-      <w:r>
-        <w:rPr>
-          <w:rFonts w:ascii="Arial" w:hAnsi="Arial" w:cs="Arial" w:hint="eastAsia"/>
-          <w:lang w:val="en-US"/>
-        </w:rPr>
-        <w:t>'</w:t>
-      </w:r>
-      <w:proofErr w:type="gramStart"/>
-      <w:r>
-        <w:rPr>
-          <w:rFonts w:ascii="Arial" w:hAnsi="Arial" w:cs="Arial"/>
-          <w:lang w:val="en-US"/>
-        </w:rPr>
-        <w:t>]</w:t>
-      </w:r>
-      <w:r>
-        <w:rPr>
-          <w:rFonts w:ascii="Arial" w:hAnsi="Arial" w:cs="Arial" w:hint="eastAsia"/>
-          <w:lang w:val="hu-HU"/>
-        </w:rPr>
-        <w:t>.</w:t>
-      </w:r>
-      <w:proofErr w:type="spellStart"/>
-      <w:r>
-        <w:rPr>
-          <w:rFonts w:ascii="Arial" w:hAnsi="Arial" w:cs="Arial"/>
-          <w:lang w:val="en-US"/>
-        </w:rPr>
-        <w:t>contractType.fee</w:t>
-      </w:r>
-      <w:proofErr w:type="spellEnd"/>
-      <w:proofErr w:type="gramEnd"/>
-      <w:r>
-        <w:rPr>
-          <w:rFonts w:ascii="Arial" w:hAnsi="Arial" w:cs="Arial" w:hint="eastAsia"/>
-          <w:lang w:val="en-US"/>
-        </w:rPr>
-        <w:t>'</w:t>
-      </w:r>
       <w:r>
         <w:rPr>
           <w:rFonts w:ascii="Arial" w:hAnsi="Arial" w:cs="Arial"/>
@@ -2293,10 +2362,10 @@
       </w:r>
     </w:p>
   </w:comment>
-  <w:comment w:id="4" w:author="Author" w:initials="A">
+  <w:comment w:id="4" w:author="Szerző" w:initials="S">
     <w:p>
       <w:pPr>
-        <w:pStyle w:val="CommentText"/>
+        <w:pStyle w:val="Jegyzetszveg"/>
         <w:rPr>
           <w:rFonts w:hint="eastAsia"/>
           <w:lang w:val="en-US"/>
@@ -2304,12 +2373,13 @@
       </w:pPr>
       <w:r>
         <w:rPr>
-          <w:rStyle w:val="CommentReference"/>
+          <w:rStyle w:val="Jegyzethivatkozs"/>
           <w:rFonts w:hint="eastAsia"/>
         </w:rPr>
         <w:annotationRef/>
       </w:r>
       <w:proofErr w:type="spellStart"/>
+      <w:proofErr w:type="gramStart"/>
       <w:r>
         <w:rPr>
           <w:lang w:val="en-US"/>
@@ -2324,6 +2394,7 @@
         <w:t>(</w:t>
       </w:r>
       <w:proofErr w:type="spellStart"/>
+      <w:proofErr w:type="gramEnd"/>
       <w:r>
         <w:rPr>
           <w:rFonts w:ascii="Arial" w:hAnsi="Arial" w:cs="Arial"/>
@@ -2341,6 +2412,29 @@
       </w:r>
       <w:r>
         <w:rPr>
+          <w:rFonts w:ascii="Arial" w:hAnsi="Arial" w:cs="Arial"/>
+          <w:lang w:val="hu-HU"/>
+        </w:rPr>
+        <w:t>$.</w:t>
+      </w:r>
+      <w:proofErr w:type="spellStart"/>
+      <w:r>
+        <w:rPr>
+          <w:rFonts w:ascii="Arial" w:hAnsi="Arial" w:cs="Arial"/>
+          <w:lang w:val="en-US"/>
+        </w:rPr>
+        <w:t>ctx</w:t>
+      </w:r>
+      <w:proofErr w:type="spellEnd"/>
+      <w:r>
+        <w:rPr>
+          <w:rFonts w:ascii="Arial" w:hAnsi="Arial" w:cs="Arial"/>
+          <w:lang w:val="en-US"/>
+        </w:rPr>
+        <w:t>[</w:t>
+      </w:r>
+      <w:r>
+        <w:rPr>
           <w:rFonts w:ascii="Arial" w:hAnsi="Arial" w:cs="Arial" w:hint="eastAsia"/>
           <w:lang w:val="en-US"/>
         </w:rPr>
@@ -2350,20 +2444,13 @@
       <w:r>
         <w:rPr>
           <w:rFonts w:ascii="Arial" w:hAnsi="Arial" w:cs="Arial"/>
-          <w:lang w:val="en-US"/>
-        </w:rPr>
-        <w:t>ctx</w:t>
+          <w:lang w:val="hu-HU"/>
+        </w:rPr>
+        <w:t>contract</w:t>
       </w:r>
       <w:proofErr w:type="spellEnd"/>
       <w:r>
         <w:rPr>
-          <w:rFonts w:ascii="Arial" w:hAnsi="Arial" w:cs="Arial"/>
-          <w:lang w:val="en-US"/>
-        </w:rPr>
-        <w:t>[</w:t>
-      </w:r>
-      <w:r>
-        <w:rPr>
           <w:rFonts w:ascii="Arial" w:hAnsi="Arial" w:cs="Arial" w:hint="eastAsia"/>
           <w:lang w:val="en-US"/>
         </w:rPr>
@@ -2371,59 +2458,20 @@
       </w:r>
       <w:r>
         <w:rPr>
-          <w:rFonts w:ascii="Arial" w:hAnsi="Arial" w:cs="Arial" w:hint="eastAsia"/>
-          <w:lang w:val="en-US"/>
-        </w:rPr>
-        <w:t>'</w:t>
+          <w:rFonts w:ascii="Arial" w:hAnsi="Arial" w:cs="Arial"/>
+          <w:lang w:val="en-US"/>
+        </w:rPr>
+        <w:t>].</w:t>
       </w:r>
       <w:proofErr w:type="spellStart"/>
       <w:r>
         <w:rPr>
           <w:rFonts w:ascii="Arial" w:hAnsi="Arial" w:cs="Arial"/>
-          <w:lang w:val="hu-HU"/>
-        </w:rPr>
-        <w:t>contract</w:t>
+          <w:lang w:val="en-US"/>
+        </w:rPr>
+        <w:t>contractType.paymentFrequency</w:t>
       </w:r>
       <w:proofErr w:type="spellEnd"/>
-      <w:r>
-        <w:rPr>
-          <w:rFonts w:ascii="Arial" w:hAnsi="Arial" w:cs="Arial" w:hint="eastAsia"/>
-          <w:lang w:val="en-US"/>
-        </w:rPr>
-        <w:t>'</w:t>
-      </w:r>
-      <w:r>
-        <w:rPr>
-          <w:rFonts w:ascii="Arial" w:hAnsi="Arial" w:cs="Arial" w:hint="eastAsia"/>
-          <w:lang w:val="en-US"/>
-        </w:rPr>
-        <w:t>'</w:t>
-      </w:r>
-      <w:proofErr w:type="gramStart"/>
-      <w:r>
-        <w:rPr>
-          <w:rFonts w:ascii="Arial" w:hAnsi="Arial" w:cs="Arial"/>
-          <w:lang w:val="en-US"/>
-        </w:rPr>
-        <w:t>].</w:t>
-      </w:r>
-      <w:proofErr w:type="spellStart"/>
-      <w:r>
-        <w:rPr>
-          <w:rFonts w:ascii="Arial" w:hAnsi="Arial" w:cs="Arial"/>
-          <w:lang w:val="en-US"/>
-        </w:rPr>
-        <w:t>contractType.paymentFrequency</w:t>
-      </w:r>
-      <w:proofErr w:type="spellEnd"/>
-      <w:proofErr w:type="gramEnd"/>
-      <w:r>
-        <w:rPr>
-          <w:rFonts w:ascii="Arial" w:hAnsi="Arial" w:cs="Arial" w:hint="eastAsia"/>
-          <w:lang w:val="en-US"/>
-        </w:rPr>
-        <w:t>'</w:t>
-      </w:r>
       <w:r>
         <w:rPr>
           <w:rFonts w:ascii="Arial" w:hAnsi="Arial" w:cs="Arial"/>
@@ -2439,10 +2487,10 @@
       </w:r>
     </w:p>
   </w:comment>
-  <w:comment w:id="5" w:author="Author" w:initials="A">
+  <w:comment w:id="5" w:author="Szerző" w:initials="S">
     <w:p>
       <w:pPr>
-        <w:pStyle w:val="CommentText"/>
+        <w:pStyle w:val="Jegyzetszveg"/>
         <w:rPr>
           <w:rFonts w:hint="eastAsia"/>
           <w:lang w:val="en-US"/>
@@ -2450,12 +2498,13 @@
       </w:pPr>
       <w:r>
         <w:rPr>
-          <w:rStyle w:val="CommentReference"/>
+          <w:rStyle w:val="Jegyzethivatkozs"/>
           <w:rFonts w:hint="eastAsia"/>
         </w:rPr>
         <w:annotationRef/>
       </w:r>
       <w:proofErr w:type="spellStart"/>
+      <w:proofErr w:type="gramStart"/>
       <w:r>
         <w:rPr>
           <w:lang w:val="en-US"/>
@@ -2470,6 +2519,7 @@
         <w:t>(</w:t>
       </w:r>
       <w:proofErr w:type="spellStart"/>
+      <w:proofErr w:type="gramEnd"/>
       <w:r>
         <w:rPr>
           <w:rFonts w:ascii="Arial" w:hAnsi="Arial" w:cs="Arial"/>
@@ -2487,6 +2537,29 @@
       </w:r>
       <w:r>
         <w:rPr>
+          <w:rFonts w:ascii="Arial" w:hAnsi="Arial" w:cs="Arial"/>
+          <w:lang w:val="en-US"/>
+        </w:rPr>
+        <w:t>$.</w:t>
+      </w:r>
+      <w:proofErr w:type="spellStart"/>
+      <w:r>
+        <w:rPr>
+          <w:rFonts w:ascii="Arial" w:hAnsi="Arial" w:cs="Arial"/>
+          <w:lang w:val="en-US"/>
+        </w:rPr>
+        <w:t>ctx</w:t>
+      </w:r>
+      <w:proofErr w:type="spellEnd"/>
+      <w:r>
+        <w:rPr>
+          <w:rFonts w:ascii="Arial" w:hAnsi="Arial" w:cs="Arial"/>
+          <w:lang w:val="en-US"/>
+        </w:rPr>
+        <w:t>[</w:t>
+      </w:r>
+      <w:r>
+        <w:rPr>
           <w:rFonts w:ascii="Arial" w:hAnsi="Arial" w:cs="Arial" w:hint="eastAsia"/>
           <w:lang w:val="en-US"/>
         </w:rPr>
@@ -2496,20 +2569,13 @@
       <w:r>
         <w:rPr>
           <w:rFonts w:ascii="Arial" w:hAnsi="Arial" w:cs="Arial"/>
-          <w:lang w:val="en-US"/>
-        </w:rPr>
-        <w:t>ctx</w:t>
+          <w:lang w:val="hu-HU"/>
+        </w:rPr>
+        <w:t>contract</w:t>
       </w:r>
       <w:proofErr w:type="spellEnd"/>
       <w:r>
         <w:rPr>
-          <w:rFonts w:ascii="Arial" w:hAnsi="Arial" w:cs="Arial"/>
-          <w:lang w:val="en-US"/>
-        </w:rPr>
-        <w:t>[</w:t>
-      </w:r>
-      <w:r>
-        <w:rPr>
           <w:rFonts w:ascii="Arial" w:hAnsi="Arial" w:cs="Arial" w:hint="eastAsia"/>
           <w:lang w:val="en-US"/>
         </w:rPr>
@@ -2517,45 +2583,14 @@
       </w:r>
       <w:r>
         <w:rPr>
+          <w:rFonts w:ascii="Arial" w:hAnsi="Arial" w:cs="Arial"/>
+          <w:lang w:val="en-US"/>
+        </w:rPr>
+        <w:t>]</w:t>
+      </w:r>
+      <w:r>
+        <w:rPr>
           <w:rFonts w:ascii="Arial" w:hAnsi="Arial" w:cs="Arial" w:hint="eastAsia"/>
-          <w:lang w:val="en-US"/>
-        </w:rPr>
-        <w:t>'</w:t>
-      </w:r>
-      <w:proofErr w:type="spellStart"/>
-      <w:r>
-        <w:rPr>
-          <w:rFonts w:ascii="Arial" w:hAnsi="Arial" w:cs="Arial"/>
-          <w:lang w:val="hu-HU"/>
-        </w:rPr>
-        <w:t>contract</w:t>
-      </w:r>
-      <w:proofErr w:type="spellEnd"/>
-      <w:r>
-        <w:rPr>
-          <w:rFonts w:ascii="Arial" w:hAnsi="Arial" w:cs="Arial" w:hint="eastAsia"/>
-          <w:lang w:val="en-US"/>
-        </w:rPr>
-        <w:t>'</w:t>
-      </w:r>
-      <w:r>
-        <w:rPr>
-          <w:rFonts w:ascii="Arial" w:hAnsi="Arial" w:cs="Arial" w:hint="eastAsia"/>
-          <w:lang w:val="en-US"/>
-        </w:rPr>
-        <w:t>'</w:t>
-      </w:r>
-      <w:proofErr w:type="gramStart"/>
-      <w:r>
-        <w:rPr>
-          <w:rFonts w:ascii="Arial" w:hAnsi="Arial" w:cs="Arial"/>
-          <w:lang w:val="en-US"/>
-        </w:rPr>
-        <w:t>]</w:t>
-      </w:r>
-      <w:r>
-        <w:rPr>
-          <w:rFonts w:ascii="Arial" w:hAnsi="Arial" w:cs="Arial" w:hint="eastAsia"/>
           <w:lang w:val="hu-HU"/>
         </w:rPr>
         <w:t>.</w:t>
@@ -2564,21 +2599,7 @@
         <w:rPr>
           <w:lang w:val="en-US"/>
         </w:rPr>
-        <w:t>beneficiaries</w:t>
-      </w:r>
-      <w:proofErr w:type="gramEnd"/>
-      <w:r>
-        <w:rPr>
-          <w:rFonts w:ascii="Arial" w:hAnsi="Arial" w:cs="Arial" w:hint="eastAsia"/>
-          <w:lang w:val="en-US"/>
-        </w:rPr>
-        <w:t>'</w:t>
-      </w:r>
-      <w:r>
-        <w:rPr>
-          <w:lang w:val="en-US"/>
-        </w:rPr>
-        <w:t>)</w:t>
+        <w:t>beneficiaries)</w:t>
       </w:r>
       <w:r>
         <w:rPr>
@@ -2614,7 +2635,7 @@
 </file>
 
 <file path=word/endnotes.xml><?xml version="1.0" encoding="utf-8"?>
-<w:endnotes xmlns:wpc="http://schemas.microsoft.com/office/word/2010/wordprocessingCanvas" xmlns:cx="http://schemas.microsoft.com/office/drawing/2014/chartex" xmlns:cx1="http://schemas.microsoft.com/office/drawing/2015/9/8/chartex" xmlns:cx2="http://schemas.microsoft.com/office/drawing/2015/10/21/chartex" xmlns:cx3="http://schemas.microsoft.com/office/drawing/2016/5/9/chartex" xmlns:cx4="http://schemas.microsoft.com/office/drawing/2016/5/10/chartex" xmlns:cx5="http://schemas.microsoft.com/office/drawing/2016/5/11/chartex" xmlns:cx6="http://schemas.microsoft.com/office/drawing/2016/5/12/chartex" xmlns:cx7="http://schemas.microsoft.com/office/drawing/2016/5/13/chartex" xmlns:cx8="http://schemas.microsoft.com/office/drawing/2016/5/14/chartex" xmlns:mc="http://schemas.openxmlformats.org/markup-compatibility/2006" xmlns:aink="http://schemas.microsoft.com/office/drawing/2016/ink" xmlns:am3d="http://schemas.microsoft.com/office/drawing/2017/model3d" xmlns:o="urn:schemas-microsoft-com:office:office" xmlns:r="http://schemas.openxmlformats.org/officeDocument/2006/relationships" xmlns:m="http://schemas.openxmlformats.org/officeDocument/2006/math" xmlns:v="urn:schemas-microsoft-com:vml" xmlns:wp14="http://schemas.microsoft.com/office/word/2010/wordprocessingDrawing" xmlns:wp="http://schemas.openxmlformats.org/drawingml/2006/wordprocessingDrawing" xmlns:w10="urn:schemas-microsoft-com:office:word" xmlns:w="http://schemas.openxmlformats.org/wordprocessingml/2006/main" xmlns:w14="http://schemas.microsoft.com/office/word/2010/wordml" xmlns:w15="http://schemas.microsoft.com/office/word/2012/wordml" xmlns:w16cex="http://schemas.microsoft.com/office/word/2018/wordml/cex" xmlns:w16cid="http://schemas.microsoft.com/office/word/2016/wordml/cid" xmlns:w16="http://schemas.microsoft.com/office/word/2018/wordml" xmlns:w16sdtdh="http://schemas.microsoft.com/office/word/2020/wordml/sdtdatahash" xmlns:w16se="http://schemas.microsoft.com/office/word/2015/wordml/symex" xmlns:wpg="http://schemas.microsoft.com/office/word/2010/wordprocessingGroup" xmlns:wpi="http://schemas.microsoft.com/office/word/2010/wordprocessingInk" xmlns:wne="http://schemas.microsoft.com/office/word/2006/wordml" xmlns:wps="http://schemas.microsoft.com/office/word/2010/wordprocessingShape" mc:Ignorable="w14 w15 w16se w16cid w16 w16cex w16sdtdh wp14">
+<w:endnotes xmlns:wpc="http://schemas.microsoft.com/office/word/2010/wordprocessingCanvas" xmlns:mc="http://schemas.openxmlformats.org/markup-compatibility/2006" xmlns:o="urn:schemas-microsoft-com:office:office" xmlns:r="http://schemas.openxmlformats.org/officeDocument/2006/relationships" xmlns:m="http://schemas.openxmlformats.org/officeDocument/2006/math" xmlns:v="urn:schemas-microsoft-com:vml" xmlns:wp14="http://schemas.microsoft.com/office/word/2010/wordprocessingDrawing" xmlns:wp="http://schemas.openxmlformats.org/drawingml/2006/wordprocessingDrawing" xmlns:w10="urn:schemas-microsoft-com:office:word" xmlns:w="http://schemas.openxmlformats.org/wordprocessingml/2006/main" xmlns:w14="http://schemas.microsoft.com/office/word/2010/wordml" xmlns:wpg="http://schemas.microsoft.com/office/word/2010/wordprocessingGroup" xmlns:wpi="http://schemas.microsoft.com/office/word/2010/wordprocessingInk" xmlns:wne="http://schemas.microsoft.com/office/word/2006/wordml" xmlns:wps="http://schemas.microsoft.com/office/word/2010/wordprocessingShape" mc:Ignorable="w14 wp14">
   <w:endnote w:type="separator" w:id="-1">
     <w:p>
       <w:pPr>
@@ -2643,7 +2664,7 @@
 </file>
 
 <file path=word/footnotes.xml><?xml version="1.0" encoding="utf-8"?>
-<w:footnotes xmlns:wpc="http://schemas.microsoft.com/office/word/2010/wordprocessingCanvas" xmlns:cx="http://schemas.microsoft.com/office/drawing/2014/chartex" xmlns:cx1="http://schemas.microsoft.com/office/drawing/2015/9/8/chartex" xmlns:cx2="http://schemas.microsoft.com/office/drawing/2015/10/21/chartex" xmlns:cx3="http://schemas.microsoft.com/office/drawing/2016/5/9/chartex" xmlns:cx4="http://schemas.microsoft.com/office/drawing/2016/5/10/chartex" xmlns:cx5="http://schemas.microsoft.com/office/drawing/2016/5/11/chartex" xmlns:cx6="http://schemas.microsoft.com/office/drawing/2016/5/12/chartex" xmlns:cx7="http://schemas.microsoft.com/office/drawing/2016/5/13/chartex" xmlns:cx8="http://schemas.microsoft.com/office/drawing/2016/5/14/chartex" xmlns:mc="http://schemas.openxmlformats.org/markup-compatibility/2006" xmlns:aink="http://schemas.microsoft.com/office/drawing/2016/ink" xmlns:am3d="http://schemas.microsoft.com/office/drawing/2017/model3d" xmlns:o="urn:schemas-microsoft-com:office:office" xmlns:r="http://schemas.openxmlformats.org/officeDocument/2006/relationships" xmlns:m="http://schemas.openxmlformats.org/officeDocument/2006/math" xmlns:v="urn:schemas-microsoft-com:vml" xmlns:wp14="http://schemas.microsoft.com/office/word/2010/wordprocessingDrawing" xmlns:wp="http://schemas.openxmlformats.org/drawingml/2006/wordprocessingDrawing" xmlns:w10="urn:schemas-microsoft-com:office:word" xmlns:w="http://schemas.openxmlformats.org/wordprocessingml/2006/main" xmlns:w14="http://schemas.microsoft.com/office/word/2010/wordml" xmlns:w15="http://schemas.microsoft.com/office/word/2012/wordml" xmlns:w16cex="http://schemas.microsoft.com/office/word/2018/wordml/cex" xmlns:w16cid="http://schemas.microsoft.com/office/word/2016/wordml/cid" xmlns:w16="http://schemas.microsoft.com/office/word/2018/wordml" xmlns:w16sdtdh="http://schemas.microsoft.com/office/word/2020/wordml/sdtdatahash" xmlns:w16se="http://schemas.microsoft.com/office/word/2015/wordml/symex" xmlns:wpg="http://schemas.microsoft.com/office/word/2010/wordprocessingGroup" xmlns:wpi="http://schemas.microsoft.com/office/word/2010/wordprocessingInk" xmlns:wne="http://schemas.microsoft.com/office/word/2006/wordml" xmlns:wps="http://schemas.microsoft.com/office/word/2010/wordprocessingShape" mc:Ignorable="w14 w15 w16se w16cid w16 w16cex w16sdtdh wp14">
+<w:footnotes xmlns:wpc="http://schemas.microsoft.com/office/word/2010/wordprocessingCanvas" xmlns:mc="http://schemas.openxmlformats.org/markup-compatibility/2006" xmlns:o="urn:schemas-microsoft-com:office:office" xmlns:r="http://schemas.openxmlformats.org/officeDocument/2006/relationships" xmlns:m="http://schemas.openxmlformats.org/officeDocument/2006/math" xmlns:v="urn:schemas-microsoft-com:vml" xmlns:wp14="http://schemas.microsoft.com/office/word/2010/wordprocessingDrawing" xmlns:wp="http://schemas.openxmlformats.org/drawingml/2006/wordprocessingDrawing" xmlns:w10="urn:schemas-microsoft-com:office:word" xmlns:w="http://schemas.openxmlformats.org/wordprocessingml/2006/main" xmlns:w14="http://schemas.microsoft.com/office/word/2010/wordml" xmlns:wpg="http://schemas.microsoft.com/office/word/2010/wordprocessingGroup" xmlns:wpi="http://schemas.microsoft.com/office/word/2010/wordprocessingInk" xmlns:wne="http://schemas.microsoft.com/office/word/2006/wordml" xmlns:wps="http://schemas.microsoft.com/office/word/2010/wordprocessingShape" mc:Ignorable="w14 wp14">
   <w:footnote w:type="separator" w:id="-1">
     <w:p>
       <w:pPr>
@@ -2672,7 +2693,7 @@
 </file>
 
 <file path=word/styles.xml><?xml version="1.0" encoding="utf-8"?>
-<w:styles xmlns:mc="http://schemas.openxmlformats.org/markup-compatibility/2006" xmlns:r="http://schemas.openxmlformats.org/officeDocument/2006/relationships" xmlns:w="http://schemas.openxmlformats.org/wordprocessingml/2006/main" xmlns:w14="http://schemas.microsoft.com/office/word/2010/wordml" xmlns:w15="http://schemas.microsoft.com/office/word/2012/wordml" xmlns:w16cex="http://schemas.microsoft.com/office/word/2018/wordml/cex" xmlns:w16cid="http://schemas.microsoft.com/office/word/2016/wordml/cid" xmlns:w16="http://schemas.microsoft.com/office/word/2018/wordml" xmlns:w16sdtdh="http://schemas.microsoft.com/office/word/2020/wordml/sdtdatahash" xmlns:w16se="http://schemas.microsoft.com/office/word/2015/wordml/symex" mc:Ignorable="w14 w15 w16se w16cid w16 w16cex w16sdtdh">
+<w:styles xmlns:mc="http://schemas.openxmlformats.org/markup-compatibility/2006" xmlns:r="http://schemas.openxmlformats.org/officeDocument/2006/relationships" xmlns:w="http://schemas.openxmlformats.org/wordprocessingml/2006/main" xmlns:w14="http://schemas.microsoft.com/office/word/2010/wordml" mc:Ignorable="w14">
   <w:docDefaults>
     <w:rPrDefault>
       <w:rPr>
@@ -2684,381 +2705,150 @@
     </w:rPrDefault>
     <w:pPrDefault/>
   </w:docDefaults>
-  <w:latentStyles w:defLockedState="0" w:defUIPriority="99" w:defSemiHidden="0" w:defUnhideWhenUsed="0" w:defQFormat="0" w:count="376">
-    <w:lsdException w:name="Normal" w:uiPriority="0" w:qFormat="1"/>
-    <w:lsdException w:name="heading 1" w:uiPriority="9" w:qFormat="1"/>
-    <w:lsdException w:name="heading 2" w:semiHidden="1" w:uiPriority="9" w:unhideWhenUsed="1" w:qFormat="1"/>
-    <w:lsdException w:name="heading 3" w:semiHidden="1" w:uiPriority="9" w:unhideWhenUsed="1" w:qFormat="1"/>
-    <w:lsdException w:name="heading 4" w:semiHidden="1" w:uiPriority="9" w:unhideWhenUsed="1" w:qFormat="1"/>
-    <w:lsdException w:name="heading 5" w:semiHidden="1" w:uiPriority="9" w:unhideWhenUsed="1" w:qFormat="1"/>
-    <w:lsdException w:name="heading 6" w:semiHidden="1" w:uiPriority="9" w:unhideWhenUsed="1" w:qFormat="1"/>
-    <w:lsdException w:name="heading 7" w:semiHidden="1" w:uiPriority="9" w:unhideWhenUsed="1" w:qFormat="1"/>
-    <w:lsdException w:name="heading 8" w:semiHidden="1" w:uiPriority="9" w:unhideWhenUsed="1" w:qFormat="1"/>
-    <w:lsdException w:name="heading 9" w:semiHidden="1" w:uiPriority="9" w:unhideWhenUsed="1" w:qFormat="1"/>
-    <w:lsdException w:name="index 1" w:semiHidden="1" w:unhideWhenUsed="1"/>
-    <w:lsdException w:name="index 2" w:semiHidden="1" w:unhideWhenUsed="1"/>
-    <w:lsdException w:name="index 3" w:semiHidden="1" w:unhideWhenUsed="1"/>
-    <w:lsdException w:name="index 4" w:semiHidden="1" w:unhideWhenUsed="1"/>
-    <w:lsdException w:name="index 5" w:semiHidden="1" w:unhideWhenUsed="1"/>
-    <w:lsdException w:name="index 6" w:semiHidden="1" w:unhideWhenUsed="1"/>
-    <w:lsdException w:name="index 7" w:semiHidden="1" w:unhideWhenUsed="1"/>
-    <w:lsdException w:name="index 8" w:semiHidden="1" w:unhideWhenUsed="1"/>
-    <w:lsdException w:name="index 9" w:semiHidden="1" w:unhideWhenUsed="1"/>
-    <w:lsdException w:name="toc 1" w:semiHidden="1" w:uiPriority="39" w:unhideWhenUsed="1"/>
-    <w:lsdException w:name="toc 2" w:semiHidden="1" w:uiPriority="39" w:unhideWhenUsed="1"/>
-    <w:lsdException w:name="toc 3" w:semiHidden="1" w:uiPriority="39" w:unhideWhenUsed="1"/>
-    <w:lsdException w:name="toc 4" w:semiHidden="1" w:uiPriority="39" w:unhideWhenUsed="1"/>
-    <w:lsdException w:name="toc 5" w:semiHidden="1" w:uiPriority="39" w:unhideWhenUsed="1"/>
-    <w:lsdException w:name="toc 6" w:semiHidden="1" w:uiPriority="39" w:unhideWhenUsed="1"/>
-    <w:lsdException w:name="toc 7" w:semiHidden="1" w:uiPriority="39" w:unhideWhenUsed="1"/>
-    <w:lsdException w:name="toc 8" w:semiHidden="1" w:uiPriority="39" w:unhideWhenUsed="1"/>
-    <w:lsdException w:name="toc 9" w:semiHidden="1" w:uiPriority="39" w:unhideWhenUsed="1"/>
-    <w:lsdException w:name="Normal Indent" w:semiHidden="1" w:unhideWhenUsed="1"/>
-    <w:lsdException w:name="footnote text" w:semiHidden="1" w:unhideWhenUsed="1"/>
-    <w:lsdException w:name="annotation text" w:semiHidden="1" w:unhideWhenUsed="1"/>
-    <w:lsdException w:name="header" w:semiHidden="1" w:unhideWhenUsed="1"/>
-    <w:lsdException w:name="footer" w:semiHidden="1" w:unhideWhenUsed="1"/>
-    <w:lsdException w:name="index heading" w:semiHidden="1" w:unhideWhenUsed="1"/>
-    <w:lsdException w:name="caption" w:semiHidden="1" w:uiPriority="35" w:unhideWhenUsed="1" w:qFormat="1"/>
-    <w:lsdException w:name="table of figures" w:semiHidden="1" w:unhideWhenUsed="1"/>
-    <w:lsdException w:name="envelope address" w:semiHidden="1" w:unhideWhenUsed="1"/>
-    <w:lsdException w:name="envelope return" w:semiHidden="1" w:unhideWhenUsed="1"/>
-    <w:lsdException w:name="footnote reference" w:semiHidden="1" w:unhideWhenUsed="1"/>
-    <w:lsdException w:name="annotation reference" w:semiHidden="1" w:unhideWhenUsed="1"/>
-    <w:lsdException w:name="line number" w:semiHidden="1" w:unhideWhenUsed="1"/>
-    <w:lsdException w:name="page number" w:semiHidden="1" w:unhideWhenUsed="1"/>
-    <w:lsdException w:name="endnote reference" w:semiHidden="1" w:unhideWhenUsed="1"/>
-    <w:lsdException w:name="endnote text" w:semiHidden="1" w:unhideWhenUsed="1"/>
-    <w:lsdException w:name="table of authorities" w:semiHidden="1" w:unhideWhenUsed="1"/>
-    <w:lsdException w:name="macro" w:semiHidden="1" w:unhideWhenUsed="1"/>
-    <w:lsdException w:name="toa heading" w:semiHidden="1" w:unhideWhenUsed="1"/>
-    <w:lsdException w:name="List" w:semiHidden="1" w:unhideWhenUsed="1"/>
-    <w:lsdException w:name="List Bullet" w:semiHidden="1" w:unhideWhenUsed="1"/>
-    <w:lsdException w:name="List Number" w:semiHidden="1" w:unhideWhenUsed="1"/>
-    <w:lsdException w:name="List 2" w:semiHidden="1" w:unhideWhenUsed="1"/>
-    <w:lsdException w:name="List 3" w:semiHidden="1" w:unhideWhenUsed="1"/>
-    <w:lsdException w:name="List 4" w:semiHidden="1" w:unhideWhenUsed="1"/>
-    <w:lsdException w:name="List 5" w:semiHidden="1" w:unhideWhenUsed="1"/>
-    <w:lsdException w:name="List Bullet 2" w:semiHidden="1" w:unhideWhenUsed="1"/>
-    <w:lsdException w:name="List Bullet 3" w:semiHidden="1" w:unhideWhenUsed="1"/>
-    <w:lsdException w:name="List Bullet 4" w:semiHidden="1" w:unhideWhenUsed="1"/>
-    <w:lsdException w:name="List Bullet 5" w:semiHidden="1" w:unhideWhenUsed="1"/>
-    <w:lsdException w:name="List Number 2" w:semiHidden="1" w:unhideWhenUsed="1"/>
-    <w:lsdException w:name="List Number 3" w:semiHidden="1" w:unhideWhenUsed="1"/>
-    <w:lsdException w:name="List Number 4" w:semiHidden="1" w:unhideWhenUsed="1"/>
-    <w:lsdException w:name="List Number 5" w:semiHidden="1" w:unhideWhenUsed="1"/>
-    <w:lsdException w:name="Title" w:uiPriority="10" w:qFormat="1"/>
-    <w:lsdException w:name="Closing" w:semiHidden="1" w:unhideWhenUsed="1"/>
-    <w:lsdException w:name="Signature" w:semiHidden="1" w:unhideWhenUsed="1"/>
-    <w:lsdException w:name="Default Paragraph Font" w:semiHidden="1" w:uiPriority="1" w:unhideWhenUsed="1"/>
-    <w:lsdException w:name="Body Text" w:semiHidden="1" w:unhideWhenUsed="1"/>
-    <w:lsdException w:name="Body Text Indent" w:semiHidden="1" w:unhideWhenUsed="1"/>
-    <w:lsdException w:name="List Continue" w:semiHidden="1" w:unhideWhenUsed="1"/>
-    <w:lsdException w:name="List Continue 2" w:semiHidden="1" w:unhideWhenUsed="1"/>
-    <w:lsdException w:name="List Continue 3" w:semiHidden="1" w:unhideWhenUsed="1"/>
-    <w:lsdException w:name="List Continue 4" w:semiHidden="1" w:unhideWhenUsed="1"/>
-    <w:lsdException w:name="List Continue 5" w:semiHidden="1" w:unhideWhenUsed="1"/>
-    <w:lsdException w:name="Message Header" w:semiHidden="1" w:unhideWhenUsed="1"/>
-    <w:lsdException w:name="Subtitle" w:uiPriority="11" w:qFormat="1"/>
-    <w:lsdException w:name="Salutation" w:semiHidden="1" w:unhideWhenUsed="1"/>
-    <w:lsdException w:name="Date" w:semiHidden="1" w:unhideWhenUsed="1"/>
-    <w:lsdException w:name="Body Text First Indent" w:semiHidden="1" w:unhideWhenUsed="1"/>
-    <w:lsdException w:name="Body Text First Indent 2" w:semiHidden="1" w:unhideWhenUsed="1"/>
-    <w:lsdException w:name="Note Heading" w:semiHidden="1" w:unhideWhenUsed="1"/>
-    <w:lsdException w:name="Body Text 2" w:semiHidden="1" w:unhideWhenUsed="1"/>
-    <w:lsdException w:name="Body Text 3" w:semiHidden="1" w:unhideWhenUsed="1"/>
-    <w:lsdException w:name="Body Text Indent 2" w:semiHidden="1" w:unhideWhenUsed="1"/>
-    <w:lsdException w:name="Body Text Indent 3" w:semiHidden="1" w:unhideWhenUsed="1"/>
-    <w:lsdException w:name="Block Text" w:semiHidden="1" w:unhideWhenUsed="1"/>
-    <w:lsdException w:name="Hyperlink" w:semiHidden="1" w:unhideWhenUsed="1"/>
-    <w:lsdException w:name="FollowedHyperlink" w:semiHidden="1" w:unhideWhenUsed="1"/>
-    <w:lsdException w:name="Strong" w:uiPriority="22" w:qFormat="1"/>
-    <w:lsdException w:name="Emphasis" w:uiPriority="20" w:qFormat="1"/>
-    <w:lsdException w:name="Document Map" w:semiHidden="1" w:unhideWhenUsed="1"/>
-    <w:lsdException w:name="Plain Text" w:semiHidden="1" w:unhideWhenUsed="1"/>
-    <w:lsdException w:name="E-mail Signature" w:semiHidden="1" w:unhideWhenUsed="1"/>
-    <w:lsdException w:name="HTML Top of Form" w:semiHidden="1" w:unhideWhenUsed="1"/>
-    <w:lsdException w:name="HTML Bottom of Form" w:semiHidden="1" w:unhideWhenUsed="1"/>
-    <w:lsdException w:name="Normal (Web)" w:semiHidden="1" w:unhideWhenUsed="1"/>
-    <w:lsdException w:name="HTML Acronym" w:semiHidden="1" w:unhideWhenUsed="1"/>
-    <w:lsdException w:name="HTML Address" w:semiHidden="1" w:unhideWhenUsed="1"/>
-    <w:lsdException w:name="HTML Cite" w:semiHidden="1" w:unhideWhenUsed="1"/>
-    <w:lsdException w:name="HTML Code" w:semiHidden="1" w:unhideWhenUsed="1"/>
-    <w:lsdException w:name="HTML Definition" w:semiHidden="1" w:unhideWhenUsed="1"/>
-    <w:lsdException w:name="HTML Keyboard" w:semiHidden="1" w:unhideWhenUsed="1"/>
-    <w:lsdException w:name="HTML Preformatted" w:semiHidden="1" w:unhideWhenUsed="1"/>
-    <w:lsdException w:name="HTML Sample" w:semiHidden="1" w:unhideWhenUsed="1"/>
-    <w:lsdException w:name="HTML Typewriter" w:semiHidden="1" w:unhideWhenUsed="1"/>
-    <w:lsdException w:name="HTML Variable" w:semiHidden="1" w:unhideWhenUsed="1"/>
-    <w:lsdException w:name="annotation subject" w:semiHidden="1" w:unhideWhenUsed="1"/>
-    <w:lsdException w:name="No List" w:semiHidden="1" w:unhideWhenUsed="1"/>
-    <w:lsdException w:name="Outline List 1" w:semiHidden="1" w:unhideWhenUsed="1"/>
-    <w:lsdException w:name="Outline List 2" w:semiHidden="1" w:unhideWhenUsed="1"/>
-    <w:lsdException w:name="Outline List 3" w:semiHidden="1" w:unhideWhenUsed="1"/>
-    <w:lsdException w:name="Table Simple 1" w:semiHidden="1" w:unhideWhenUsed="1"/>
-    <w:lsdException w:name="Table Simple 2" w:semiHidden="1" w:unhideWhenUsed="1"/>
-    <w:lsdException w:name="Table Simple 3" w:semiHidden="1" w:unhideWhenUsed="1"/>
-    <w:lsdException w:name="Table Classic 1" w:semiHidden="1" w:unhideWhenUsed="1"/>
-    <w:lsdException w:name="Table Classic 2" w:semiHidden="1" w:unhideWhenUsed="1"/>
-    <w:lsdException w:name="Table Classic 3" w:semiHidden="1" w:unhideWhenUsed="1"/>
-    <w:lsdException w:name="Table Classic 4" w:semiHidden="1" w:unhideWhenUsed="1"/>
-    <w:lsdException w:name="Table Colorful 1" w:semiHidden="1" w:unhideWhenUsed="1"/>
-    <w:lsdException w:name="Table Colorful 2" w:semiHidden="1" w:unhideWhenUsed="1"/>
-    <w:lsdException w:name="Table Colorful 3" w:semiHidden="1" w:unhideWhenUsed="1"/>
-    <w:lsdException w:name="Table Columns 1" w:semiHidden="1" w:unhideWhenUsed="1"/>
-    <w:lsdException w:name="Table Columns 2" w:semiHidden="1" w:unhideWhenUsed="1"/>
-    <w:lsdException w:name="Table Columns 3" w:semiHidden="1" w:unhideWhenUsed="1"/>
-    <w:lsdException w:name="Table Columns 4" w:semiHidden="1" w:unhideWhenUsed="1"/>
-    <w:lsdException w:name="Table Columns 5" w:semiHidden="1" w:unhideWhenUsed="1"/>
-    <w:lsdException w:name="Table Grid 1" w:semiHidden="1" w:unhideWhenUsed="1"/>
-    <w:lsdException w:name="Table Grid 2" w:semiHidden="1" w:unhideWhenUsed="1"/>
-    <w:lsdException w:name="Table Grid 3" w:semiHidden="1" w:unhideWhenUsed="1"/>
-    <w:lsdException w:name="Table Grid 4" w:semiHidden="1" w:unhideWhenUsed="1"/>
-    <w:lsdException w:name="Table Grid 5" w:semiHidden="1" w:unhideWhenUsed="1"/>
-    <w:lsdException w:name="Table Grid 6" w:semiHidden="1" w:unhideWhenUsed="1"/>
-    <w:lsdException w:name="Table Grid 7" w:semiHidden="1" w:unhideWhenUsed="1"/>
-    <w:lsdException w:name="Table Grid 8" w:semiHidden="1" w:unhideWhenUsed="1"/>
-    <w:lsdException w:name="Table List 1" w:semiHidden="1" w:unhideWhenUsed="1"/>
-    <w:lsdException w:name="Table List 2" w:semiHidden="1" w:unhideWhenUsed="1"/>
-    <w:lsdException w:name="Table List 3" w:semiHidden="1" w:unhideWhenUsed="1"/>
-    <w:lsdException w:name="Table List 4" w:semiHidden="1" w:unhideWhenUsed="1"/>
-    <w:lsdException w:name="Table List 5" w:semiHidden="1" w:unhideWhenUsed="1"/>
-    <w:lsdException w:name="Table List 6" w:semiHidden="1" w:unhideWhenUsed="1"/>
-    <w:lsdException w:name="Table List 7" w:semiHidden="1" w:unhideWhenUsed="1"/>
-    <w:lsdException w:name="Table List 8" w:semiHidden="1" w:unhideWhenUsed="1"/>
-    <w:lsdException w:name="Table 3D effects 1" w:semiHidden="1" w:unhideWhenUsed="1"/>
-    <w:lsdException w:name="Table 3D effects 2" w:semiHidden="1" w:unhideWhenUsed="1"/>
-    <w:lsdException w:name="Table 3D effects 3" w:semiHidden="1" w:unhideWhenUsed="1"/>
-    <w:lsdException w:name="Table Contemporary" w:semiHidden="1" w:unhideWhenUsed="1"/>
-    <w:lsdException w:name="Table Elegant" w:semiHidden="1" w:unhideWhenUsed="1"/>
-    <w:lsdException w:name="Table Professional" w:semiHidden="1" w:unhideWhenUsed="1"/>
-    <w:lsdException w:name="Table Subtle 2" w:semiHidden="1" w:unhideWhenUsed="1"/>
-    <w:lsdException w:name="Table Web 1" w:semiHidden="1" w:unhideWhenUsed="1"/>
-    <w:lsdException w:name="Balloon Text" w:semiHidden="1" w:unhideWhenUsed="1"/>
-    <w:lsdException w:name="Table Grid" w:uiPriority="39"/>
-    <w:lsdException w:name="Table Theme" w:semiHidden="1" w:unhideWhenUsed="1"/>
-    <w:lsdException w:name="Placeholder Text" w:semiHidden="1"/>
-    <w:lsdException w:name="No Spacing" w:uiPriority="1" w:qFormat="1"/>
-    <w:lsdException w:name="Light Shading" w:uiPriority="60"/>
-    <w:lsdException w:name="Light List" w:uiPriority="61"/>
-    <w:lsdException w:name="Light Grid" w:uiPriority="62"/>
-    <w:lsdException w:name="Medium Shading 1" w:uiPriority="63"/>
-    <w:lsdException w:name="Medium Shading 2" w:uiPriority="64"/>
-    <w:lsdException w:name="Medium List 1" w:uiPriority="65"/>
-    <w:lsdException w:name="Medium List 2" w:uiPriority="66"/>
-    <w:lsdException w:name="Medium Grid 1" w:uiPriority="67"/>
-    <w:lsdException w:name="Medium Grid 2" w:uiPriority="68"/>
-    <w:lsdException w:name="Medium Grid 3" w:uiPriority="69"/>
-    <w:lsdException w:name="Dark List" w:uiPriority="70"/>
-    <w:lsdException w:name="Colorful Shading" w:uiPriority="71"/>
-    <w:lsdException w:name="Colorful List" w:uiPriority="72"/>
-    <w:lsdException w:name="Colorful Grid" w:uiPriority="73"/>
-    <w:lsdException w:name="Light Shading Accent 1" w:uiPriority="60"/>
-    <w:lsdException w:name="Light List Accent 1" w:uiPriority="61"/>
-    <w:lsdException w:name="Light Grid Accent 1" w:uiPriority="62"/>
-    <w:lsdException w:name="Medium Shading 1 Accent 1" w:uiPriority="63"/>
-    <w:lsdException w:name="Medium Shading 2 Accent 1" w:uiPriority="64"/>
-    <w:lsdException w:name="Medium List 1 Accent 1" w:uiPriority="65"/>
-    <w:lsdException w:name="Revision" w:semiHidden="1"/>
-    <w:lsdException w:name="List Paragraph" w:uiPriority="34" w:qFormat="1"/>
-    <w:lsdException w:name="Quote" w:uiPriority="29" w:qFormat="1"/>
-    <w:lsdException w:name="Intense Quote" w:uiPriority="30" w:qFormat="1"/>
-    <w:lsdException w:name="Medium List 2 Accent 1" w:uiPriority="66"/>
-    <w:lsdException w:name="Medium Grid 1 Accent 1" w:uiPriority="67"/>
-    <w:lsdException w:name="Medium Grid 2 Accent 1" w:uiPriority="68"/>
-    <w:lsdException w:name="Medium Grid 3 Accent 1" w:uiPriority="69"/>
-    <w:lsdException w:name="Dark List Accent 1" w:uiPriority="70"/>
-    <w:lsdException w:name="Colorful Shading Accent 1" w:uiPriority="71"/>
-    <w:lsdException w:name="Colorful List Accent 1" w:uiPriority="72"/>
-    <w:lsdException w:name="Colorful Grid Accent 1" w:uiPriority="73"/>
-    <w:lsdException w:name="Light Shading Accent 2" w:uiPriority="60"/>
-    <w:lsdException w:name="Light List Accent 2" w:uiPriority="61"/>
-    <w:lsdException w:name="Light Grid Accent 2" w:uiPriority="62"/>
-    <w:lsdException w:name="Medium Shading 1 Accent 2" w:uiPriority="63"/>
-    <w:lsdException w:name="Medium Shading 2 Accent 2" w:uiPriority="64"/>
-    <w:lsdException w:name="Medium List 1 Accent 2" w:uiPriority="65"/>
-    <w:lsdException w:name="Medium List 2 Accent 2" w:uiPriority="66"/>
-    <w:lsdException w:name="Medium Grid 1 Accent 2" w:uiPriority="67"/>
-    <w:lsdException w:name="Medium Grid 2 Accent 2" w:uiPriority="68"/>
-    <w:lsdException w:name="Medium Grid 3 Accent 2" w:uiPriority="69"/>
-    <w:lsdException w:name="Dark List Accent 2" w:uiPriority="70"/>
-    <w:lsdException w:name="Colorful Shading Accent 2" w:uiPriority="71"/>
-    <w:lsdException w:name="Colorful List Accent 2" w:uiPriority="72"/>
-    <w:lsdException w:name="Colorful Grid Accent 2" w:uiPriority="73"/>
-    <w:lsdException w:name="Light Shading Accent 3" w:uiPriority="60"/>
-    <w:lsdException w:name="Light List Accent 3" w:uiPriority="61"/>
-    <w:lsdException w:name="Light Grid Accent 3" w:uiPriority="62"/>
-    <w:lsdException w:name="Medium Shading 1 Accent 3" w:uiPriority="63"/>
-    <w:lsdException w:name="Medium Shading 2 Accent 3" w:uiPriority="64"/>
-    <w:lsdException w:name="Medium List 1 Accent 3" w:uiPriority="65"/>
-    <w:lsdException w:name="Medium List 2 Accent 3" w:uiPriority="66"/>
-    <w:lsdException w:name="Medium Grid 1 Accent 3" w:uiPriority="67"/>
-    <w:lsdException w:name="Medium Grid 2 Accent 3" w:uiPriority="68"/>
-    <w:lsdException w:name="Medium Grid 3 Accent 3" w:uiPriority="69"/>
-    <w:lsdException w:name="Dark List Accent 3" w:uiPriority="70"/>
-    <w:lsdException w:name="Colorful Shading Accent 3" w:uiPriority="71"/>
-    <w:lsdException w:name="Colorful List Accent 3" w:uiPriority="72"/>
-    <w:lsdException w:name="Colorful Grid Accent 3" w:uiPriority="73"/>
-    <w:lsdException w:name="Light Shading Accent 4" w:uiPriority="60"/>
-    <w:lsdException w:name="Light List Accent 4" w:uiPriority="61"/>
-    <w:lsdException w:name="Light Grid Accent 4" w:uiPriority="62"/>
-    <w:lsdException w:name="Medium Shading 1 Accent 4" w:uiPriority="63"/>
-    <w:lsdException w:name="Medium Shading 2 Accent 4" w:uiPriority="64"/>
-    <w:lsdException w:name="Medium List 1 Accent 4" w:uiPriority="65"/>
-    <w:lsdException w:name="Medium List 2 Accent 4" w:uiPriority="66"/>
-    <w:lsdException w:name="Medium Grid 1 Accent 4" w:uiPriority="67"/>
-    <w:lsdException w:name="Medium Grid 2 Accent 4" w:uiPriority="68"/>
-    <w:lsdException w:name="Medium Grid 3 Accent 4" w:uiPriority="69"/>
-    <w:lsdException w:name="Dark List Accent 4" w:uiPriority="70"/>
-    <w:lsdException w:name="Colorful Shading Accent 4" w:uiPriority="71"/>
-    <w:lsdException w:name="Colorful List Accent 4" w:uiPriority="72"/>
-    <w:lsdException w:name="Colorful Grid Accent 4" w:uiPriority="73"/>
-    <w:lsdException w:name="Light Shading Accent 5" w:uiPriority="60"/>
-    <w:lsdException w:name="Light List Accent 5" w:uiPriority="61"/>
-    <w:lsdException w:name="Light Grid Accent 5" w:uiPriority="62"/>
-    <w:lsdException w:name="Medium Shading 1 Accent 5" w:uiPriority="63"/>
-    <w:lsdException w:name="Medium Shading 2 Accent 5" w:uiPriority="64"/>
-    <w:lsdException w:name="Medium List 1 Accent 5" w:uiPriority="65"/>
-    <w:lsdException w:name="Medium List 2 Accent 5" w:uiPriority="66"/>
-    <w:lsdException w:name="Medium Grid 1 Accent 5" w:uiPriority="67"/>
-    <w:lsdException w:name="Medium Grid 2 Accent 5" w:uiPriority="68"/>
-    <w:lsdException w:name="Medium Grid 3 Accent 5" w:uiPriority="69"/>
-    <w:lsdException w:name="Dark List Accent 5" w:uiPriority="70"/>
-    <w:lsdException w:name="Colorful Shading Accent 5" w:uiPriority="71"/>
-    <w:lsdException w:name="Colorful List Accent 5" w:uiPriority="72"/>
-    <w:lsdException w:name="Colorful Grid Accent 5" w:uiPriority="73"/>
-    <w:lsdException w:name="Light Shading Accent 6" w:uiPriority="60"/>
-    <w:lsdException w:name="Light List Accent 6" w:uiPriority="61"/>
-    <w:lsdException w:name="Light Grid Accent 6" w:uiPriority="62"/>
-    <w:lsdException w:name="Medium Shading 1 Accent 6" w:uiPriority="63"/>
-    <w:lsdException w:name="Medium Shading 2 Accent 6" w:uiPriority="64"/>
-    <w:lsdException w:name="Medium List 1 Accent 6" w:uiPriority="65"/>
-    <w:lsdException w:name="Medium List 2 Accent 6" w:uiPriority="66"/>
-    <w:lsdException w:name="Medium Grid 1 Accent 6" w:uiPriority="67"/>
-    <w:lsdException w:name="Medium Grid 2 Accent 6" w:uiPriority="68"/>
-    <w:lsdException w:name="Medium Grid 3 Accent 6" w:uiPriority="69"/>
-    <w:lsdException w:name="Dark List Accent 6" w:uiPriority="70"/>
-    <w:lsdException w:name="Colorful Shading Accent 6" w:uiPriority="71"/>
-    <w:lsdException w:name="Colorful List Accent 6" w:uiPriority="72"/>
-    <w:lsdException w:name="Colorful Grid Accent 6" w:uiPriority="73"/>
-    <w:lsdException w:name="Subtle Emphasis" w:uiPriority="19" w:qFormat="1"/>
-    <w:lsdException w:name="Intense Emphasis" w:uiPriority="21" w:qFormat="1"/>
-    <w:lsdException w:name="Subtle Reference" w:uiPriority="31" w:qFormat="1"/>
-    <w:lsdException w:name="Intense Reference" w:uiPriority="32" w:qFormat="1"/>
-    <w:lsdException w:name="Book Title" w:uiPriority="33" w:qFormat="1"/>
-    <w:lsdException w:name="Bibliography" w:semiHidden="1" w:uiPriority="37" w:unhideWhenUsed="1"/>
-    <w:lsdException w:name="TOC Heading" w:semiHidden="1" w:uiPriority="39" w:unhideWhenUsed="1" w:qFormat="1"/>
-    <w:lsdException w:name="Plain Table 1" w:uiPriority="41"/>
-    <w:lsdException w:name="Plain Table 2" w:uiPriority="42"/>
-    <w:lsdException w:name="Plain Table 3" w:uiPriority="43"/>
-    <w:lsdException w:name="Plain Table 4" w:uiPriority="44"/>
-    <w:lsdException w:name="Plain Table 5" w:uiPriority="45"/>
-    <w:lsdException w:name="Grid Table Light" w:uiPriority="40"/>
-    <w:lsdException w:name="Grid Table 1 Light" w:uiPriority="46"/>
-    <w:lsdException w:name="Grid Table 2" w:uiPriority="47"/>
-    <w:lsdException w:name="Grid Table 3" w:uiPriority="48"/>
-    <w:lsdException w:name="Grid Table 4" w:uiPriority="49"/>
-    <w:lsdException w:name="Grid Table 5 Dark" w:uiPriority="50"/>
-    <w:lsdException w:name="Grid Table 6 Colorful" w:uiPriority="51"/>
-    <w:lsdException w:name="Grid Table 7 Colorful" w:uiPriority="52"/>
-    <w:lsdException w:name="Grid Table 1 Light Accent 1" w:uiPriority="46"/>
-    <w:lsdException w:name="Grid Table 2 Accent 1" w:uiPriority="47"/>
-    <w:lsdException w:name="Grid Table 3 Accent 1" w:uiPriority="48"/>
-    <w:lsdException w:name="Grid Table 4 Accent 1" w:uiPriority="49"/>
-    <w:lsdException w:name="Grid Table 5 Dark Accent 1" w:uiPriority="50"/>
-    <w:lsdException w:name="Grid Table 6 Colorful Accent 1" w:uiPriority="51"/>
-    <w:lsdException w:name="Grid Table 7 Colorful Accent 1" w:uiPriority="52"/>
-    <w:lsdException w:name="Grid Table 1 Light Accent 2" w:uiPriority="46"/>
-    <w:lsdException w:name="Grid Table 2 Accent 2" w:uiPriority="47"/>
-    <w:lsdException w:name="Grid Table 3 Accent 2" w:uiPriority="48"/>
-    <w:lsdException w:name="Grid Table 4 Accent 2" w:uiPriority="49"/>
-    <w:lsdException w:name="Grid Table 5 Dark Accent 2" w:uiPriority="50"/>
-    <w:lsdException w:name="Grid Table 6 Colorful Accent 2" w:uiPriority="51"/>
-    <w:lsdException w:name="Grid Table 7 Colorful Accent 2" w:uiPriority="52"/>
-    <w:lsdException w:name="Grid Table 1 Light Accent 3" w:uiPriority="46"/>
-    <w:lsdException w:name="Grid Table 2 Accent 3" w:uiPriority="47"/>
-    <w:lsdException w:name="Grid Table 3 Accent 3" w:uiPriority="48"/>
-    <w:lsdException w:name="Grid Table 4 Accent 3" w:uiPriority="49"/>
-    <w:lsdException w:name="Grid Table 5 Dark Accent 3" w:uiPriority="50"/>
-    <w:lsdException w:name="Grid Table 6 Colorful Accent 3" w:uiPriority="51"/>
-    <w:lsdException w:name="Grid Table 7 Colorful Accent 3" w:uiPriority="52"/>
-    <w:lsdException w:name="Grid Table 1 Light Accent 4" w:uiPriority="46"/>
-    <w:lsdException w:name="Grid Table 2 Accent 4" w:uiPriority="47"/>
-    <w:lsdException w:name="Grid Table 3 Accent 4" w:uiPriority="48"/>
-    <w:lsdException w:name="Grid Table 4 Accent 4" w:uiPriority="49"/>
-    <w:lsdException w:name="Grid Table 5 Dark Accent 4" w:uiPriority="50"/>
-    <w:lsdException w:name="Grid Table 6 Colorful Accent 4" w:uiPriority="51"/>
-    <w:lsdException w:name="Grid Table 7 Colorful Accent 4" w:uiPriority="52"/>
-    <w:lsdException w:name="Grid Table 1 Light Accent 5" w:uiPriority="46"/>
-    <w:lsdException w:name="Grid Table 2 Accent 5" w:uiPriority="47"/>
-    <w:lsdException w:name="Grid Table 3 Accent 5" w:uiPriority="48"/>
-    <w:lsdException w:name="Grid Table 4 Accent 5" w:uiPriority="49"/>
-    <w:lsdException w:name="Grid Table 5 Dark Accent 5" w:uiPriority="50"/>
-    <w:lsdException w:name="Grid Table 6 Colorful Accent 5" w:uiPriority="51"/>
-    <w:lsdException w:name="Grid Table 7 Colorful Accent 5" w:uiPriority="52"/>
-    <w:lsdException w:name="Grid Table 1 Light Accent 6" w:uiPriority="46"/>
-    <w:lsdException w:name="Grid Table 2 Accent 6" w:uiPriority="47"/>
-    <w:lsdException w:name="Grid Table 3 Accent 6" w:uiPriority="48"/>
-    <w:lsdException w:name="Grid Table 4 Accent 6" w:uiPriority="49"/>
-    <w:lsdException w:name="Grid Table 5 Dark Accent 6" w:uiPriority="50"/>
-    <w:lsdException w:name="Grid Table 6 Colorful Accent 6" w:uiPriority="51"/>
-    <w:lsdException w:name="Grid Table 7 Colorful Accent 6" w:uiPriority="52"/>
-    <w:lsdException w:name="List Table 1 Light" w:uiPriority="46"/>
-    <w:lsdException w:name="List Table 2" w:uiPriority="47"/>
-    <w:lsdException w:name="List Table 3" w:uiPriority="48"/>
-    <w:lsdException w:name="List Table 4" w:uiPriority="49"/>
-    <w:lsdException w:name="List Table 5 Dark" w:uiPriority="50"/>
-    <w:lsdException w:name="List Table 6 Colorful" w:uiPriority="51"/>
-    <w:lsdException w:name="List Table 7 Colorful" w:uiPriority="52"/>
-    <w:lsdException w:name="List Table 1 Light Accent 1" w:uiPriority="46"/>
-    <w:lsdException w:name="List Table 2 Accent 1" w:uiPriority="47"/>
-    <w:lsdException w:name="List Table 3 Accent 1" w:uiPriority="48"/>
-    <w:lsdException w:name="List Table 4 Accent 1" w:uiPriority="49"/>
-    <w:lsdException w:name="List Table 5 Dark Accent 1" w:uiPriority="50"/>
-    <w:lsdException w:name="List Table 6 Colorful Accent 1" w:uiPriority="51"/>
-    <w:lsdException w:name="List Table 7 Colorful Accent 1" w:uiPriority="52"/>
-    <w:lsdException w:name="List Table 1 Light Accent 2" w:uiPriority="46"/>
-    <w:lsdException w:name="List Table 2 Accent 2" w:uiPriority="47"/>
-    <w:lsdException w:name="List Table 3 Accent 2" w:uiPriority="48"/>
-    <w:lsdException w:name="List Table 4 Accent 2" w:uiPriority="49"/>
-    <w:lsdException w:name="List Table 5 Dark Accent 2" w:uiPriority="50"/>
-    <w:lsdException w:name="List Table 6 Colorful Accent 2" w:uiPriority="51"/>
-    <w:lsdException w:name="List Table 7 Colorful Accent 2" w:uiPriority="52"/>
-    <w:lsdException w:name="List Table 1 Light Accent 3" w:uiPriority="46"/>
-    <w:lsdException w:name="List Table 2 Accent 3" w:uiPriority="47"/>
-    <w:lsdException w:name="List Table 3 Accent 3" w:uiPriority="48"/>
-    <w:lsdException w:name="List Table 4 Accent 3" w:uiPriority="49"/>
-    <w:lsdException w:name="List Table 5 Dark Accent 3" w:uiPriority="50"/>
-    <w:lsdException w:name="List Table 6 Colorful Accent 3" w:uiPriority="51"/>
-    <w:lsdException w:name="List Table 7 Colorful Accent 3" w:uiPriority="52"/>
-    <w:lsdException w:name="List Table 1 Light Accent 4" w:uiPriority="46"/>
-    <w:lsdException w:name="List Table 2 Accent 4" w:uiPriority="47"/>
-    <w:lsdException w:name="List Table 3 Accent 4" w:uiPriority="48"/>
-    <w:lsdException w:name="List Table 4 Accent 4" w:uiPriority="49"/>
-    <w:lsdException w:name="List Table 5 Dark Accent 4" w:uiPriority="50"/>
-    <w:lsdException w:name="List Table 6 Colorful Accent 4" w:uiPriority="51"/>
-    <w:lsdException w:name="List Table 7 Colorful Accent 4" w:uiPriority="52"/>
-    <w:lsdException w:name="List Table 1 Light Accent 5" w:uiPriority="46"/>
-    <w:lsdException w:name="List Table 2 Accent 5" w:uiPriority="47"/>
-    <w:lsdException w:name="List Table 3 Accent 5" w:uiPriority="48"/>
-    <w:lsdException w:name="List Table 4 Accent 5" w:uiPriority="49"/>
-    <w:lsdException w:name="List Table 5 Dark Accent 5" w:uiPriority="50"/>
-    <w:lsdException w:name="List Table 6 Colorful Accent 5" w:uiPriority="51"/>
-    <w:lsdException w:name="List Table 7 Colorful Accent 5" w:uiPriority="52"/>
-    <w:lsdException w:name="List Table 1 Light Accent 6" w:uiPriority="46"/>
-    <w:lsdException w:name="List Table 2 Accent 6" w:uiPriority="47"/>
-    <w:lsdException w:name="List Table 3 Accent 6" w:uiPriority="48"/>
-    <w:lsdException w:name="List Table 4 Accent 6" w:uiPriority="49"/>
-    <w:lsdException w:name="List Table 5 Dark Accent 6" w:uiPriority="50"/>
-    <w:lsdException w:name="List Table 6 Colorful Accent 6" w:uiPriority="51"/>
-    <w:lsdException w:name="List Table 7 Colorful Accent 6" w:uiPriority="52"/>
-    <w:lsdException w:name="Mention" w:semiHidden="1" w:unhideWhenUsed="1"/>
-    <w:lsdException w:name="Smart Hyperlink" w:semiHidden="1" w:unhideWhenUsed="1"/>
-    <w:lsdException w:name="Hashtag" w:semiHidden="1" w:unhideWhenUsed="1"/>
-    <w:lsdException w:name="Unresolved Mention" w:semiHidden="1" w:unhideWhenUsed="1"/>
-    <w:lsdException w:name="Smart Link" w:semiHidden="1" w:unhideWhenUsed="1"/>
+  <w:latentStyles w:defLockedState="0" w:defUIPriority="99" w:defSemiHidden="1" w:defUnhideWhenUsed="1" w:defQFormat="0" w:count="267">
+    <w:lsdException w:name="Normal" w:semiHidden="0" w:uiPriority="0" w:unhideWhenUsed="0" w:qFormat="1"/>
+    <w:lsdException w:name="heading 1" w:semiHidden="0" w:uiPriority="9" w:unhideWhenUsed="0" w:qFormat="1"/>
+    <w:lsdException w:name="heading 2" w:uiPriority="9" w:qFormat="1"/>
+    <w:lsdException w:name="heading 3" w:uiPriority="9" w:qFormat="1"/>
+    <w:lsdException w:name="heading 4" w:uiPriority="9" w:qFormat="1"/>
+    <w:lsdException w:name="heading 5" w:uiPriority="9" w:qFormat="1"/>
+    <w:lsdException w:name="heading 6" w:uiPriority="9" w:qFormat="1"/>
+    <w:lsdException w:name="heading 7" w:uiPriority="9" w:qFormat="1"/>
+    <w:lsdException w:name="heading 8" w:uiPriority="9" w:qFormat="1"/>
+    <w:lsdException w:name="heading 9" w:uiPriority="9" w:qFormat="1"/>
+    <w:lsdException w:name="toc 1" w:uiPriority="39"/>
+    <w:lsdException w:name="toc 2" w:uiPriority="39"/>
+    <w:lsdException w:name="toc 3" w:uiPriority="39"/>
+    <w:lsdException w:name="toc 4" w:uiPriority="39"/>
+    <w:lsdException w:name="toc 5" w:uiPriority="39"/>
+    <w:lsdException w:name="toc 6" w:uiPriority="39"/>
+    <w:lsdException w:name="toc 7" w:uiPriority="39"/>
+    <w:lsdException w:name="toc 8" w:uiPriority="39"/>
+    <w:lsdException w:name="toc 9" w:uiPriority="39"/>
+    <w:lsdException w:name="caption" w:uiPriority="35" w:qFormat="1"/>
+    <w:lsdException w:name="Title" w:semiHidden="0" w:uiPriority="10" w:unhideWhenUsed="0" w:qFormat="1"/>
+    <w:lsdException w:name="Default Paragraph Font" w:uiPriority="1"/>
+    <w:lsdException w:name="Subtitle" w:semiHidden="0" w:uiPriority="11" w:unhideWhenUsed="0" w:qFormat="1"/>
+    <w:lsdException w:name="Strong" w:semiHidden="0" w:uiPriority="22" w:unhideWhenUsed="0" w:qFormat="1"/>
+    <w:lsdException w:name="Emphasis" w:semiHidden="0" w:uiPriority="20" w:unhideWhenUsed="0" w:qFormat="1"/>
+    <w:lsdException w:name="Normal Table" w:semiHidden="0" w:unhideWhenUsed="0"/>
+    <w:lsdException w:name="Table Subtle 1" w:semiHidden="0" w:unhideWhenUsed="0"/>
+    <w:lsdException w:name="Table Web 2" w:semiHidden="0" w:unhideWhenUsed="0"/>
+    <w:lsdException w:name="Table Web 3" w:semiHidden="0" w:unhideWhenUsed="0"/>
+    <w:lsdException w:name="Table Grid" w:semiHidden="0" w:uiPriority="39" w:unhideWhenUsed="0"/>
+    <w:lsdException w:name="Placeholder Text" w:unhideWhenUsed="0"/>
+    <w:lsdException w:name="No Spacing" w:semiHidden="0" w:uiPriority="1" w:unhideWhenUsed="0" w:qFormat="1"/>
+    <w:lsdException w:name="Light Shading" w:semiHidden="0" w:uiPriority="60" w:unhideWhenUsed="0"/>
+    <w:lsdException w:name="Light List" w:semiHidden="0" w:uiPriority="61" w:unhideWhenUsed="0"/>
+    <w:lsdException w:name="Light Grid" w:semiHidden="0" w:uiPriority="62" w:unhideWhenUsed="0"/>
+    <w:lsdException w:name="Medium Shading 1" w:semiHidden="0" w:uiPriority="63" w:unhideWhenUsed="0"/>
+    <w:lsdException w:name="Medium Shading 2" w:semiHidden="0" w:uiPriority="64" w:unhideWhenUsed="0"/>
+    <w:lsdException w:name="Medium List 1" w:semiHidden="0" w:uiPriority="65" w:unhideWhenUsed="0"/>
+    <w:lsdException w:name="Medium List 2" w:semiHidden="0" w:uiPriority="66" w:unhideWhenUsed="0"/>
+    <w:lsdException w:name="Medium Grid 1" w:semiHidden="0" w:uiPriority="67" w:unhideWhenUsed="0"/>
+    <w:lsdException w:name="Medium Grid 2" w:semiHidden="0" w:uiPriority="68" w:unhideWhenUsed="0"/>
+    <w:lsdException w:name="Medium Grid 3" w:semiHidden="0" w:uiPriority="69" w:unhideWhenUsed="0"/>
+    <w:lsdException w:name="Dark List" w:semiHidden="0" w:uiPriority="70" w:unhideWhenUsed="0"/>
+    <w:lsdException w:name="Colorful Shading" w:semiHidden="0" w:uiPriority="71" w:unhideWhenUsed="0"/>
+    <w:lsdException w:name="Colorful List" w:semiHidden="0" w:uiPriority="72" w:unhideWhenUsed="0"/>
+    <w:lsdException w:name="Colorful Grid" w:semiHidden="0" w:uiPriority="73" w:unhideWhenUsed="0"/>
+    <w:lsdException w:name="Light Shading Accent 1" w:semiHidden="0" w:uiPriority="60" w:unhideWhenUsed="0"/>
+    <w:lsdException w:name="Light List Accent 1" w:semiHidden="0" w:uiPriority="61" w:unhideWhenUsed="0"/>
+    <w:lsdException w:name="Light Grid Accent 1" w:semiHidden="0" w:uiPriority="62" w:unhideWhenUsed="0"/>
+    <w:lsdException w:name="Medium Shading 1 Accent 1" w:semiHidden="0" w:uiPriority="63" w:unhideWhenUsed="0"/>
+    <w:lsdException w:name="Medium Shading 2 Accent 1" w:semiHidden="0" w:uiPriority="64" w:unhideWhenUsed="0"/>
+    <w:lsdException w:name="Medium List 1 Accent 1" w:semiHidden="0" w:uiPriority="65" w:unhideWhenUsed="0"/>
+    <w:lsdException w:name="Revision" w:unhideWhenUsed="0"/>
+    <w:lsdException w:name="List Paragraph" w:semiHidden="0" w:uiPriority="34" w:unhideWhenUsed="0" w:qFormat="1"/>
+    <w:lsdException w:name="Quote" w:semiHidden="0" w:uiPriority="29" w:unhideWhenUsed="0" w:qFormat="1"/>
+    <w:lsdException w:name="Intense Quote" w:semiHidden="0" w:uiPriority="30" w:unhideWhenUsed="0" w:qFormat="1"/>
+    <w:lsdException w:name="Medium List 2 Accent 1" w:semiHidden="0" w:uiPriority="66" w:unhideWhenUsed="0"/>
+    <w:lsdException w:name="Medium Grid 1 Accent 1" w:semiHidden="0" w:uiPriority="67" w:unhideWhenUsed="0"/>
+    <w:lsdException w:name="Medium Grid 2 Accent 1" w:semiHidden="0" w:uiPriority="68" w:unhideWhenUsed="0"/>
+    <w:lsdException w:name="Medium Grid 3 Accent 1" w:semiHidden="0" w:uiPriority="69" w:unhideWhenUsed="0"/>
+    <w:lsdException w:name="Dark List Accent 1" w:semiHidden="0" w:uiPriority="70" w:unhideWhenUsed="0"/>
+    <w:lsdException w:name="Colorful Shading Accent 1" w:semiHidden="0" w:uiPriority="71" w:unhideWhenUsed="0"/>
+    <w:lsdException w:name="Colorful List Accent 1" w:semiHidden="0" w:uiPriority="72" w:unhideWhenUsed="0"/>
+    <w:lsdException w:name="Colorful Grid Accent 1" w:semiHidden="0" w:uiPriority="73" w:unhideWhenUsed="0"/>
+    <w:lsdException w:name="Light Shading Accent 2" w:semiHidden="0" w:uiPriority="60" w:unhideWhenUsed="0"/>
+    <w:lsdException w:name="Light List Accent 2" w:semiHidden="0" w:uiPriority="61" w:unhideWhenUsed="0"/>
+    <w:lsdException w:name="Light Grid Accent 2" w:semiHidden="0" w:uiPriority="62" w:unhideWhenUsed="0"/>
+    <w:lsdException w:name="Medium Shading 1 Accent 2" w:semiHidden="0" w:uiPriority="63" w:unhideWhenUsed="0"/>
+    <w:lsdException w:name="Medium Shading 2 Accent 2" w:semiHidden="0" w:uiPriority="64" w:unhideWhenUsed="0"/>
+    <w:lsdException w:name="Medium List 1 Accent 2" w:semiHidden="0" w:uiPriority="65" w:unhideWhenUsed="0"/>
+    <w:lsdException w:name="Medium List 2 Accent 2" w:semiHidden="0" w:uiPriority="66" w:unhideWhenUsed="0"/>
+    <w:lsdException w:name="Medium Grid 1 Accent 2" w:semiHidden="0" w:uiPriority="67" w:unhideWhenUsed="0"/>
+    <w:lsdException w:name="Medium Grid 2 Accent 2" w:semiHidden="0" w:uiPriority="68" w:unhideWhenUsed="0"/>
+    <w:lsdException w:name="Medium Grid 3 Accent 2" w:semiHidden="0" w:uiPriority="69" w:unhideWhenUsed="0"/>
+    <w:lsdException w:name="Dark List Accent 2" w:semiHidden="0" w:uiPriority="70" w:unhideWhenUsed="0"/>
+    <w:lsdException w:name="Colorful Shading Accent 2" w:semiHidden="0" w:uiPriority="71" w:unhideWhenUsed="0"/>
+    <w:lsdException w:name="Colorful List Accent 2" w:semiHidden="0" w:uiPriority="72" w:unhideWhenUsed="0"/>
+    <w:lsdException w:name="Colorful Grid Accent 2" w:semiHidden="0" w:uiPriority="73" w:unhideWhenUsed="0"/>
+    <w:lsdException w:name="Light Shading Accent 3" w:semiHidden="0" w:uiPriority="60" w:unhideWhenUsed="0"/>
+    <w:lsdException w:name="Light List Accent 3" w:semiHidden="0" w:uiPriority="61" w:unhideWhenUsed="0"/>
+    <w:lsdException w:name="Light Grid Accent 3" w:semiHidden="0" w:uiPriority="62" w:unhideWhenUsed="0"/>
+    <w:lsdException w:name="Medium Shading 1 Accent 3" w:semiHidden="0" w:uiPriority="63" w:unhideWhenUsed="0"/>
+    <w:lsdException w:name="Medium Shading 2 Accent 3" w:semiHidden="0" w:uiPriority="64" w:unhideWhenUsed="0"/>
+    <w:lsdException w:name="Medium List 1 Accent 3" w:semiHidden="0" w:uiPriority="65" w:unhideWhenUsed="0"/>
+    <w:lsdException w:name="Medium List 2 Accent 3" w:semiHidden="0" w:uiPriority="66" w:unhideWhenUsed="0"/>
+    <w:lsdException w:name="Medium Grid 1 Accent 3" w:semiHidden="0" w:uiPriority="67" w:unhideWhenUsed="0"/>
+    <w:lsdException w:name="Medium Grid 2 Accent 3" w:semiHidden="0" w:uiPriority="68" w:unhideWhenUsed="0"/>
+    <w:lsdException w:name="Medium Grid 3 Accent 3" w:semiHidden="0" w:uiPriority="69" w:unhideWhenUsed="0"/>
+    <w:lsdException w:name="Dark List Accent 3" w:semiHidden="0" w:uiPriority="70" w:unhideWhenUsed="0"/>
+    <w:lsdException w:name="Colorful Shading Accent 3" w:semiHidden="0" w:uiPriority="71" w:unhideWhenUsed="0"/>
+    <w:lsdException w:name="Colorful List Accent 3" w:semiHidden="0" w:uiPriority="72" w:unhideWhenUsed="0"/>
+    <w:lsdException w:name="Colorful Grid Accent 3" w:semiHidden="0" w:uiPriority="73" w:unhideWhenUsed="0"/>
+    <w:lsdException w:name="Light Shading Accent 4" w:semiHidden="0" w:uiPriority="60" w:unhideWhenUsed="0"/>
+    <w:lsdException w:name="Light List Accent 4" w:semiHidden="0" w:uiPriority="61" w:unhideWhenUsed="0"/>
+    <w:lsdException w:name="Light Grid Accent 4" w:semiHidden="0" w:uiPriority="62" w:unhideWhenUsed="0"/>
+    <w:lsdException w:name="Medium Shading 1 Accent 4" w:semiHidden="0" w:uiPriority="63" w:unhideWhenUsed="0"/>
+    <w:lsdException w:name="Medium Shading 2 Accent 4" w:semiHidden="0" w:uiPriority="64" w:unhideWhenUsed="0"/>
+    <w:lsdException w:name="Medium List 1 Accent 4" w:semiHidden="0" w:uiPriority="65" w:unhideWhenUsed="0"/>
+    <w:lsdException w:name="Medium List 2 Accent 4" w:semiHidden="0" w:uiPriority="66" w:unhideWhenUsed="0"/>
+    <w:lsdException w:name="Medium Grid 1 Accent 4" w:semiHidden="0" w:uiPriority="67" w:unhideWhenUsed="0"/>
+    <w:lsdException w:name="Medium Grid 2 Accent 4" w:semiHidden="0" w:uiPriority="68" w:unhideWhenUsed="0"/>
+    <w:lsdException w:name="Medium Grid 3 Accent 4" w:semiHidden="0" w:uiPriority="69" w:unhideWhenUsed="0"/>
+    <w:lsdException w:name="Dark List Accent 4" w:semiHidden="0" w:uiPriority="70" w:unhideWhenUsed="0"/>
+    <w:lsdException w:name="Colorful Shading Accent 4" w:semiHidden="0" w:uiPriority="71" w:unhideWhenUsed="0"/>
+    <w:lsdException w:name="Colorful List Accent 4" w:semiHidden="0" w:uiPriority="72" w:unhideWhenUsed="0"/>
+    <w:lsdException w:name="Colorful Grid Accent 4" w:semiHidden="0" w:uiPriority="73" w:unhideWhenUsed="0"/>
+    <w:lsdException w:name="Light Shading Accent 5" w:semiHidden="0" w:uiPriority="60" w:unhideWhenUsed="0"/>
+    <w:lsdException w:name="Light List Accent 5" w:semiHidden="0" w:uiPriority="61" w:unhideWhenUsed="0"/>
+    <w:lsdException w:name="Light Grid Accent 5" w:semiHidden="0" w:uiPriority="62" w:unhideWhenUsed="0"/>
+    <w:lsdException w:name="Medium Shading 1 Accent 5" w:semiHidden="0" w:uiPriority="63" w:unhideWhenUsed="0"/>
+    <w:lsdException w:name="Medium Shading 2 Accent 5" w:semiHidden="0" w:uiPriority="64" w:unhideWhenUsed="0"/>
+    <w:lsdException w:name="Medium List 1 Accent 5" w:semiHidden="0" w:uiPriority="65" w:unhideWhenUsed="0"/>
+    <w:lsdException w:name="Medium List 2 Accent 5" w:semiHidden="0" w:uiPriority="66" w:unhideWhenUsed="0"/>
+    <w:lsdException w:name="Medium Grid 1 Accent 5" w:semiHidden="0" w:uiPriority="67" w:unhideWhenUsed="0"/>
+    <w:lsdException w:name="Medium Grid 2 Accent 5" w:semiHidden="0" w:uiPriority="68" w:unhideWhenUsed="0"/>
+    <w:lsdException w:name="Medium Grid 3 Accent 5" w:semiHidden="0" w:uiPriority="69" w:unhideWhenUsed="0"/>
+    <w:lsdException w:name="Dark List Accent 5" w:semiHidden="0" w:uiPriority="70" w:unhideWhenUsed="0"/>
+    <w:lsdException w:name="Colorful Shading Accent 5" w:semiHidden="0" w:uiPriority="71" w:unhideWhenUsed="0"/>
+    <w:lsdException w:name="Colorful List Accent 5" w:semiHidden="0" w:uiPriority="72" w:unhideWhenUsed="0"/>
+    <w:lsdException w:name="Colorful Grid Accent 5" w:semiHidden="0" w:uiPriority="73" w:unhideWhenUsed="0"/>
+    <w:lsdException w:name="Light Shading Accent 6" w:semiHidden="0" w:uiPriority="60" w:unhideWhenUsed="0"/>
+    <w:lsdException w:name="Light List Accent 6" w:semiHidden="0" w:uiPriority="61" w:unhideWhenUsed="0"/>
+    <w:lsdException w:name="Light Grid Accent 6" w:semiHidden="0" w:uiPriority="62" w:unhideWhenUsed="0"/>
+    <w:lsdException w:name="Medium Shading 1 Accent 6" w:semiHidden="0" w:uiPriority="63" w:unhideWhenUsed="0"/>
+    <w:lsdException w:name="Medium Shading 2 Accent 6" w:semiHidden="0" w:uiPriority="64" w:unhideWhenUsed="0"/>
+    <w:lsdException w:name="Medium List 1 Accent 6" w:semiHidden="0" w:uiPriority="65" w:unhideWhenUsed="0"/>
+    <w:lsdException w:name="Medium List 2 Accent 6" w:semiHidden="0" w:uiPriority="66" w:unhideWhenUsed="0"/>
+    <w:lsdException w:name="Medium Grid 1 Accent 6" w:semiHidden="0" w:uiPriority="67" w:unhideWhenUsed="0"/>
+    <w:lsdException w:name="Medium Grid 2 Accent 6" w:semiHidden="0" w:uiPriority="68" w:unhideWhenUsed="0"/>
+    <w:lsdException w:name="Medium Grid 3 Accent 6" w:semiHidden="0" w:uiPriority="69" w:unhideWhenUsed="0"/>
+    <w:lsdException w:name="Dark List Accent 6" w:semiHidden="0" w:uiPriority="70" w:unhideWhenUsed="0"/>
+    <w:lsdException w:name="Colorful Shading Accent 6" w:semiHidden="0" w:uiPriority="71" w:unhideWhenUsed="0"/>
+    <w:lsdException w:name="Colorful List Accent 6" w:semiHidden="0" w:uiPriority="72" w:unhideWhenUsed="0"/>
+    <w:lsdException w:name="Colorful Grid Accent 6" w:semiHidden="0" w:uiPriority="73" w:unhideWhenUsed="0"/>
+    <w:lsdException w:name="Subtle Emphasis" w:semiHidden="0" w:uiPriority="19" w:unhideWhenUsed="0" w:qFormat="1"/>
+    <w:lsdException w:name="Intense Emphasis" w:semiHidden="0" w:uiPriority="21" w:unhideWhenUsed="0" w:qFormat="1"/>
+    <w:lsdException w:name="Subtle Reference" w:semiHidden="0" w:uiPriority="31" w:unhideWhenUsed="0" w:qFormat="1"/>
+    <w:lsdException w:name="Intense Reference" w:semiHidden="0" w:uiPriority="32" w:unhideWhenUsed="0" w:qFormat="1"/>
+    <w:lsdException w:name="Book Title" w:semiHidden="0" w:uiPriority="33" w:unhideWhenUsed="0" w:qFormat="1"/>
+    <w:lsdException w:name="Bibliography" w:uiPriority="37"/>
+    <w:lsdException w:name="TOC Heading" w:uiPriority="39" w:qFormat="1"/>
   </w:latentStyles>
-  <w:style w:type="paragraph" w:default="1" w:styleId="Normal">
+  <w:style w:type="paragraph" w:default="1" w:styleId="Norml">
     <w:name w:val="Normal"/>
     <w:pPr>
       <w:widowControl w:val="0"/>
@@ -3068,13 +2858,13 @@
       <w:color w:val="00000A"/>
     </w:rPr>
   </w:style>
-  <w:style w:type="character" w:default="1" w:styleId="DefaultParagraphFont">
+  <w:style w:type="character" w:default="1" w:styleId="Bekezdsalapbettpusa">
     <w:name w:val="Default Paragraph Font"/>
     <w:uiPriority w:val="1"/>
     <w:semiHidden/>
     <w:unhideWhenUsed/>
   </w:style>
-  <w:style w:type="table" w:default="1" w:styleId="TableNormal">
+  <w:style w:type="table" w:default="1" w:styleId="Normltblzat">
     <w:name w:val="Normal Table"/>
     <w:uiPriority w:val="99"/>
     <w:semiHidden/>
@@ -3089,7 +2879,7 @@
       </w:tblCellMar>
     </w:tblPr>
   </w:style>
-  <w:style w:type="numbering" w:default="1" w:styleId="NoList">
+  <w:style w:type="numbering" w:default="1" w:styleId="Nemlista">
     <w:name w:val="No List"/>
     <w:uiPriority w:val="99"/>
     <w:semiHidden/>
@@ -3143,7 +2933,7 @@
   </w:style>
   <w:style w:type="paragraph" w:customStyle="1" w:styleId="berschrift">
     <w:name w:val="Überschrift"/>
-    <w:basedOn w:val="Normal"/>
+    <w:basedOn w:val="Norml"/>
     <w:next w:val="Textkrper"/>
     <w:pPr>
       <w:keepNext/>
@@ -3157,7 +2947,7 @@
   </w:style>
   <w:style w:type="paragraph" w:customStyle="1" w:styleId="Textkrper">
     <w:name w:val="Textkörper"/>
-    <w:basedOn w:val="Normal"/>
+    <w:basedOn w:val="Norml"/>
     <w:pPr>
       <w:spacing w:after="140" w:line="288" w:lineRule="auto"/>
     </w:pPr>
@@ -3168,7 +2958,7 @@
   </w:style>
   <w:style w:type="paragraph" w:customStyle="1" w:styleId="Beschriftung">
     <w:name w:val="Beschriftung"/>
-    <w:basedOn w:val="Normal"/>
+    <w:basedOn w:val="Norml"/>
     <w:pPr>
       <w:suppressLineNumbers/>
       <w:spacing w:before="120" w:after="120"/>
@@ -3180,14 +2970,14 @@
   </w:style>
   <w:style w:type="paragraph" w:customStyle="1" w:styleId="Verzeichnis">
     <w:name w:val="Verzeichnis"/>
-    <w:basedOn w:val="Normal"/>
+    <w:basedOn w:val="Norml"/>
     <w:pPr>
       <w:suppressLineNumbers/>
     </w:pPr>
   </w:style>
   <w:style w:type="paragraph" w:customStyle="1" w:styleId="Zitat">
     <w:name w:val="Zitat"/>
-    <w:basedOn w:val="Normal"/>
+    <w:basedOn w:val="Norml"/>
     <w:pPr>
       <w:spacing w:after="283"/>
       <w:ind w:left="567" w:right="567"/>
@@ -3220,12 +3010,12 @@
   </w:style>
   <w:style w:type="paragraph" w:customStyle="1" w:styleId="TabellenInhalt">
     <w:name w:val="Tabellen Inhalt"/>
-    <w:basedOn w:val="Normal"/>
+    <w:basedOn w:val="Norml"/>
   </w:style>
-  <w:style w:type="paragraph" w:styleId="CommentText">
+  <w:style w:type="paragraph" w:styleId="Jegyzetszveg">
     <w:name w:val="annotation text"/>
-    <w:basedOn w:val="Normal"/>
-    <w:link w:val="CommentTextChar"/>
+    <w:basedOn w:val="Norml"/>
+    <w:link w:val="JegyzetszvegChar"/>
     <w:uiPriority w:val="99"/>
     <w:semiHidden/>
     <w:unhideWhenUsed/>
@@ -3234,10 +3024,10 @@
       <w:szCs w:val="18"/>
     </w:rPr>
   </w:style>
-  <w:style w:type="character" w:customStyle="1" w:styleId="CommentTextChar">
-    <w:name w:val="Comment Text Char"/>
-    <w:basedOn w:val="DefaultParagraphFont"/>
-    <w:link w:val="CommentText"/>
+  <w:style w:type="character" w:customStyle="1" w:styleId="JegyzetszvegChar">
+    <w:name w:val="Jegyzetszöveg Char"/>
+    <w:basedOn w:val="Bekezdsalapbettpusa"/>
+    <w:link w:val="Jegyzetszveg"/>
     <w:uiPriority w:val="99"/>
     <w:semiHidden/>
     <w:rPr>
@@ -3246,9 +3036,9 @@
       <w:szCs w:val="18"/>
     </w:rPr>
   </w:style>
-  <w:style w:type="character" w:styleId="CommentReference">
+  <w:style w:type="character" w:styleId="Jegyzethivatkozs">
     <w:name w:val="annotation reference"/>
-    <w:basedOn w:val="DefaultParagraphFont"/>
+    <w:basedOn w:val="Bekezdsalapbettpusa"/>
     <w:uiPriority w:val="99"/>
     <w:semiHidden/>
     <w:unhideWhenUsed/>
@@ -3257,10 +3047,10 @@
       <w:szCs w:val="16"/>
     </w:rPr>
   </w:style>
-  <w:style w:type="paragraph" w:styleId="BalloonText">
+  <w:style w:type="paragraph" w:styleId="Buborkszveg">
     <w:name w:val="Balloon Text"/>
-    <w:basedOn w:val="Normal"/>
-    <w:link w:val="BalloonTextChar"/>
+    <w:basedOn w:val="Norml"/>
+    <w:link w:val="BuborkszvegChar"/>
     <w:uiPriority w:val="99"/>
     <w:semiHidden/>
     <w:unhideWhenUsed/>
@@ -3271,10 +3061,10 @@
       <w:szCs w:val="16"/>
     </w:rPr>
   </w:style>
-  <w:style w:type="character" w:customStyle="1" w:styleId="BalloonTextChar">
-    <w:name w:val="Balloon Text Char"/>
-    <w:basedOn w:val="DefaultParagraphFont"/>
-    <w:link w:val="BalloonText"/>
+  <w:style w:type="character" w:customStyle="1" w:styleId="BuborkszvegChar">
+    <w:name w:val="Buborékszöveg Char"/>
+    <w:basedOn w:val="Bekezdsalapbettpusa"/>
+    <w:link w:val="Buborkszveg"/>
     <w:uiPriority w:val="99"/>
     <w:semiHidden/>
     <w:rsid w:val="009E4019"/>
@@ -3285,11 +3075,11 @@
       <w:szCs w:val="16"/>
     </w:rPr>
   </w:style>
-  <w:style w:type="paragraph" w:styleId="CommentSubject">
+  <w:style w:type="paragraph" w:styleId="Megjegyzstrgya">
     <w:name w:val="annotation subject"/>
-    <w:basedOn w:val="CommentText"/>
-    <w:next w:val="CommentText"/>
-    <w:link w:val="CommentSubjectChar"/>
+    <w:basedOn w:val="Jegyzetszveg"/>
+    <w:next w:val="Jegyzetszveg"/>
+    <w:link w:val="MegjegyzstrgyaChar"/>
     <w:uiPriority w:val="99"/>
     <w:semiHidden/>
     <w:unhideWhenUsed/>
@@ -3299,10 +3089,10 @@
       <w:bCs/>
     </w:rPr>
   </w:style>
-  <w:style w:type="character" w:customStyle="1" w:styleId="CommentSubjectChar">
-    <w:name w:val="Comment Subject Char"/>
-    <w:basedOn w:val="CommentTextChar"/>
-    <w:link w:val="CommentSubject"/>
+  <w:style w:type="character" w:customStyle="1" w:styleId="MegjegyzstrgyaChar">
+    <w:name w:val="Megjegyzés tárgya Char"/>
+    <w:basedOn w:val="JegyzetszvegChar"/>
+    <w:link w:val="Megjegyzstrgya"/>
     <w:uiPriority w:val="99"/>
     <w:semiHidden/>
     <w:rsid w:val="009E4019"/>
@@ -3314,9 +3104,9 @@
       <w:szCs w:val="18"/>
     </w:rPr>
   </w:style>
-  <w:style w:type="character" w:styleId="Hyperlink">
+  <w:style w:type="character" w:styleId="Hiperhivatkozs">
     <w:name w:val="Hyperlink"/>
-    <w:basedOn w:val="DefaultParagraphFont"/>
+    <w:basedOn w:val="Bekezdsalapbettpusa"/>
     <w:uiPriority w:val="99"/>
     <w:semiHidden/>
     <w:unhideWhenUsed/>
@@ -3326,9 +3116,9 @@
       <w:u w:val="single"/>
     </w:rPr>
   </w:style>
-  <w:style w:type="table" w:styleId="TableGrid">
+  <w:style w:type="table" w:styleId="Rcsostblzat">
     <w:name w:val="Table Grid"/>
-    <w:basedOn w:val="TableNormal"/>
+    <w:basedOn w:val="Normltblzat"/>
     <w:uiPriority w:val="39"/>
     <w:rsid w:val="00380F92"/>
     <w:tblPr>
@@ -3342,7 +3132,7 @@
       </w:tblBorders>
     </w:tblPr>
   </w:style>
-  <w:style w:type="paragraph" w:styleId="NoSpacing">
+  <w:style w:type="paragraph" w:styleId="Nincstrkz">
     <w:name w:val="No Spacing"/>
     <w:uiPriority w:val="1"/>
     <w:qFormat/>
@@ -3356,10 +3146,10 @@
       <w:szCs w:val="21"/>
     </w:rPr>
   </w:style>
-  <w:style w:type="paragraph" w:styleId="Header">
+  <w:style w:type="paragraph" w:styleId="lfej">
     <w:name w:val="header"/>
-    <w:basedOn w:val="Normal"/>
-    <w:link w:val="HeaderChar"/>
+    <w:basedOn w:val="Norml"/>
+    <w:link w:val="lfejChar"/>
     <w:uiPriority w:val="99"/>
     <w:unhideWhenUsed/>
     <w:rsid w:val="00D453C4"/>
@@ -3373,10 +3163,10 @@
       <w:szCs w:val="21"/>
     </w:rPr>
   </w:style>
-  <w:style w:type="character" w:customStyle="1" w:styleId="HeaderChar">
-    <w:name w:val="Header Char"/>
-    <w:basedOn w:val="DefaultParagraphFont"/>
-    <w:link w:val="Header"/>
+  <w:style w:type="character" w:customStyle="1" w:styleId="lfejChar">
+    <w:name w:val="Élőfej Char"/>
+    <w:basedOn w:val="Bekezdsalapbettpusa"/>
+    <w:link w:val="lfej"/>
     <w:uiPriority w:val="99"/>
     <w:rsid w:val="00D453C4"/>
     <w:rPr>
@@ -3384,10 +3174,10 @@
       <w:szCs w:val="21"/>
     </w:rPr>
   </w:style>
-  <w:style w:type="paragraph" w:styleId="Footer">
+  <w:style w:type="paragraph" w:styleId="llb">
     <w:name w:val="footer"/>
-    <w:basedOn w:val="Normal"/>
-    <w:link w:val="FooterChar"/>
+    <w:basedOn w:val="Norml"/>
+    <w:link w:val="llbChar"/>
     <w:uiPriority w:val="99"/>
     <w:unhideWhenUsed/>
     <w:rsid w:val="00D453C4"/>
@@ -3401,16 +3191,206 @@
       <w:szCs w:val="21"/>
     </w:rPr>
   </w:style>
-  <w:style w:type="character" w:customStyle="1" w:styleId="FooterChar">
-    <w:name w:val="Footer Char"/>
-    <w:basedOn w:val="DefaultParagraphFont"/>
-    <w:link w:val="Footer"/>
+  <w:style w:type="character" w:customStyle="1" w:styleId="llbChar">
+    <w:name w:val="Élőláb Char"/>
+    <w:basedOn w:val="Bekezdsalapbettpusa"/>
+    <w:link w:val="llb"/>
     <w:uiPriority w:val="99"/>
     <w:rsid w:val="00D453C4"/>
     <w:rPr>
       <w:color w:val="00000A"/>
       <w:szCs w:val="21"/>
     </w:rPr>
+  </w:style>
+</w:styles>
+</file>
+
+<file path=word/stylesWithEffects.xml><?xml version="1.0" encoding="utf-8"?>
+<w:styles xmlns:wpc="http://schemas.microsoft.com/office/word/2010/wordprocessingCanvas" xmlns:mc="http://schemas.openxmlformats.org/markup-compatibility/2006" xmlns:o="urn:schemas-microsoft-com:office:office" xmlns:r="http://schemas.openxmlformats.org/officeDocument/2006/relationships" xmlns:m="http://schemas.openxmlformats.org/officeDocument/2006/math" xmlns:v="urn:schemas-microsoft-com:vml" xmlns:wp14="http://schemas.microsoft.com/office/word/2010/wordprocessingDrawing" xmlns:wp="http://schemas.openxmlformats.org/drawingml/2006/wordprocessingDrawing" xmlns:w10="urn:schemas-microsoft-com:office:word" xmlns:w="http://schemas.openxmlformats.org/wordprocessingml/2006/main" xmlns:w14="http://schemas.microsoft.com/office/word/2010/wordml" xmlns:wpg="http://schemas.microsoft.com/office/word/2010/wordprocessingGroup" xmlns:wpi="http://schemas.microsoft.com/office/word/2010/wordprocessingInk" xmlns:wne="http://schemas.microsoft.com/office/word/2006/wordml" xmlns:wps="http://schemas.microsoft.com/office/word/2010/wordprocessingShape" mc:Ignorable="w14 wp14">
+  <w:docDefaults>
+    <w:rPrDefault>
+      <w:rPr>
+        <w:rFonts w:asciiTheme="minorHAnsi" w:eastAsiaTheme="minorEastAsia" w:hAnsiTheme="minorHAnsi" w:cstheme="minorBidi"/>
+        <w:sz w:val="22"/>
+        <w:szCs w:val="22"/>
+        <w:lang w:val="hu-HU" w:eastAsia="hu-HU" w:bidi="ar-SA"/>
+      </w:rPr>
+    </w:rPrDefault>
+    <w:pPrDefault>
+      <w:pPr>
+        <w:spacing w:after="200" w:line="276" w:lineRule="auto"/>
+      </w:pPr>
+    </w:pPrDefault>
+  </w:docDefaults>
+  <w:latentStyles w:defLockedState="0" w:defUIPriority="99" w:defSemiHidden="1" w:defUnhideWhenUsed="1" w:defQFormat="0" w:count="267">
+    <w:lsdException w:name="Normal" w:semiHidden="0" w:uiPriority="0" w:unhideWhenUsed="0" w:qFormat="1"/>
+    <w:lsdException w:name="heading 1" w:semiHidden="0" w:uiPriority="9" w:unhideWhenUsed="0" w:qFormat="1"/>
+    <w:lsdException w:name="heading 2" w:uiPriority="9" w:qFormat="1"/>
+    <w:lsdException w:name="heading 3" w:uiPriority="9" w:qFormat="1"/>
+    <w:lsdException w:name="heading 4" w:uiPriority="9" w:qFormat="1"/>
+    <w:lsdException w:name="heading 5" w:uiPriority="9" w:qFormat="1"/>
+    <w:lsdException w:name="heading 6" w:uiPriority="9" w:qFormat="1"/>
+    <w:lsdException w:name="heading 7" w:uiPriority="9" w:qFormat="1"/>
+    <w:lsdException w:name="heading 8" w:uiPriority="9" w:qFormat="1"/>
+    <w:lsdException w:name="heading 9" w:uiPriority="9" w:qFormat="1"/>
+    <w:lsdException w:name="toc 1" w:uiPriority="39"/>
+    <w:lsdException w:name="toc 2" w:uiPriority="39"/>
+    <w:lsdException w:name="toc 3" w:uiPriority="39"/>
+    <w:lsdException w:name="toc 4" w:uiPriority="39"/>
+    <w:lsdException w:name="toc 5" w:uiPriority="39"/>
+    <w:lsdException w:name="toc 6" w:uiPriority="39"/>
+    <w:lsdException w:name="toc 7" w:uiPriority="39"/>
+    <w:lsdException w:name="toc 8" w:uiPriority="39"/>
+    <w:lsdException w:name="toc 9" w:uiPriority="39"/>
+    <w:lsdException w:name="caption" w:uiPriority="35" w:qFormat="1"/>
+    <w:lsdException w:name="Title" w:semiHidden="0" w:uiPriority="10" w:unhideWhenUsed="0" w:qFormat="1"/>
+    <w:lsdException w:name="Default Paragraph Font" w:uiPriority="1"/>
+    <w:lsdException w:name="Subtitle" w:semiHidden="0" w:uiPriority="11" w:unhideWhenUsed="0" w:qFormat="1"/>
+    <w:lsdException w:name="Strong" w:semiHidden="0" w:uiPriority="22" w:unhideWhenUsed="0" w:qFormat="1"/>
+    <w:lsdException w:name="Emphasis" w:semiHidden="0" w:uiPriority="20" w:unhideWhenUsed="0" w:qFormat="1"/>
+    <w:lsdException w:name="Table Grid" w:semiHidden="0" w:uiPriority="59" w:unhideWhenUsed="0"/>
+    <w:lsdException w:name="Placeholder Text" w:unhideWhenUsed="0"/>
+    <w:lsdException w:name="No Spacing" w:semiHidden="0" w:uiPriority="1" w:unhideWhenUsed="0" w:qFormat="1"/>
+    <w:lsdException w:name="Light Shading" w:semiHidden="0" w:uiPriority="60" w:unhideWhenUsed="0"/>
+    <w:lsdException w:name="Light List" w:semiHidden="0" w:uiPriority="61" w:unhideWhenUsed="0"/>
+    <w:lsdException w:name="Light Grid" w:semiHidden="0" w:uiPriority="62" w:unhideWhenUsed="0"/>
+    <w:lsdException w:name="Medium Shading 1" w:semiHidden="0" w:uiPriority="63" w:unhideWhenUsed="0"/>
+    <w:lsdException w:name="Medium Shading 2" w:semiHidden="0" w:uiPriority="64" w:unhideWhenUsed="0"/>
+    <w:lsdException w:name="Medium List 1" w:semiHidden="0" w:uiPriority="65" w:unhideWhenUsed="0"/>
+    <w:lsdException w:name="Medium List 2" w:semiHidden="0" w:uiPriority="66" w:unhideWhenUsed="0"/>
+    <w:lsdException w:name="Medium Grid 1" w:semiHidden="0" w:uiPriority="67" w:unhideWhenUsed="0"/>
+    <w:lsdException w:name="Medium Grid 2" w:semiHidden="0" w:uiPriority="68" w:unhideWhenUsed="0"/>
+    <w:lsdException w:name="Medium Grid 3" w:semiHidden="0" w:uiPriority="69" w:unhideWhenUsed="0"/>
+    <w:lsdException w:name="Dark List" w:semiHidden="0" w:uiPriority="70" w:unhideWhenUsed="0"/>
+    <w:lsdException w:name="Colorful Shading" w:semiHidden="0" w:uiPriority="71" w:unhideWhenUsed="0"/>
+    <w:lsdException w:name="Colorful List" w:semiHidden="0" w:uiPriority="72" w:unhideWhenUsed="0"/>
+    <w:lsdException w:name="Colorful Grid" w:semiHidden="0" w:uiPriority="73" w:unhideWhenUsed="0"/>
+    <w:lsdException w:name="Light Shading Accent 1" w:semiHidden="0" w:uiPriority="60" w:unhideWhenUsed="0"/>
+    <w:lsdException w:name="Light List Accent 1" w:semiHidden="0" w:uiPriority="61" w:unhideWhenUsed="0"/>
+    <w:lsdException w:name="Light Grid Accent 1" w:semiHidden="0" w:uiPriority="62" w:unhideWhenUsed="0"/>
+    <w:lsdException w:name="Medium Shading 1 Accent 1" w:semiHidden="0" w:uiPriority="63" w:unhideWhenUsed="0"/>
+    <w:lsdException w:name="Medium Shading 2 Accent 1" w:semiHidden="0" w:uiPriority="64" w:unhideWhenUsed="0"/>
+    <w:lsdException w:name="Medium List 1 Accent 1" w:semiHidden="0" w:uiPriority="65" w:unhideWhenUsed="0"/>
+    <w:lsdException w:name="Revision" w:unhideWhenUsed="0"/>
+    <w:lsdException w:name="List Paragraph" w:semiHidden="0" w:uiPriority="34" w:unhideWhenUsed="0" w:qFormat="1"/>
+    <w:lsdException w:name="Quote" w:semiHidden="0" w:uiPriority="29" w:unhideWhenUsed="0" w:qFormat="1"/>
+    <w:lsdException w:name="Intense Quote" w:semiHidden="0" w:uiPriority="30" w:unhideWhenUsed="0" w:qFormat="1"/>
+    <w:lsdException w:name="Medium List 2 Accent 1" w:semiHidden="0" w:uiPriority="66" w:unhideWhenUsed="0"/>
+    <w:lsdException w:name="Medium Grid 1 Accent 1" w:semiHidden="0" w:uiPriority="67" w:unhideWhenUsed="0"/>
+    <w:lsdException w:name="Medium Grid 2 Accent 1" w:semiHidden="0" w:uiPriority="68" w:unhideWhenUsed="0"/>
+    <w:lsdException w:name="Medium Grid 3 Accent 1" w:semiHidden="0" w:uiPriority="69" w:unhideWhenUsed="0"/>
+    <w:lsdException w:name="Dark List Accent 1" w:semiHidden="0" w:uiPriority="70" w:unhideWhenUsed="0"/>
+    <w:lsdException w:name="Colorful Shading Accent 1" w:semiHidden="0" w:uiPriority="71" w:unhideWhenUsed="0"/>
+    <w:lsdException w:name="Colorful List Accent 1" w:semiHidden="0" w:uiPriority="72" w:unhideWhenUsed="0"/>
+    <w:lsdException w:name="Colorful Grid Accent 1" w:semiHidden="0" w:uiPriority="73" w:unhideWhenUsed="0"/>
+    <w:lsdException w:name="Light Shading Accent 2" w:semiHidden="0" w:uiPriority="60" w:unhideWhenUsed="0"/>
+    <w:lsdException w:name="Light List Accent 2" w:semiHidden="0" w:uiPriority="61" w:unhideWhenUsed="0"/>
+    <w:lsdException w:name="Light Grid Accent 2" w:semiHidden="0" w:uiPriority="62" w:unhideWhenUsed="0"/>
+    <w:lsdException w:name="Medium Shading 1 Accent 2" w:semiHidden="0" w:uiPriority="63" w:unhideWhenUsed="0"/>
+    <w:lsdException w:name="Medium Shading 2 Accent 2" w:semiHidden="0" w:uiPriority="64" w:unhideWhenUsed="0"/>
+    <w:lsdException w:name="Medium List 1 Accent 2" w:semiHidden="0" w:uiPriority="65" w:unhideWhenUsed="0"/>
+    <w:lsdException w:name="Medium List 2 Accent 2" w:semiHidden="0" w:uiPriority="66" w:unhideWhenUsed="0"/>
+    <w:lsdException w:name="Medium Grid 1 Accent 2" w:semiHidden="0" w:uiPriority="67" w:unhideWhenUsed="0"/>
+    <w:lsdException w:name="Medium Grid 2 Accent 2" w:semiHidden="0" w:uiPriority="68" w:unhideWhenUsed="0"/>
+    <w:lsdException w:name="Medium Grid 3 Accent 2" w:semiHidden="0" w:uiPriority="69" w:unhideWhenUsed="0"/>
+    <w:lsdException w:name="Dark List Accent 2" w:semiHidden="0" w:uiPriority="70" w:unhideWhenUsed="0"/>
+    <w:lsdException w:name="Colorful Shading Accent 2" w:semiHidden="0" w:uiPriority="71" w:unhideWhenUsed="0"/>
+    <w:lsdException w:name="Colorful List Accent 2" w:semiHidden="0" w:uiPriority="72" w:unhideWhenUsed="0"/>
+    <w:lsdException w:name="Colorful Grid Accent 2" w:semiHidden="0" w:uiPriority="73" w:unhideWhenUsed="0"/>
+    <w:lsdException w:name="Light Shading Accent 3" w:semiHidden="0" w:uiPriority="60" w:unhideWhenUsed="0"/>
+    <w:lsdException w:name="Light List Accent 3" w:semiHidden="0" w:uiPriority="61" w:unhideWhenUsed="0"/>
+    <w:lsdException w:name="Light Grid Accent 3" w:semiHidden="0" w:uiPriority="62" w:unhideWhenUsed="0"/>
+    <w:lsdException w:name="Medium Shading 1 Accent 3" w:semiHidden="0" w:uiPriority="63" w:unhideWhenUsed="0"/>
+    <w:lsdException w:name="Medium Shading 2 Accent 3" w:semiHidden="0" w:uiPriority="64" w:unhideWhenUsed="0"/>
+    <w:lsdException w:name="Medium List 1 Accent 3" w:semiHidden="0" w:uiPriority="65" w:unhideWhenUsed="0"/>
+    <w:lsdException w:name="Medium List 2 Accent 3" w:semiHidden="0" w:uiPriority="66" w:unhideWhenUsed="0"/>
+    <w:lsdException w:name="Medium Grid 1 Accent 3" w:semiHidden="0" w:uiPriority="67" w:unhideWhenUsed="0"/>
+    <w:lsdException w:name="Medium Grid 2 Accent 3" w:semiHidden="0" w:uiPriority="68" w:unhideWhenUsed="0"/>
+    <w:lsdException w:name="Medium Grid 3 Accent 3" w:semiHidden="0" w:uiPriority="69" w:unhideWhenUsed="0"/>
+    <w:lsdException w:name="Dark List Accent 3" w:semiHidden="0" w:uiPriority="70" w:unhideWhenUsed="0"/>
+    <w:lsdException w:name="Colorful Shading Accent 3" w:semiHidden="0" w:uiPriority="71" w:unhideWhenUsed="0"/>
+    <w:lsdException w:name="Colorful List Accent 3" w:semiHidden="0" w:uiPriority="72" w:unhideWhenUsed="0"/>
+    <w:lsdException w:name="Colorful Grid Accent 3" w:semiHidden="0" w:uiPriority="73" w:unhideWhenUsed="0"/>
+    <w:lsdException w:name="Light Shading Accent 4" w:semiHidden="0" w:uiPriority="60" w:unhideWhenUsed="0"/>
+    <w:lsdException w:name="Light List Accent 4" w:semiHidden="0" w:uiPriority="61" w:unhideWhenUsed="0"/>
+    <w:lsdException w:name="Light Grid Accent 4" w:semiHidden="0" w:uiPriority="62" w:unhideWhenUsed="0"/>
+    <w:lsdException w:name="Medium Shading 1 Accent 4" w:semiHidden="0" w:uiPriority="63" w:unhideWhenUsed="0"/>
+    <w:lsdException w:name="Medium Shading 2 Accent 4" w:semiHidden="0" w:uiPriority="64" w:unhideWhenUsed="0"/>
+    <w:lsdException w:name="Medium List 1 Accent 4" w:semiHidden="0" w:uiPriority="65" w:unhideWhenUsed="0"/>
+    <w:lsdException w:name="Medium List 2 Accent 4" w:semiHidden="0" w:uiPriority="66" w:unhideWhenUsed="0"/>
+    <w:lsdException w:name="Medium Grid 1 Accent 4" w:semiHidden="0" w:uiPriority="67" w:unhideWhenUsed="0"/>
+    <w:lsdException w:name="Medium Grid 2 Accent 4" w:semiHidden="0" w:uiPriority="68" w:unhideWhenUsed="0"/>
+    <w:lsdException w:name="Medium Grid 3 Accent 4" w:semiHidden="0" w:uiPriority="69" w:unhideWhenUsed="0"/>
+    <w:lsdException w:name="Dark List Accent 4" w:semiHidden="0" w:uiPriority="70" w:unhideWhenUsed="0"/>
+    <w:lsdException w:name="Colorful Shading Accent 4" w:semiHidden="0" w:uiPriority="71" w:unhideWhenUsed="0"/>
+    <w:lsdException w:name="Colorful List Accent 4" w:semiHidden="0" w:uiPriority="72" w:unhideWhenUsed="0"/>
+    <w:lsdException w:name="Colorful Grid Accent 4" w:semiHidden="0" w:uiPriority="73" w:unhideWhenUsed="0"/>
+    <w:lsdException w:name="Light Shading Accent 5" w:semiHidden="0" w:uiPriority="60" w:unhideWhenUsed="0"/>
+    <w:lsdException w:name="Light List Accent 5" w:semiHidden="0" w:uiPriority="61" w:unhideWhenUsed="0"/>
+    <w:lsdException w:name="Light Grid Accent 5" w:semiHidden="0" w:uiPriority="62" w:unhideWhenUsed="0"/>
+    <w:lsdException w:name="Medium Shading 1 Accent 5" w:semiHidden="0" w:uiPriority="63" w:unhideWhenUsed="0"/>
+    <w:lsdException w:name="Medium Shading 2 Accent 5" w:semiHidden="0" w:uiPriority="64" w:unhideWhenUsed="0"/>
+    <w:lsdException w:name="Medium List 1 Accent 5" w:semiHidden="0" w:uiPriority="65" w:unhideWhenUsed="0"/>
+    <w:lsdException w:name="Medium List 2 Accent 5" w:semiHidden="0" w:uiPriority="66" w:unhideWhenUsed="0"/>
+    <w:lsdException w:name="Medium Grid 1 Accent 5" w:semiHidden="0" w:uiPriority="67" w:unhideWhenUsed="0"/>
+    <w:lsdException w:name="Medium Grid 2 Accent 5" w:semiHidden="0" w:uiPriority="68" w:unhideWhenUsed="0"/>
+    <w:lsdException w:name="Medium Grid 3 Accent 5" w:semiHidden="0" w:uiPriority="69" w:unhideWhenUsed="0"/>
+    <w:lsdException w:name="Dark List Accent 5" w:semiHidden="0" w:uiPriority="70" w:unhideWhenUsed="0"/>
+    <w:lsdException w:name="Colorful Shading Accent 5" w:semiHidden="0" w:uiPriority="71" w:unhideWhenUsed="0"/>
+    <w:lsdException w:name="Colorful List Accent 5" w:semiHidden="0" w:uiPriority="72" w:unhideWhenUsed="0"/>
+    <w:lsdException w:name="Colorful Grid Accent 5" w:semiHidden="0" w:uiPriority="73" w:unhideWhenUsed="0"/>
+    <w:lsdException w:name="Light Shading Accent 6" w:semiHidden="0" w:uiPriority="60" w:unhideWhenUsed="0"/>
+    <w:lsdException w:name="Light List Accent 6" w:semiHidden="0" w:uiPriority="61" w:unhideWhenUsed="0"/>
+    <w:lsdException w:name="Light Grid Accent 6" w:semiHidden="0" w:uiPriority="62" w:unhideWhenUsed="0"/>
+    <w:lsdException w:name="Medium Shading 1 Accent 6" w:semiHidden="0" w:uiPriority="63" w:unhideWhenUsed="0"/>
+    <w:lsdException w:name="Medium Shading 2 Accent 6" w:semiHidden="0" w:uiPriority="64" w:unhideWhenUsed="0"/>
+    <w:lsdException w:name="Medium List 1 Accent 6" w:semiHidden="0" w:uiPriority="65" w:unhideWhenUsed="0"/>
+    <w:lsdException w:name="Medium List 2 Accent 6" w:semiHidden="0" w:uiPriority="66" w:unhideWhenUsed="0"/>
+    <w:lsdException w:name="Medium Grid 1 Accent 6" w:semiHidden="0" w:uiPriority="67" w:unhideWhenUsed="0"/>
+    <w:lsdException w:name="Medium Grid 2 Accent 6" w:semiHidden="0" w:uiPriority="68" w:unhideWhenUsed="0"/>
+    <w:lsdException w:name="Medium Grid 3 Accent 6" w:semiHidden="0" w:uiPriority="69" w:unhideWhenUsed="0"/>
+    <w:lsdException w:name="Dark List Accent 6" w:semiHidden="0" w:uiPriority="70" w:unhideWhenUsed="0"/>
+    <w:lsdException w:name="Colorful Shading Accent 6" w:semiHidden="0" w:uiPriority="71" w:unhideWhenUsed="0"/>
+    <w:lsdException w:name="Colorful List Accent 6" w:semiHidden="0" w:uiPriority="72" w:unhideWhenUsed="0"/>
+    <w:lsdException w:name="Colorful Grid Accent 6" w:semiHidden="0" w:uiPriority="73" w:unhideWhenUsed="0"/>
+    <w:lsdException w:name="Subtle Emphasis" w:semiHidden="0" w:uiPriority="19" w:unhideWhenUsed="0" w:qFormat="1"/>
+    <w:lsdException w:name="Intense Emphasis" w:semiHidden="0" w:uiPriority="21" w:unhideWhenUsed="0" w:qFormat="1"/>
+    <w:lsdException w:name="Subtle Reference" w:semiHidden="0" w:uiPriority="31" w:unhideWhenUsed="0" w:qFormat="1"/>
+    <w:lsdException w:name="Intense Reference" w:semiHidden="0" w:uiPriority="32" w:unhideWhenUsed="0" w:qFormat="1"/>
+    <w:lsdException w:name="Book Title" w:semiHidden="0" w:uiPriority="33" w:unhideWhenUsed="0" w:qFormat="1"/>
+    <w:lsdException w:name="Bibliography" w:uiPriority="37"/>
+    <w:lsdException w:name="TOC Heading" w:uiPriority="39" w:qFormat="1"/>
+  </w:latentStyles>
+  <w:style w:type="paragraph" w:default="1" w:styleId="Norml">
+    <w:name w:val="Normal"/>
+    <w:qFormat/>
+  </w:style>
+  <w:style w:type="character" w:default="1" w:styleId="Bekezdsalapbettpusa">
+    <w:name w:val="Default Paragraph Font"/>
+    <w:uiPriority w:val="1"/>
+    <w:semiHidden/>
+    <w:unhideWhenUsed/>
+  </w:style>
+  <w:style w:type="table" w:default="1" w:styleId="Normltblzat">
+    <w:name w:val="Normal Table"/>
+    <w:uiPriority w:val="99"/>
+    <w:semiHidden/>
+    <w:unhideWhenUsed/>
+    <w:tblPr>
+      <w:tblInd w:w="0" w:type="dxa"/>
+      <w:tblCellMar>
+        <w:top w:w="0" w:type="dxa"/>
+        <w:left w:w="108" w:type="dxa"/>
+        <w:bottom w:w="0" w:type="dxa"/>
+        <w:right w:w="108" w:type="dxa"/>
+      </w:tblCellMar>
+    </w:tblPr>
+  </w:style>
+  <w:style w:type="numbering" w:default="1" w:styleId="Nemlista">
+    <w:name w:val="No List"/>
+    <w:uiPriority w:val="99"/>
+    <w:semiHidden/>
+    <w:unhideWhenUsed/>
   </w:style>
 </w:styles>
 </file>
@@ -3670,7 +3650,7 @@
   <a:extraClrSchemeLst/>
   <a:extLst>
     <a:ext uri="{05A4C25C-085E-4340-85A3-A5531E510DB2}">
-      <thm15:themeFamily xmlns:thm15="http://schemas.microsoft.com/office/thememl/2012/main" name="Office Theme" id="{62F939B6-93AF-4DB8-9C6B-D6C7DFDC589F}" vid="{4A3C46E8-61CC-4603-A589-7422A47A8E4A}"/>
+      <thm15:themeFamily xmlns:thm15="http://schemas.microsoft.com/office/thememl/2012/main" xmlns="" name="Office Theme" id="{62F939B6-93AF-4DB8-9C6B-D6C7DFDC589F}" vid="{4A3C46E8-61CC-4603-A589-7422A47A8E4A}"/>
     </a:ext>
   </a:extLst>
 </a:theme>
@@ -3681,7 +3661,7 @@
 </file>
 
 <file path=customXml/itemProps1.xml><?xml version="1.0" encoding="utf-8"?>
-<ds:datastoreItem xmlns:ds="http://schemas.openxmlformats.org/officeDocument/2006/customXml" ds:itemID="{42B49A66-CE7D-4DE6-BE4F-DA875E15665A}">
+<ds:datastoreItem xmlns:ds="http://schemas.openxmlformats.org/officeDocument/2006/customXml" ds:itemID="{C60F5481-4F96-4AED-89D7-97EC101C956D}">
   <ds:schemaRefs>
     <ds:schemaRef ds:uri="http://schemas.openxmlformats.org/officeDocument/2006/bibliography"/>
   </ds:schemaRefs>

</xml_diff>

<commit_message>
feat: api template fill post. (#42)
* doc: Coverage fix.

* doc: Coverage set to openclover.

* feat: API post single template job.

* feat: API get single template binary.

* feat: API get single template binary.

* feat: API jsonpath eval.
</commit_message>
<xml_diff>
--- a/sample-data/repositories/source/templates/integrationtests/contracts/contract_v09_hu.docx
+++ b/sample-data/repositories/source/templates/integrationtests/contracts/contract_v09_hu.docx
@@ -1,10 +1,10 @@
 
 <file path=word/document.xml><?xml version="1.0" encoding="utf-8"?>
-<w:document xmlns:wpc="http://schemas.microsoft.com/office/word/2010/wordprocessingCanvas" xmlns:cx="http://schemas.microsoft.com/office/drawing/2014/chartex" xmlns:cx1="http://schemas.microsoft.com/office/drawing/2015/9/8/chartex" xmlns:cx2="http://schemas.microsoft.com/office/drawing/2015/10/21/chartex" xmlns:cx3="http://schemas.microsoft.com/office/drawing/2016/5/9/chartex" xmlns:cx4="http://schemas.microsoft.com/office/drawing/2016/5/10/chartex" xmlns:cx5="http://schemas.microsoft.com/office/drawing/2016/5/11/chartex" xmlns:cx6="http://schemas.microsoft.com/office/drawing/2016/5/12/chartex" xmlns:cx7="http://schemas.microsoft.com/office/drawing/2016/5/13/chartex" xmlns:cx8="http://schemas.microsoft.com/office/drawing/2016/5/14/chartex" xmlns:mc="http://schemas.openxmlformats.org/markup-compatibility/2006" xmlns:aink="http://schemas.microsoft.com/office/drawing/2016/ink" xmlns:am3d="http://schemas.microsoft.com/office/drawing/2017/model3d" xmlns:o="urn:schemas-microsoft-com:office:office" xmlns:r="http://schemas.openxmlformats.org/officeDocument/2006/relationships" xmlns:m="http://schemas.openxmlformats.org/officeDocument/2006/math" xmlns:v="urn:schemas-microsoft-com:vml" xmlns:wp14="http://schemas.microsoft.com/office/word/2010/wordprocessingDrawing" xmlns:wp="http://schemas.openxmlformats.org/drawingml/2006/wordprocessingDrawing" xmlns:w10="urn:schemas-microsoft-com:office:word" xmlns:w="http://schemas.openxmlformats.org/wordprocessingml/2006/main" xmlns:w14="http://schemas.microsoft.com/office/word/2010/wordml" xmlns:w15="http://schemas.microsoft.com/office/word/2012/wordml" xmlns:w16cex="http://schemas.microsoft.com/office/word/2018/wordml/cex" xmlns:w16cid="http://schemas.microsoft.com/office/word/2016/wordml/cid" xmlns:w16="http://schemas.microsoft.com/office/word/2018/wordml" xmlns:w16sdtdh="http://schemas.microsoft.com/office/word/2020/wordml/sdtdatahash" xmlns:w16se="http://schemas.microsoft.com/office/word/2015/wordml/symex" xmlns:wpg="http://schemas.microsoft.com/office/word/2010/wordprocessingGroup" xmlns:wpi="http://schemas.microsoft.com/office/word/2010/wordprocessingInk" xmlns:wne="http://schemas.microsoft.com/office/word/2006/wordml" xmlns:wps="http://schemas.microsoft.com/office/word/2010/wordprocessingShape" mc:Ignorable="w14 w15 w16se w16cid w16 w16cex w16sdtdh wp14">
+<w:document xmlns:wpc="http://schemas.microsoft.com/office/word/2010/wordprocessingCanvas" xmlns:mc="http://schemas.openxmlformats.org/markup-compatibility/2006" xmlns:o="urn:schemas-microsoft-com:office:office" xmlns:r="http://schemas.openxmlformats.org/officeDocument/2006/relationships" xmlns:m="http://schemas.openxmlformats.org/officeDocument/2006/math" xmlns:v="urn:schemas-microsoft-com:vml" xmlns:wp14="http://schemas.microsoft.com/office/word/2010/wordprocessingDrawing" xmlns:wp="http://schemas.openxmlformats.org/drawingml/2006/wordprocessingDrawing" xmlns:w10="urn:schemas-microsoft-com:office:word" xmlns:w="http://schemas.openxmlformats.org/wordprocessingml/2006/main" xmlns:w14="http://schemas.microsoft.com/office/word/2010/wordml" xmlns:wpg="http://schemas.microsoft.com/office/word/2010/wordprocessingGroup" xmlns:wpi="http://schemas.microsoft.com/office/word/2010/wordprocessingInk" xmlns:wne="http://schemas.microsoft.com/office/word/2006/wordml" xmlns:wps="http://schemas.microsoft.com/office/word/2010/wordprocessingShape" mc:Ignorable="w14 wp14">
   <w:body>
     <w:tbl>
       <w:tblPr>
-        <w:tblStyle w:val="TableGrid"/>
+        <w:tblStyle w:val="Rcsostblzat"/>
         <w:tblW w:w="0" w:type="auto"/>
         <w:jc w:val="center"/>
         <w:tblBorders>
@@ -33,7 +33,7 @@
           </w:tcPr>
           <w:p>
             <w:pPr>
-              <w:pStyle w:val="Header"/>
+              <w:pStyle w:val="lfej"/>
               <w:rPr>
                 <w:rFonts w:hint="eastAsia"/>
                 <w:sz w:val="20"/>
@@ -63,10 +63,10 @@
                   <v:path o:extrusionok="f" gradientshapeok="t" o:connecttype="rect"/>
                   <o:lock v:ext="edit" aspectratio="t"/>
                 </v:shapetype>
-                <v:shape id="_x0000_i1025" type="#_x0000_t75" alt="" style="width:44.2pt;height:42.4pt;mso-width-percent:0;mso-height-percent:0;mso-width-percent:0;mso-height-percent:0" o:ole="">
-                  <v:imagedata r:id="rId7" o:title=""/>
+                <v:shape id="_x0000_i1025" type="#_x0000_t75" alt="" style="width:44.1pt;height:42.45pt;mso-width-percent:0;mso-height-percent:0;mso-width-percent:0;mso-height-percent:0" o:ole="">
+                  <v:imagedata r:id="rId8" o:title=""/>
                 </v:shape>
-                <o:OLEObject Type="Embed" ProgID="PBrush" ShapeID="_x0000_i1025" DrawAspect="Content" ObjectID="_1697959934" r:id="rId8"/>
+                <o:OLEObject Type="Embed" ProgID="PBrush" ShapeID="_x0000_i1025" DrawAspect="Content" ObjectID="_1698429955" r:id="rId9"/>
               </w:object>
             </w:r>
           </w:p>
@@ -77,7 +77,7 @@
           </w:tcPr>
           <w:p>
             <w:pPr>
-              <w:pStyle w:val="Header"/>
+              <w:pStyle w:val="lfej"/>
               <w:spacing w:after="120"/>
               <w:rPr>
                 <w:rFonts w:ascii="Arial" w:hAnsi="Arial" w:cs="Arial"/>
@@ -103,7 +103,7 @@
                 <w:color w:val="BFBFBF" w:themeColor="background1" w:themeShade="BF"/>
                 <w:sz w:val="16"/>
               </w:rPr>
-              <w:t>ctx</w:t>
+              <w:t>jsonpath</w:t>
             </w:r>
             <w:proofErr w:type="spellEnd"/>
             <w:r>
@@ -113,9 +113,8 @@
                 <w:color w:val="BFBFBF" w:themeColor="background1" w:themeShade="BF"/>
                 <w:sz w:val="16"/>
               </w:rPr>
-              <w:t>['</w:t>
-            </w:r>
-            <w:proofErr w:type="spellStart"/>
+              <w:t>(</w:t>
+            </w:r>
             <w:r>
               <w:rPr>
                 <w:rFonts w:ascii="Arial" w:hAnsi="Arial" w:cs="Arial"/>
@@ -123,9 +122,9 @@
                 <w:color w:val="BFBFBF" w:themeColor="background1" w:themeShade="BF"/>
                 <w:sz w:val="16"/>
               </w:rPr>
-              <w:t>doc</w:t>
-            </w:r>
-            <w:proofErr w:type="spellEnd"/>
+              <w:t>$.</w:t>
+            </w:r>
+            <w:proofErr w:type="spellStart"/>
             <w:r>
               <w:rPr>
                 <w:rFonts w:ascii="Arial" w:hAnsi="Arial" w:cs="Arial"/>
@@ -133,9 +132,9 @@
                 <w:color w:val="BFBFBF" w:themeColor="background1" w:themeShade="BF"/>
                 <w:sz w:val="16"/>
               </w:rPr>
-              <w:t>'</w:t>
-            </w:r>
-            <w:proofErr w:type="gramStart"/>
+              <w:t>ctx</w:t>
+            </w:r>
+            <w:proofErr w:type="spellEnd"/>
             <w:r>
               <w:rPr>
                 <w:rFonts w:ascii="Arial" w:hAnsi="Arial" w:cs="Arial"/>
@@ -143,7 +142,7 @@
                 <w:color w:val="BFBFBF" w:themeColor="background1" w:themeShade="BF"/>
                 <w:sz w:val="16"/>
               </w:rPr>
-              <w:t>].</w:t>
+              <w:t>['</w:t>
             </w:r>
             <w:proofErr w:type="spellStart"/>
             <w:r>
@@ -153,10 +152,9 @@
                 <w:color w:val="BFBFBF" w:themeColor="background1" w:themeShade="BF"/>
                 <w:sz w:val="16"/>
               </w:rPr>
-              <w:t>dmsUrl</w:t>
+              <w:t>doc</w:t>
             </w:r>
             <w:proofErr w:type="spellEnd"/>
-            <w:proofErr w:type="gramEnd"/>
             <w:r>
               <w:rPr>
                 <w:rFonts w:ascii="Arial" w:hAnsi="Arial" w:cs="Arial"/>
@@ -164,12 +162,50 @@
                 <w:color w:val="BFBFBF" w:themeColor="background1" w:themeShade="BF"/>
                 <w:sz w:val="16"/>
               </w:rPr>
+              <w:t>'</w:t>
+            </w:r>
+            <w:r>
+              <w:rPr>
+                <w:rFonts w:ascii="Arial" w:hAnsi="Arial" w:cs="Arial"/>
+                <w:i/>
+                <w:color w:val="BFBFBF" w:themeColor="background1" w:themeShade="BF"/>
+                <w:sz w:val="16"/>
+              </w:rPr>
+              <w:t>].</w:t>
+            </w:r>
+            <w:proofErr w:type="spellStart"/>
+            <w:r>
+              <w:rPr>
+                <w:rFonts w:ascii="Arial" w:hAnsi="Arial" w:cs="Arial"/>
+                <w:i/>
+                <w:color w:val="BFBFBF" w:themeColor="background1" w:themeShade="BF"/>
+                <w:sz w:val="16"/>
+              </w:rPr>
+              <w:t>dmsUrl</w:t>
+            </w:r>
+            <w:proofErr w:type="spellEnd"/>
+            <w:r>
+              <w:rPr>
+                <w:rFonts w:ascii="Arial" w:hAnsi="Arial" w:cs="Arial"/>
+                <w:i/>
+                <w:color w:val="BFBFBF" w:themeColor="background1" w:themeShade="BF"/>
+                <w:sz w:val="16"/>
+              </w:rPr>
+              <w:t>)</w:t>
+            </w:r>
+            <w:r>
+              <w:rPr>
+                <w:rFonts w:ascii="Arial" w:hAnsi="Arial" w:cs="Arial"/>
+                <w:i/>
+                <w:color w:val="BFBFBF" w:themeColor="background1" w:themeShade="BF"/>
+                <w:sz w:val="16"/>
+              </w:rPr>
               <w:t>}</w:t>
             </w:r>
           </w:p>
           <w:p>
             <w:pPr>
-              <w:pStyle w:val="Header"/>
+              <w:pStyle w:val="lfej"/>
               <w:rPr>
                 <w:rFonts w:hint="eastAsia"/>
                 <w:sz w:val="20"/>
@@ -194,6 +230,12 @@
                 <w:sz w:val="20"/>
               </w:rPr>
               <w:t>(</w:t>
+            </w:r>
+            <w:r>
+              <w:rPr>
+                <w:sz w:val="20"/>
+              </w:rPr>
+              <w:t>$.</w:t>
             </w:r>
             <w:proofErr w:type="spellStart"/>
             <w:r>
@@ -260,7 +302,7 @@
           </w:p>
           <w:p>
             <w:pPr>
-              <w:pStyle w:val="Header"/>
+              <w:pStyle w:val="lfej"/>
               <w:rPr>
                 <w:rFonts w:hint="eastAsia"/>
                 <w:lang w:val="en-US"/>
@@ -289,6 +331,13 @@
               </w:rPr>
               <w:t>(</w:t>
             </w:r>
+            <w:r>
+              <w:rPr>
+                <w:sz w:val="20"/>
+                <w:lang w:val="en-US"/>
+              </w:rPr>
+              <w:t>$.</w:t>
+            </w:r>
             <w:proofErr w:type="spellStart"/>
             <w:r>
               <w:rPr>
@@ -328,7 +377,6 @@
               </w:rPr>
               <w:t>'</w:t>
             </w:r>
-            <w:proofErr w:type="gramStart"/>
             <w:r>
               <w:rPr>
                 <w:sz w:val="20"/>
@@ -342,15 +390,21 @@
                 <w:sz w:val="20"/>
                 <w:lang w:val="en-US"/>
               </w:rPr>
-              <w:t>address</w:t>
-            </w:r>
-            <w:proofErr w:type="gramEnd"/>
+              <w:t>address.</w:t>
+            </w:r>
             <w:r>
               <w:rPr>
                 <w:sz w:val="20"/>
                 <w:lang w:val="en-US"/>
               </w:rPr>
-              <w:t>.fullAddress</w:t>
+              <w:t>a</w:t>
+            </w:r>
+            <w:r>
+              <w:rPr>
+                <w:sz w:val="20"/>
+                <w:lang w:val="en-US"/>
+              </w:rPr>
+              <w:t>ddress</w:t>
             </w:r>
             <w:proofErr w:type="spellEnd"/>
             <w:r>
@@ -426,6 +480,14 @@
               </w:rPr>
               <w:t>(</w:t>
             </w:r>
+            <w:r>
+              <w:rPr>
+                <w:sz w:val="10"/>
+                <w:szCs w:val="16"/>
+                <w:lang w:val="en-US"/>
+              </w:rPr>
+              <w:t>$.</w:t>
+            </w:r>
             <w:proofErr w:type="spellStart"/>
             <w:r>
               <w:rPr>
@@ -470,7 +532,6 @@
               </w:rPr>
               <w:t>'</w:t>
             </w:r>
-            <w:proofErr w:type="gramStart"/>
             <w:r>
               <w:rPr>
                 <w:sz w:val="10"/>
@@ -489,7 +550,6 @@
               <w:t>dmsUrl</w:t>
             </w:r>
             <w:proofErr w:type="spellEnd"/>
-            <w:proofErr w:type="gramEnd"/>
             <w:r>
               <w:rPr>
                 <w:sz w:val="10"/>
@@ -666,7 +726,7 @@
           <w:szCs w:val="20"/>
           <w:lang w:val="hu-HU"/>
         </w:rPr>
-        <w:t xml:space="preserve">A </w:t>
+        <w:t xml:space="preserve">A paraméterezési lehetőségeket a felhasznált külső </w:t>
       </w:r>
       <w:proofErr w:type="spellStart"/>
       <w:r>
@@ -676,7 +736,7 @@
           <w:szCs w:val="20"/>
           <w:lang w:val="hu-HU"/>
         </w:rPr>
-        <w:t>paraméterezési</w:t>
+        <w:t>lib-ek</w:t>
       </w:r>
       <w:proofErr w:type="spellEnd"/>
       <w:r>
@@ -686,9 +746,8 @@
           <w:szCs w:val="20"/>
           <w:lang w:val="hu-HU"/>
         </w:rPr>
-        <w:t xml:space="preserve"> lehetőségeket a felhasznált külső </w:t>
-      </w:r>
-      <w:proofErr w:type="spellStart"/>
+        <w:t xml:space="preserve"> dokumentációja tartalmazza</w:t>
+      </w:r>
       <w:r>
         <w:rPr>
           <w:rFonts w:ascii="Arial" w:hAnsi="Arial" w:cs="Arial"/>
@@ -696,9 +755,8 @@
           <w:szCs w:val="20"/>
           <w:lang w:val="hu-HU"/>
         </w:rPr>
-        <w:t>lib-ek</w:t>
-      </w:r>
-      <w:proofErr w:type="spellEnd"/>
+        <w:t xml:space="preserve"> (</w:t>
+      </w:r>
       <w:r>
         <w:rPr>
           <w:rFonts w:ascii="Arial" w:hAnsi="Arial" w:cs="Arial"/>
@@ -706,7 +764,7 @@
           <w:szCs w:val="20"/>
           <w:lang w:val="hu-HU"/>
         </w:rPr>
-        <w:t xml:space="preserve"> dokumentációja tartalmazza</w:t>
+        <w:t>részletek ld.</w:t>
       </w:r>
       <w:r>
         <w:rPr>
@@ -715,27 +773,9 @@
           <w:szCs w:val="20"/>
           <w:lang w:val="hu-HU"/>
         </w:rPr>
-        <w:t xml:space="preserve"> (</w:t>
-      </w:r>
-      <w:r>
-        <w:rPr>
-          <w:rFonts w:ascii="Arial" w:hAnsi="Arial" w:cs="Arial"/>
-          <w:sz w:val="20"/>
-          <w:szCs w:val="20"/>
-          <w:lang w:val="hu-HU"/>
-        </w:rPr>
-        <w:t>részletek ld.</w:t>
-      </w:r>
-      <w:r>
-        <w:rPr>
-          <w:rFonts w:ascii="Arial" w:hAnsi="Arial" w:cs="Arial"/>
-          <w:sz w:val="20"/>
-          <w:szCs w:val="20"/>
-          <w:lang w:val="hu-HU"/>
-        </w:rPr>
         <w:t xml:space="preserve">: </w:t>
       </w:r>
-      <w:hyperlink r:id="rId9" w:history="1">
+      <w:hyperlink r:id="rId10" w:history="1">
         <w:r>
           <w:rPr>
             <w:rFonts w:ascii="Arial" w:hAnsi="Arial" w:cs="Arial"/>
@@ -858,7 +898,7 @@
       <w:commentRangeEnd w:id="0"/>
       <w:r>
         <w:rPr>
-          <w:rStyle w:val="CommentReference"/>
+          <w:rStyle w:val="Jegyzethivatkozs"/>
           <w:lang w:val="hu-HU"/>
         </w:rPr>
         <w:commentReference w:id="0"/>
@@ -913,7 +953,7 @@
       <w:commentRangeEnd w:id="1"/>
       <w:r>
         <w:rPr>
-          <w:rStyle w:val="CommentReference"/>
+          <w:rStyle w:val="Jegyzethivatkozs"/>
           <w:lang w:val="hu-HU"/>
         </w:rPr>
         <w:commentReference w:id="1"/>
@@ -1002,7 +1042,7 @@
       <w:commentRangeEnd w:id="2"/>
       <w:r>
         <w:rPr>
-          <w:rStyle w:val="CommentReference"/>
+          <w:rStyle w:val="Jegyzethivatkozs"/>
           <w:lang w:val="hu-HU"/>
         </w:rPr>
         <w:commentReference w:id="2"/>
@@ -1065,7 +1105,7 @@
       <w:commentRangeEnd w:id="3"/>
       <w:r>
         <w:rPr>
-          <w:rStyle w:val="CommentReference"/>
+          <w:rStyle w:val="Jegyzethivatkozs"/>
           <w:lang w:val="hu-HU"/>
         </w:rPr>
         <w:commentReference w:id="3"/>
@@ -1090,7 +1130,7 @@
       <w:commentRangeEnd w:id="4"/>
       <w:r>
         <w:rPr>
-          <w:rStyle w:val="CommentReference"/>
+          <w:rStyle w:val="Jegyzethivatkozs"/>
           <w:lang w:val="hu-HU"/>
         </w:rPr>
         <w:commentReference w:id="4"/>
@@ -1125,14 +1165,14 @@
     </w:p>
     <w:tbl>
       <w:tblPr>
-        <w:tblStyle w:val="TableGrid"/>
+        <w:tblStyle w:val="Rcsostblzat"/>
         <w:tblW w:w="0" w:type="auto"/>
         <w:tblLook w:val="04A0" w:firstRow="1" w:lastRow="0" w:firstColumn="1" w:lastColumn="0" w:noHBand="0" w:noVBand="1"/>
       </w:tblPr>
       <w:tblGrid>
-        <w:gridCol w:w="3259"/>
-        <w:gridCol w:w="3259"/>
-        <w:gridCol w:w="3260"/>
+        <w:gridCol w:w="3151"/>
+        <w:gridCol w:w="3474"/>
+        <w:gridCol w:w="3229"/>
       </w:tblGrid>
       <w:tr>
         <w:tc>
@@ -1257,6 +1297,46 @@
               <w:t>${</w:t>
             </w:r>
             <w:proofErr w:type="spellStart"/>
+            <w:proofErr w:type="gramStart"/>
+            <w:r>
+              <w:rPr>
+                <w:rFonts w:ascii="Arial" w:hAnsi="Arial" w:cs="Arial"/>
+                <w:sz w:val="20"/>
+                <w:szCs w:val="20"/>
+                <w:lang w:val="hu-HU"/>
+              </w:rPr>
+              <w:t>jsonpath</w:t>
+            </w:r>
+            <w:proofErr w:type="spellEnd"/>
+            <w:r>
+              <w:rPr>
+                <w:rFonts w:ascii="Arial" w:hAnsi="Arial" w:cs="Arial"/>
+                <w:sz w:val="20"/>
+                <w:szCs w:val="20"/>
+                <w:lang w:val="hu-HU"/>
+              </w:rPr>
+              <w:t>(</w:t>
+            </w:r>
+            <w:proofErr w:type="spellStart"/>
+            <w:proofErr w:type="gramEnd"/>
+            <w:r>
+              <w:rPr>
+                <w:rFonts w:ascii="Arial" w:hAnsi="Arial" w:cs="Arial"/>
+                <w:sz w:val="20"/>
+                <w:szCs w:val="20"/>
+                <w:lang w:val="hu-HU"/>
+              </w:rPr>
+              <w:t>$.</w:t>
+            </w:r>
+            <w:r>
+              <w:rPr>
+                <w:rFonts w:ascii="Arial" w:hAnsi="Arial" w:cs="Arial"/>
+                <w:sz w:val="20"/>
+                <w:szCs w:val="20"/>
+                <w:lang w:val="hu-HU"/>
+              </w:rPr>
+              <w:t>ctx.</w:t>
+            </w:r>
             <w:r>
               <w:rPr>
                 <w:rFonts w:ascii="Arial" w:hAnsi="Arial" w:cs="Arial"/>
@@ -1274,12 +1354,21 @@
                 <w:szCs w:val="20"/>
                 <w:lang w:val="hu-HU"/>
               </w:rPr>
+              <w:t>)</w:t>
+            </w:r>
+            <w:r>
+              <w:rPr>
+                <w:rFonts w:ascii="Arial" w:hAnsi="Arial" w:cs="Arial"/>
+                <w:sz w:val="20"/>
+                <w:szCs w:val="20"/>
+                <w:lang w:val="hu-HU"/>
+              </w:rPr>
               <w:t>}</w:t>
             </w:r>
             <w:commentRangeEnd w:id="5"/>
             <w:r>
               <w:rPr>
-                <w:rStyle w:val="CommentReference"/>
+                <w:rStyle w:val="Jegyzethivatkozs"/>
                 <w:rFonts w:ascii="Arial" w:hAnsi="Arial" w:cs="Arial"/>
                 <w:sz w:val="20"/>
                 <w:szCs w:val="20"/>
@@ -1314,6 +1403,7 @@
               <w:t>${</w:t>
             </w:r>
             <w:proofErr w:type="spellStart"/>
+            <w:proofErr w:type="gramStart"/>
             <w:r>
               <w:rPr>
                 <w:rFonts w:ascii="Arial" w:hAnsi="Arial" w:cs="Arial"/>
@@ -1334,6 +1424,45 @@
               <w:t>(</w:t>
             </w:r>
             <w:proofErr w:type="spellStart"/>
+            <w:proofErr w:type="gramEnd"/>
+            <w:r>
+              <w:rPr>
+                <w:rFonts w:ascii="Arial" w:hAnsi="Arial" w:cs="Arial"/>
+                <w:sz w:val="20"/>
+                <w:szCs w:val="20"/>
+                <w:lang w:val="hu-HU"/>
+              </w:rPr>
+              <w:t>jsonpath</w:t>
+            </w:r>
+            <w:proofErr w:type="spellEnd"/>
+            <w:r>
+              <w:rPr>
+                <w:rFonts w:ascii="Arial" w:hAnsi="Arial" w:cs="Arial"/>
+                <w:sz w:val="20"/>
+                <w:szCs w:val="20"/>
+                <w:lang w:val="hu-HU"/>
+              </w:rPr>
+              <w:t>(</w:t>
+            </w:r>
+            <w:proofErr w:type="spellStart"/>
+            <w:r>
+              <w:rPr>
+                <w:rFonts w:ascii="Arial" w:hAnsi="Arial" w:cs="Arial"/>
+                <w:sz w:val="20"/>
+                <w:szCs w:val="20"/>
+                <w:lang w:val="hu-HU"/>
+              </w:rPr>
+              <w:t>$.</w:t>
+            </w:r>
+            <w:r>
+              <w:rPr>
+                <w:rFonts w:ascii="Arial" w:hAnsi="Arial" w:cs="Arial"/>
+                <w:sz w:val="20"/>
+                <w:szCs w:val="20"/>
+                <w:lang w:val="hu-HU"/>
+              </w:rPr>
+              <w:t>ctx.</w:t>
+            </w:r>
             <w:r>
               <w:rPr>
                 <w:rFonts w:ascii="Arial" w:hAnsi="Arial" w:cs="Arial"/>
@@ -1362,6 +1491,15 @@
               <w:t>ate</w:t>
             </w:r>
             <w:proofErr w:type="spellEnd"/>
+            <w:r>
+              <w:rPr>
+                <w:rFonts w:ascii="Arial" w:hAnsi="Arial" w:cs="Arial"/>
+                <w:sz w:val="20"/>
+                <w:szCs w:val="20"/>
+                <w:lang w:val="hu-HU"/>
+              </w:rPr>
+              <w:t>)</w:t>
+            </w:r>
             <w:r>
               <w:rPr>
                 <w:rFonts w:ascii="Arial" w:hAnsi="Arial" w:cs="Arial"/>
@@ -1414,9 +1552,58 @@
                 <w:szCs w:val="20"/>
                 <w:lang w:val="hu-HU"/>
               </w:rPr>
+              <w:t>jsonpath</w:t>
+            </w:r>
+            <w:proofErr w:type="spellEnd"/>
+            <w:r>
+              <w:rPr>
+                <w:rFonts w:ascii="Arial" w:hAnsi="Arial" w:cs="Arial"/>
+                <w:sz w:val="20"/>
+                <w:szCs w:val="20"/>
+                <w:lang w:val="hu-HU"/>
+              </w:rPr>
+              <w:t>(</w:t>
+            </w:r>
+            <w:proofErr w:type="spellStart"/>
+            <w:r>
+              <w:rPr>
+                <w:rFonts w:ascii="Arial" w:hAnsi="Arial" w:cs="Arial"/>
+                <w:sz w:val="20"/>
+                <w:szCs w:val="20"/>
+                <w:lang w:val="hu-HU"/>
+              </w:rPr>
+              <w:t>$.</w:t>
+            </w:r>
+            <w:r>
+              <w:rPr>
+                <w:rFonts w:ascii="Arial" w:hAnsi="Arial" w:cs="Arial"/>
+                <w:sz w:val="20"/>
+                <w:szCs w:val="20"/>
+                <w:lang w:val="hu-HU"/>
+              </w:rPr>
+              <w:t>ctx.</w:t>
+            </w:r>
+            <w:bookmarkStart w:id="6" w:name="_GoBack"/>
+            <w:bookmarkEnd w:id="6"/>
+            <w:r>
+              <w:rPr>
+                <w:rFonts w:ascii="Arial" w:hAnsi="Arial" w:cs="Arial"/>
+                <w:sz w:val="20"/>
+                <w:szCs w:val="20"/>
+                <w:lang w:val="hu-HU"/>
+              </w:rPr>
               <w:t>phoneNumber</w:t>
             </w:r>
             <w:proofErr w:type="spellEnd"/>
+            <w:r>
+              <w:rPr>
+                <w:rFonts w:ascii="Arial" w:hAnsi="Arial" w:cs="Arial"/>
+                <w:sz w:val="20"/>
+                <w:szCs w:val="20"/>
+                <w:lang w:val="hu-HU"/>
+              </w:rPr>
+              <w:t>)</w:t>
+            </w:r>
             <w:r>
               <w:rPr>
                 <w:rFonts w:ascii="Arial" w:hAnsi="Arial" w:cs="Arial"/>
@@ -1484,6 +1671,7 @@
         <w:t>${</w:t>
       </w:r>
       <w:proofErr w:type="spellStart"/>
+      <w:proofErr w:type="gramStart"/>
       <w:r>
         <w:rPr>
           <w:rFonts w:ascii="Arial" w:hAnsi="Arial" w:cs="Arial"/>
@@ -1504,6 +1692,7 @@
         <w:t>(</w:t>
       </w:r>
       <w:proofErr w:type="spellStart"/>
+      <w:proofErr w:type="gramEnd"/>
       <w:r>
         <w:rPr>
           <w:rFonts w:ascii="Arial" w:hAnsi="Arial" w:cs="Arial"/>
@@ -1523,6 +1712,7 @@
         </w:rPr>
         <w:t>(</w:t>
       </w:r>
+      <w:proofErr w:type="spellStart"/>
       <w:r>
         <w:rPr>
           <w:rFonts w:ascii="Arial" w:hAnsi="Arial" w:cs="Arial"/>
@@ -1530,8 +1720,56 @@
           <w:szCs w:val="20"/>
           <w:lang w:val="hu-HU"/>
         </w:rPr>
+        <w:t>$.</w:t>
+      </w:r>
+      <w:r>
+        <w:rPr>
+          <w:rFonts w:ascii="Arial" w:hAnsi="Arial" w:cs="Arial"/>
+          <w:sz w:val="20"/>
+          <w:szCs w:val="20"/>
+          <w:lang w:val="hu-HU"/>
+        </w:rPr>
+        <w:t>ctx</w:t>
+      </w:r>
+      <w:proofErr w:type="spellEnd"/>
+      <w:r>
+        <w:rPr>
+          <w:rFonts w:ascii="Arial" w:hAnsi="Arial" w:cs="Arial"/>
+          <w:sz w:val="20"/>
+          <w:szCs w:val="20"/>
+          <w:lang w:val="hu-HU"/>
+        </w:rPr>
+        <w:t>['</w:t>
+      </w:r>
+      <w:proofErr w:type="spellStart"/>
+      <w:r>
+        <w:rPr>
+          <w:rFonts w:ascii="Arial" w:hAnsi="Arial" w:cs="Arial"/>
+          <w:sz w:val="20"/>
+          <w:szCs w:val="20"/>
+          <w:lang w:val="hu-HU"/>
+        </w:rPr>
+        <w:t>contract</w:t>
+      </w:r>
+      <w:proofErr w:type="spellEnd"/>
+      <w:r>
+        <w:rPr>
+          <w:rFonts w:ascii="Arial" w:hAnsi="Arial" w:cs="Arial"/>
+          <w:sz w:val="20"/>
+          <w:szCs w:val="20"/>
+          <w:lang w:val="hu-HU"/>
+        </w:rPr>
         <w:t>'</w:t>
       </w:r>
+      <w:r>
+        <w:rPr>
+          <w:rFonts w:ascii="Arial" w:hAnsi="Arial" w:cs="Arial"/>
+          <w:sz w:val="20"/>
+          <w:szCs w:val="20"/>
+          <w:lang w:val="hu-HU"/>
+        </w:rPr>
+        <w:t>].</w:t>
+      </w:r>
       <w:proofErr w:type="spellStart"/>
       <w:r>
         <w:rPr>
@@ -1540,96 +1778,9 @@
           <w:szCs w:val="20"/>
           <w:lang w:val="hu-HU"/>
         </w:rPr>
-        <w:t>ctx</w:t>
+        <w:t>signDate</w:t>
       </w:r>
       <w:proofErr w:type="spellEnd"/>
-      <w:r>
-        <w:rPr>
-          <w:rFonts w:ascii="Arial" w:hAnsi="Arial" w:cs="Arial"/>
-          <w:sz w:val="20"/>
-          <w:szCs w:val="20"/>
-          <w:lang w:val="hu-HU"/>
-        </w:rPr>
-        <w:t>[</w:t>
-      </w:r>
-      <w:r>
-        <w:rPr>
-          <w:rFonts w:ascii="Arial" w:hAnsi="Arial" w:cs="Arial"/>
-          <w:sz w:val="20"/>
-          <w:szCs w:val="20"/>
-          <w:lang w:val="hu-HU"/>
-        </w:rPr>
-        <w:t>'</w:t>
-      </w:r>
-      <w:r>
-        <w:rPr>
-          <w:rFonts w:ascii="Arial" w:hAnsi="Arial" w:cs="Arial"/>
-          <w:sz w:val="20"/>
-          <w:szCs w:val="20"/>
-          <w:lang w:val="hu-HU"/>
-        </w:rPr>
-        <w:t>'</w:t>
-      </w:r>
-      <w:proofErr w:type="spellStart"/>
-      <w:r>
-        <w:rPr>
-          <w:rFonts w:ascii="Arial" w:hAnsi="Arial" w:cs="Arial"/>
-          <w:sz w:val="20"/>
-          <w:szCs w:val="20"/>
-          <w:lang w:val="hu-HU"/>
-        </w:rPr>
-        <w:t>contract</w:t>
-      </w:r>
-      <w:proofErr w:type="spellEnd"/>
-      <w:r>
-        <w:rPr>
-          <w:rFonts w:ascii="Arial" w:hAnsi="Arial" w:cs="Arial"/>
-          <w:sz w:val="20"/>
-          <w:szCs w:val="20"/>
-          <w:lang w:val="hu-HU"/>
-        </w:rPr>
-        <w:t>'</w:t>
-      </w:r>
-      <w:r>
-        <w:rPr>
-          <w:rFonts w:ascii="Arial" w:hAnsi="Arial" w:cs="Arial"/>
-          <w:sz w:val="20"/>
-          <w:szCs w:val="20"/>
-          <w:lang w:val="hu-HU"/>
-        </w:rPr>
-        <w:t>'</w:t>
-      </w:r>
-      <w:proofErr w:type="gramStart"/>
-      <w:r>
-        <w:rPr>
-          <w:rFonts w:ascii="Arial" w:hAnsi="Arial" w:cs="Arial"/>
-          <w:sz w:val="20"/>
-          <w:szCs w:val="20"/>
-          <w:lang w:val="hu-HU"/>
-        </w:rPr>
-        <w:t>].</w:t>
-      </w:r>
-      <w:proofErr w:type="spellStart"/>
-      <w:r>
-        <w:rPr>
-          <w:rFonts w:ascii="Arial" w:hAnsi="Arial" w:cs="Arial"/>
-          <w:sz w:val="20"/>
-          <w:szCs w:val="20"/>
-          <w:lang w:val="hu-HU"/>
-        </w:rPr>
-        <w:t>signDate</w:t>
-      </w:r>
-      <w:proofErr w:type="spellEnd"/>
-      <w:proofErr w:type="gramEnd"/>
-      <w:r>
-        <w:rPr>
-          <w:rFonts w:ascii="Arial" w:hAnsi="Arial" w:cs="Arial"/>
-          <w:sz w:val="20"/>
-          <w:szCs w:val="20"/>
-          <w:lang w:val="hu-HU"/>
-        </w:rPr>
-        <w:t>'</w:t>
-      </w:r>
       <w:r>
         <w:rPr>
           <w:rFonts w:ascii="Arial" w:hAnsi="Arial" w:cs="Arial"/>
@@ -1661,11 +1812,11 @@
 </file>
 
 <file path=word/comments.xml><?xml version="1.0" encoding="utf-8"?>
-<w:comments xmlns:wpc="http://schemas.microsoft.com/office/word/2010/wordprocessingCanvas" xmlns:cx="http://schemas.microsoft.com/office/drawing/2014/chartex" xmlns:cx1="http://schemas.microsoft.com/office/drawing/2015/9/8/chartex" xmlns:cx2="http://schemas.microsoft.com/office/drawing/2015/10/21/chartex" xmlns:cx3="http://schemas.microsoft.com/office/drawing/2016/5/9/chartex" xmlns:cx4="http://schemas.microsoft.com/office/drawing/2016/5/10/chartex" xmlns:cx5="http://schemas.microsoft.com/office/drawing/2016/5/11/chartex" xmlns:cx6="http://schemas.microsoft.com/office/drawing/2016/5/12/chartex" xmlns:cx7="http://schemas.microsoft.com/office/drawing/2016/5/13/chartex" xmlns:cx8="http://schemas.microsoft.com/office/drawing/2016/5/14/chartex" xmlns:mc="http://schemas.openxmlformats.org/markup-compatibility/2006" xmlns:aink="http://schemas.microsoft.com/office/drawing/2016/ink" xmlns:am3d="http://schemas.microsoft.com/office/drawing/2017/model3d" xmlns:o="urn:schemas-microsoft-com:office:office" xmlns:r="http://schemas.openxmlformats.org/officeDocument/2006/relationships" xmlns:m="http://schemas.openxmlformats.org/officeDocument/2006/math" xmlns:v="urn:schemas-microsoft-com:vml" xmlns:wp14="http://schemas.microsoft.com/office/word/2010/wordprocessingDrawing" xmlns:wp="http://schemas.openxmlformats.org/drawingml/2006/wordprocessingDrawing" xmlns:w10="urn:schemas-microsoft-com:office:word" xmlns:w="http://schemas.openxmlformats.org/wordprocessingml/2006/main" xmlns:w14="http://schemas.microsoft.com/office/word/2010/wordml" xmlns:w15="http://schemas.microsoft.com/office/word/2012/wordml" xmlns:w16cex="http://schemas.microsoft.com/office/word/2018/wordml/cex" xmlns:w16cid="http://schemas.microsoft.com/office/word/2016/wordml/cid" xmlns:w16="http://schemas.microsoft.com/office/word/2018/wordml" xmlns:w16sdtdh="http://schemas.microsoft.com/office/word/2020/wordml/sdtdatahash" xmlns:w16se="http://schemas.microsoft.com/office/word/2015/wordml/symex" xmlns:wpg="http://schemas.microsoft.com/office/word/2010/wordprocessingGroup" xmlns:wpi="http://schemas.microsoft.com/office/word/2010/wordprocessingInk" xmlns:wne="http://schemas.microsoft.com/office/word/2006/wordml" xmlns:wps="http://schemas.microsoft.com/office/word/2010/wordprocessingShape" mc:Ignorable="w14 w15 w16se w16cid w16 w16cex w16sdtdh wp14">
-  <w:comment w:id="0" w:author="Author" w:initials="A">
+<w:comments xmlns:wpc="http://schemas.microsoft.com/office/word/2010/wordprocessingCanvas" xmlns:mc="http://schemas.openxmlformats.org/markup-compatibility/2006" xmlns:o="urn:schemas-microsoft-com:office:office" xmlns:r="http://schemas.openxmlformats.org/officeDocument/2006/relationships" xmlns:m="http://schemas.openxmlformats.org/officeDocument/2006/math" xmlns:v="urn:schemas-microsoft-com:vml" xmlns:wp14="http://schemas.microsoft.com/office/word/2010/wordprocessingDrawing" xmlns:wp="http://schemas.openxmlformats.org/drawingml/2006/wordprocessingDrawing" xmlns:w10="urn:schemas-microsoft-com:office:word" xmlns:w="http://schemas.openxmlformats.org/wordprocessingml/2006/main" xmlns:w14="http://schemas.microsoft.com/office/word/2010/wordml" xmlns:wpg="http://schemas.microsoft.com/office/word/2010/wordprocessingGroup" xmlns:wpi="http://schemas.microsoft.com/office/word/2010/wordprocessingInk" xmlns:wne="http://schemas.microsoft.com/office/word/2006/wordml" xmlns:wps="http://schemas.microsoft.com/office/word/2010/wordprocessingShape" mc:Ignorable="w14 wp14">
+  <w:comment w:id="0" w:author="Szerző" w:initials="S">
     <w:p>
       <w:pPr>
-        <w:pStyle w:val="CommentText"/>
+        <w:pStyle w:val="Jegyzetszveg"/>
         <w:rPr>
           <w:rFonts w:hint="eastAsia"/>
           <w:lang w:val="en-US"/>
@@ -1673,12 +1824,13 @@
       </w:pPr>
       <w:r>
         <w:rPr>
-          <w:rStyle w:val="CommentReference"/>
+          <w:rStyle w:val="Jegyzethivatkozs"/>
           <w:rFonts w:hint="eastAsia"/>
         </w:rPr>
         <w:annotationRef/>
       </w:r>
       <w:proofErr w:type="spellStart"/>
+      <w:proofErr w:type="gramStart"/>
       <w:r>
         <w:rPr>
           <w:lang w:val="en-US"/>
@@ -1693,6 +1845,7 @@
         <w:t>(</w:t>
       </w:r>
       <w:proofErr w:type="spellStart"/>
+      <w:proofErr w:type="gramEnd"/>
       <w:r>
         <w:rPr>
           <w:rFonts w:ascii="Arial" w:hAnsi="Arial" w:cs="Arial"/>
@@ -1710,6 +1863,29 @@
       </w:r>
       <w:r>
         <w:rPr>
+          <w:rFonts w:ascii="Arial" w:hAnsi="Arial" w:cs="Arial"/>
+          <w:lang w:val="en-US"/>
+        </w:rPr>
+        <w:t>$.</w:t>
+      </w:r>
+      <w:proofErr w:type="spellStart"/>
+      <w:r>
+        <w:rPr>
+          <w:rFonts w:ascii="Arial" w:hAnsi="Arial" w:cs="Arial"/>
+          <w:lang w:val="en-US"/>
+        </w:rPr>
+        <w:t>ctx</w:t>
+      </w:r>
+      <w:proofErr w:type="spellEnd"/>
+      <w:r>
+        <w:rPr>
+          <w:rFonts w:ascii="Arial" w:hAnsi="Arial" w:cs="Arial"/>
+          <w:lang w:val="en-US"/>
+        </w:rPr>
+        <w:t>[</w:t>
+      </w:r>
+      <w:r>
+        <w:rPr>
           <w:rFonts w:ascii="Arial" w:hAnsi="Arial" w:cs="Arial" w:hint="eastAsia"/>
           <w:lang w:val="en-US"/>
         </w:rPr>
@@ -1719,20 +1895,13 @@
       <w:r>
         <w:rPr>
           <w:rFonts w:ascii="Arial" w:hAnsi="Arial" w:cs="Arial"/>
-          <w:lang w:val="en-US"/>
-        </w:rPr>
-        <w:t>ctx</w:t>
+          <w:lang w:val="hu-HU"/>
+        </w:rPr>
+        <w:t>contract</w:t>
       </w:r>
       <w:proofErr w:type="spellEnd"/>
       <w:r>
         <w:rPr>
-          <w:rFonts w:ascii="Arial" w:hAnsi="Arial" w:cs="Arial"/>
-          <w:lang w:val="en-US"/>
-        </w:rPr>
-        <w:t>[</w:t>
-      </w:r>
-      <w:r>
-        <w:rPr>
           <w:rFonts w:ascii="Arial" w:hAnsi="Arial" w:cs="Arial" w:hint="eastAsia"/>
           <w:lang w:val="en-US"/>
         </w:rPr>
@@ -1740,45 +1909,14 @@
       </w:r>
       <w:r>
         <w:rPr>
+          <w:rFonts w:ascii="Arial" w:hAnsi="Arial" w:cs="Arial"/>
+          <w:lang w:val="en-US"/>
+        </w:rPr>
+        <w:t>]</w:t>
+      </w:r>
+      <w:r>
+        <w:rPr>
           <w:rFonts w:ascii="Arial" w:hAnsi="Arial" w:cs="Arial" w:hint="eastAsia"/>
-          <w:lang w:val="en-US"/>
-        </w:rPr>
-        <w:t>'</w:t>
-      </w:r>
-      <w:proofErr w:type="spellStart"/>
-      <w:r>
-        <w:rPr>
-          <w:rFonts w:ascii="Arial" w:hAnsi="Arial" w:cs="Arial"/>
-          <w:lang w:val="hu-HU"/>
-        </w:rPr>
-        <w:t>contract</w:t>
-      </w:r>
-      <w:proofErr w:type="spellEnd"/>
-      <w:r>
-        <w:rPr>
-          <w:rFonts w:ascii="Arial" w:hAnsi="Arial" w:cs="Arial" w:hint="eastAsia"/>
-          <w:lang w:val="en-US"/>
-        </w:rPr>
-        <w:t>'</w:t>
-      </w:r>
-      <w:r>
-        <w:rPr>
-          <w:rFonts w:ascii="Arial" w:hAnsi="Arial" w:cs="Arial" w:hint="eastAsia"/>
-          <w:lang w:val="en-US"/>
-        </w:rPr>
-        <w:t>'</w:t>
-      </w:r>
-      <w:proofErr w:type="gramStart"/>
-      <w:r>
-        <w:rPr>
-          <w:rFonts w:ascii="Arial" w:hAnsi="Arial" w:cs="Arial"/>
-          <w:lang w:val="en-US"/>
-        </w:rPr>
-        <w:t>]</w:t>
-      </w:r>
-      <w:r>
-        <w:rPr>
-          <w:rFonts w:ascii="Arial" w:hAnsi="Arial" w:cs="Arial" w:hint="eastAsia"/>
           <w:lang w:val="hu-HU"/>
         </w:rPr>
         <w:t>.</w:t>
@@ -1789,14 +1927,6 @@
           <w:lang w:val="en-US"/>
         </w:rPr>
         <w:t>contractor.name</w:t>
-      </w:r>
-      <w:proofErr w:type="gramEnd"/>
-      <w:r>
-        <w:rPr>
-          <w:rFonts w:ascii="Arial" w:hAnsi="Arial" w:cs="Arial" w:hint="eastAsia"/>
-          <w:lang w:val="en-US"/>
-        </w:rPr>
-        <w:t>'</w:t>
       </w:r>
       <w:r>
         <w:rPr>
@@ -1813,10 +1943,10 @@
       </w:r>
     </w:p>
   </w:comment>
-  <w:comment w:id="1" w:author="Author" w:initials="A">
+  <w:comment w:id="1" w:author="Szerző" w:initials="S">
     <w:p>
       <w:pPr>
-        <w:pStyle w:val="CommentText"/>
+        <w:pStyle w:val="Jegyzetszveg"/>
         <w:rPr>
           <w:rFonts w:hint="eastAsia"/>
           <w:lang w:val="en-US"/>
@@ -1824,12 +1954,13 @@
       </w:pPr>
       <w:r>
         <w:rPr>
-          <w:rStyle w:val="CommentReference"/>
+          <w:rStyle w:val="Jegyzethivatkozs"/>
           <w:rFonts w:hint="eastAsia"/>
         </w:rPr>
         <w:annotationRef/>
       </w:r>
       <w:proofErr w:type="spellStart"/>
+      <w:proofErr w:type="gramStart"/>
       <w:r>
         <w:rPr>
           <w:lang w:val="en-US"/>
@@ -1844,6 +1975,7 @@
         <w:t>(</w:t>
       </w:r>
       <w:proofErr w:type="spellStart"/>
+      <w:proofErr w:type="gramEnd"/>
       <w:r>
         <w:rPr>
           <w:rFonts w:ascii="Arial" w:hAnsi="Arial" w:cs="Arial"/>
@@ -1877,6 +2009,29 @@
       </w:r>
       <w:r>
         <w:rPr>
+          <w:rFonts w:ascii="Arial" w:hAnsi="Arial" w:cs="Arial"/>
+          <w:lang w:val="hu-HU"/>
+        </w:rPr>
+        <w:t>$.</w:t>
+      </w:r>
+      <w:proofErr w:type="spellStart"/>
+      <w:r>
+        <w:rPr>
+          <w:rFonts w:ascii="Arial" w:hAnsi="Arial" w:cs="Arial"/>
+          <w:lang w:val="en-US"/>
+        </w:rPr>
+        <w:t>ctx</w:t>
+      </w:r>
+      <w:proofErr w:type="spellEnd"/>
+      <w:r>
+        <w:rPr>
+          <w:rFonts w:ascii="Arial" w:hAnsi="Arial" w:cs="Arial"/>
+          <w:lang w:val="en-US"/>
+        </w:rPr>
+        <w:t>[</w:t>
+      </w:r>
+      <w:r>
+        <w:rPr>
           <w:rFonts w:ascii="Arial" w:hAnsi="Arial" w:cs="Arial" w:hint="eastAsia"/>
           <w:lang w:val="en-US"/>
         </w:rPr>
@@ -1886,20 +2041,13 @@
       <w:r>
         <w:rPr>
           <w:rFonts w:ascii="Arial" w:hAnsi="Arial" w:cs="Arial"/>
-          <w:lang w:val="en-US"/>
-        </w:rPr>
-        <w:t>ctx</w:t>
+          <w:lang w:val="hu-HU"/>
+        </w:rPr>
+        <w:t>contract</w:t>
       </w:r>
       <w:proofErr w:type="spellEnd"/>
       <w:r>
         <w:rPr>
-          <w:rFonts w:ascii="Arial" w:hAnsi="Arial" w:cs="Arial"/>
-          <w:lang w:val="en-US"/>
-        </w:rPr>
-        <w:t>[</w:t>
-      </w:r>
-      <w:r>
-        <w:rPr>
           <w:rFonts w:ascii="Arial" w:hAnsi="Arial" w:cs="Arial" w:hint="eastAsia"/>
           <w:lang w:val="en-US"/>
         </w:rPr>
@@ -1907,64 +2055,27 @@
       </w:r>
       <w:r>
         <w:rPr>
+          <w:rFonts w:ascii="Arial" w:hAnsi="Arial" w:cs="Arial"/>
+          <w:lang w:val="en-US"/>
+        </w:rPr>
+        <w:t>]</w:t>
+      </w:r>
+      <w:r>
+        <w:rPr>
           <w:rFonts w:ascii="Arial" w:hAnsi="Arial" w:cs="Arial" w:hint="eastAsia"/>
-          <w:lang w:val="en-US"/>
-        </w:rPr>
-        <w:t>'</w:t>
+          <w:lang w:val="hu-HU"/>
+        </w:rPr>
+        <w:t>.</w:t>
       </w:r>
       <w:proofErr w:type="spellStart"/>
       <w:r>
         <w:rPr>
           <w:rFonts w:ascii="Arial" w:hAnsi="Arial" w:cs="Arial"/>
-          <w:lang w:val="hu-HU"/>
-        </w:rPr>
-        <w:t>contract</w:t>
+          <w:lang w:val="en-US"/>
+        </w:rPr>
+        <w:t>contractor.birthDate</w:t>
       </w:r>
       <w:proofErr w:type="spellEnd"/>
-      <w:r>
-        <w:rPr>
-          <w:rFonts w:ascii="Arial" w:hAnsi="Arial" w:cs="Arial" w:hint="eastAsia"/>
-          <w:lang w:val="en-US"/>
-        </w:rPr>
-        <w:t>'</w:t>
-      </w:r>
-      <w:r>
-        <w:rPr>
-          <w:rFonts w:ascii="Arial" w:hAnsi="Arial" w:cs="Arial" w:hint="eastAsia"/>
-          <w:lang w:val="en-US"/>
-        </w:rPr>
-        <w:t>'</w:t>
-      </w:r>
-      <w:r>
-        <w:rPr>
-          <w:rFonts w:ascii="Arial" w:hAnsi="Arial" w:cs="Arial"/>
-          <w:lang w:val="en-US"/>
-        </w:rPr>
-        <w:t>]</w:t>
-      </w:r>
-      <w:r>
-        <w:rPr>
-          <w:rFonts w:ascii="Arial" w:hAnsi="Arial" w:cs="Arial" w:hint="eastAsia"/>
-          <w:lang w:val="hu-HU"/>
-        </w:rPr>
-        <w:t>.</w:t>
-      </w:r>
-      <w:proofErr w:type="spellStart"/>
-      <w:r>
-        <w:rPr>
-          <w:rFonts w:ascii="Arial" w:hAnsi="Arial" w:cs="Arial"/>
-          <w:lang w:val="en-US"/>
-        </w:rPr>
-        <w:t>contractor.birthDate</w:t>
-      </w:r>
-      <w:proofErr w:type="spellEnd"/>
-      <w:r>
-        <w:rPr>
-          <w:rFonts w:ascii="Arial" w:hAnsi="Arial" w:cs="Arial" w:hint="eastAsia"/>
-          <w:lang w:val="en-US"/>
-        </w:rPr>
-        <w:t>'</w:t>
-      </w:r>
       <w:r>
         <w:rPr>
           <w:rFonts w:ascii="Arial" w:hAnsi="Arial" w:cs="Arial"/>
@@ -1987,10 +2098,10 @@
       </w:r>
     </w:p>
   </w:comment>
-  <w:comment w:id="2" w:author="Author" w:initials="A">
+  <w:comment w:id="2" w:author="Szerző" w:initials="S">
     <w:p>
       <w:pPr>
-        <w:pStyle w:val="CommentText"/>
+        <w:pStyle w:val="Jegyzetszveg"/>
         <w:rPr>
           <w:rFonts w:hint="eastAsia"/>
           <w:lang w:val="en-US"/>
@@ -1998,12 +2109,13 @@
       </w:pPr>
       <w:r>
         <w:rPr>
-          <w:rStyle w:val="CommentReference"/>
+          <w:rStyle w:val="Jegyzethivatkozs"/>
           <w:rFonts w:hint="eastAsia"/>
         </w:rPr>
         <w:annotationRef/>
       </w:r>
       <w:proofErr w:type="spellStart"/>
+      <w:proofErr w:type="gramStart"/>
       <w:r>
         <w:rPr>
           <w:lang w:val="en-US"/>
@@ -2018,6 +2130,7 @@
         <w:t>(</w:t>
       </w:r>
       <w:proofErr w:type="spellStart"/>
+      <w:proofErr w:type="gramEnd"/>
       <w:r>
         <w:rPr>
           <w:rFonts w:ascii="Arial" w:hAnsi="Arial" w:cs="Arial"/>
@@ -2035,6 +2148,29 @@
       </w:r>
       <w:r>
         <w:rPr>
+          <w:rFonts w:ascii="Arial" w:hAnsi="Arial" w:cs="Arial"/>
+          <w:lang w:val="hu-HU"/>
+        </w:rPr>
+        <w:t>$.</w:t>
+      </w:r>
+      <w:proofErr w:type="spellStart"/>
+      <w:r>
+        <w:rPr>
+          <w:rFonts w:ascii="Arial" w:hAnsi="Arial" w:cs="Arial"/>
+          <w:lang w:val="en-US"/>
+        </w:rPr>
+        <w:t>ctx</w:t>
+      </w:r>
+      <w:proofErr w:type="spellEnd"/>
+      <w:r>
+        <w:rPr>
+          <w:rFonts w:ascii="Arial" w:hAnsi="Arial" w:cs="Arial"/>
+          <w:lang w:val="en-US"/>
+        </w:rPr>
+        <w:t>[</w:t>
+      </w:r>
+      <w:r>
+        <w:rPr>
           <w:rFonts w:ascii="Arial" w:hAnsi="Arial" w:cs="Arial" w:hint="eastAsia"/>
           <w:lang w:val="en-US"/>
         </w:rPr>
@@ -2044,20 +2180,13 @@
       <w:r>
         <w:rPr>
           <w:rFonts w:ascii="Arial" w:hAnsi="Arial" w:cs="Arial"/>
-          <w:lang w:val="en-US"/>
-        </w:rPr>
-        <w:t>ctx</w:t>
+          <w:lang w:val="hu-HU"/>
+        </w:rPr>
+        <w:t>contract</w:t>
       </w:r>
       <w:proofErr w:type="spellEnd"/>
       <w:r>
         <w:rPr>
-          <w:rFonts w:ascii="Arial" w:hAnsi="Arial" w:cs="Arial"/>
-          <w:lang w:val="en-US"/>
-        </w:rPr>
-        <w:t>[</w:t>
-      </w:r>
-      <w:r>
-        <w:rPr>
           <w:rFonts w:ascii="Arial" w:hAnsi="Arial" w:cs="Arial" w:hint="eastAsia"/>
           <w:lang w:val="en-US"/>
         </w:rPr>
@@ -2065,66 +2194,27 @@
       </w:r>
       <w:r>
         <w:rPr>
+          <w:rFonts w:ascii="Arial" w:hAnsi="Arial" w:cs="Arial"/>
+          <w:lang w:val="en-US"/>
+        </w:rPr>
+        <w:t>]</w:t>
+      </w:r>
+      <w:r>
+        <w:rPr>
           <w:rFonts w:ascii="Arial" w:hAnsi="Arial" w:cs="Arial" w:hint="eastAsia"/>
-          <w:lang w:val="en-US"/>
-        </w:rPr>
-        <w:t>'</w:t>
+          <w:lang w:val="hu-HU"/>
+        </w:rPr>
+        <w:t>.</w:t>
       </w:r>
       <w:proofErr w:type="spellStart"/>
       <w:r>
         <w:rPr>
           <w:rFonts w:ascii="Arial" w:hAnsi="Arial" w:cs="Arial"/>
-          <w:lang w:val="hu-HU"/>
-        </w:rPr>
-        <w:t>contract</w:t>
+          <w:lang w:val="en-US"/>
+        </w:rPr>
+        <w:t>contractType.contractTypeName</w:t>
       </w:r>
       <w:proofErr w:type="spellEnd"/>
-      <w:r>
-        <w:rPr>
-          <w:rFonts w:ascii="Arial" w:hAnsi="Arial" w:cs="Arial" w:hint="eastAsia"/>
-          <w:lang w:val="en-US"/>
-        </w:rPr>
-        <w:t>'</w:t>
-      </w:r>
-      <w:r>
-        <w:rPr>
-          <w:rFonts w:ascii="Arial" w:hAnsi="Arial" w:cs="Arial" w:hint="eastAsia"/>
-          <w:lang w:val="en-US"/>
-        </w:rPr>
-        <w:t>'</w:t>
-      </w:r>
-      <w:proofErr w:type="gramStart"/>
-      <w:r>
-        <w:rPr>
-          <w:rFonts w:ascii="Arial" w:hAnsi="Arial" w:cs="Arial"/>
-          <w:lang w:val="en-US"/>
-        </w:rPr>
-        <w:t>]</w:t>
-      </w:r>
-      <w:r>
-        <w:rPr>
-          <w:rFonts w:ascii="Arial" w:hAnsi="Arial" w:cs="Arial" w:hint="eastAsia"/>
-          <w:lang w:val="hu-HU"/>
-        </w:rPr>
-        <w:t>.</w:t>
-      </w:r>
-      <w:proofErr w:type="spellStart"/>
-      <w:r>
-        <w:rPr>
-          <w:rFonts w:ascii="Arial" w:hAnsi="Arial" w:cs="Arial"/>
-          <w:lang w:val="en-US"/>
-        </w:rPr>
-        <w:t>contractType.contractTypeName</w:t>
-      </w:r>
-      <w:proofErr w:type="spellEnd"/>
-      <w:proofErr w:type="gramEnd"/>
-      <w:r>
-        <w:rPr>
-          <w:rFonts w:ascii="Arial" w:hAnsi="Arial" w:cs="Arial" w:hint="eastAsia"/>
-          <w:lang w:val="en-US"/>
-        </w:rPr>
-        <w:t>'</w:t>
-      </w:r>
       <w:r>
         <w:rPr>
           <w:rFonts w:ascii="Arial" w:hAnsi="Arial" w:cs="Arial"/>
@@ -2140,10 +2230,10 @@
       </w:r>
     </w:p>
   </w:comment>
-  <w:comment w:id="3" w:author="Author" w:initials="A">
+  <w:comment w:id="3" w:author="Szerző" w:initials="S">
     <w:p>
       <w:pPr>
-        <w:pStyle w:val="CommentText"/>
+        <w:pStyle w:val="Jegyzetszveg"/>
         <w:rPr>
           <w:rFonts w:hint="eastAsia"/>
           <w:lang w:val="en-US"/>
@@ -2151,12 +2241,13 @@
       </w:pPr>
       <w:r>
         <w:rPr>
-          <w:rStyle w:val="CommentReference"/>
+          <w:rStyle w:val="Jegyzethivatkozs"/>
           <w:rFonts w:hint="eastAsia"/>
         </w:rPr>
         <w:annotationRef/>
       </w:r>
       <w:proofErr w:type="spellStart"/>
+      <w:proofErr w:type="gramStart"/>
       <w:r>
         <w:rPr>
           <w:lang w:val="en-US"/>
@@ -2171,6 +2262,7 @@
         <w:t>(</w:t>
       </w:r>
       <w:proofErr w:type="spellStart"/>
+      <w:proofErr w:type="gramEnd"/>
       <w:r>
         <w:rPr>
           <w:rFonts w:ascii="Arial" w:hAnsi="Arial" w:cs="Arial"/>
@@ -2188,6 +2280,29 @@
       </w:r>
       <w:r>
         <w:rPr>
+          <w:rFonts w:ascii="Arial" w:hAnsi="Arial" w:cs="Arial"/>
+          <w:lang w:val="en-US"/>
+        </w:rPr>
+        <w:t>$.</w:t>
+      </w:r>
+      <w:proofErr w:type="spellStart"/>
+      <w:r>
+        <w:rPr>
+          <w:rFonts w:ascii="Arial" w:hAnsi="Arial" w:cs="Arial"/>
+          <w:lang w:val="en-US"/>
+        </w:rPr>
+        <w:t>ctx</w:t>
+      </w:r>
+      <w:proofErr w:type="spellEnd"/>
+      <w:r>
+        <w:rPr>
+          <w:rFonts w:ascii="Arial" w:hAnsi="Arial" w:cs="Arial"/>
+          <w:lang w:val="en-US"/>
+        </w:rPr>
+        <w:t>[</w:t>
+      </w:r>
+      <w:r>
+        <w:rPr>
           <w:rFonts w:ascii="Arial" w:hAnsi="Arial" w:cs="Arial" w:hint="eastAsia"/>
           <w:lang w:val="en-US"/>
         </w:rPr>
@@ -2197,20 +2312,13 @@
       <w:r>
         <w:rPr>
           <w:rFonts w:ascii="Arial" w:hAnsi="Arial" w:cs="Arial"/>
-          <w:lang w:val="en-US"/>
-        </w:rPr>
-        <w:t>ctx</w:t>
+          <w:lang w:val="hu-HU"/>
+        </w:rPr>
+        <w:t>contract</w:t>
       </w:r>
       <w:proofErr w:type="spellEnd"/>
       <w:r>
         <w:rPr>
-          <w:rFonts w:ascii="Arial" w:hAnsi="Arial" w:cs="Arial"/>
-          <w:lang w:val="en-US"/>
-        </w:rPr>
-        <w:t>[</w:t>
-      </w:r>
-      <w:r>
-        <w:rPr>
           <w:rFonts w:ascii="Arial" w:hAnsi="Arial" w:cs="Arial" w:hint="eastAsia"/>
           <w:lang w:val="en-US"/>
         </w:rPr>
@@ -2218,66 +2326,27 @@
       </w:r>
       <w:r>
         <w:rPr>
+          <w:rFonts w:ascii="Arial" w:hAnsi="Arial" w:cs="Arial"/>
+          <w:lang w:val="en-US"/>
+        </w:rPr>
+        <w:t>]</w:t>
+      </w:r>
+      <w:r>
+        <w:rPr>
           <w:rFonts w:ascii="Arial" w:hAnsi="Arial" w:cs="Arial" w:hint="eastAsia"/>
-          <w:lang w:val="en-US"/>
-        </w:rPr>
-        <w:t>'</w:t>
+          <w:lang w:val="hu-HU"/>
+        </w:rPr>
+        <w:t>.</w:t>
       </w:r>
       <w:proofErr w:type="spellStart"/>
       <w:r>
         <w:rPr>
           <w:rFonts w:ascii="Arial" w:hAnsi="Arial" w:cs="Arial"/>
-          <w:lang w:val="hu-HU"/>
-        </w:rPr>
-        <w:t>contract</w:t>
+          <w:lang w:val="en-US"/>
+        </w:rPr>
+        <w:t>contractType.fee</w:t>
       </w:r>
       <w:proofErr w:type="spellEnd"/>
-      <w:r>
-        <w:rPr>
-          <w:rFonts w:ascii="Arial" w:hAnsi="Arial" w:cs="Arial" w:hint="eastAsia"/>
-          <w:lang w:val="en-US"/>
-        </w:rPr>
-        <w:t>'</w:t>
-      </w:r>
-      <w:r>
-        <w:rPr>
-          <w:rFonts w:ascii="Arial" w:hAnsi="Arial" w:cs="Arial" w:hint="eastAsia"/>
-          <w:lang w:val="en-US"/>
-        </w:rPr>
-        <w:t>'</w:t>
-      </w:r>
-      <w:proofErr w:type="gramStart"/>
-      <w:r>
-        <w:rPr>
-          <w:rFonts w:ascii="Arial" w:hAnsi="Arial" w:cs="Arial"/>
-          <w:lang w:val="en-US"/>
-        </w:rPr>
-        <w:t>]</w:t>
-      </w:r>
-      <w:r>
-        <w:rPr>
-          <w:rFonts w:ascii="Arial" w:hAnsi="Arial" w:cs="Arial" w:hint="eastAsia"/>
-          <w:lang w:val="hu-HU"/>
-        </w:rPr>
-        <w:t>.</w:t>
-      </w:r>
-      <w:proofErr w:type="spellStart"/>
-      <w:r>
-        <w:rPr>
-          <w:rFonts w:ascii="Arial" w:hAnsi="Arial" w:cs="Arial"/>
-          <w:lang w:val="en-US"/>
-        </w:rPr>
-        <w:t>contractType.fee</w:t>
-      </w:r>
-      <w:proofErr w:type="spellEnd"/>
-      <w:proofErr w:type="gramEnd"/>
-      <w:r>
-        <w:rPr>
-          <w:rFonts w:ascii="Arial" w:hAnsi="Arial" w:cs="Arial" w:hint="eastAsia"/>
-          <w:lang w:val="en-US"/>
-        </w:rPr>
-        <w:t>'</w:t>
-      </w:r>
       <w:r>
         <w:rPr>
           <w:rFonts w:ascii="Arial" w:hAnsi="Arial" w:cs="Arial"/>
@@ -2293,10 +2362,10 @@
       </w:r>
     </w:p>
   </w:comment>
-  <w:comment w:id="4" w:author="Author" w:initials="A">
+  <w:comment w:id="4" w:author="Szerző" w:initials="S">
     <w:p>
       <w:pPr>
-        <w:pStyle w:val="CommentText"/>
+        <w:pStyle w:val="Jegyzetszveg"/>
         <w:rPr>
           <w:rFonts w:hint="eastAsia"/>
           <w:lang w:val="en-US"/>
@@ -2304,12 +2373,13 @@
       </w:pPr>
       <w:r>
         <w:rPr>
-          <w:rStyle w:val="CommentReference"/>
+          <w:rStyle w:val="Jegyzethivatkozs"/>
           <w:rFonts w:hint="eastAsia"/>
         </w:rPr>
         <w:annotationRef/>
       </w:r>
       <w:proofErr w:type="spellStart"/>
+      <w:proofErr w:type="gramStart"/>
       <w:r>
         <w:rPr>
           <w:lang w:val="en-US"/>
@@ -2324,6 +2394,7 @@
         <w:t>(</w:t>
       </w:r>
       <w:proofErr w:type="spellStart"/>
+      <w:proofErr w:type="gramEnd"/>
       <w:r>
         <w:rPr>
           <w:rFonts w:ascii="Arial" w:hAnsi="Arial" w:cs="Arial"/>
@@ -2341,6 +2412,29 @@
       </w:r>
       <w:r>
         <w:rPr>
+          <w:rFonts w:ascii="Arial" w:hAnsi="Arial" w:cs="Arial"/>
+          <w:lang w:val="hu-HU"/>
+        </w:rPr>
+        <w:t>$.</w:t>
+      </w:r>
+      <w:proofErr w:type="spellStart"/>
+      <w:r>
+        <w:rPr>
+          <w:rFonts w:ascii="Arial" w:hAnsi="Arial" w:cs="Arial"/>
+          <w:lang w:val="en-US"/>
+        </w:rPr>
+        <w:t>ctx</w:t>
+      </w:r>
+      <w:proofErr w:type="spellEnd"/>
+      <w:r>
+        <w:rPr>
+          <w:rFonts w:ascii="Arial" w:hAnsi="Arial" w:cs="Arial"/>
+          <w:lang w:val="en-US"/>
+        </w:rPr>
+        <w:t>[</w:t>
+      </w:r>
+      <w:r>
+        <w:rPr>
           <w:rFonts w:ascii="Arial" w:hAnsi="Arial" w:cs="Arial" w:hint="eastAsia"/>
           <w:lang w:val="en-US"/>
         </w:rPr>
@@ -2350,20 +2444,13 @@
       <w:r>
         <w:rPr>
           <w:rFonts w:ascii="Arial" w:hAnsi="Arial" w:cs="Arial"/>
-          <w:lang w:val="en-US"/>
-        </w:rPr>
-        <w:t>ctx</w:t>
+          <w:lang w:val="hu-HU"/>
+        </w:rPr>
+        <w:t>contract</w:t>
       </w:r>
       <w:proofErr w:type="spellEnd"/>
       <w:r>
         <w:rPr>
-          <w:rFonts w:ascii="Arial" w:hAnsi="Arial" w:cs="Arial"/>
-          <w:lang w:val="en-US"/>
-        </w:rPr>
-        <w:t>[</w:t>
-      </w:r>
-      <w:r>
-        <w:rPr>
           <w:rFonts w:ascii="Arial" w:hAnsi="Arial" w:cs="Arial" w:hint="eastAsia"/>
           <w:lang w:val="en-US"/>
         </w:rPr>
@@ -2371,59 +2458,20 @@
       </w:r>
       <w:r>
         <w:rPr>
-          <w:rFonts w:ascii="Arial" w:hAnsi="Arial" w:cs="Arial" w:hint="eastAsia"/>
-          <w:lang w:val="en-US"/>
-        </w:rPr>
-        <w:t>'</w:t>
+          <w:rFonts w:ascii="Arial" w:hAnsi="Arial" w:cs="Arial"/>
+          <w:lang w:val="en-US"/>
+        </w:rPr>
+        <w:t>].</w:t>
       </w:r>
       <w:proofErr w:type="spellStart"/>
       <w:r>
         <w:rPr>
           <w:rFonts w:ascii="Arial" w:hAnsi="Arial" w:cs="Arial"/>
-          <w:lang w:val="hu-HU"/>
-        </w:rPr>
-        <w:t>contract</w:t>
+          <w:lang w:val="en-US"/>
+        </w:rPr>
+        <w:t>contractType.paymentFrequency</w:t>
       </w:r>
       <w:proofErr w:type="spellEnd"/>
-      <w:r>
-        <w:rPr>
-          <w:rFonts w:ascii="Arial" w:hAnsi="Arial" w:cs="Arial" w:hint="eastAsia"/>
-          <w:lang w:val="en-US"/>
-        </w:rPr>
-        <w:t>'</w:t>
-      </w:r>
-      <w:r>
-        <w:rPr>
-          <w:rFonts w:ascii="Arial" w:hAnsi="Arial" w:cs="Arial" w:hint="eastAsia"/>
-          <w:lang w:val="en-US"/>
-        </w:rPr>
-        <w:t>'</w:t>
-      </w:r>
-      <w:proofErr w:type="gramStart"/>
-      <w:r>
-        <w:rPr>
-          <w:rFonts w:ascii="Arial" w:hAnsi="Arial" w:cs="Arial"/>
-          <w:lang w:val="en-US"/>
-        </w:rPr>
-        <w:t>].</w:t>
-      </w:r>
-      <w:proofErr w:type="spellStart"/>
-      <w:r>
-        <w:rPr>
-          <w:rFonts w:ascii="Arial" w:hAnsi="Arial" w:cs="Arial"/>
-          <w:lang w:val="en-US"/>
-        </w:rPr>
-        <w:t>contractType.paymentFrequency</w:t>
-      </w:r>
-      <w:proofErr w:type="spellEnd"/>
-      <w:proofErr w:type="gramEnd"/>
-      <w:r>
-        <w:rPr>
-          <w:rFonts w:ascii="Arial" w:hAnsi="Arial" w:cs="Arial" w:hint="eastAsia"/>
-          <w:lang w:val="en-US"/>
-        </w:rPr>
-        <w:t>'</w:t>
-      </w:r>
       <w:r>
         <w:rPr>
           <w:rFonts w:ascii="Arial" w:hAnsi="Arial" w:cs="Arial"/>
@@ -2439,10 +2487,10 @@
       </w:r>
     </w:p>
   </w:comment>
-  <w:comment w:id="5" w:author="Author" w:initials="A">
+  <w:comment w:id="5" w:author="Szerző" w:initials="S">
     <w:p>
       <w:pPr>
-        <w:pStyle w:val="CommentText"/>
+        <w:pStyle w:val="Jegyzetszveg"/>
         <w:rPr>
           <w:rFonts w:hint="eastAsia"/>
           <w:lang w:val="en-US"/>
@@ -2450,12 +2498,13 @@
       </w:pPr>
       <w:r>
         <w:rPr>
-          <w:rStyle w:val="CommentReference"/>
+          <w:rStyle w:val="Jegyzethivatkozs"/>
           <w:rFonts w:hint="eastAsia"/>
         </w:rPr>
         <w:annotationRef/>
       </w:r>
       <w:proofErr w:type="spellStart"/>
+      <w:proofErr w:type="gramStart"/>
       <w:r>
         <w:rPr>
           <w:lang w:val="en-US"/>
@@ -2470,6 +2519,7 @@
         <w:t>(</w:t>
       </w:r>
       <w:proofErr w:type="spellStart"/>
+      <w:proofErr w:type="gramEnd"/>
       <w:r>
         <w:rPr>
           <w:rFonts w:ascii="Arial" w:hAnsi="Arial" w:cs="Arial"/>
@@ -2487,6 +2537,29 @@
       </w:r>
       <w:r>
         <w:rPr>
+          <w:rFonts w:ascii="Arial" w:hAnsi="Arial" w:cs="Arial"/>
+          <w:lang w:val="en-US"/>
+        </w:rPr>
+        <w:t>$.</w:t>
+      </w:r>
+      <w:proofErr w:type="spellStart"/>
+      <w:r>
+        <w:rPr>
+          <w:rFonts w:ascii="Arial" w:hAnsi="Arial" w:cs="Arial"/>
+          <w:lang w:val="en-US"/>
+        </w:rPr>
+        <w:t>ctx</w:t>
+      </w:r>
+      <w:proofErr w:type="spellEnd"/>
+      <w:r>
+        <w:rPr>
+          <w:rFonts w:ascii="Arial" w:hAnsi="Arial" w:cs="Arial"/>
+          <w:lang w:val="en-US"/>
+        </w:rPr>
+        <w:t>[</w:t>
+      </w:r>
+      <w:r>
+        <w:rPr>
           <w:rFonts w:ascii="Arial" w:hAnsi="Arial" w:cs="Arial" w:hint="eastAsia"/>
           <w:lang w:val="en-US"/>
         </w:rPr>
@@ -2496,20 +2569,13 @@
       <w:r>
         <w:rPr>
           <w:rFonts w:ascii="Arial" w:hAnsi="Arial" w:cs="Arial"/>
-          <w:lang w:val="en-US"/>
-        </w:rPr>
-        <w:t>ctx</w:t>
+          <w:lang w:val="hu-HU"/>
+        </w:rPr>
+        <w:t>contract</w:t>
       </w:r>
       <w:proofErr w:type="spellEnd"/>
       <w:r>
         <w:rPr>
-          <w:rFonts w:ascii="Arial" w:hAnsi="Arial" w:cs="Arial"/>
-          <w:lang w:val="en-US"/>
-        </w:rPr>
-        <w:t>[</w:t>
-      </w:r>
-      <w:r>
-        <w:rPr>
           <w:rFonts w:ascii="Arial" w:hAnsi="Arial" w:cs="Arial" w:hint="eastAsia"/>
           <w:lang w:val="en-US"/>
         </w:rPr>
@@ -2517,45 +2583,14 @@
       </w:r>
       <w:r>
         <w:rPr>
+          <w:rFonts w:ascii="Arial" w:hAnsi="Arial" w:cs="Arial"/>
+          <w:lang w:val="en-US"/>
+        </w:rPr>
+        <w:t>]</w:t>
+      </w:r>
+      <w:r>
+        <w:rPr>
           <w:rFonts w:ascii="Arial" w:hAnsi="Arial" w:cs="Arial" w:hint="eastAsia"/>
-          <w:lang w:val="en-US"/>
-        </w:rPr>
-        <w:t>'</w:t>
-      </w:r>
-      <w:proofErr w:type="spellStart"/>
-      <w:r>
-        <w:rPr>
-          <w:rFonts w:ascii="Arial" w:hAnsi="Arial" w:cs="Arial"/>
-          <w:lang w:val="hu-HU"/>
-        </w:rPr>
-        <w:t>contract</w:t>
-      </w:r>
-      <w:proofErr w:type="spellEnd"/>
-      <w:r>
-        <w:rPr>
-          <w:rFonts w:ascii="Arial" w:hAnsi="Arial" w:cs="Arial" w:hint="eastAsia"/>
-          <w:lang w:val="en-US"/>
-        </w:rPr>
-        <w:t>'</w:t>
-      </w:r>
-      <w:r>
-        <w:rPr>
-          <w:rFonts w:ascii="Arial" w:hAnsi="Arial" w:cs="Arial" w:hint="eastAsia"/>
-          <w:lang w:val="en-US"/>
-        </w:rPr>
-        <w:t>'</w:t>
-      </w:r>
-      <w:proofErr w:type="gramStart"/>
-      <w:r>
-        <w:rPr>
-          <w:rFonts w:ascii="Arial" w:hAnsi="Arial" w:cs="Arial"/>
-          <w:lang w:val="en-US"/>
-        </w:rPr>
-        <w:t>]</w:t>
-      </w:r>
-      <w:r>
-        <w:rPr>
-          <w:rFonts w:ascii="Arial" w:hAnsi="Arial" w:cs="Arial" w:hint="eastAsia"/>
           <w:lang w:val="hu-HU"/>
         </w:rPr>
         <w:t>.</w:t>
@@ -2564,21 +2599,7 @@
         <w:rPr>
           <w:lang w:val="en-US"/>
         </w:rPr>
-        <w:t>beneficiaries</w:t>
-      </w:r>
-      <w:proofErr w:type="gramEnd"/>
-      <w:r>
-        <w:rPr>
-          <w:rFonts w:ascii="Arial" w:hAnsi="Arial" w:cs="Arial" w:hint="eastAsia"/>
-          <w:lang w:val="en-US"/>
-        </w:rPr>
-        <w:t>'</w:t>
-      </w:r>
-      <w:r>
-        <w:rPr>
-          <w:lang w:val="en-US"/>
-        </w:rPr>
-        <w:t>)</w:t>
+        <w:t>beneficiaries)</w:t>
       </w:r>
       <w:r>
         <w:rPr>
@@ -2614,7 +2635,7 @@
 </file>
 
 <file path=word/endnotes.xml><?xml version="1.0" encoding="utf-8"?>
-<w:endnotes xmlns:wpc="http://schemas.microsoft.com/office/word/2010/wordprocessingCanvas" xmlns:cx="http://schemas.microsoft.com/office/drawing/2014/chartex" xmlns:cx1="http://schemas.microsoft.com/office/drawing/2015/9/8/chartex" xmlns:cx2="http://schemas.microsoft.com/office/drawing/2015/10/21/chartex" xmlns:cx3="http://schemas.microsoft.com/office/drawing/2016/5/9/chartex" xmlns:cx4="http://schemas.microsoft.com/office/drawing/2016/5/10/chartex" xmlns:cx5="http://schemas.microsoft.com/office/drawing/2016/5/11/chartex" xmlns:cx6="http://schemas.microsoft.com/office/drawing/2016/5/12/chartex" xmlns:cx7="http://schemas.microsoft.com/office/drawing/2016/5/13/chartex" xmlns:cx8="http://schemas.microsoft.com/office/drawing/2016/5/14/chartex" xmlns:mc="http://schemas.openxmlformats.org/markup-compatibility/2006" xmlns:aink="http://schemas.microsoft.com/office/drawing/2016/ink" xmlns:am3d="http://schemas.microsoft.com/office/drawing/2017/model3d" xmlns:o="urn:schemas-microsoft-com:office:office" xmlns:r="http://schemas.openxmlformats.org/officeDocument/2006/relationships" xmlns:m="http://schemas.openxmlformats.org/officeDocument/2006/math" xmlns:v="urn:schemas-microsoft-com:vml" xmlns:wp14="http://schemas.microsoft.com/office/word/2010/wordprocessingDrawing" xmlns:wp="http://schemas.openxmlformats.org/drawingml/2006/wordprocessingDrawing" xmlns:w10="urn:schemas-microsoft-com:office:word" xmlns:w="http://schemas.openxmlformats.org/wordprocessingml/2006/main" xmlns:w14="http://schemas.microsoft.com/office/word/2010/wordml" xmlns:w15="http://schemas.microsoft.com/office/word/2012/wordml" xmlns:w16cex="http://schemas.microsoft.com/office/word/2018/wordml/cex" xmlns:w16cid="http://schemas.microsoft.com/office/word/2016/wordml/cid" xmlns:w16="http://schemas.microsoft.com/office/word/2018/wordml" xmlns:w16sdtdh="http://schemas.microsoft.com/office/word/2020/wordml/sdtdatahash" xmlns:w16se="http://schemas.microsoft.com/office/word/2015/wordml/symex" xmlns:wpg="http://schemas.microsoft.com/office/word/2010/wordprocessingGroup" xmlns:wpi="http://schemas.microsoft.com/office/word/2010/wordprocessingInk" xmlns:wne="http://schemas.microsoft.com/office/word/2006/wordml" xmlns:wps="http://schemas.microsoft.com/office/word/2010/wordprocessingShape" mc:Ignorable="w14 w15 w16se w16cid w16 w16cex w16sdtdh wp14">
+<w:endnotes xmlns:wpc="http://schemas.microsoft.com/office/word/2010/wordprocessingCanvas" xmlns:mc="http://schemas.openxmlformats.org/markup-compatibility/2006" xmlns:o="urn:schemas-microsoft-com:office:office" xmlns:r="http://schemas.openxmlformats.org/officeDocument/2006/relationships" xmlns:m="http://schemas.openxmlformats.org/officeDocument/2006/math" xmlns:v="urn:schemas-microsoft-com:vml" xmlns:wp14="http://schemas.microsoft.com/office/word/2010/wordprocessingDrawing" xmlns:wp="http://schemas.openxmlformats.org/drawingml/2006/wordprocessingDrawing" xmlns:w10="urn:schemas-microsoft-com:office:word" xmlns:w="http://schemas.openxmlformats.org/wordprocessingml/2006/main" xmlns:w14="http://schemas.microsoft.com/office/word/2010/wordml" xmlns:wpg="http://schemas.microsoft.com/office/word/2010/wordprocessingGroup" xmlns:wpi="http://schemas.microsoft.com/office/word/2010/wordprocessingInk" xmlns:wne="http://schemas.microsoft.com/office/word/2006/wordml" xmlns:wps="http://schemas.microsoft.com/office/word/2010/wordprocessingShape" mc:Ignorable="w14 wp14">
   <w:endnote w:type="separator" w:id="-1">
     <w:p>
       <w:pPr>
@@ -2643,7 +2664,7 @@
 </file>
 
 <file path=word/footnotes.xml><?xml version="1.0" encoding="utf-8"?>
-<w:footnotes xmlns:wpc="http://schemas.microsoft.com/office/word/2010/wordprocessingCanvas" xmlns:cx="http://schemas.microsoft.com/office/drawing/2014/chartex" xmlns:cx1="http://schemas.microsoft.com/office/drawing/2015/9/8/chartex" xmlns:cx2="http://schemas.microsoft.com/office/drawing/2015/10/21/chartex" xmlns:cx3="http://schemas.microsoft.com/office/drawing/2016/5/9/chartex" xmlns:cx4="http://schemas.microsoft.com/office/drawing/2016/5/10/chartex" xmlns:cx5="http://schemas.microsoft.com/office/drawing/2016/5/11/chartex" xmlns:cx6="http://schemas.microsoft.com/office/drawing/2016/5/12/chartex" xmlns:cx7="http://schemas.microsoft.com/office/drawing/2016/5/13/chartex" xmlns:cx8="http://schemas.microsoft.com/office/drawing/2016/5/14/chartex" xmlns:mc="http://schemas.openxmlformats.org/markup-compatibility/2006" xmlns:aink="http://schemas.microsoft.com/office/drawing/2016/ink" xmlns:am3d="http://schemas.microsoft.com/office/drawing/2017/model3d" xmlns:o="urn:schemas-microsoft-com:office:office" xmlns:r="http://schemas.openxmlformats.org/officeDocument/2006/relationships" xmlns:m="http://schemas.openxmlformats.org/officeDocument/2006/math" xmlns:v="urn:schemas-microsoft-com:vml" xmlns:wp14="http://schemas.microsoft.com/office/word/2010/wordprocessingDrawing" xmlns:wp="http://schemas.openxmlformats.org/drawingml/2006/wordprocessingDrawing" xmlns:w10="urn:schemas-microsoft-com:office:word" xmlns:w="http://schemas.openxmlformats.org/wordprocessingml/2006/main" xmlns:w14="http://schemas.microsoft.com/office/word/2010/wordml" xmlns:w15="http://schemas.microsoft.com/office/word/2012/wordml" xmlns:w16cex="http://schemas.microsoft.com/office/word/2018/wordml/cex" xmlns:w16cid="http://schemas.microsoft.com/office/word/2016/wordml/cid" xmlns:w16="http://schemas.microsoft.com/office/word/2018/wordml" xmlns:w16sdtdh="http://schemas.microsoft.com/office/word/2020/wordml/sdtdatahash" xmlns:w16se="http://schemas.microsoft.com/office/word/2015/wordml/symex" xmlns:wpg="http://schemas.microsoft.com/office/word/2010/wordprocessingGroup" xmlns:wpi="http://schemas.microsoft.com/office/word/2010/wordprocessingInk" xmlns:wne="http://schemas.microsoft.com/office/word/2006/wordml" xmlns:wps="http://schemas.microsoft.com/office/word/2010/wordprocessingShape" mc:Ignorable="w14 w15 w16se w16cid w16 w16cex w16sdtdh wp14">
+<w:footnotes xmlns:wpc="http://schemas.microsoft.com/office/word/2010/wordprocessingCanvas" xmlns:mc="http://schemas.openxmlformats.org/markup-compatibility/2006" xmlns:o="urn:schemas-microsoft-com:office:office" xmlns:r="http://schemas.openxmlformats.org/officeDocument/2006/relationships" xmlns:m="http://schemas.openxmlformats.org/officeDocument/2006/math" xmlns:v="urn:schemas-microsoft-com:vml" xmlns:wp14="http://schemas.microsoft.com/office/word/2010/wordprocessingDrawing" xmlns:wp="http://schemas.openxmlformats.org/drawingml/2006/wordprocessingDrawing" xmlns:w10="urn:schemas-microsoft-com:office:word" xmlns:w="http://schemas.openxmlformats.org/wordprocessingml/2006/main" xmlns:w14="http://schemas.microsoft.com/office/word/2010/wordml" xmlns:wpg="http://schemas.microsoft.com/office/word/2010/wordprocessingGroup" xmlns:wpi="http://schemas.microsoft.com/office/word/2010/wordprocessingInk" xmlns:wne="http://schemas.microsoft.com/office/word/2006/wordml" xmlns:wps="http://schemas.microsoft.com/office/word/2010/wordprocessingShape" mc:Ignorable="w14 wp14">
   <w:footnote w:type="separator" w:id="-1">
     <w:p>
       <w:pPr>
@@ -2672,7 +2693,7 @@
 </file>
 
 <file path=word/styles.xml><?xml version="1.0" encoding="utf-8"?>
-<w:styles xmlns:mc="http://schemas.openxmlformats.org/markup-compatibility/2006" xmlns:r="http://schemas.openxmlformats.org/officeDocument/2006/relationships" xmlns:w="http://schemas.openxmlformats.org/wordprocessingml/2006/main" xmlns:w14="http://schemas.microsoft.com/office/word/2010/wordml" xmlns:w15="http://schemas.microsoft.com/office/word/2012/wordml" xmlns:w16cex="http://schemas.microsoft.com/office/word/2018/wordml/cex" xmlns:w16cid="http://schemas.microsoft.com/office/word/2016/wordml/cid" xmlns:w16="http://schemas.microsoft.com/office/word/2018/wordml" xmlns:w16sdtdh="http://schemas.microsoft.com/office/word/2020/wordml/sdtdatahash" xmlns:w16se="http://schemas.microsoft.com/office/word/2015/wordml/symex" mc:Ignorable="w14 w15 w16se w16cid w16 w16cex w16sdtdh">
+<w:styles xmlns:mc="http://schemas.openxmlformats.org/markup-compatibility/2006" xmlns:r="http://schemas.openxmlformats.org/officeDocument/2006/relationships" xmlns:w="http://schemas.openxmlformats.org/wordprocessingml/2006/main" xmlns:w14="http://schemas.microsoft.com/office/word/2010/wordml" mc:Ignorable="w14">
   <w:docDefaults>
     <w:rPrDefault>
       <w:rPr>
@@ -2684,381 +2705,150 @@
     </w:rPrDefault>
     <w:pPrDefault/>
   </w:docDefaults>
-  <w:latentStyles w:defLockedState="0" w:defUIPriority="99" w:defSemiHidden="0" w:defUnhideWhenUsed="0" w:defQFormat="0" w:count="376">
-    <w:lsdException w:name="Normal" w:uiPriority="0" w:qFormat="1"/>
-    <w:lsdException w:name="heading 1" w:uiPriority="9" w:qFormat="1"/>
-    <w:lsdException w:name="heading 2" w:semiHidden="1" w:uiPriority="9" w:unhideWhenUsed="1" w:qFormat="1"/>
-    <w:lsdException w:name="heading 3" w:semiHidden="1" w:uiPriority="9" w:unhideWhenUsed="1" w:qFormat="1"/>
-    <w:lsdException w:name="heading 4" w:semiHidden="1" w:uiPriority="9" w:unhideWhenUsed="1" w:qFormat="1"/>
-    <w:lsdException w:name="heading 5" w:semiHidden="1" w:uiPriority="9" w:unhideWhenUsed="1" w:qFormat="1"/>
-    <w:lsdException w:name="heading 6" w:semiHidden="1" w:uiPriority="9" w:unhideWhenUsed="1" w:qFormat="1"/>
-    <w:lsdException w:name="heading 7" w:semiHidden="1" w:uiPriority="9" w:unhideWhenUsed="1" w:qFormat="1"/>
-    <w:lsdException w:name="heading 8" w:semiHidden="1" w:uiPriority="9" w:unhideWhenUsed="1" w:qFormat="1"/>
-    <w:lsdException w:name="heading 9" w:semiHidden="1" w:uiPriority="9" w:unhideWhenUsed="1" w:qFormat="1"/>
-    <w:lsdException w:name="index 1" w:semiHidden="1" w:unhideWhenUsed="1"/>
-    <w:lsdException w:name="index 2" w:semiHidden="1" w:unhideWhenUsed="1"/>
-    <w:lsdException w:name="index 3" w:semiHidden="1" w:unhideWhenUsed="1"/>
-    <w:lsdException w:name="index 4" w:semiHidden="1" w:unhideWhenUsed="1"/>
-    <w:lsdException w:name="index 5" w:semiHidden="1" w:unhideWhenUsed="1"/>
-    <w:lsdException w:name="index 6" w:semiHidden="1" w:unhideWhenUsed="1"/>
-    <w:lsdException w:name="index 7" w:semiHidden="1" w:unhideWhenUsed="1"/>
-    <w:lsdException w:name="index 8" w:semiHidden="1" w:unhideWhenUsed="1"/>
-    <w:lsdException w:name="index 9" w:semiHidden="1" w:unhideWhenUsed="1"/>
-    <w:lsdException w:name="toc 1" w:semiHidden="1" w:uiPriority="39" w:unhideWhenUsed="1"/>
-    <w:lsdException w:name="toc 2" w:semiHidden="1" w:uiPriority="39" w:unhideWhenUsed="1"/>
-    <w:lsdException w:name="toc 3" w:semiHidden="1" w:uiPriority="39" w:unhideWhenUsed="1"/>
-    <w:lsdException w:name="toc 4" w:semiHidden="1" w:uiPriority="39" w:unhideWhenUsed="1"/>
-    <w:lsdException w:name="toc 5" w:semiHidden="1" w:uiPriority="39" w:unhideWhenUsed="1"/>
-    <w:lsdException w:name="toc 6" w:semiHidden="1" w:uiPriority="39" w:unhideWhenUsed="1"/>
-    <w:lsdException w:name="toc 7" w:semiHidden="1" w:uiPriority="39" w:unhideWhenUsed="1"/>
-    <w:lsdException w:name="toc 8" w:semiHidden="1" w:uiPriority="39" w:unhideWhenUsed="1"/>
-    <w:lsdException w:name="toc 9" w:semiHidden="1" w:uiPriority="39" w:unhideWhenUsed="1"/>
-    <w:lsdException w:name="Normal Indent" w:semiHidden="1" w:unhideWhenUsed="1"/>
-    <w:lsdException w:name="footnote text" w:semiHidden="1" w:unhideWhenUsed="1"/>
-    <w:lsdException w:name="annotation text" w:semiHidden="1" w:unhideWhenUsed="1"/>
-    <w:lsdException w:name="header" w:semiHidden="1" w:unhideWhenUsed="1"/>
-    <w:lsdException w:name="footer" w:semiHidden="1" w:unhideWhenUsed="1"/>
-    <w:lsdException w:name="index heading" w:semiHidden="1" w:unhideWhenUsed="1"/>
-    <w:lsdException w:name="caption" w:semiHidden="1" w:uiPriority="35" w:unhideWhenUsed="1" w:qFormat="1"/>
-    <w:lsdException w:name="table of figures" w:semiHidden="1" w:unhideWhenUsed="1"/>
-    <w:lsdException w:name="envelope address" w:semiHidden="1" w:unhideWhenUsed="1"/>
-    <w:lsdException w:name="envelope return" w:semiHidden="1" w:unhideWhenUsed="1"/>
-    <w:lsdException w:name="footnote reference" w:semiHidden="1" w:unhideWhenUsed="1"/>
-    <w:lsdException w:name="annotation reference" w:semiHidden="1" w:unhideWhenUsed="1"/>
-    <w:lsdException w:name="line number" w:semiHidden="1" w:unhideWhenUsed="1"/>
-    <w:lsdException w:name="page number" w:semiHidden="1" w:unhideWhenUsed="1"/>
-    <w:lsdException w:name="endnote reference" w:semiHidden="1" w:unhideWhenUsed="1"/>
-    <w:lsdException w:name="endnote text" w:semiHidden="1" w:unhideWhenUsed="1"/>
-    <w:lsdException w:name="table of authorities" w:semiHidden="1" w:unhideWhenUsed="1"/>
-    <w:lsdException w:name="macro" w:semiHidden="1" w:unhideWhenUsed="1"/>
-    <w:lsdException w:name="toa heading" w:semiHidden="1" w:unhideWhenUsed="1"/>
-    <w:lsdException w:name="List" w:semiHidden="1" w:unhideWhenUsed="1"/>
-    <w:lsdException w:name="List Bullet" w:semiHidden="1" w:unhideWhenUsed="1"/>
-    <w:lsdException w:name="List Number" w:semiHidden="1" w:unhideWhenUsed="1"/>
-    <w:lsdException w:name="List 2" w:semiHidden="1" w:unhideWhenUsed="1"/>
-    <w:lsdException w:name="List 3" w:semiHidden="1" w:unhideWhenUsed="1"/>
-    <w:lsdException w:name="List 4" w:semiHidden="1" w:unhideWhenUsed="1"/>
-    <w:lsdException w:name="List 5" w:semiHidden="1" w:unhideWhenUsed="1"/>
-    <w:lsdException w:name="List Bullet 2" w:semiHidden="1" w:unhideWhenUsed="1"/>
-    <w:lsdException w:name="List Bullet 3" w:semiHidden="1" w:unhideWhenUsed="1"/>
-    <w:lsdException w:name="List Bullet 4" w:semiHidden="1" w:unhideWhenUsed="1"/>
-    <w:lsdException w:name="List Bullet 5" w:semiHidden="1" w:unhideWhenUsed="1"/>
-    <w:lsdException w:name="List Number 2" w:semiHidden="1" w:unhideWhenUsed="1"/>
-    <w:lsdException w:name="List Number 3" w:semiHidden="1" w:unhideWhenUsed="1"/>
-    <w:lsdException w:name="List Number 4" w:semiHidden="1" w:unhideWhenUsed="1"/>
-    <w:lsdException w:name="List Number 5" w:semiHidden="1" w:unhideWhenUsed="1"/>
-    <w:lsdException w:name="Title" w:uiPriority="10" w:qFormat="1"/>
-    <w:lsdException w:name="Closing" w:semiHidden="1" w:unhideWhenUsed="1"/>
-    <w:lsdException w:name="Signature" w:semiHidden="1" w:unhideWhenUsed="1"/>
-    <w:lsdException w:name="Default Paragraph Font" w:semiHidden="1" w:uiPriority="1" w:unhideWhenUsed="1"/>
-    <w:lsdException w:name="Body Text" w:semiHidden="1" w:unhideWhenUsed="1"/>
-    <w:lsdException w:name="Body Text Indent" w:semiHidden="1" w:unhideWhenUsed="1"/>
-    <w:lsdException w:name="List Continue" w:semiHidden="1" w:unhideWhenUsed="1"/>
-    <w:lsdException w:name="List Continue 2" w:semiHidden="1" w:unhideWhenUsed="1"/>
-    <w:lsdException w:name="List Continue 3" w:semiHidden="1" w:unhideWhenUsed="1"/>
-    <w:lsdException w:name="List Continue 4" w:semiHidden="1" w:unhideWhenUsed="1"/>
-    <w:lsdException w:name="List Continue 5" w:semiHidden="1" w:unhideWhenUsed="1"/>
-    <w:lsdException w:name="Message Header" w:semiHidden="1" w:unhideWhenUsed="1"/>
-    <w:lsdException w:name="Subtitle" w:uiPriority="11" w:qFormat="1"/>
-    <w:lsdException w:name="Salutation" w:semiHidden="1" w:unhideWhenUsed="1"/>
-    <w:lsdException w:name="Date" w:semiHidden="1" w:unhideWhenUsed="1"/>
-    <w:lsdException w:name="Body Text First Indent" w:semiHidden="1" w:unhideWhenUsed="1"/>
-    <w:lsdException w:name="Body Text First Indent 2" w:semiHidden="1" w:unhideWhenUsed="1"/>
-    <w:lsdException w:name="Note Heading" w:semiHidden="1" w:unhideWhenUsed="1"/>
-    <w:lsdException w:name="Body Text 2" w:semiHidden="1" w:unhideWhenUsed="1"/>
-    <w:lsdException w:name="Body Text 3" w:semiHidden="1" w:unhideWhenUsed="1"/>
-    <w:lsdException w:name="Body Text Indent 2" w:semiHidden="1" w:unhideWhenUsed="1"/>
-    <w:lsdException w:name="Body Text Indent 3" w:semiHidden="1" w:unhideWhenUsed="1"/>
-    <w:lsdException w:name="Block Text" w:semiHidden="1" w:unhideWhenUsed="1"/>
-    <w:lsdException w:name="Hyperlink" w:semiHidden="1" w:unhideWhenUsed="1"/>
-    <w:lsdException w:name="FollowedHyperlink" w:semiHidden="1" w:unhideWhenUsed="1"/>
-    <w:lsdException w:name="Strong" w:uiPriority="22" w:qFormat="1"/>
-    <w:lsdException w:name="Emphasis" w:uiPriority="20" w:qFormat="1"/>
-    <w:lsdException w:name="Document Map" w:semiHidden="1" w:unhideWhenUsed="1"/>
-    <w:lsdException w:name="Plain Text" w:semiHidden="1" w:unhideWhenUsed="1"/>
-    <w:lsdException w:name="E-mail Signature" w:semiHidden="1" w:unhideWhenUsed="1"/>
-    <w:lsdException w:name="HTML Top of Form" w:semiHidden="1" w:unhideWhenUsed="1"/>
-    <w:lsdException w:name="HTML Bottom of Form" w:semiHidden="1" w:unhideWhenUsed="1"/>
-    <w:lsdException w:name="Normal (Web)" w:semiHidden="1" w:unhideWhenUsed="1"/>
-    <w:lsdException w:name="HTML Acronym" w:semiHidden="1" w:unhideWhenUsed="1"/>
-    <w:lsdException w:name="HTML Address" w:semiHidden="1" w:unhideWhenUsed="1"/>
-    <w:lsdException w:name="HTML Cite" w:semiHidden="1" w:unhideWhenUsed="1"/>
-    <w:lsdException w:name="HTML Code" w:semiHidden="1" w:unhideWhenUsed="1"/>
-    <w:lsdException w:name="HTML Definition" w:semiHidden="1" w:unhideWhenUsed="1"/>
-    <w:lsdException w:name="HTML Keyboard" w:semiHidden="1" w:unhideWhenUsed="1"/>
-    <w:lsdException w:name="HTML Preformatted" w:semiHidden="1" w:unhideWhenUsed="1"/>
-    <w:lsdException w:name="HTML Sample" w:semiHidden="1" w:unhideWhenUsed="1"/>
-    <w:lsdException w:name="HTML Typewriter" w:semiHidden="1" w:unhideWhenUsed="1"/>
-    <w:lsdException w:name="HTML Variable" w:semiHidden="1" w:unhideWhenUsed="1"/>
-    <w:lsdException w:name="annotation subject" w:semiHidden="1" w:unhideWhenUsed="1"/>
-    <w:lsdException w:name="No List" w:semiHidden="1" w:unhideWhenUsed="1"/>
-    <w:lsdException w:name="Outline List 1" w:semiHidden="1" w:unhideWhenUsed="1"/>
-    <w:lsdException w:name="Outline List 2" w:semiHidden="1" w:unhideWhenUsed="1"/>
-    <w:lsdException w:name="Outline List 3" w:semiHidden="1" w:unhideWhenUsed="1"/>
-    <w:lsdException w:name="Table Simple 1" w:semiHidden="1" w:unhideWhenUsed="1"/>
-    <w:lsdException w:name="Table Simple 2" w:semiHidden="1" w:unhideWhenUsed="1"/>
-    <w:lsdException w:name="Table Simple 3" w:semiHidden="1" w:unhideWhenUsed="1"/>
-    <w:lsdException w:name="Table Classic 1" w:semiHidden="1" w:unhideWhenUsed="1"/>
-    <w:lsdException w:name="Table Classic 2" w:semiHidden="1" w:unhideWhenUsed="1"/>
-    <w:lsdException w:name="Table Classic 3" w:semiHidden="1" w:unhideWhenUsed="1"/>
-    <w:lsdException w:name="Table Classic 4" w:semiHidden="1" w:unhideWhenUsed="1"/>
-    <w:lsdException w:name="Table Colorful 1" w:semiHidden="1" w:unhideWhenUsed="1"/>
-    <w:lsdException w:name="Table Colorful 2" w:semiHidden="1" w:unhideWhenUsed="1"/>
-    <w:lsdException w:name="Table Colorful 3" w:semiHidden="1" w:unhideWhenUsed="1"/>
-    <w:lsdException w:name="Table Columns 1" w:semiHidden="1" w:unhideWhenUsed="1"/>
-    <w:lsdException w:name="Table Columns 2" w:semiHidden="1" w:unhideWhenUsed="1"/>
-    <w:lsdException w:name="Table Columns 3" w:semiHidden="1" w:unhideWhenUsed="1"/>
-    <w:lsdException w:name="Table Columns 4" w:semiHidden="1" w:unhideWhenUsed="1"/>
-    <w:lsdException w:name="Table Columns 5" w:semiHidden="1" w:unhideWhenUsed="1"/>
-    <w:lsdException w:name="Table Grid 1" w:semiHidden="1" w:unhideWhenUsed="1"/>
-    <w:lsdException w:name="Table Grid 2" w:semiHidden="1" w:unhideWhenUsed="1"/>
-    <w:lsdException w:name="Table Grid 3" w:semiHidden="1" w:unhideWhenUsed="1"/>
-    <w:lsdException w:name="Table Grid 4" w:semiHidden="1" w:unhideWhenUsed="1"/>
-    <w:lsdException w:name="Table Grid 5" w:semiHidden="1" w:unhideWhenUsed="1"/>
-    <w:lsdException w:name="Table Grid 6" w:semiHidden="1" w:unhideWhenUsed="1"/>
-    <w:lsdException w:name="Table Grid 7" w:semiHidden="1" w:unhideWhenUsed="1"/>
-    <w:lsdException w:name="Table Grid 8" w:semiHidden="1" w:unhideWhenUsed="1"/>
-    <w:lsdException w:name="Table List 1" w:semiHidden="1" w:unhideWhenUsed="1"/>
-    <w:lsdException w:name="Table List 2" w:semiHidden="1" w:unhideWhenUsed="1"/>
-    <w:lsdException w:name="Table List 3" w:semiHidden="1" w:unhideWhenUsed="1"/>
-    <w:lsdException w:name="Table List 4" w:semiHidden="1" w:unhideWhenUsed="1"/>
-    <w:lsdException w:name="Table List 5" w:semiHidden="1" w:unhideWhenUsed="1"/>
-    <w:lsdException w:name="Table List 6" w:semiHidden="1" w:unhideWhenUsed="1"/>
-    <w:lsdException w:name="Table List 7" w:semiHidden="1" w:unhideWhenUsed="1"/>
-    <w:lsdException w:name="Table List 8" w:semiHidden="1" w:unhideWhenUsed="1"/>
-    <w:lsdException w:name="Table 3D effects 1" w:semiHidden="1" w:unhideWhenUsed="1"/>
-    <w:lsdException w:name="Table 3D effects 2" w:semiHidden="1" w:unhideWhenUsed="1"/>
-    <w:lsdException w:name="Table 3D effects 3" w:semiHidden="1" w:unhideWhenUsed="1"/>
-    <w:lsdException w:name="Table Contemporary" w:semiHidden="1" w:unhideWhenUsed="1"/>
-    <w:lsdException w:name="Table Elegant" w:semiHidden="1" w:unhideWhenUsed="1"/>
-    <w:lsdException w:name="Table Professional" w:semiHidden="1" w:unhideWhenUsed="1"/>
-    <w:lsdException w:name="Table Subtle 2" w:semiHidden="1" w:unhideWhenUsed="1"/>
-    <w:lsdException w:name="Table Web 1" w:semiHidden="1" w:unhideWhenUsed="1"/>
-    <w:lsdException w:name="Balloon Text" w:semiHidden="1" w:unhideWhenUsed="1"/>
-    <w:lsdException w:name="Table Grid" w:uiPriority="39"/>
-    <w:lsdException w:name="Table Theme" w:semiHidden="1" w:unhideWhenUsed="1"/>
-    <w:lsdException w:name="Placeholder Text" w:semiHidden="1"/>
-    <w:lsdException w:name="No Spacing" w:uiPriority="1" w:qFormat="1"/>
-    <w:lsdException w:name="Light Shading" w:uiPriority="60"/>
-    <w:lsdException w:name="Light List" w:uiPriority="61"/>
-    <w:lsdException w:name="Light Grid" w:uiPriority="62"/>
-    <w:lsdException w:name="Medium Shading 1" w:uiPriority="63"/>
-    <w:lsdException w:name="Medium Shading 2" w:uiPriority="64"/>
-    <w:lsdException w:name="Medium List 1" w:uiPriority="65"/>
-    <w:lsdException w:name="Medium List 2" w:uiPriority="66"/>
-    <w:lsdException w:name="Medium Grid 1" w:uiPriority="67"/>
-    <w:lsdException w:name="Medium Grid 2" w:uiPriority="68"/>
-    <w:lsdException w:name="Medium Grid 3" w:uiPriority="69"/>
-    <w:lsdException w:name="Dark List" w:uiPriority="70"/>
-    <w:lsdException w:name="Colorful Shading" w:uiPriority="71"/>
-    <w:lsdException w:name="Colorful List" w:uiPriority="72"/>
-    <w:lsdException w:name="Colorful Grid" w:uiPriority="73"/>
-    <w:lsdException w:name="Light Shading Accent 1" w:uiPriority="60"/>
-    <w:lsdException w:name="Light List Accent 1" w:uiPriority="61"/>
-    <w:lsdException w:name="Light Grid Accent 1" w:uiPriority="62"/>
-    <w:lsdException w:name="Medium Shading 1 Accent 1" w:uiPriority="63"/>
-    <w:lsdException w:name="Medium Shading 2 Accent 1" w:uiPriority="64"/>
-    <w:lsdException w:name="Medium List 1 Accent 1" w:uiPriority="65"/>
-    <w:lsdException w:name="Revision" w:semiHidden="1"/>
-    <w:lsdException w:name="List Paragraph" w:uiPriority="34" w:qFormat="1"/>
-    <w:lsdException w:name="Quote" w:uiPriority="29" w:qFormat="1"/>
-    <w:lsdException w:name="Intense Quote" w:uiPriority="30" w:qFormat="1"/>
-    <w:lsdException w:name="Medium List 2 Accent 1" w:uiPriority="66"/>
-    <w:lsdException w:name="Medium Grid 1 Accent 1" w:uiPriority="67"/>
-    <w:lsdException w:name="Medium Grid 2 Accent 1" w:uiPriority="68"/>
-    <w:lsdException w:name="Medium Grid 3 Accent 1" w:uiPriority="69"/>
-    <w:lsdException w:name="Dark List Accent 1" w:uiPriority="70"/>
-    <w:lsdException w:name="Colorful Shading Accent 1" w:uiPriority="71"/>
-    <w:lsdException w:name="Colorful List Accent 1" w:uiPriority="72"/>
-    <w:lsdException w:name="Colorful Grid Accent 1" w:uiPriority="73"/>
-    <w:lsdException w:name="Light Shading Accent 2" w:uiPriority="60"/>
-    <w:lsdException w:name="Light List Accent 2" w:uiPriority="61"/>
-    <w:lsdException w:name="Light Grid Accent 2" w:uiPriority="62"/>
-    <w:lsdException w:name="Medium Shading 1 Accent 2" w:uiPriority="63"/>
-    <w:lsdException w:name="Medium Shading 2 Accent 2" w:uiPriority="64"/>
-    <w:lsdException w:name="Medium List 1 Accent 2" w:uiPriority="65"/>
-    <w:lsdException w:name="Medium List 2 Accent 2" w:uiPriority="66"/>
-    <w:lsdException w:name="Medium Grid 1 Accent 2" w:uiPriority="67"/>
-    <w:lsdException w:name="Medium Grid 2 Accent 2" w:uiPriority="68"/>
-    <w:lsdException w:name="Medium Grid 3 Accent 2" w:uiPriority="69"/>
-    <w:lsdException w:name="Dark List Accent 2" w:uiPriority="70"/>
-    <w:lsdException w:name="Colorful Shading Accent 2" w:uiPriority="71"/>
-    <w:lsdException w:name="Colorful List Accent 2" w:uiPriority="72"/>
-    <w:lsdException w:name="Colorful Grid Accent 2" w:uiPriority="73"/>
-    <w:lsdException w:name="Light Shading Accent 3" w:uiPriority="60"/>
-    <w:lsdException w:name="Light List Accent 3" w:uiPriority="61"/>
-    <w:lsdException w:name="Light Grid Accent 3" w:uiPriority="62"/>
-    <w:lsdException w:name="Medium Shading 1 Accent 3" w:uiPriority="63"/>
-    <w:lsdException w:name="Medium Shading 2 Accent 3" w:uiPriority="64"/>
-    <w:lsdException w:name="Medium List 1 Accent 3" w:uiPriority="65"/>
-    <w:lsdException w:name="Medium List 2 Accent 3" w:uiPriority="66"/>
-    <w:lsdException w:name="Medium Grid 1 Accent 3" w:uiPriority="67"/>
-    <w:lsdException w:name="Medium Grid 2 Accent 3" w:uiPriority="68"/>
-    <w:lsdException w:name="Medium Grid 3 Accent 3" w:uiPriority="69"/>
-    <w:lsdException w:name="Dark List Accent 3" w:uiPriority="70"/>
-    <w:lsdException w:name="Colorful Shading Accent 3" w:uiPriority="71"/>
-    <w:lsdException w:name="Colorful List Accent 3" w:uiPriority="72"/>
-    <w:lsdException w:name="Colorful Grid Accent 3" w:uiPriority="73"/>
-    <w:lsdException w:name="Light Shading Accent 4" w:uiPriority="60"/>
-    <w:lsdException w:name="Light List Accent 4" w:uiPriority="61"/>
-    <w:lsdException w:name="Light Grid Accent 4" w:uiPriority="62"/>
-    <w:lsdException w:name="Medium Shading 1 Accent 4" w:uiPriority="63"/>
-    <w:lsdException w:name="Medium Shading 2 Accent 4" w:uiPriority="64"/>
-    <w:lsdException w:name="Medium List 1 Accent 4" w:uiPriority="65"/>
-    <w:lsdException w:name="Medium List 2 Accent 4" w:uiPriority="66"/>
-    <w:lsdException w:name="Medium Grid 1 Accent 4" w:uiPriority="67"/>
-    <w:lsdException w:name="Medium Grid 2 Accent 4" w:uiPriority="68"/>
-    <w:lsdException w:name="Medium Grid 3 Accent 4" w:uiPriority="69"/>
-    <w:lsdException w:name="Dark List Accent 4" w:uiPriority="70"/>
-    <w:lsdException w:name="Colorful Shading Accent 4" w:uiPriority="71"/>
-    <w:lsdException w:name="Colorful List Accent 4" w:uiPriority="72"/>
-    <w:lsdException w:name="Colorful Grid Accent 4" w:uiPriority="73"/>
-    <w:lsdException w:name="Light Shading Accent 5" w:uiPriority="60"/>
-    <w:lsdException w:name="Light List Accent 5" w:uiPriority="61"/>
-    <w:lsdException w:name="Light Grid Accent 5" w:uiPriority="62"/>
-    <w:lsdException w:name="Medium Shading 1 Accent 5" w:uiPriority="63"/>
-    <w:lsdException w:name="Medium Shading 2 Accent 5" w:uiPriority="64"/>
-    <w:lsdException w:name="Medium List 1 Accent 5" w:uiPriority="65"/>
-    <w:lsdException w:name="Medium List 2 Accent 5" w:uiPriority="66"/>
-    <w:lsdException w:name="Medium Grid 1 Accent 5" w:uiPriority="67"/>
-    <w:lsdException w:name="Medium Grid 2 Accent 5" w:uiPriority="68"/>
-    <w:lsdException w:name="Medium Grid 3 Accent 5" w:uiPriority="69"/>
-    <w:lsdException w:name="Dark List Accent 5" w:uiPriority="70"/>
-    <w:lsdException w:name="Colorful Shading Accent 5" w:uiPriority="71"/>
-    <w:lsdException w:name="Colorful List Accent 5" w:uiPriority="72"/>
-    <w:lsdException w:name="Colorful Grid Accent 5" w:uiPriority="73"/>
-    <w:lsdException w:name="Light Shading Accent 6" w:uiPriority="60"/>
-    <w:lsdException w:name="Light List Accent 6" w:uiPriority="61"/>
-    <w:lsdException w:name="Light Grid Accent 6" w:uiPriority="62"/>
-    <w:lsdException w:name="Medium Shading 1 Accent 6" w:uiPriority="63"/>
-    <w:lsdException w:name="Medium Shading 2 Accent 6" w:uiPriority="64"/>
-    <w:lsdException w:name="Medium List 1 Accent 6" w:uiPriority="65"/>
-    <w:lsdException w:name="Medium List 2 Accent 6" w:uiPriority="66"/>
-    <w:lsdException w:name="Medium Grid 1 Accent 6" w:uiPriority="67"/>
-    <w:lsdException w:name="Medium Grid 2 Accent 6" w:uiPriority="68"/>
-    <w:lsdException w:name="Medium Grid 3 Accent 6" w:uiPriority="69"/>
-    <w:lsdException w:name="Dark List Accent 6" w:uiPriority="70"/>
-    <w:lsdException w:name="Colorful Shading Accent 6" w:uiPriority="71"/>
-    <w:lsdException w:name="Colorful List Accent 6" w:uiPriority="72"/>
-    <w:lsdException w:name="Colorful Grid Accent 6" w:uiPriority="73"/>
-    <w:lsdException w:name="Subtle Emphasis" w:uiPriority="19" w:qFormat="1"/>
-    <w:lsdException w:name="Intense Emphasis" w:uiPriority="21" w:qFormat="1"/>
-    <w:lsdException w:name="Subtle Reference" w:uiPriority="31" w:qFormat="1"/>
-    <w:lsdException w:name="Intense Reference" w:uiPriority="32" w:qFormat="1"/>
-    <w:lsdException w:name="Book Title" w:uiPriority="33" w:qFormat="1"/>
-    <w:lsdException w:name="Bibliography" w:semiHidden="1" w:uiPriority="37" w:unhideWhenUsed="1"/>
-    <w:lsdException w:name="TOC Heading" w:semiHidden="1" w:uiPriority="39" w:unhideWhenUsed="1" w:qFormat="1"/>
-    <w:lsdException w:name="Plain Table 1" w:uiPriority="41"/>
-    <w:lsdException w:name="Plain Table 2" w:uiPriority="42"/>
-    <w:lsdException w:name="Plain Table 3" w:uiPriority="43"/>
-    <w:lsdException w:name="Plain Table 4" w:uiPriority="44"/>
-    <w:lsdException w:name="Plain Table 5" w:uiPriority="45"/>
-    <w:lsdException w:name="Grid Table Light" w:uiPriority="40"/>
-    <w:lsdException w:name="Grid Table 1 Light" w:uiPriority="46"/>
-    <w:lsdException w:name="Grid Table 2" w:uiPriority="47"/>
-    <w:lsdException w:name="Grid Table 3" w:uiPriority="48"/>
-    <w:lsdException w:name="Grid Table 4" w:uiPriority="49"/>
-    <w:lsdException w:name="Grid Table 5 Dark" w:uiPriority="50"/>
-    <w:lsdException w:name="Grid Table 6 Colorful" w:uiPriority="51"/>
-    <w:lsdException w:name="Grid Table 7 Colorful" w:uiPriority="52"/>
-    <w:lsdException w:name="Grid Table 1 Light Accent 1" w:uiPriority="46"/>
-    <w:lsdException w:name="Grid Table 2 Accent 1" w:uiPriority="47"/>
-    <w:lsdException w:name="Grid Table 3 Accent 1" w:uiPriority="48"/>
-    <w:lsdException w:name="Grid Table 4 Accent 1" w:uiPriority="49"/>
-    <w:lsdException w:name="Grid Table 5 Dark Accent 1" w:uiPriority="50"/>
-    <w:lsdException w:name="Grid Table 6 Colorful Accent 1" w:uiPriority="51"/>
-    <w:lsdException w:name="Grid Table 7 Colorful Accent 1" w:uiPriority="52"/>
-    <w:lsdException w:name="Grid Table 1 Light Accent 2" w:uiPriority="46"/>
-    <w:lsdException w:name="Grid Table 2 Accent 2" w:uiPriority="47"/>
-    <w:lsdException w:name="Grid Table 3 Accent 2" w:uiPriority="48"/>
-    <w:lsdException w:name="Grid Table 4 Accent 2" w:uiPriority="49"/>
-    <w:lsdException w:name="Grid Table 5 Dark Accent 2" w:uiPriority="50"/>
-    <w:lsdException w:name="Grid Table 6 Colorful Accent 2" w:uiPriority="51"/>
-    <w:lsdException w:name="Grid Table 7 Colorful Accent 2" w:uiPriority="52"/>
-    <w:lsdException w:name="Grid Table 1 Light Accent 3" w:uiPriority="46"/>
-    <w:lsdException w:name="Grid Table 2 Accent 3" w:uiPriority="47"/>
-    <w:lsdException w:name="Grid Table 3 Accent 3" w:uiPriority="48"/>
-    <w:lsdException w:name="Grid Table 4 Accent 3" w:uiPriority="49"/>
-    <w:lsdException w:name="Grid Table 5 Dark Accent 3" w:uiPriority="50"/>
-    <w:lsdException w:name="Grid Table 6 Colorful Accent 3" w:uiPriority="51"/>
-    <w:lsdException w:name="Grid Table 7 Colorful Accent 3" w:uiPriority="52"/>
-    <w:lsdException w:name="Grid Table 1 Light Accent 4" w:uiPriority="46"/>
-    <w:lsdException w:name="Grid Table 2 Accent 4" w:uiPriority="47"/>
-    <w:lsdException w:name="Grid Table 3 Accent 4" w:uiPriority="48"/>
-    <w:lsdException w:name="Grid Table 4 Accent 4" w:uiPriority="49"/>
-    <w:lsdException w:name="Grid Table 5 Dark Accent 4" w:uiPriority="50"/>
-    <w:lsdException w:name="Grid Table 6 Colorful Accent 4" w:uiPriority="51"/>
-    <w:lsdException w:name="Grid Table 7 Colorful Accent 4" w:uiPriority="52"/>
-    <w:lsdException w:name="Grid Table 1 Light Accent 5" w:uiPriority="46"/>
-    <w:lsdException w:name="Grid Table 2 Accent 5" w:uiPriority="47"/>
-    <w:lsdException w:name="Grid Table 3 Accent 5" w:uiPriority="48"/>
-    <w:lsdException w:name="Grid Table 4 Accent 5" w:uiPriority="49"/>
-    <w:lsdException w:name="Grid Table 5 Dark Accent 5" w:uiPriority="50"/>
-    <w:lsdException w:name="Grid Table 6 Colorful Accent 5" w:uiPriority="51"/>
-    <w:lsdException w:name="Grid Table 7 Colorful Accent 5" w:uiPriority="52"/>
-    <w:lsdException w:name="Grid Table 1 Light Accent 6" w:uiPriority="46"/>
-    <w:lsdException w:name="Grid Table 2 Accent 6" w:uiPriority="47"/>
-    <w:lsdException w:name="Grid Table 3 Accent 6" w:uiPriority="48"/>
-    <w:lsdException w:name="Grid Table 4 Accent 6" w:uiPriority="49"/>
-    <w:lsdException w:name="Grid Table 5 Dark Accent 6" w:uiPriority="50"/>
-    <w:lsdException w:name="Grid Table 6 Colorful Accent 6" w:uiPriority="51"/>
-    <w:lsdException w:name="Grid Table 7 Colorful Accent 6" w:uiPriority="52"/>
-    <w:lsdException w:name="List Table 1 Light" w:uiPriority="46"/>
-    <w:lsdException w:name="List Table 2" w:uiPriority="47"/>
-    <w:lsdException w:name="List Table 3" w:uiPriority="48"/>
-    <w:lsdException w:name="List Table 4" w:uiPriority="49"/>
-    <w:lsdException w:name="List Table 5 Dark" w:uiPriority="50"/>
-    <w:lsdException w:name="List Table 6 Colorful" w:uiPriority="51"/>
-    <w:lsdException w:name="List Table 7 Colorful" w:uiPriority="52"/>
-    <w:lsdException w:name="List Table 1 Light Accent 1" w:uiPriority="46"/>
-    <w:lsdException w:name="List Table 2 Accent 1" w:uiPriority="47"/>
-    <w:lsdException w:name="List Table 3 Accent 1" w:uiPriority="48"/>
-    <w:lsdException w:name="List Table 4 Accent 1" w:uiPriority="49"/>
-    <w:lsdException w:name="List Table 5 Dark Accent 1" w:uiPriority="50"/>
-    <w:lsdException w:name="List Table 6 Colorful Accent 1" w:uiPriority="51"/>
-    <w:lsdException w:name="List Table 7 Colorful Accent 1" w:uiPriority="52"/>
-    <w:lsdException w:name="List Table 1 Light Accent 2" w:uiPriority="46"/>
-    <w:lsdException w:name="List Table 2 Accent 2" w:uiPriority="47"/>
-    <w:lsdException w:name="List Table 3 Accent 2" w:uiPriority="48"/>
-    <w:lsdException w:name="List Table 4 Accent 2" w:uiPriority="49"/>
-    <w:lsdException w:name="List Table 5 Dark Accent 2" w:uiPriority="50"/>
-    <w:lsdException w:name="List Table 6 Colorful Accent 2" w:uiPriority="51"/>
-    <w:lsdException w:name="List Table 7 Colorful Accent 2" w:uiPriority="52"/>
-    <w:lsdException w:name="List Table 1 Light Accent 3" w:uiPriority="46"/>
-    <w:lsdException w:name="List Table 2 Accent 3" w:uiPriority="47"/>
-    <w:lsdException w:name="List Table 3 Accent 3" w:uiPriority="48"/>
-    <w:lsdException w:name="List Table 4 Accent 3" w:uiPriority="49"/>
-    <w:lsdException w:name="List Table 5 Dark Accent 3" w:uiPriority="50"/>
-    <w:lsdException w:name="List Table 6 Colorful Accent 3" w:uiPriority="51"/>
-    <w:lsdException w:name="List Table 7 Colorful Accent 3" w:uiPriority="52"/>
-    <w:lsdException w:name="List Table 1 Light Accent 4" w:uiPriority="46"/>
-    <w:lsdException w:name="List Table 2 Accent 4" w:uiPriority="47"/>
-    <w:lsdException w:name="List Table 3 Accent 4" w:uiPriority="48"/>
-    <w:lsdException w:name="List Table 4 Accent 4" w:uiPriority="49"/>
-    <w:lsdException w:name="List Table 5 Dark Accent 4" w:uiPriority="50"/>
-    <w:lsdException w:name="List Table 6 Colorful Accent 4" w:uiPriority="51"/>
-    <w:lsdException w:name="List Table 7 Colorful Accent 4" w:uiPriority="52"/>
-    <w:lsdException w:name="List Table 1 Light Accent 5" w:uiPriority="46"/>
-    <w:lsdException w:name="List Table 2 Accent 5" w:uiPriority="47"/>
-    <w:lsdException w:name="List Table 3 Accent 5" w:uiPriority="48"/>
-    <w:lsdException w:name="List Table 4 Accent 5" w:uiPriority="49"/>
-    <w:lsdException w:name="List Table 5 Dark Accent 5" w:uiPriority="50"/>
-    <w:lsdException w:name="List Table 6 Colorful Accent 5" w:uiPriority="51"/>
-    <w:lsdException w:name="List Table 7 Colorful Accent 5" w:uiPriority="52"/>
-    <w:lsdException w:name="List Table 1 Light Accent 6" w:uiPriority="46"/>
-    <w:lsdException w:name="List Table 2 Accent 6" w:uiPriority="47"/>
-    <w:lsdException w:name="List Table 3 Accent 6" w:uiPriority="48"/>
-    <w:lsdException w:name="List Table 4 Accent 6" w:uiPriority="49"/>
-    <w:lsdException w:name="List Table 5 Dark Accent 6" w:uiPriority="50"/>
-    <w:lsdException w:name="List Table 6 Colorful Accent 6" w:uiPriority="51"/>
-    <w:lsdException w:name="List Table 7 Colorful Accent 6" w:uiPriority="52"/>
-    <w:lsdException w:name="Mention" w:semiHidden="1" w:unhideWhenUsed="1"/>
-    <w:lsdException w:name="Smart Hyperlink" w:semiHidden="1" w:unhideWhenUsed="1"/>
-    <w:lsdException w:name="Hashtag" w:semiHidden="1" w:unhideWhenUsed="1"/>
-    <w:lsdException w:name="Unresolved Mention" w:semiHidden="1" w:unhideWhenUsed="1"/>
-    <w:lsdException w:name="Smart Link" w:semiHidden="1" w:unhideWhenUsed="1"/>
+  <w:latentStyles w:defLockedState="0" w:defUIPriority="99" w:defSemiHidden="1" w:defUnhideWhenUsed="1" w:defQFormat="0" w:count="267">
+    <w:lsdException w:name="Normal" w:semiHidden="0" w:uiPriority="0" w:unhideWhenUsed="0" w:qFormat="1"/>
+    <w:lsdException w:name="heading 1" w:semiHidden="0" w:uiPriority="9" w:unhideWhenUsed="0" w:qFormat="1"/>
+    <w:lsdException w:name="heading 2" w:uiPriority="9" w:qFormat="1"/>
+    <w:lsdException w:name="heading 3" w:uiPriority="9" w:qFormat="1"/>
+    <w:lsdException w:name="heading 4" w:uiPriority="9" w:qFormat="1"/>
+    <w:lsdException w:name="heading 5" w:uiPriority="9" w:qFormat="1"/>
+    <w:lsdException w:name="heading 6" w:uiPriority="9" w:qFormat="1"/>
+    <w:lsdException w:name="heading 7" w:uiPriority="9" w:qFormat="1"/>
+    <w:lsdException w:name="heading 8" w:uiPriority="9" w:qFormat="1"/>
+    <w:lsdException w:name="heading 9" w:uiPriority="9" w:qFormat="1"/>
+    <w:lsdException w:name="toc 1" w:uiPriority="39"/>
+    <w:lsdException w:name="toc 2" w:uiPriority="39"/>
+    <w:lsdException w:name="toc 3" w:uiPriority="39"/>
+    <w:lsdException w:name="toc 4" w:uiPriority="39"/>
+    <w:lsdException w:name="toc 5" w:uiPriority="39"/>
+    <w:lsdException w:name="toc 6" w:uiPriority="39"/>
+    <w:lsdException w:name="toc 7" w:uiPriority="39"/>
+    <w:lsdException w:name="toc 8" w:uiPriority="39"/>
+    <w:lsdException w:name="toc 9" w:uiPriority="39"/>
+    <w:lsdException w:name="caption" w:uiPriority="35" w:qFormat="1"/>
+    <w:lsdException w:name="Title" w:semiHidden="0" w:uiPriority="10" w:unhideWhenUsed="0" w:qFormat="1"/>
+    <w:lsdException w:name="Default Paragraph Font" w:uiPriority="1"/>
+    <w:lsdException w:name="Subtitle" w:semiHidden="0" w:uiPriority="11" w:unhideWhenUsed="0" w:qFormat="1"/>
+    <w:lsdException w:name="Strong" w:semiHidden="0" w:uiPriority="22" w:unhideWhenUsed="0" w:qFormat="1"/>
+    <w:lsdException w:name="Emphasis" w:semiHidden="0" w:uiPriority="20" w:unhideWhenUsed="0" w:qFormat="1"/>
+    <w:lsdException w:name="Normal Table" w:semiHidden="0" w:unhideWhenUsed="0"/>
+    <w:lsdException w:name="Table Subtle 1" w:semiHidden="0" w:unhideWhenUsed="0"/>
+    <w:lsdException w:name="Table Web 2" w:semiHidden="0" w:unhideWhenUsed="0"/>
+    <w:lsdException w:name="Table Web 3" w:semiHidden="0" w:unhideWhenUsed="0"/>
+    <w:lsdException w:name="Table Grid" w:semiHidden="0" w:uiPriority="39" w:unhideWhenUsed="0"/>
+    <w:lsdException w:name="Placeholder Text" w:unhideWhenUsed="0"/>
+    <w:lsdException w:name="No Spacing" w:semiHidden="0" w:uiPriority="1" w:unhideWhenUsed="0" w:qFormat="1"/>
+    <w:lsdException w:name="Light Shading" w:semiHidden="0" w:uiPriority="60" w:unhideWhenUsed="0"/>
+    <w:lsdException w:name="Light List" w:semiHidden="0" w:uiPriority="61" w:unhideWhenUsed="0"/>
+    <w:lsdException w:name="Light Grid" w:semiHidden="0" w:uiPriority="62" w:unhideWhenUsed="0"/>
+    <w:lsdException w:name="Medium Shading 1" w:semiHidden="0" w:uiPriority="63" w:unhideWhenUsed="0"/>
+    <w:lsdException w:name="Medium Shading 2" w:semiHidden="0" w:uiPriority="64" w:unhideWhenUsed="0"/>
+    <w:lsdException w:name="Medium List 1" w:semiHidden="0" w:uiPriority="65" w:unhideWhenUsed="0"/>
+    <w:lsdException w:name="Medium List 2" w:semiHidden="0" w:uiPriority="66" w:unhideWhenUsed="0"/>
+    <w:lsdException w:name="Medium Grid 1" w:semiHidden="0" w:uiPriority="67" w:unhideWhenUsed="0"/>
+    <w:lsdException w:name="Medium Grid 2" w:semiHidden="0" w:uiPriority="68" w:unhideWhenUsed="0"/>
+    <w:lsdException w:name="Medium Grid 3" w:semiHidden="0" w:uiPriority="69" w:unhideWhenUsed="0"/>
+    <w:lsdException w:name="Dark List" w:semiHidden="0" w:uiPriority="70" w:unhideWhenUsed="0"/>
+    <w:lsdException w:name="Colorful Shading" w:semiHidden="0" w:uiPriority="71" w:unhideWhenUsed="0"/>
+    <w:lsdException w:name="Colorful List" w:semiHidden="0" w:uiPriority="72" w:unhideWhenUsed="0"/>
+    <w:lsdException w:name="Colorful Grid" w:semiHidden="0" w:uiPriority="73" w:unhideWhenUsed="0"/>
+    <w:lsdException w:name="Light Shading Accent 1" w:semiHidden="0" w:uiPriority="60" w:unhideWhenUsed="0"/>
+    <w:lsdException w:name="Light List Accent 1" w:semiHidden="0" w:uiPriority="61" w:unhideWhenUsed="0"/>
+    <w:lsdException w:name="Light Grid Accent 1" w:semiHidden="0" w:uiPriority="62" w:unhideWhenUsed="0"/>
+    <w:lsdException w:name="Medium Shading 1 Accent 1" w:semiHidden="0" w:uiPriority="63" w:unhideWhenUsed="0"/>
+    <w:lsdException w:name="Medium Shading 2 Accent 1" w:semiHidden="0" w:uiPriority="64" w:unhideWhenUsed="0"/>
+    <w:lsdException w:name="Medium List 1 Accent 1" w:semiHidden="0" w:uiPriority="65" w:unhideWhenUsed="0"/>
+    <w:lsdException w:name="Revision" w:unhideWhenUsed="0"/>
+    <w:lsdException w:name="List Paragraph" w:semiHidden="0" w:uiPriority="34" w:unhideWhenUsed="0" w:qFormat="1"/>
+    <w:lsdException w:name="Quote" w:semiHidden="0" w:uiPriority="29" w:unhideWhenUsed="0" w:qFormat="1"/>
+    <w:lsdException w:name="Intense Quote" w:semiHidden="0" w:uiPriority="30" w:unhideWhenUsed="0" w:qFormat="1"/>
+    <w:lsdException w:name="Medium List 2 Accent 1" w:semiHidden="0" w:uiPriority="66" w:unhideWhenUsed="0"/>
+    <w:lsdException w:name="Medium Grid 1 Accent 1" w:semiHidden="0" w:uiPriority="67" w:unhideWhenUsed="0"/>
+    <w:lsdException w:name="Medium Grid 2 Accent 1" w:semiHidden="0" w:uiPriority="68" w:unhideWhenUsed="0"/>
+    <w:lsdException w:name="Medium Grid 3 Accent 1" w:semiHidden="0" w:uiPriority="69" w:unhideWhenUsed="0"/>
+    <w:lsdException w:name="Dark List Accent 1" w:semiHidden="0" w:uiPriority="70" w:unhideWhenUsed="0"/>
+    <w:lsdException w:name="Colorful Shading Accent 1" w:semiHidden="0" w:uiPriority="71" w:unhideWhenUsed="0"/>
+    <w:lsdException w:name="Colorful List Accent 1" w:semiHidden="0" w:uiPriority="72" w:unhideWhenUsed="0"/>
+    <w:lsdException w:name="Colorful Grid Accent 1" w:semiHidden="0" w:uiPriority="73" w:unhideWhenUsed="0"/>
+    <w:lsdException w:name="Light Shading Accent 2" w:semiHidden="0" w:uiPriority="60" w:unhideWhenUsed="0"/>
+    <w:lsdException w:name="Light List Accent 2" w:semiHidden="0" w:uiPriority="61" w:unhideWhenUsed="0"/>
+    <w:lsdException w:name="Light Grid Accent 2" w:semiHidden="0" w:uiPriority="62" w:unhideWhenUsed="0"/>
+    <w:lsdException w:name="Medium Shading 1 Accent 2" w:semiHidden="0" w:uiPriority="63" w:unhideWhenUsed="0"/>
+    <w:lsdException w:name="Medium Shading 2 Accent 2" w:semiHidden="0" w:uiPriority="64" w:unhideWhenUsed="0"/>
+    <w:lsdException w:name="Medium List 1 Accent 2" w:semiHidden="0" w:uiPriority="65" w:unhideWhenUsed="0"/>
+    <w:lsdException w:name="Medium List 2 Accent 2" w:semiHidden="0" w:uiPriority="66" w:unhideWhenUsed="0"/>
+    <w:lsdException w:name="Medium Grid 1 Accent 2" w:semiHidden="0" w:uiPriority="67" w:unhideWhenUsed="0"/>
+    <w:lsdException w:name="Medium Grid 2 Accent 2" w:semiHidden="0" w:uiPriority="68" w:unhideWhenUsed="0"/>
+    <w:lsdException w:name="Medium Grid 3 Accent 2" w:semiHidden="0" w:uiPriority="69" w:unhideWhenUsed="0"/>
+    <w:lsdException w:name="Dark List Accent 2" w:semiHidden="0" w:uiPriority="70" w:unhideWhenUsed="0"/>
+    <w:lsdException w:name="Colorful Shading Accent 2" w:semiHidden="0" w:uiPriority="71" w:unhideWhenUsed="0"/>
+    <w:lsdException w:name="Colorful List Accent 2" w:semiHidden="0" w:uiPriority="72" w:unhideWhenUsed="0"/>
+    <w:lsdException w:name="Colorful Grid Accent 2" w:semiHidden="0" w:uiPriority="73" w:unhideWhenUsed="0"/>
+    <w:lsdException w:name="Light Shading Accent 3" w:semiHidden="0" w:uiPriority="60" w:unhideWhenUsed="0"/>
+    <w:lsdException w:name="Light List Accent 3" w:semiHidden="0" w:uiPriority="61" w:unhideWhenUsed="0"/>
+    <w:lsdException w:name="Light Grid Accent 3" w:semiHidden="0" w:uiPriority="62" w:unhideWhenUsed="0"/>
+    <w:lsdException w:name="Medium Shading 1 Accent 3" w:semiHidden="0" w:uiPriority="63" w:unhideWhenUsed="0"/>
+    <w:lsdException w:name="Medium Shading 2 Accent 3" w:semiHidden="0" w:uiPriority="64" w:unhideWhenUsed="0"/>
+    <w:lsdException w:name="Medium List 1 Accent 3" w:semiHidden="0" w:uiPriority="65" w:unhideWhenUsed="0"/>
+    <w:lsdException w:name="Medium List 2 Accent 3" w:semiHidden="0" w:uiPriority="66" w:unhideWhenUsed="0"/>
+    <w:lsdException w:name="Medium Grid 1 Accent 3" w:semiHidden="0" w:uiPriority="67" w:unhideWhenUsed="0"/>
+    <w:lsdException w:name="Medium Grid 2 Accent 3" w:semiHidden="0" w:uiPriority="68" w:unhideWhenUsed="0"/>
+    <w:lsdException w:name="Medium Grid 3 Accent 3" w:semiHidden="0" w:uiPriority="69" w:unhideWhenUsed="0"/>
+    <w:lsdException w:name="Dark List Accent 3" w:semiHidden="0" w:uiPriority="70" w:unhideWhenUsed="0"/>
+    <w:lsdException w:name="Colorful Shading Accent 3" w:semiHidden="0" w:uiPriority="71" w:unhideWhenUsed="0"/>
+    <w:lsdException w:name="Colorful List Accent 3" w:semiHidden="0" w:uiPriority="72" w:unhideWhenUsed="0"/>
+    <w:lsdException w:name="Colorful Grid Accent 3" w:semiHidden="0" w:uiPriority="73" w:unhideWhenUsed="0"/>
+    <w:lsdException w:name="Light Shading Accent 4" w:semiHidden="0" w:uiPriority="60" w:unhideWhenUsed="0"/>
+    <w:lsdException w:name="Light List Accent 4" w:semiHidden="0" w:uiPriority="61" w:unhideWhenUsed="0"/>
+    <w:lsdException w:name="Light Grid Accent 4" w:semiHidden="0" w:uiPriority="62" w:unhideWhenUsed="0"/>
+    <w:lsdException w:name="Medium Shading 1 Accent 4" w:semiHidden="0" w:uiPriority="63" w:unhideWhenUsed="0"/>
+    <w:lsdException w:name="Medium Shading 2 Accent 4" w:semiHidden="0" w:uiPriority="64" w:unhideWhenUsed="0"/>
+    <w:lsdException w:name="Medium List 1 Accent 4" w:semiHidden="0" w:uiPriority="65" w:unhideWhenUsed="0"/>
+    <w:lsdException w:name="Medium List 2 Accent 4" w:semiHidden="0" w:uiPriority="66" w:unhideWhenUsed="0"/>
+    <w:lsdException w:name="Medium Grid 1 Accent 4" w:semiHidden="0" w:uiPriority="67" w:unhideWhenUsed="0"/>
+    <w:lsdException w:name="Medium Grid 2 Accent 4" w:semiHidden="0" w:uiPriority="68" w:unhideWhenUsed="0"/>
+    <w:lsdException w:name="Medium Grid 3 Accent 4" w:semiHidden="0" w:uiPriority="69" w:unhideWhenUsed="0"/>
+    <w:lsdException w:name="Dark List Accent 4" w:semiHidden="0" w:uiPriority="70" w:unhideWhenUsed="0"/>
+    <w:lsdException w:name="Colorful Shading Accent 4" w:semiHidden="0" w:uiPriority="71" w:unhideWhenUsed="0"/>
+    <w:lsdException w:name="Colorful List Accent 4" w:semiHidden="0" w:uiPriority="72" w:unhideWhenUsed="0"/>
+    <w:lsdException w:name="Colorful Grid Accent 4" w:semiHidden="0" w:uiPriority="73" w:unhideWhenUsed="0"/>
+    <w:lsdException w:name="Light Shading Accent 5" w:semiHidden="0" w:uiPriority="60" w:unhideWhenUsed="0"/>
+    <w:lsdException w:name="Light List Accent 5" w:semiHidden="0" w:uiPriority="61" w:unhideWhenUsed="0"/>
+    <w:lsdException w:name="Light Grid Accent 5" w:semiHidden="0" w:uiPriority="62" w:unhideWhenUsed="0"/>
+    <w:lsdException w:name="Medium Shading 1 Accent 5" w:semiHidden="0" w:uiPriority="63" w:unhideWhenUsed="0"/>
+    <w:lsdException w:name="Medium Shading 2 Accent 5" w:semiHidden="0" w:uiPriority="64" w:unhideWhenUsed="0"/>
+    <w:lsdException w:name="Medium List 1 Accent 5" w:semiHidden="0" w:uiPriority="65" w:unhideWhenUsed="0"/>
+    <w:lsdException w:name="Medium List 2 Accent 5" w:semiHidden="0" w:uiPriority="66" w:unhideWhenUsed="0"/>
+    <w:lsdException w:name="Medium Grid 1 Accent 5" w:semiHidden="0" w:uiPriority="67" w:unhideWhenUsed="0"/>
+    <w:lsdException w:name="Medium Grid 2 Accent 5" w:semiHidden="0" w:uiPriority="68" w:unhideWhenUsed="0"/>
+    <w:lsdException w:name="Medium Grid 3 Accent 5" w:semiHidden="0" w:uiPriority="69" w:unhideWhenUsed="0"/>
+    <w:lsdException w:name="Dark List Accent 5" w:semiHidden="0" w:uiPriority="70" w:unhideWhenUsed="0"/>
+    <w:lsdException w:name="Colorful Shading Accent 5" w:semiHidden="0" w:uiPriority="71" w:unhideWhenUsed="0"/>
+    <w:lsdException w:name="Colorful List Accent 5" w:semiHidden="0" w:uiPriority="72" w:unhideWhenUsed="0"/>
+    <w:lsdException w:name="Colorful Grid Accent 5" w:semiHidden="0" w:uiPriority="73" w:unhideWhenUsed="0"/>
+    <w:lsdException w:name="Light Shading Accent 6" w:semiHidden="0" w:uiPriority="60" w:unhideWhenUsed="0"/>
+    <w:lsdException w:name="Light List Accent 6" w:semiHidden="0" w:uiPriority="61" w:unhideWhenUsed="0"/>
+    <w:lsdException w:name="Light Grid Accent 6" w:semiHidden="0" w:uiPriority="62" w:unhideWhenUsed="0"/>
+    <w:lsdException w:name="Medium Shading 1 Accent 6" w:semiHidden="0" w:uiPriority="63" w:unhideWhenUsed="0"/>
+    <w:lsdException w:name="Medium Shading 2 Accent 6" w:semiHidden="0" w:uiPriority="64" w:unhideWhenUsed="0"/>
+    <w:lsdException w:name="Medium List 1 Accent 6" w:semiHidden="0" w:uiPriority="65" w:unhideWhenUsed="0"/>
+    <w:lsdException w:name="Medium List 2 Accent 6" w:semiHidden="0" w:uiPriority="66" w:unhideWhenUsed="0"/>
+    <w:lsdException w:name="Medium Grid 1 Accent 6" w:semiHidden="0" w:uiPriority="67" w:unhideWhenUsed="0"/>
+    <w:lsdException w:name="Medium Grid 2 Accent 6" w:semiHidden="0" w:uiPriority="68" w:unhideWhenUsed="0"/>
+    <w:lsdException w:name="Medium Grid 3 Accent 6" w:semiHidden="0" w:uiPriority="69" w:unhideWhenUsed="0"/>
+    <w:lsdException w:name="Dark List Accent 6" w:semiHidden="0" w:uiPriority="70" w:unhideWhenUsed="0"/>
+    <w:lsdException w:name="Colorful Shading Accent 6" w:semiHidden="0" w:uiPriority="71" w:unhideWhenUsed="0"/>
+    <w:lsdException w:name="Colorful List Accent 6" w:semiHidden="0" w:uiPriority="72" w:unhideWhenUsed="0"/>
+    <w:lsdException w:name="Colorful Grid Accent 6" w:semiHidden="0" w:uiPriority="73" w:unhideWhenUsed="0"/>
+    <w:lsdException w:name="Subtle Emphasis" w:semiHidden="0" w:uiPriority="19" w:unhideWhenUsed="0" w:qFormat="1"/>
+    <w:lsdException w:name="Intense Emphasis" w:semiHidden="0" w:uiPriority="21" w:unhideWhenUsed="0" w:qFormat="1"/>
+    <w:lsdException w:name="Subtle Reference" w:semiHidden="0" w:uiPriority="31" w:unhideWhenUsed="0" w:qFormat="1"/>
+    <w:lsdException w:name="Intense Reference" w:semiHidden="0" w:uiPriority="32" w:unhideWhenUsed="0" w:qFormat="1"/>
+    <w:lsdException w:name="Book Title" w:semiHidden="0" w:uiPriority="33" w:unhideWhenUsed="0" w:qFormat="1"/>
+    <w:lsdException w:name="Bibliography" w:uiPriority="37"/>
+    <w:lsdException w:name="TOC Heading" w:uiPriority="39" w:qFormat="1"/>
   </w:latentStyles>
-  <w:style w:type="paragraph" w:default="1" w:styleId="Normal">
+  <w:style w:type="paragraph" w:default="1" w:styleId="Norml">
     <w:name w:val="Normal"/>
     <w:pPr>
       <w:widowControl w:val="0"/>
@@ -3068,13 +2858,13 @@
       <w:color w:val="00000A"/>
     </w:rPr>
   </w:style>
-  <w:style w:type="character" w:default="1" w:styleId="DefaultParagraphFont">
+  <w:style w:type="character" w:default="1" w:styleId="Bekezdsalapbettpusa">
     <w:name w:val="Default Paragraph Font"/>
     <w:uiPriority w:val="1"/>
     <w:semiHidden/>
     <w:unhideWhenUsed/>
   </w:style>
-  <w:style w:type="table" w:default="1" w:styleId="TableNormal">
+  <w:style w:type="table" w:default="1" w:styleId="Normltblzat">
     <w:name w:val="Normal Table"/>
     <w:uiPriority w:val="99"/>
     <w:semiHidden/>
@@ -3089,7 +2879,7 @@
       </w:tblCellMar>
     </w:tblPr>
   </w:style>
-  <w:style w:type="numbering" w:default="1" w:styleId="NoList">
+  <w:style w:type="numbering" w:default="1" w:styleId="Nemlista">
     <w:name w:val="No List"/>
     <w:uiPriority w:val="99"/>
     <w:semiHidden/>
@@ -3143,7 +2933,7 @@
   </w:style>
   <w:style w:type="paragraph" w:customStyle="1" w:styleId="berschrift">
     <w:name w:val="Überschrift"/>
-    <w:basedOn w:val="Normal"/>
+    <w:basedOn w:val="Norml"/>
     <w:next w:val="Textkrper"/>
     <w:pPr>
       <w:keepNext/>
@@ -3157,7 +2947,7 @@
   </w:style>
   <w:style w:type="paragraph" w:customStyle="1" w:styleId="Textkrper">
     <w:name w:val="Textkörper"/>
-    <w:basedOn w:val="Normal"/>
+    <w:basedOn w:val="Norml"/>
     <w:pPr>
       <w:spacing w:after="140" w:line="288" w:lineRule="auto"/>
     </w:pPr>
@@ -3168,7 +2958,7 @@
   </w:style>
   <w:style w:type="paragraph" w:customStyle="1" w:styleId="Beschriftung">
     <w:name w:val="Beschriftung"/>
-    <w:basedOn w:val="Normal"/>
+    <w:basedOn w:val="Norml"/>
     <w:pPr>
       <w:suppressLineNumbers/>
       <w:spacing w:before="120" w:after="120"/>
@@ -3180,14 +2970,14 @@
   </w:style>
   <w:style w:type="paragraph" w:customStyle="1" w:styleId="Verzeichnis">
     <w:name w:val="Verzeichnis"/>
-    <w:basedOn w:val="Normal"/>
+    <w:basedOn w:val="Norml"/>
     <w:pPr>
       <w:suppressLineNumbers/>
     </w:pPr>
   </w:style>
   <w:style w:type="paragraph" w:customStyle="1" w:styleId="Zitat">
     <w:name w:val="Zitat"/>
-    <w:basedOn w:val="Normal"/>
+    <w:basedOn w:val="Norml"/>
     <w:pPr>
       <w:spacing w:after="283"/>
       <w:ind w:left="567" w:right="567"/>
@@ -3220,12 +3010,12 @@
   </w:style>
   <w:style w:type="paragraph" w:customStyle="1" w:styleId="TabellenInhalt">
     <w:name w:val="Tabellen Inhalt"/>
-    <w:basedOn w:val="Normal"/>
+    <w:basedOn w:val="Norml"/>
   </w:style>
-  <w:style w:type="paragraph" w:styleId="CommentText">
+  <w:style w:type="paragraph" w:styleId="Jegyzetszveg">
     <w:name w:val="annotation text"/>
-    <w:basedOn w:val="Normal"/>
-    <w:link w:val="CommentTextChar"/>
+    <w:basedOn w:val="Norml"/>
+    <w:link w:val="JegyzetszvegChar"/>
     <w:uiPriority w:val="99"/>
     <w:semiHidden/>
     <w:unhideWhenUsed/>
@@ -3234,10 +3024,10 @@
       <w:szCs w:val="18"/>
     </w:rPr>
   </w:style>
-  <w:style w:type="character" w:customStyle="1" w:styleId="CommentTextChar">
-    <w:name w:val="Comment Text Char"/>
-    <w:basedOn w:val="DefaultParagraphFont"/>
-    <w:link w:val="CommentText"/>
+  <w:style w:type="character" w:customStyle="1" w:styleId="JegyzetszvegChar">
+    <w:name w:val="Jegyzetszöveg Char"/>
+    <w:basedOn w:val="Bekezdsalapbettpusa"/>
+    <w:link w:val="Jegyzetszveg"/>
     <w:uiPriority w:val="99"/>
     <w:semiHidden/>
     <w:rPr>
@@ -3246,9 +3036,9 @@
       <w:szCs w:val="18"/>
     </w:rPr>
   </w:style>
-  <w:style w:type="character" w:styleId="CommentReference">
+  <w:style w:type="character" w:styleId="Jegyzethivatkozs">
     <w:name w:val="annotation reference"/>
-    <w:basedOn w:val="DefaultParagraphFont"/>
+    <w:basedOn w:val="Bekezdsalapbettpusa"/>
     <w:uiPriority w:val="99"/>
     <w:semiHidden/>
     <w:unhideWhenUsed/>
@@ -3257,10 +3047,10 @@
       <w:szCs w:val="16"/>
     </w:rPr>
   </w:style>
-  <w:style w:type="paragraph" w:styleId="BalloonText">
+  <w:style w:type="paragraph" w:styleId="Buborkszveg">
     <w:name w:val="Balloon Text"/>
-    <w:basedOn w:val="Normal"/>
-    <w:link w:val="BalloonTextChar"/>
+    <w:basedOn w:val="Norml"/>
+    <w:link w:val="BuborkszvegChar"/>
     <w:uiPriority w:val="99"/>
     <w:semiHidden/>
     <w:unhideWhenUsed/>
@@ -3271,10 +3061,10 @@
       <w:szCs w:val="16"/>
     </w:rPr>
   </w:style>
-  <w:style w:type="character" w:customStyle="1" w:styleId="BalloonTextChar">
-    <w:name w:val="Balloon Text Char"/>
-    <w:basedOn w:val="DefaultParagraphFont"/>
-    <w:link w:val="BalloonText"/>
+  <w:style w:type="character" w:customStyle="1" w:styleId="BuborkszvegChar">
+    <w:name w:val="Buborékszöveg Char"/>
+    <w:basedOn w:val="Bekezdsalapbettpusa"/>
+    <w:link w:val="Buborkszveg"/>
     <w:uiPriority w:val="99"/>
     <w:semiHidden/>
     <w:rsid w:val="009E4019"/>
@@ -3285,11 +3075,11 @@
       <w:szCs w:val="16"/>
     </w:rPr>
   </w:style>
-  <w:style w:type="paragraph" w:styleId="CommentSubject">
+  <w:style w:type="paragraph" w:styleId="Megjegyzstrgya">
     <w:name w:val="annotation subject"/>
-    <w:basedOn w:val="CommentText"/>
-    <w:next w:val="CommentText"/>
-    <w:link w:val="CommentSubjectChar"/>
+    <w:basedOn w:val="Jegyzetszveg"/>
+    <w:next w:val="Jegyzetszveg"/>
+    <w:link w:val="MegjegyzstrgyaChar"/>
     <w:uiPriority w:val="99"/>
     <w:semiHidden/>
     <w:unhideWhenUsed/>
@@ -3299,10 +3089,10 @@
       <w:bCs/>
     </w:rPr>
   </w:style>
-  <w:style w:type="character" w:customStyle="1" w:styleId="CommentSubjectChar">
-    <w:name w:val="Comment Subject Char"/>
-    <w:basedOn w:val="CommentTextChar"/>
-    <w:link w:val="CommentSubject"/>
+  <w:style w:type="character" w:customStyle="1" w:styleId="MegjegyzstrgyaChar">
+    <w:name w:val="Megjegyzés tárgya Char"/>
+    <w:basedOn w:val="JegyzetszvegChar"/>
+    <w:link w:val="Megjegyzstrgya"/>
     <w:uiPriority w:val="99"/>
     <w:semiHidden/>
     <w:rsid w:val="009E4019"/>
@@ -3314,9 +3104,9 @@
       <w:szCs w:val="18"/>
     </w:rPr>
   </w:style>
-  <w:style w:type="character" w:styleId="Hyperlink">
+  <w:style w:type="character" w:styleId="Hiperhivatkozs">
     <w:name w:val="Hyperlink"/>
-    <w:basedOn w:val="DefaultParagraphFont"/>
+    <w:basedOn w:val="Bekezdsalapbettpusa"/>
     <w:uiPriority w:val="99"/>
     <w:semiHidden/>
     <w:unhideWhenUsed/>
@@ -3326,9 +3116,9 @@
       <w:u w:val="single"/>
     </w:rPr>
   </w:style>
-  <w:style w:type="table" w:styleId="TableGrid">
+  <w:style w:type="table" w:styleId="Rcsostblzat">
     <w:name w:val="Table Grid"/>
-    <w:basedOn w:val="TableNormal"/>
+    <w:basedOn w:val="Normltblzat"/>
     <w:uiPriority w:val="39"/>
     <w:rsid w:val="00380F92"/>
     <w:tblPr>
@@ -3342,7 +3132,7 @@
       </w:tblBorders>
     </w:tblPr>
   </w:style>
-  <w:style w:type="paragraph" w:styleId="NoSpacing">
+  <w:style w:type="paragraph" w:styleId="Nincstrkz">
     <w:name w:val="No Spacing"/>
     <w:uiPriority w:val="1"/>
     <w:qFormat/>
@@ -3356,10 +3146,10 @@
       <w:szCs w:val="21"/>
     </w:rPr>
   </w:style>
-  <w:style w:type="paragraph" w:styleId="Header">
+  <w:style w:type="paragraph" w:styleId="lfej">
     <w:name w:val="header"/>
-    <w:basedOn w:val="Normal"/>
-    <w:link w:val="HeaderChar"/>
+    <w:basedOn w:val="Norml"/>
+    <w:link w:val="lfejChar"/>
     <w:uiPriority w:val="99"/>
     <w:unhideWhenUsed/>
     <w:rsid w:val="00D453C4"/>
@@ -3373,10 +3163,10 @@
       <w:szCs w:val="21"/>
     </w:rPr>
   </w:style>
-  <w:style w:type="character" w:customStyle="1" w:styleId="HeaderChar">
-    <w:name w:val="Header Char"/>
-    <w:basedOn w:val="DefaultParagraphFont"/>
-    <w:link w:val="Header"/>
+  <w:style w:type="character" w:customStyle="1" w:styleId="lfejChar">
+    <w:name w:val="Élőfej Char"/>
+    <w:basedOn w:val="Bekezdsalapbettpusa"/>
+    <w:link w:val="lfej"/>
     <w:uiPriority w:val="99"/>
     <w:rsid w:val="00D453C4"/>
     <w:rPr>
@@ -3384,10 +3174,10 @@
       <w:szCs w:val="21"/>
     </w:rPr>
   </w:style>
-  <w:style w:type="paragraph" w:styleId="Footer">
+  <w:style w:type="paragraph" w:styleId="llb">
     <w:name w:val="footer"/>
-    <w:basedOn w:val="Normal"/>
-    <w:link w:val="FooterChar"/>
+    <w:basedOn w:val="Norml"/>
+    <w:link w:val="llbChar"/>
     <w:uiPriority w:val="99"/>
     <w:unhideWhenUsed/>
     <w:rsid w:val="00D453C4"/>
@@ -3401,16 +3191,206 @@
       <w:szCs w:val="21"/>
     </w:rPr>
   </w:style>
-  <w:style w:type="character" w:customStyle="1" w:styleId="FooterChar">
-    <w:name w:val="Footer Char"/>
-    <w:basedOn w:val="DefaultParagraphFont"/>
-    <w:link w:val="Footer"/>
+  <w:style w:type="character" w:customStyle="1" w:styleId="llbChar">
+    <w:name w:val="Élőláb Char"/>
+    <w:basedOn w:val="Bekezdsalapbettpusa"/>
+    <w:link w:val="llb"/>
     <w:uiPriority w:val="99"/>
     <w:rsid w:val="00D453C4"/>
     <w:rPr>
       <w:color w:val="00000A"/>
       <w:szCs w:val="21"/>
     </w:rPr>
+  </w:style>
+</w:styles>
+</file>
+
+<file path=word/stylesWithEffects.xml><?xml version="1.0" encoding="utf-8"?>
+<w:styles xmlns:wpc="http://schemas.microsoft.com/office/word/2010/wordprocessingCanvas" xmlns:mc="http://schemas.openxmlformats.org/markup-compatibility/2006" xmlns:o="urn:schemas-microsoft-com:office:office" xmlns:r="http://schemas.openxmlformats.org/officeDocument/2006/relationships" xmlns:m="http://schemas.openxmlformats.org/officeDocument/2006/math" xmlns:v="urn:schemas-microsoft-com:vml" xmlns:wp14="http://schemas.microsoft.com/office/word/2010/wordprocessingDrawing" xmlns:wp="http://schemas.openxmlformats.org/drawingml/2006/wordprocessingDrawing" xmlns:w10="urn:schemas-microsoft-com:office:word" xmlns:w="http://schemas.openxmlformats.org/wordprocessingml/2006/main" xmlns:w14="http://schemas.microsoft.com/office/word/2010/wordml" xmlns:wpg="http://schemas.microsoft.com/office/word/2010/wordprocessingGroup" xmlns:wpi="http://schemas.microsoft.com/office/word/2010/wordprocessingInk" xmlns:wne="http://schemas.microsoft.com/office/word/2006/wordml" xmlns:wps="http://schemas.microsoft.com/office/word/2010/wordprocessingShape" mc:Ignorable="w14 wp14">
+  <w:docDefaults>
+    <w:rPrDefault>
+      <w:rPr>
+        <w:rFonts w:asciiTheme="minorHAnsi" w:eastAsiaTheme="minorEastAsia" w:hAnsiTheme="minorHAnsi" w:cstheme="minorBidi"/>
+        <w:sz w:val="22"/>
+        <w:szCs w:val="22"/>
+        <w:lang w:val="hu-HU" w:eastAsia="hu-HU" w:bidi="ar-SA"/>
+      </w:rPr>
+    </w:rPrDefault>
+    <w:pPrDefault>
+      <w:pPr>
+        <w:spacing w:after="200" w:line="276" w:lineRule="auto"/>
+      </w:pPr>
+    </w:pPrDefault>
+  </w:docDefaults>
+  <w:latentStyles w:defLockedState="0" w:defUIPriority="99" w:defSemiHidden="1" w:defUnhideWhenUsed="1" w:defQFormat="0" w:count="267">
+    <w:lsdException w:name="Normal" w:semiHidden="0" w:uiPriority="0" w:unhideWhenUsed="0" w:qFormat="1"/>
+    <w:lsdException w:name="heading 1" w:semiHidden="0" w:uiPriority="9" w:unhideWhenUsed="0" w:qFormat="1"/>
+    <w:lsdException w:name="heading 2" w:uiPriority="9" w:qFormat="1"/>
+    <w:lsdException w:name="heading 3" w:uiPriority="9" w:qFormat="1"/>
+    <w:lsdException w:name="heading 4" w:uiPriority="9" w:qFormat="1"/>
+    <w:lsdException w:name="heading 5" w:uiPriority="9" w:qFormat="1"/>
+    <w:lsdException w:name="heading 6" w:uiPriority="9" w:qFormat="1"/>
+    <w:lsdException w:name="heading 7" w:uiPriority="9" w:qFormat="1"/>
+    <w:lsdException w:name="heading 8" w:uiPriority="9" w:qFormat="1"/>
+    <w:lsdException w:name="heading 9" w:uiPriority="9" w:qFormat="1"/>
+    <w:lsdException w:name="toc 1" w:uiPriority="39"/>
+    <w:lsdException w:name="toc 2" w:uiPriority="39"/>
+    <w:lsdException w:name="toc 3" w:uiPriority="39"/>
+    <w:lsdException w:name="toc 4" w:uiPriority="39"/>
+    <w:lsdException w:name="toc 5" w:uiPriority="39"/>
+    <w:lsdException w:name="toc 6" w:uiPriority="39"/>
+    <w:lsdException w:name="toc 7" w:uiPriority="39"/>
+    <w:lsdException w:name="toc 8" w:uiPriority="39"/>
+    <w:lsdException w:name="toc 9" w:uiPriority="39"/>
+    <w:lsdException w:name="caption" w:uiPriority="35" w:qFormat="1"/>
+    <w:lsdException w:name="Title" w:semiHidden="0" w:uiPriority="10" w:unhideWhenUsed="0" w:qFormat="1"/>
+    <w:lsdException w:name="Default Paragraph Font" w:uiPriority="1"/>
+    <w:lsdException w:name="Subtitle" w:semiHidden="0" w:uiPriority="11" w:unhideWhenUsed="0" w:qFormat="1"/>
+    <w:lsdException w:name="Strong" w:semiHidden="0" w:uiPriority="22" w:unhideWhenUsed="0" w:qFormat="1"/>
+    <w:lsdException w:name="Emphasis" w:semiHidden="0" w:uiPriority="20" w:unhideWhenUsed="0" w:qFormat="1"/>
+    <w:lsdException w:name="Table Grid" w:semiHidden="0" w:uiPriority="59" w:unhideWhenUsed="0"/>
+    <w:lsdException w:name="Placeholder Text" w:unhideWhenUsed="0"/>
+    <w:lsdException w:name="No Spacing" w:semiHidden="0" w:uiPriority="1" w:unhideWhenUsed="0" w:qFormat="1"/>
+    <w:lsdException w:name="Light Shading" w:semiHidden="0" w:uiPriority="60" w:unhideWhenUsed="0"/>
+    <w:lsdException w:name="Light List" w:semiHidden="0" w:uiPriority="61" w:unhideWhenUsed="0"/>
+    <w:lsdException w:name="Light Grid" w:semiHidden="0" w:uiPriority="62" w:unhideWhenUsed="0"/>
+    <w:lsdException w:name="Medium Shading 1" w:semiHidden="0" w:uiPriority="63" w:unhideWhenUsed="0"/>
+    <w:lsdException w:name="Medium Shading 2" w:semiHidden="0" w:uiPriority="64" w:unhideWhenUsed="0"/>
+    <w:lsdException w:name="Medium List 1" w:semiHidden="0" w:uiPriority="65" w:unhideWhenUsed="0"/>
+    <w:lsdException w:name="Medium List 2" w:semiHidden="0" w:uiPriority="66" w:unhideWhenUsed="0"/>
+    <w:lsdException w:name="Medium Grid 1" w:semiHidden="0" w:uiPriority="67" w:unhideWhenUsed="0"/>
+    <w:lsdException w:name="Medium Grid 2" w:semiHidden="0" w:uiPriority="68" w:unhideWhenUsed="0"/>
+    <w:lsdException w:name="Medium Grid 3" w:semiHidden="0" w:uiPriority="69" w:unhideWhenUsed="0"/>
+    <w:lsdException w:name="Dark List" w:semiHidden="0" w:uiPriority="70" w:unhideWhenUsed="0"/>
+    <w:lsdException w:name="Colorful Shading" w:semiHidden="0" w:uiPriority="71" w:unhideWhenUsed="0"/>
+    <w:lsdException w:name="Colorful List" w:semiHidden="0" w:uiPriority="72" w:unhideWhenUsed="0"/>
+    <w:lsdException w:name="Colorful Grid" w:semiHidden="0" w:uiPriority="73" w:unhideWhenUsed="0"/>
+    <w:lsdException w:name="Light Shading Accent 1" w:semiHidden="0" w:uiPriority="60" w:unhideWhenUsed="0"/>
+    <w:lsdException w:name="Light List Accent 1" w:semiHidden="0" w:uiPriority="61" w:unhideWhenUsed="0"/>
+    <w:lsdException w:name="Light Grid Accent 1" w:semiHidden="0" w:uiPriority="62" w:unhideWhenUsed="0"/>
+    <w:lsdException w:name="Medium Shading 1 Accent 1" w:semiHidden="0" w:uiPriority="63" w:unhideWhenUsed="0"/>
+    <w:lsdException w:name="Medium Shading 2 Accent 1" w:semiHidden="0" w:uiPriority="64" w:unhideWhenUsed="0"/>
+    <w:lsdException w:name="Medium List 1 Accent 1" w:semiHidden="0" w:uiPriority="65" w:unhideWhenUsed="0"/>
+    <w:lsdException w:name="Revision" w:unhideWhenUsed="0"/>
+    <w:lsdException w:name="List Paragraph" w:semiHidden="0" w:uiPriority="34" w:unhideWhenUsed="0" w:qFormat="1"/>
+    <w:lsdException w:name="Quote" w:semiHidden="0" w:uiPriority="29" w:unhideWhenUsed="0" w:qFormat="1"/>
+    <w:lsdException w:name="Intense Quote" w:semiHidden="0" w:uiPriority="30" w:unhideWhenUsed="0" w:qFormat="1"/>
+    <w:lsdException w:name="Medium List 2 Accent 1" w:semiHidden="0" w:uiPriority="66" w:unhideWhenUsed="0"/>
+    <w:lsdException w:name="Medium Grid 1 Accent 1" w:semiHidden="0" w:uiPriority="67" w:unhideWhenUsed="0"/>
+    <w:lsdException w:name="Medium Grid 2 Accent 1" w:semiHidden="0" w:uiPriority="68" w:unhideWhenUsed="0"/>
+    <w:lsdException w:name="Medium Grid 3 Accent 1" w:semiHidden="0" w:uiPriority="69" w:unhideWhenUsed="0"/>
+    <w:lsdException w:name="Dark List Accent 1" w:semiHidden="0" w:uiPriority="70" w:unhideWhenUsed="0"/>
+    <w:lsdException w:name="Colorful Shading Accent 1" w:semiHidden="0" w:uiPriority="71" w:unhideWhenUsed="0"/>
+    <w:lsdException w:name="Colorful List Accent 1" w:semiHidden="0" w:uiPriority="72" w:unhideWhenUsed="0"/>
+    <w:lsdException w:name="Colorful Grid Accent 1" w:semiHidden="0" w:uiPriority="73" w:unhideWhenUsed="0"/>
+    <w:lsdException w:name="Light Shading Accent 2" w:semiHidden="0" w:uiPriority="60" w:unhideWhenUsed="0"/>
+    <w:lsdException w:name="Light List Accent 2" w:semiHidden="0" w:uiPriority="61" w:unhideWhenUsed="0"/>
+    <w:lsdException w:name="Light Grid Accent 2" w:semiHidden="0" w:uiPriority="62" w:unhideWhenUsed="0"/>
+    <w:lsdException w:name="Medium Shading 1 Accent 2" w:semiHidden="0" w:uiPriority="63" w:unhideWhenUsed="0"/>
+    <w:lsdException w:name="Medium Shading 2 Accent 2" w:semiHidden="0" w:uiPriority="64" w:unhideWhenUsed="0"/>
+    <w:lsdException w:name="Medium List 1 Accent 2" w:semiHidden="0" w:uiPriority="65" w:unhideWhenUsed="0"/>
+    <w:lsdException w:name="Medium List 2 Accent 2" w:semiHidden="0" w:uiPriority="66" w:unhideWhenUsed="0"/>
+    <w:lsdException w:name="Medium Grid 1 Accent 2" w:semiHidden="0" w:uiPriority="67" w:unhideWhenUsed="0"/>
+    <w:lsdException w:name="Medium Grid 2 Accent 2" w:semiHidden="0" w:uiPriority="68" w:unhideWhenUsed="0"/>
+    <w:lsdException w:name="Medium Grid 3 Accent 2" w:semiHidden="0" w:uiPriority="69" w:unhideWhenUsed="0"/>
+    <w:lsdException w:name="Dark List Accent 2" w:semiHidden="0" w:uiPriority="70" w:unhideWhenUsed="0"/>
+    <w:lsdException w:name="Colorful Shading Accent 2" w:semiHidden="0" w:uiPriority="71" w:unhideWhenUsed="0"/>
+    <w:lsdException w:name="Colorful List Accent 2" w:semiHidden="0" w:uiPriority="72" w:unhideWhenUsed="0"/>
+    <w:lsdException w:name="Colorful Grid Accent 2" w:semiHidden="0" w:uiPriority="73" w:unhideWhenUsed="0"/>
+    <w:lsdException w:name="Light Shading Accent 3" w:semiHidden="0" w:uiPriority="60" w:unhideWhenUsed="0"/>
+    <w:lsdException w:name="Light List Accent 3" w:semiHidden="0" w:uiPriority="61" w:unhideWhenUsed="0"/>
+    <w:lsdException w:name="Light Grid Accent 3" w:semiHidden="0" w:uiPriority="62" w:unhideWhenUsed="0"/>
+    <w:lsdException w:name="Medium Shading 1 Accent 3" w:semiHidden="0" w:uiPriority="63" w:unhideWhenUsed="0"/>
+    <w:lsdException w:name="Medium Shading 2 Accent 3" w:semiHidden="0" w:uiPriority="64" w:unhideWhenUsed="0"/>
+    <w:lsdException w:name="Medium List 1 Accent 3" w:semiHidden="0" w:uiPriority="65" w:unhideWhenUsed="0"/>
+    <w:lsdException w:name="Medium List 2 Accent 3" w:semiHidden="0" w:uiPriority="66" w:unhideWhenUsed="0"/>
+    <w:lsdException w:name="Medium Grid 1 Accent 3" w:semiHidden="0" w:uiPriority="67" w:unhideWhenUsed="0"/>
+    <w:lsdException w:name="Medium Grid 2 Accent 3" w:semiHidden="0" w:uiPriority="68" w:unhideWhenUsed="0"/>
+    <w:lsdException w:name="Medium Grid 3 Accent 3" w:semiHidden="0" w:uiPriority="69" w:unhideWhenUsed="0"/>
+    <w:lsdException w:name="Dark List Accent 3" w:semiHidden="0" w:uiPriority="70" w:unhideWhenUsed="0"/>
+    <w:lsdException w:name="Colorful Shading Accent 3" w:semiHidden="0" w:uiPriority="71" w:unhideWhenUsed="0"/>
+    <w:lsdException w:name="Colorful List Accent 3" w:semiHidden="0" w:uiPriority="72" w:unhideWhenUsed="0"/>
+    <w:lsdException w:name="Colorful Grid Accent 3" w:semiHidden="0" w:uiPriority="73" w:unhideWhenUsed="0"/>
+    <w:lsdException w:name="Light Shading Accent 4" w:semiHidden="0" w:uiPriority="60" w:unhideWhenUsed="0"/>
+    <w:lsdException w:name="Light List Accent 4" w:semiHidden="0" w:uiPriority="61" w:unhideWhenUsed="0"/>
+    <w:lsdException w:name="Light Grid Accent 4" w:semiHidden="0" w:uiPriority="62" w:unhideWhenUsed="0"/>
+    <w:lsdException w:name="Medium Shading 1 Accent 4" w:semiHidden="0" w:uiPriority="63" w:unhideWhenUsed="0"/>
+    <w:lsdException w:name="Medium Shading 2 Accent 4" w:semiHidden="0" w:uiPriority="64" w:unhideWhenUsed="0"/>
+    <w:lsdException w:name="Medium List 1 Accent 4" w:semiHidden="0" w:uiPriority="65" w:unhideWhenUsed="0"/>
+    <w:lsdException w:name="Medium List 2 Accent 4" w:semiHidden="0" w:uiPriority="66" w:unhideWhenUsed="0"/>
+    <w:lsdException w:name="Medium Grid 1 Accent 4" w:semiHidden="0" w:uiPriority="67" w:unhideWhenUsed="0"/>
+    <w:lsdException w:name="Medium Grid 2 Accent 4" w:semiHidden="0" w:uiPriority="68" w:unhideWhenUsed="0"/>
+    <w:lsdException w:name="Medium Grid 3 Accent 4" w:semiHidden="0" w:uiPriority="69" w:unhideWhenUsed="0"/>
+    <w:lsdException w:name="Dark List Accent 4" w:semiHidden="0" w:uiPriority="70" w:unhideWhenUsed="0"/>
+    <w:lsdException w:name="Colorful Shading Accent 4" w:semiHidden="0" w:uiPriority="71" w:unhideWhenUsed="0"/>
+    <w:lsdException w:name="Colorful List Accent 4" w:semiHidden="0" w:uiPriority="72" w:unhideWhenUsed="0"/>
+    <w:lsdException w:name="Colorful Grid Accent 4" w:semiHidden="0" w:uiPriority="73" w:unhideWhenUsed="0"/>
+    <w:lsdException w:name="Light Shading Accent 5" w:semiHidden="0" w:uiPriority="60" w:unhideWhenUsed="0"/>
+    <w:lsdException w:name="Light List Accent 5" w:semiHidden="0" w:uiPriority="61" w:unhideWhenUsed="0"/>
+    <w:lsdException w:name="Light Grid Accent 5" w:semiHidden="0" w:uiPriority="62" w:unhideWhenUsed="0"/>
+    <w:lsdException w:name="Medium Shading 1 Accent 5" w:semiHidden="0" w:uiPriority="63" w:unhideWhenUsed="0"/>
+    <w:lsdException w:name="Medium Shading 2 Accent 5" w:semiHidden="0" w:uiPriority="64" w:unhideWhenUsed="0"/>
+    <w:lsdException w:name="Medium List 1 Accent 5" w:semiHidden="0" w:uiPriority="65" w:unhideWhenUsed="0"/>
+    <w:lsdException w:name="Medium List 2 Accent 5" w:semiHidden="0" w:uiPriority="66" w:unhideWhenUsed="0"/>
+    <w:lsdException w:name="Medium Grid 1 Accent 5" w:semiHidden="0" w:uiPriority="67" w:unhideWhenUsed="0"/>
+    <w:lsdException w:name="Medium Grid 2 Accent 5" w:semiHidden="0" w:uiPriority="68" w:unhideWhenUsed="0"/>
+    <w:lsdException w:name="Medium Grid 3 Accent 5" w:semiHidden="0" w:uiPriority="69" w:unhideWhenUsed="0"/>
+    <w:lsdException w:name="Dark List Accent 5" w:semiHidden="0" w:uiPriority="70" w:unhideWhenUsed="0"/>
+    <w:lsdException w:name="Colorful Shading Accent 5" w:semiHidden="0" w:uiPriority="71" w:unhideWhenUsed="0"/>
+    <w:lsdException w:name="Colorful List Accent 5" w:semiHidden="0" w:uiPriority="72" w:unhideWhenUsed="0"/>
+    <w:lsdException w:name="Colorful Grid Accent 5" w:semiHidden="0" w:uiPriority="73" w:unhideWhenUsed="0"/>
+    <w:lsdException w:name="Light Shading Accent 6" w:semiHidden="0" w:uiPriority="60" w:unhideWhenUsed="0"/>
+    <w:lsdException w:name="Light List Accent 6" w:semiHidden="0" w:uiPriority="61" w:unhideWhenUsed="0"/>
+    <w:lsdException w:name="Light Grid Accent 6" w:semiHidden="0" w:uiPriority="62" w:unhideWhenUsed="0"/>
+    <w:lsdException w:name="Medium Shading 1 Accent 6" w:semiHidden="0" w:uiPriority="63" w:unhideWhenUsed="0"/>
+    <w:lsdException w:name="Medium Shading 2 Accent 6" w:semiHidden="0" w:uiPriority="64" w:unhideWhenUsed="0"/>
+    <w:lsdException w:name="Medium List 1 Accent 6" w:semiHidden="0" w:uiPriority="65" w:unhideWhenUsed="0"/>
+    <w:lsdException w:name="Medium List 2 Accent 6" w:semiHidden="0" w:uiPriority="66" w:unhideWhenUsed="0"/>
+    <w:lsdException w:name="Medium Grid 1 Accent 6" w:semiHidden="0" w:uiPriority="67" w:unhideWhenUsed="0"/>
+    <w:lsdException w:name="Medium Grid 2 Accent 6" w:semiHidden="0" w:uiPriority="68" w:unhideWhenUsed="0"/>
+    <w:lsdException w:name="Medium Grid 3 Accent 6" w:semiHidden="0" w:uiPriority="69" w:unhideWhenUsed="0"/>
+    <w:lsdException w:name="Dark List Accent 6" w:semiHidden="0" w:uiPriority="70" w:unhideWhenUsed="0"/>
+    <w:lsdException w:name="Colorful Shading Accent 6" w:semiHidden="0" w:uiPriority="71" w:unhideWhenUsed="0"/>
+    <w:lsdException w:name="Colorful List Accent 6" w:semiHidden="0" w:uiPriority="72" w:unhideWhenUsed="0"/>
+    <w:lsdException w:name="Colorful Grid Accent 6" w:semiHidden="0" w:uiPriority="73" w:unhideWhenUsed="0"/>
+    <w:lsdException w:name="Subtle Emphasis" w:semiHidden="0" w:uiPriority="19" w:unhideWhenUsed="0" w:qFormat="1"/>
+    <w:lsdException w:name="Intense Emphasis" w:semiHidden="0" w:uiPriority="21" w:unhideWhenUsed="0" w:qFormat="1"/>
+    <w:lsdException w:name="Subtle Reference" w:semiHidden="0" w:uiPriority="31" w:unhideWhenUsed="0" w:qFormat="1"/>
+    <w:lsdException w:name="Intense Reference" w:semiHidden="0" w:uiPriority="32" w:unhideWhenUsed="0" w:qFormat="1"/>
+    <w:lsdException w:name="Book Title" w:semiHidden="0" w:uiPriority="33" w:unhideWhenUsed="0" w:qFormat="1"/>
+    <w:lsdException w:name="Bibliography" w:uiPriority="37"/>
+    <w:lsdException w:name="TOC Heading" w:uiPriority="39" w:qFormat="1"/>
+  </w:latentStyles>
+  <w:style w:type="paragraph" w:default="1" w:styleId="Norml">
+    <w:name w:val="Normal"/>
+    <w:qFormat/>
+  </w:style>
+  <w:style w:type="character" w:default="1" w:styleId="Bekezdsalapbettpusa">
+    <w:name w:val="Default Paragraph Font"/>
+    <w:uiPriority w:val="1"/>
+    <w:semiHidden/>
+    <w:unhideWhenUsed/>
+  </w:style>
+  <w:style w:type="table" w:default="1" w:styleId="Normltblzat">
+    <w:name w:val="Normal Table"/>
+    <w:uiPriority w:val="99"/>
+    <w:semiHidden/>
+    <w:unhideWhenUsed/>
+    <w:tblPr>
+      <w:tblInd w:w="0" w:type="dxa"/>
+      <w:tblCellMar>
+        <w:top w:w="0" w:type="dxa"/>
+        <w:left w:w="108" w:type="dxa"/>
+        <w:bottom w:w="0" w:type="dxa"/>
+        <w:right w:w="108" w:type="dxa"/>
+      </w:tblCellMar>
+    </w:tblPr>
+  </w:style>
+  <w:style w:type="numbering" w:default="1" w:styleId="Nemlista">
+    <w:name w:val="No List"/>
+    <w:uiPriority w:val="99"/>
+    <w:semiHidden/>
+    <w:unhideWhenUsed/>
   </w:style>
 </w:styles>
 </file>
@@ -3670,7 +3650,7 @@
   <a:extraClrSchemeLst/>
   <a:extLst>
     <a:ext uri="{05A4C25C-085E-4340-85A3-A5531E510DB2}">
-      <thm15:themeFamily xmlns:thm15="http://schemas.microsoft.com/office/thememl/2012/main" name="Office Theme" id="{62F939B6-93AF-4DB8-9C6B-D6C7DFDC589F}" vid="{4A3C46E8-61CC-4603-A589-7422A47A8E4A}"/>
+      <thm15:themeFamily xmlns:thm15="http://schemas.microsoft.com/office/thememl/2012/main" xmlns="" name="Office Theme" id="{62F939B6-93AF-4DB8-9C6B-D6C7DFDC589F}" vid="{4A3C46E8-61CC-4603-A589-7422A47A8E4A}"/>
     </a:ext>
   </a:extLst>
 </a:theme>
@@ -3681,7 +3661,7 @@
 </file>
 
 <file path=customXml/itemProps1.xml><?xml version="1.0" encoding="utf-8"?>
-<ds:datastoreItem xmlns:ds="http://schemas.openxmlformats.org/officeDocument/2006/customXml" ds:itemID="{42B49A66-CE7D-4DE6-BE4F-DA875E15665A}">
+<ds:datastoreItem xmlns:ds="http://schemas.openxmlformats.org/officeDocument/2006/customXml" ds:itemID="{C60F5481-4F96-4AED-89D7-97EC101C956D}">
   <ds:schemaRefs>
     <ds:schemaRef ds:uri="http://schemas.openxmlformats.org/officeDocument/2006/bibliography"/>
   </ds:schemaRefs>

</xml_diff>